<commit_message>
Docs: Fix cutoff numbers
</commit_message>
<xml_diff>
--- a/Docs/Autoflight_and_FCC.docx
+++ b/Docs/Autoflight_and_FCC.docx
@@ -134,8 +134,12 @@
       <w:sdtPr>
         <w:rPr>
           <w:rFonts w:eastAsiaTheme="minorHAnsi"/>
+          <w:caps w:val="0"/>
           <w:color w:val="auto"/>
+          <w:spacing w:val="0"/>
           <w:kern w:val="2"/>
+          <w:sz w:val="20"/>
+          <w:szCs w:val="20"/>
           <w14:ligatures w14:val="standardContextual"/>
         </w:rPr>
         <w:id w:val="275682184"/>
@@ -149,12 +153,8 @@
           <w:rFonts w:eastAsiaTheme="minorEastAsia"/>
           <w:b/>
           <w:bCs/>
-          <w:caps w:val="0"/>
           <w:noProof/>
-          <w:spacing w:val="0"/>
           <w:kern w:val="0"/>
-          <w:sz w:val="20"/>
-          <w:szCs w:val="20"/>
           <w14:ligatures w14:val="none"/>
         </w:rPr>
       </w:sdtEndPr>
@@ -4374,16 +4374,444 @@
         <mc:AlternateContent>
           <mc:Choice Requires="wps">
             <w:drawing>
-              <wp:anchor distT="0" distB="0" distL="114300" distR="114300" simplePos="0" relativeHeight="251704320" behindDoc="0" locked="0" layoutInCell="1" allowOverlap="1" wp14:anchorId="3C50D2C7" wp14:editId="3F293A2F">
+              <wp:anchor distT="0" distB="0" distL="114300" distR="114300" simplePos="0" relativeHeight="251691008" behindDoc="0" locked="0" layoutInCell="1" allowOverlap="1" wp14:anchorId="58BBF774" wp14:editId="1ACE7A8F">
+                <wp:simplePos x="0" y="0"/>
+                <wp:positionH relativeFrom="column">
+                  <wp:posOffset>4095115</wp:posOffset>
+                </wp:positionH>
+                <wp:positionV relativeFrom="paragraph">
+                  <wp:posOffset>1151890</wp:posOffset>
+                </wp:positionV>
+                <wp:extent cx="153670" cy="274320"/>
+                <wp:effectExtent l="0" t="0" r="0" b="11430"/>
+                <wp:wrapNone/>
+                <wp:docPr id="1298121020" name="Text Box 4"/>
+                <wp:cNvGraphicFramePr/>
+                <a:graphic xmlns:a="http://schemas.openxmlformats.org/drawingml/2006/main">
+                  <a:graphicData uri="http://schemas.microsoft.com/office/word/2010/wordprocessingShape">
+                    <wps:wsp>
+                      <wps:cNvSpPr txBox="1"/>
+                      <wps:spPr>
+                        <a:xfrm>
+                          <a:off x="0" y="0"/>
+                          <a:ext cx="153670" cy="274320"/>
+                        </a:xfrm>
+                        <a:prstGeom prst="rect">
+                          <a:avLst/>
+                        </a:prstGeom>
+                        <a:noFill/>
+                        <a:ln w="6350">
+                          <a:noFill/>
+                        </a:ln>
+                      </wps:spPr>
+                      <wps:txbx>
+                        <w:txbxContent>
+                          <w:p>
+                            <w:pPr>
+                              <w:rPr>
+                                <w:color w:val="FF0000"/>
+                              </w:rPr>
+                            </w:pPr>
+                            <w:r>
+                              <w:rPr>
+                                <w:color w:val="FF0000"/>
+                              </w:rPr>
+                              <w:t>1</w:t>
+                            </w:r>
+                            <w:r>
+                              <w:rPr>
+                                <w:color w:val="FF0000"/>
+                              </w:rPr>
+                              <w:t>5</w:t>
+                            </w:r>
+                          </w:p>
+                        </w:txbxContent>
+                      </wps:txbx>
+                      <wps:bodyPr rot="0" spcFirstLastPara="0" vertOverflow="overflow" horzOverflow="overflow" vert="horz" wrap="square" lIns="0" tIns="0" rIns="0" bIns="0" numCol="1" spcCol="0" rtlCol="0" fromWordArt="0" anchor="t" anchorCtr="0" forceAA="0" compatLnSpc="1">
+                        <a:prstTxWarp prst="textNoShape">
+                          <a:avLst/>
+                        </a:prstTxWarp>
+                        <a:noAutofit/>
+                      </wps:bodyPr>
+                    </wps:wsp>
+                  </a:graphicData>
+                </a:graphic>
+                <wp14:sizeRelH relativeFrom="margin">
+                  <wp14:pctWidth>0</wp14:pctWidth>
+                </wp14:sizeRelH>
+                <wp14:sizeRelV relativeFrom="margin">
+                  <wp14:pctHeight>0</wp14:pctHeight>
+                </wp14:sizeRelV>
+              </wp:anchor>
+            </w:drawing>
+          </mc:Choice>
+          <mc:Fallback>
+            <w:pict>
+              <v:shapetype w14:anchorId="58BBF774" id="_x0000_t202" coordsize="21600,21600" o:spt="202" path="m,l,21600r21600,l21600,xe">
+                <v:stroke joinstyle="miter"/>
+                <v:path gradientshapeok="t" o:connecttype="rect"/>
+              </v:shapetype>
+              <v:shape id="Text Box 4" o:spid="_x0000_s1030" type="#_x0000_t202" style="position:absolute;margin-left:322.45pt;margin-top:90.7pt;width:12.1pt;height:21.6pt;z-index:251691008;visibility:visible;mso-wrap-style:square;mso-width-percent:0;mso-height-percent:0;mso-wrap-distance-left:9pt;mso-wrap-distance-top:0;mso-wrap-distance-right:9pt;mso-wrap-distance-bottom:0;mso-position-horizontal:absolute;mso-position-horizontal-relative:text;mso-position-vertical:absolute;mso-position-vertical-relative:text;mso-width-percent:0;mso-height-percent:0;mso-width-relative:margin;mso-height-relative:margin;v-text-anchor:top" o:gfxdata="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" filled="f" stroked="f" strokeweight=".5pt">
+                <v:textbox inset="0,0,0,0">
+                  <w:txbxContent>
+                    <w:p>
+                      <w:pPr>
+                        <w:rPr>
+                          <w:color w:val="FF0000"/>
+                        </w:rPr>
+                      </w:pPr>
+                      <w:r>
+                        <w:rPr>
+                          <w:color w:val="FF0000"/>
+                        </w:rPr>
+                        <w:t>1</w:t>
+                      </w:r>
+                      <w:r>
+                        <w:rPr>
+                          <w:color w:val="FF0000"/>
+                        </w:rPr>
+                        <w:t>5</w:t>
+                      </w:r>
+                    </w:p>
+                  </w:txbxContent>
+                </v:textbox>
+              </v:shape>
+            </w:pict>
+          </mc:Fallback>
+        </mc:AlternateContent>
+      </w:r>
+      <w:r>
+        <w:rPr>
+          <w:noProof/>
+        </w:rPr>
+        <mc:AlternateContent>
+          <mc:Choice Requires="wps">
+            <w:drawing>
+              <wp:anchor distT="0" distB="0" distL="114300" distR="114300" simplePos="0" relativeHeight="251694080" behindDoc="0" locked="0" layoutInCell="1" allowOverlap="1" wp14:anchorId="5E6F42B4" wp14:editId="67F4CF6D">
+                <wp:simplePos x="0" y="0"/>
+                <wp:positionH relativeFrom="column">
+                  <wp:posOffset>5112385</wp:posOffset>
+                </wp:positionH>
+                <wp:positionV relativeFrom="paragraph">
+                  <wp:posOffset>48895</wp:posOffset>
+                </wp:positionV>
+                <wp:extent cx="153670" cy="274320"/>
+                <wp:effectExtent l="0" t="0" r="0" b="11430"/>
+                <wp:wrapNone/>
+                <wp:docPr id="1252200418" name="Text Box 4"/>
+                <wp:cNvGraphicFramePr/>
+                <a:graphic xmlns:a="http://schemas.openxmlformats.org/drawingml/2006/main">
+                  <a:graphicData uri="http://schemas.microsoft.com/office/word/2010/wordprocessingShape">
+                    <wps:wsp>
+                      <wps:cNvSpPr txBox="1"/>
+                      <wps:spPr>
+                        <a:xfrm>
+                          <a:off x="0" y="0"/>
+                          <a:ext cx="153670" cy="274320"/>
+                        </a:xfrm>
+                        <a:prstGeom prst="rect">
+                          <a:avLst/>
+                        </a:prstGeom>
+                        <a:noFill/>
+                        <a:ln w="6350">
+                          <a:noFill/>
+                        </a:ln>
+                      </wps:spPr>
+                      <wps:txbx>
+                        <w:txbxContent>
+                          <w:p>
+                            <w:pPr>
+                              <w:rPr>
+                                <w:color w:val="FF0000"/>
+                              </w:rPr>
+                            </w:pPr>
+                            <w:r>
+                              <w:rPr>
+                                <w:color w:val="FF0000"/>
+                              </w:rPr>
+                              <w:t>1</w:t>
+                            </w:r>
+                            <w:r>
+                              <w:rPr>
+                                <w:color w:val="FF0000"/>
+                              </w:rPr>
+                              <w:t>7</w:t>
+                            </w:r>
+                          </w:p>
+                        </w:txbxContent>
+                      </wps:txbx>
+                      <wps:bodyPr rot="0" spcFirstLastPara="0" vertOverflow="overflow" horzOverflow="overflow" vert="horz" wrap="square" lIns="0" tIns="0" rIns="0" bIns="0" numCol="1" spcCol="0" rtlCol="0" fromWordArt="0" anchor="t" anchorCtr="0" forceAA="0" compatLnSpc="1">
+                        <a:prstTxWarp prst="textNoShape">
+                          <a:avLst/>
+                        </a:prstTxWarp>
+                        <a:noAutofit/>
+                      </wps:bodyPr>
+                    </wps:wsp>
+                  </a:graphicData>
+                </a:graphic>
+                <wp14:sizeRelH relativeFrom="margin">
+                  <wp14:pctWidth>0</wp14:pctWidth>
+                </wp14:sizeRelH>
+                <wp14:sizeRelV relativeFrom="margin">
+                  <wp14:pctHeight>0</wp14:pctHeight>
+                </wp14:sizeRelV>
+              </wp:anchor>
+            </w:drawing>
+          </mc:Choice>
+          <mc:Fallback>
+            <w:pict>
+              <v:shape w14:anchorId="5E6F42B4" id="_x0000_s1031" type="#_x0000_t202" style="position:absolute;margin-left:402.55pt;margin-top:3.85pt;width:12.1pt;height:21.6pt;z-index:251694080;visibility:visible;mso-wrap-style:square;mso-width-percent:0;mso-height-percent:0;mso-wrap-distance-left:9pt;mso-wrap-distance-top:0;mso-wrap-distance-right:9pt;mso-wrap-distance-bottom:0;mso-position-horizontal:absolute;mso-position-horizontal-relative:text;mso-position-vertical:absolute;mso-position-vertical-relative:text;mso-width-percent:0;mso-height-percent:0;mso-width-relative:margin;mso-height-relative:margin;v-text-anchor:top" o:gfxdata="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" filled="f" stroked="f" strokeweight=".5pt">
+                <v:textbox inset="0,0,0,0">
+                  <w:txbxContent>
+                    <w:p>
+                      <w:pPr>
+                        <w:rPr>
+                          <w:color w:val="FF0000"/>
+                        </w:rPr>
+                      </w:pPr>
+                      <w:r>
+                        <w:rPr>
+                          <w:color w:val="FF0000"/>
+                        </w:rPr>
+                        <w:t>1</w:t>
+                      </w:r>
+                      <w:r>
+                        <w:rPr>
+                          <w:color w:val="FF0000"/>
+                        </w:rPr>
+                        <w:t>7</w:t>
+                      </w:r>
+                    </w:p>
+                  </w:txbxContent>
+                </v:textbox>
+              </v:shape>
+            </w:pict>
+          </mc:Fallback>
+        </mc:AlternateContent>
+      </w:r>
+      <w:r>
+        <w:rPr>
+          <w:noProof/>
+        </w:rPr>
+        <mc:AlternateContent>
+          <mc:Choice Requires="wps">
+            <w:drawing>
+              <wp:anchor distT="0" distB="0" distL="114300" distR="114300" simplePos="0" relativeHeight="251698176" behindDoc="0" locked="0" layoutInCell="1" allowOverlap="1" wp14:anchorId="6CBFE5E3" wp14:editId="082FCF48">
+                <wp:simplePos x="0" y="0"/>
+                <wp:positionH relativeFrom="column">
+                  <wp:posOffset>2473020</wp:posOffset>
+                </wp:positionH>
+                <wp:positionV relativeFrom="paragraph">
+                  <wp:posOffset>642620</wp:posOffset>
+                </wp:positionV>
+                <wp:extent cx="153670" cy="274320"/>
+                <wp:effectExtent l="0" t="0" r="0" b="11430"/>
+                <wp:wrapNone/>
+                <wp:docPr id="1040113074" name="Text Box 4"/>
+                <wp:cNvGraphicFramePr/>
+                <a:graphic xmlns:a="http://schemas.openxmlformats.org/drawingml/2006/main">
+                  <a:graphicData uri="http://schemas.microsoft.com/office/word/2010/wordprocessingShape">
+                    <wps:wsp>
+                      <wps:cNvSpPr txBox="1"/>
+                      <wps:spPr>
+                        <a:xfrm>
+                          <a:off x="0" y="0"/>
+                          <a:ext cx="153670" cy="274320"/>
+                        </a:xfrm>
+                        <a:prstGeom prst="rect">
+                          <a:avLst/>
+                        </a:prstGeom>
+                        <a:noFill/>
+                        <a:ln w="6350">
+                          <a:noFill/>
+                        </a:ln>
+                      </wps:spPr>
+                      <wps:txbx>
+                        <w:txbxContent>
+                          <w:p>
+                            <w:pPr>
+                              <w:rPr>
+                                <w:color w:val="FF0000"/>
+                              </w:rPr>
+                            </w:pPr>
+                            <w:r>
+                              <w:rPr>
+                                <w:color w:val="FF0000"/>
+                              </w:rPr>
+                              <w:t>10</w:t>
+                            </w:r>
+                          </w:p>
+                        </w:txbxContent>
+                      </wps:txbx>
+                      <wps:bodyPr rot="0" spcFirstLastPara="0" vertOverflow="overflow" horzOverflow="overflow" vert="horz" wrap="square" lIns="0" tIns="0" rIns="0" bIns="0" numCol="1" spcCol="0" rtlCol="0" fromWordArt="0" anchor="t" anchorCtr="0" forceAA="0" compatLnSpc="1">
+                        <a:prstTxWarp prst="textNoShape">
+                          <a:avLst/>
+                        </a:prstTxWarp>
+                        <a:noAutofit/>
+                      </wps:bodyPr>
+                    </wps:wsp>
+                  </a:graphicData>
+                </a:graphic>
+                <wp14:sizeRelH relativeFrom="margin">
+                  <wp14:pctWidth>0</wp14:pctWidth>
+                </wp14:sizeRelH>
+                <wp14:sizeRelV relativeFrom="margin">
+                  <wp14:pctHeight>0</wp14:pctHeight>
+                </wp14:sizeRelV>
+              </wp:anchor>
+            </w:drawing>
+          </mc:Choice>
+          <mc:Fallback>
+            <w:pict>
+              <v:shape w14:anchorId="6CBFE5E3" id="_x0000_s1032" type="#_x0000_t202" style="position:absolute;margin-left:194.75pt;margin-top:50.6pt;width:12.1pt;height:21.6pt;z-index:251698176;visibility:visible;mso-wrap-style:square;mso-width-percent:0;mso-height-percent:0;mso-wrap-distance-left:9pt;mso-wrap-distance-top:0;mso-wrap-distance-right:9pt;mso-wrap-distance-bottom:0;mso-position-horizontal:absolute;mso-position-horizontal-relative:text;mso-position-vertical:absolute;mso-position-vertical-relative:text;mso-width-percent:0;mso-height-percent:0;mso-width-relative:margin;mso-height-relative:margin;v-text-anchor:top" o:gfxdata="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" filled="f" stroked="f" strokeweight=".5pt">
+                <v:textbox inset="0,0,0,0">
+                  <w:txbxContent>
+                    <w:p>
+                      <w:pPr>
+                        <w:rPr>
+                          <w:color w:val="FF0000"/>
+                        </w:rPr>
+                      </w:pPr>
+                      <w:r>
+                        <w:rPr>
+                          <w:color w:val="FF0000"/>
+                        </w:rPr>
+                        <w:t>10</w:t>
+                      </w:r>
+                    </w:p>
+                  </w:txbxContent>
+                </v:textbox>
+              </v:shape>
+            </w:pict>
+          </mc:Fallback>
+        </mc:AlternateContent>
+      </w:r>
+      <w:r>
+        <w:rPr>
+          <w:noProof/>
+        </w:rPr>
+        <mc:AlternateContent>
+          <mc:Choice Requires="wps">
+            <w:drawing>
+              <wp:anchor distT="0" distB="0" distL="114300" distR="114300" simplePos="0" relativeHeight="251688960" behindDoc="0" locked="0" layoutInCell="1" allowOverlap="1" wp14:anchorId="455B2DC3" wp14:editId="5360B6D3">
+                <wp:simplePos x="0" y="0"/>
+                <wp:positionH relativeFrom="column">
+                  <wp:posOffset>4055745</wp:posOffset>
+                </wp:positionH>
+                <wp:positionV relativeFrom="paragraph">
+                  <wp:posOffset>43815</wp:posOffset>
+                </wp:positionV>
+                <wp:extent cx="153670" cy="274320"/>
+                <wp:effectExtent l="0" t="0" r="0" b="11430"/>
+                <wp:wrapNone/>
+                <wp:docPr id="1482760624" name="Text Box 4"/>
+                <wp:cNvGraphicFramePr/>
+                <a:graphic xmlns:a="http://schemas.openxmlformats.org/drawingml/2006/main">
+                  <a:graphicData uri="http://schemas.microsoft.com/office/word/2010/wordprocessingShape">
+                    <wps:wsp>
+                      <wps:cNvSpPr txBox="1"/>
+                      <wps:spPr>
+                        <a:xfrm>
+                          <a:off x="0" y="0"/>
+                          <a:ext cx="153670" cy="274320"/>
+                        </a:xfrm>
+                        <a:prstGeom prst="rect">
+                          <a:avLst/>
+                        </a:prstGeom>
+                        <a:noFill/>
+                        <a:ln w="6350">
+                          <a:noFill/>
+                        </a:ln>
+                      </wps:spPr>
+                      <wps:txbx>
+                        <w:txbxContent>
+                          <w:p>
+                            <w:pPr>
+                              <w:rPr>
+                                <w:color w:val="FF0000"/>
+                              </w:rPr>
+                            </w:pPr>
+                            <w:r>
+                              <w:rPr>
+                                <w:color w:val="FF0000"/>
+                              </w:rPr>
+                              <w:t>1</w:t>
+                            </w:r>
+                            <w:r>
+                              <w:rPr>
+                                <w:color w:val="FF0000"/>
+                              </w:rPr>
+                              <w:t>3</w:t>
+                            </w:r>
+                          </w:p>
+                        </w:txbxContent>
+                      </wps:txbx>
+                      <wps:bodyPr rot="0" spcFirstLastPara="0" vertOverflow="overflow" horzOverflow="overflow" vert="horz" wrap="square" lIns="0" tIns="0" rIns="0" bIns="0" numCol="1" spcCol="0" rtlCol="0" fromWordArt="0" anchor="t" anchorCtr="0" forceAA="0" compatLnSpc="1">
+                        <a:prstTxWarp prst="textNoShape">
+                          <a:avLst/>
+                        </a:prstTxWarp>
+                        <a:noAutofit/>
+                      </wps:bodyPr>
+                    </wps:wsp>
+                  </a:graphicData>
+                </a:graphic>
+                <wp14:sizeRelH relativeFrom="margin">
+                  <wp14:pctWidth>0</wp14:pctWidth>
+                </wp14:sizeRelH>
+                <wp14:sizeRelV relativeFrom="margin">
+                  <wp14:pctHeight>0</wp14:pctHeight>
+                </wp14:sizeRelV>
+              </wp:anchor>
+            </w:drawing>
+          </mc:Choice>
+          <mc:Fallback>
+            <w:pict>
+              <v:shape w14:anchorId="455B2DC3" id="_x0000_s1033" type="#_x0000_t202" style="position:absolute;margin-left:319.35pt;margin-top:3.45pt;width:12.1pt;height:21.6pt;z-index:251688960;visibility:visible;mso-wrap-style:square;mso-width-percent:0;mso-height-percent:0;mso-wrap-distance-left:9pt;mso-wrap-distance-top:0;mso-wrap-distance-right:9pt;mso-wrap-distance-bottom:0;mso-position-horizontal:absolute;mso-position-horizontal-relative:text;mso-position-vertical:absolute;mso-position-vertical-relative:text;mso-width-percent:0;mso-height-percent:0;mso-width-relative:margin;mso-height-relative:margin;v-text-anchor:top" o:gfxdata="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" filled="f" stroked="f" strokeweight=".5pt">
+                <v:textbox inset="0,0,0,0">
+                  <w:txbxContent>
+                    <w:p>
+                      <w:pPr>
+                        <w:rPr>
+                          <w:color w:val="FF0000"/>
+                        </w:rPr>
+                      </w:pPr>
+                      <w:r>
+                        <w:rPr>
+                          <w:color w:val="FF0000"/>
+                        </w:rPr>
+                        <w:t>1</w:t>
+                      </w:r>
+                      <w:r>
+                        <w:rPr>
+                          <w:color w:val="FF0000"/>
+                        </w:rPr>
+                        <w:t>3</w:t>
+                      </w:r>
+                    </w:p>
+                  </w:txbxContent>
+                </v:textbox>
+              </v:shape>
+            </w:pict>
+          </mc:Fallback>
+        </mc:AlternateContent>
+      </w:r>
+      <w:r>
+        <w:rPr>
+          <w:noProof/>
+        </w:rPr>
+        <mc:AlternateContent>
+          <mc:Choice Requires="wps">
+            <w:drawing>
+              <wp:anchor distT="0" distB="0" distL="114300" distR="114300" simplePos="0" relativeHeight="251704320" behindDoc="0" locked="0" layoutInCell="1" allowOverlap="1" wp14:anchorId="3C50D2C7" wp14:editId="04307E0F">
                 <wp:simplePos x="0" y="0"/>
                 <wp:positionH relativeFrom="margin">
-                  <wp:posOffset>2901315</wp:posOffset>
+                  <wp:posOffset>2900680</wp:posOffset>
                 </wp:positionH>
                 <wp:positionV relativeFrom="paragraph">
-                  <wp:posOffset>1777204</wp:posOffset>
+                  <wp:posOffset>1715135</wp:posOffset>
                 </wp:positionV>
-                <wp:extent cx="153670" cy="167005"/>
-                <wp:effectExtent l="0" t="0" r="0" b="4445"/>
+                <wp:extent cx="153670" cy="274320"/>
+                <wp:effectExtent l="0" t="0" r="0" b="11430"/>
                 <wp:wrapNone/>
                 <wp:docPr id="1275394510" name="Text Box 4"/>
                 <wp:cNvGraphicFramePr/>
@@ -4394,7 +4822,7 @@
                       <wps:spPr>
                         <a:xfrm>
                           <a:off x="0" y="0"/>
-                          <a:ext cx="153670" cy="167005"/>
+                          <a:ext cx="153670" cy="274320"/>
                         </a:xfrm>
                         <a:prstGeom prst="rect">
                           <a:avLst/>
@@ -4447,7 +4875,7 @@
           </mc:Choice>
           <mc:Fallback>
             <w:pict>
-              <v:shape w14:anchorId="3C50D2C7" id="Text Box 4" o:spid="_x0000_s1030" type="#_x0000_t202" style="position:absolute;margin-left:228.45pt;margin-top:139.95pt;width:12.1pt;height:13.15pt;z-index:251704320;visibility:visible;mso-wrap-style:square;mso-width-percent:0;mso-height-percent:0;mso-wrap-distance-left:9pt;mso-wrap-distance-top:0;mso-wrap-distance-right:9pt;mso-wrap-distance-bottom:0;mso-position-horizontal:absolute;mso-position-horizontal-relative:margin;mso-position-vertical:absolute;mso-position-vertical-relative:text;mso-width-percent:0;mso-height-percent:0;mso-width-relative:margin;mso-height-relative:margin;v-text-anchor:top" o:gfxdata="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" filled="f" stroked="f" strokeweight=".5pt">
+              <v:shape w14:anchorId="3C50D2C7" id="_x0000_s1034" type="#_x0000_t202" style="position:absolute;margin-left:228.4pt;margin-top:135.05pt;width:12.1pt;height:21.6pt;z-index:251704320;visibility:visible;mso-wrap-style:square;mso-width-percent:0;mso-height-percent:0;mso-wrap-distance-left:9pt;mso-wrap-distance-top:0;mso-wrap-distance-right:9pt;mso-wrap-distance-bottom:0;mso-position-horizontal:absolute;mso-position-horizontal-relative:margin;mso-position-vertical:absolute;mso-position-vertical-relative:text;mso-width-percent:0;mso-height-percent:0;mso-width-relative:margin;mso-height-relative:margin;v-text-anchor:top" o:gfxdata="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" filled="f" stroked="f" strokeweight=".5pt">
                 <v:textbox inset="0,0,0,0">
                   <w:txbxContent>
                     <w:p>
@@ -4484,16 +4912,16 @@
         <mc:AlternateContent>
           <mc:Choice Requires="wps">
             <w:drawing>
-              <wp:anchor distT="0" distB="0" distL="114300" distR="114300" simplePos="0" relativeHeight="251679744" behindDoc="0" locked="0" layoutInCell="1" allowOverlap="1" wp14:anchorId="37D1CB7C" wp14:editId="71775971">
+              <wp:anchor distT="0" distB="0" distL="114300" distR="114300" simplePos="0" relativeHeight="251679744" behindDoc="0" locked="0" layoutInCell="1" allowOverlap="1" wp14:anchorId="37D1CB7C" wp14:editId="38BD7ECC">
                 <wp:simplePos x="0" y="0"/>
                 <wp:positionH relativeFrom="column">
-                  <wp:posOffset>668655</wp:posOffset>
+                  <wp:posOffset>668020</wp:posOffset>
                 </wp:positionH>
                 <wp:positionV relativeFrom="paragraph">
-                  <wp:posOffset>1209675</wp:posOffset>
+                  <wp:posOffset>1148080</wp:posOffset>
                 </wp:positionV>
-                <wp:extent cx="153670" cy="167005"/>
-                <wp:effectExtent l="0" t="0" r="0" b="4445"/>
+                <wp:extent cx="153670" cy="274320"/>
+                <wp:effectExtent l="0" t="0" r="0" b="11430"/>
                 <wp:wrapNone/>
                 <wp:docPr id="1898731617" name="Text Box 4"/>
                 <wp:cNvGraphicFramePr/>
@@ -4504,7 +4932,7 @@
                       <wps:spPr>
                         <a:xfrm>
                           <a:off x="0" y="0"/>
-                          <a:ext cx="153670" cy="167005"/>
+                          <a:ext cx="153670" cy="274320"/>
                         </a:xfrm>
                         <a:prstGeom prst="rect">
                           <a:avLst/>
@@ -4551,7 +4979,7 @@
           </mc:Choice>
           <mc:Fallback>
             <w:pict>
-              <v:shape w14:anchorId="37D1CB7C" id="_x0000_s1031" type="#_x0000_t202" style="position:absolute;margin-left:52.65pt;margin-top:95.25pt;width:12.1pt;height:13.15pt;z-index:251679744;visibility:visible;mso-wrap-style:square;mso-width-percent:0;mso-height-percent:0;mso-wrap-distance-left:9pt;mso-wrap-distance-top:0;mso-wrap-distance-right:9pt;mso-wrap-distance-bottom:0;mso-position-horizontal:absolute;mso-position-horizontal-relative:text;mso-position-vertical:absolute;mso-position-vertical-relative:text;mso-width-percent:0;mso-height-percent:0;mso-width-relative:margin;mso-height-relative:margin;v-text-anchor:top" o:gfxdata="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" filled="f" stroked="f" strokeweight=".5pt">
+              <v:shape w14:anchorId="37D1CB7C" id="_x0000_s1035" type="#_x0000_t202" style="position:absolute;margin-left:52.6pt;margin-top:90.4pt;width:12.1pt;height:21.6pt;z-index:251679744;visibility:visible;mso-wrap-style:square;mso-width-percent:0;mso-height-percent:0;mso-wrap-distance-left:9pt;mso-wrap-distance-top:0;mso-wrap-distance-right:9pt;mso-wrap-distance-bottom:0;mso-position-horizontal:absolute;mso-position-horizontal-relative:text;mso-position-vertical:absolute;mso-position-vertical-relative:text;mso-width-percent:0;mso-height-percent:0;mso-width-relative:margin;mso-height-relative:margin;v-text-anchor:top" o:gfxdata="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" filled="f" stroked="f" strokeweight=".5pt">
                 <v:textbox inset="0,0,0,0">
                   <w:txbxContent>
                     <w:p>
@@ -4581,234 +5009,16 @@
         <mc:AlternateContent>
           <mc:Choice Requires="wps">
             <w:drawing>
-              <wp:anchor distT="0" distB="0" distL="114300" distR="114300" simplePos="0" relativeHeight="251691008" behindDoc="0" locked="0" layoutInCell="1" allowOverlap="1" wp14:anchorId="58BBF774" wp14:editId="5B73EBE1">
+              <wp:anchor distT="0" distB="0" distL="114300" distR="114300" simplePos="0" relativeHeight="251684864" behindDoc="0" locked="0" layoutInCell="1" allowOverlap="1" wp14:anchorId="0234981D" wp14:editId="239DD25B">
                 <wp:simplePos x="0" y="0"/>
                 <wp:positionH relativeFrom="column">
-                  <wp:posOffset>4095750</wp:posOffset>
+                  <wp:posOffset>1381760</wp:posOffset>
                 </wp:positionH>
                 <wp:positionV relativeFrom="paragraph">
-                  <wp:posOffset>1213485</wp:posOffset>
+                  <wp:posOffset>497840</wp:posOffset>
                 </wp:positionV>
-                <wp:extent cx="153670" cy="167005"/>
-                <wp:effectExtent l="0" t="0" r="0" b="4445"/>
-                <wp:wrapNone/>
-                <wp:docPr id="1298121020" name="Text Box 4"/>
-                <wp:cNvGraphicFramePr/>
-                <a:graphic xmlns:a="http://schemas.openxmlformats.org/drawingml/2006/main">
-                  <a:graphicData uri="http://schemas.microsoft.com/office/word/2010/wordprocessingShape">
-                    <wps:wsp>
-                      <wps:cNvSpPr txBox="1"/>
-                      <wps:spPr>
-                        <a:xfrm>
-                          <a:off x="0" y="0"/>
-                          <a:ext cx="153670" cy="167005"/>
-                        </a:xfrm>
-                        <a:prstGeom prst="rect">
-                          <a:avLst/>
-                        </a:prstGeom>
-                        <a:noFill/>
-                        <a:ln w="6350">
-                          <a:noFill/>
-                        </a:ln>
-                      </wps:spPr>
-                      <wps:txbx>
-                        <w:txbxContent>
-                          <w:p>
-                            <w:pPr>
-                              <w:rPr>
-                                <w:color w:val="FF0000"/>
-                              </w:rPr>
-                            </w:pPr>
-                            <w:r>
-                              <w:rPr>
-                                <w:color w:val="FF0000"/>
-                              </w:rPr>
-                              <w:t>1</w:t>
-                            </w:r>
-                            <w:r>
-                              <w:rPr>
-                                <w:color w:val="FF0000"/>
-                              </w:rPr>
-                              <w:t>5</w:t>
-                            </w:r>
-                          </w:p>
-                        </w:txbxContent>
-                      </wps:txbx>
-                      <wps:bodyPr rot="0" spcFirstLastPara="0" vertOverflow="overflow" horzOverflow="overflow" vert="horz" wrap="square" lIns="0" tIns="0" rIns="0" bIns="0" numCol="1" spcCol="0" rtlCol="0" fromWordArt="0" anchor="t" anchorCtr="0" forceAA="0" compatLnSpc="1">
-                        <a:prstTxWarp prst="textNoShape">
-                          <a:avLst/>
-                        </a:prstTxWarp>
-                        <a:noAutofit/>
-                      </wps:bodyPr>
-                    </wps:wsp>
-                  </a:graphicData>
-                </a:graphic>
-                <wp14:sizeRelH relativeFrom="margin">
-                  <wp14:pctWidth>0</wp14:pctWidth>
-                </wp14:sizeRelH>
-                <wp14:sizeRelV relativeFrom="margin">
-                  <wp14:pctHeight>0</wp14:pctHeight>
-                </wp14:sizeRelV>
-              </wp:anchor>
-            </w:drawing>
-          </mc:Choice>
-          <mc:Fallback>
-            <w:pict>
-              <v:shape w14:anchorId="58BBF774" id="_x0000_s1032" type="#_x0000_t202" style="position:absolute;margin-left:322.5pt;margin-top:95.55pt;width:12.1pt;height:13.15pt;z-index:251691008;visibility:visible;mso-wrap-style:square;mso-width-percent:0;mso-height-percent:0;mso-wrap-distance-left:9pt;mso-wrap-distance-top:0;mso-wrap-distance-right:9pt;mso-wrap-distance-bottom:0;mso-position-horizontal:absolute;mso-position-horizontal-relative:text;mso-position-vertical:absolute;mso-position-vertical-relative:text;mso-width-percent:0;mso-height-percent:0;mso-width-relative:margin;mso-height-relative:margin;v-text-anchor:top" o:gfxdata="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" filled="f" stroked="f" strokeweight=".5pt">
-                <v:textbox inset="0,0,0,0">
-                  <w:txbxContent>
-                    <w:p>
-                      <w:pPr>
-                        <w:rPr>
-                          <w:color w:val="FF0000"/>
-                        </w:rPr>
-                      </w:pPr>
-                      <w:r>
-                        <w:rPr>
-                          <w:color w:val="FF0000"/>
-                        </w:rPr>
-                        <w:t>1</w:t>
-                      </w:r>
-                      <w:r>
-                        <w:rPr>
-                          <w:color w:val="FF0000"/>
-                        </w:rPr>
-                        <w:t>5</w:t>
-                      </w:r>
-                    </w:p>
-                  </w:txbxContent>
-                </v:textbox>
-              </v:shape>
-            </w:pict>
-          </mc:Fallback>
-        </mc:AlternateContent>
-      </w:r>
-      <w:r>
-        <w:rPr>
-          <w:noProof/>
-        </w:rPr>
-        <mc:AlternateContent>
-          <mc:Choice Requires="wps">
-            <w:drawing>
-              <wp:anchor distT="0" distB="0" distL="114300" distR="114300" simplePos="0" relativeHeight="251694080" behindDoc="0" locked="0" layoutInCell="1" allowOverlap="1" wp14:anchorId="5E6F42B4" wp14:editId="6F1E12D7">
-                <wp:simplePos x="0" y="0"/>
-                <wp:positionH relativeFrom="column">
-                  <wp:posOffset>5113020</wp:posOffset>
-                </wp:positionH>
-                <wp:positionV relativeFrom="paragraph">
-                  <wp:posOffset>110490</wp:posOffset>
-                </wp:positionV>
-                <wp:extent cx="153670" cy="167005"/>
-                <wp:effectExtent l="0" t="0" r="0" b="4445"/>
-                <wp:wrapNone/>
-                <wp:docPr id="1252200418" name="Text Box 4"/>
-                <wp:cNvGraphicFramePr/>
-                <a:graphic xmlns:a="http://schemas.openxmlformats.org/drawingml/2006/main">
-                  <a:graphicData uri="http://schemas.microsoft.com/office/word/2010/wordprocessingShape">
-                    <wps:wsp>
-                      <wps:cNvSpPr txBox="1"/>
-                      <wps:spPr>
-                        <a:xfrm>
-                          <a:off x="0" y="0"/>
-                          <a:ext cx="153670" cy="167005"/>
-                        </a:xfrm>
-                        <a:prstGeom prst="rect">
-                          <a:avLst/>
-                        </a:prstGeom>
-                        <a:noFill/>
-                        <a:ln w="6350">
-                          <a:noFill/>
-                        </a:ln>
-                      </wps:spPr>
-                      <wps:txbx>
-                        <w:txbxContent>
-                          <w:p>
-                            <w:pPr>
-                              <w:rPr>
-                                <w:color w:val="FF0000"/>
-                              </w:rPr>
-                            </w:pPr>
-                            <w:r>
-                              <w:rPr>
-                                <w:color w:val="FF0000"/>
-                              </w:rPr>
-                              <w:t>1</w:t>
-                            </w:r>
-                            <w:r>
-                              <w:rPr>
-                                <w:color w:val="FF0000"/>
-                              </w:rPr>
-                              <w:t>7</w:t>
-                            </w:r>
-                          </w:p>
-                        </w:txbxContent>
-                      </wps:txbx>
-                      <wps:bodyPr rot="0" spcFirstLastPara="0" vertOverflow="overflow" horzOverflow="overflow" vert="horz" wrap="square" lIns="0" tIns="0" rIns="0" bIns="0" numCol="1" spcCol="0" rtlCol="0" fromWordArt="0" anchor="t" anchorCtr="0" forceAA="0" compatLnSpc="1">
-                        <a:prstTxWarp prst="textNoShape">
-                          <a:avLst/>
-                        </a:prstTxWarp>
-                        <a:noAutofit/>
-                      </wps:bodyPr>
-                    </wps:wsp>
-                  </a:graphicData>
-                </a:graphic>
-                <wp14:sizeRelH relativeFrom="margin">
-                  <wp14:pctWidth>0</wp14:pctWidth>
-                </wp14:sizeRelH>
-                <wp14:sizeRelV relativeFrom="margin">
-                  <wp14:pctHeight>0</wp14:pctHeight>
-                </wp14:sizeRelV>
-              </wp:anchor>
-            </w:drawing>
-          </mc:Choice>
-          <mc:Fallback>
-            <w:pict>
-              <v:shape w14:anchorId="5E6F42B4" id="_x0000_s1033" type="#_x0000_t202" style="position:absolute;margin-left:402.6pt;margin-top:8.7pt;width:12.1pt;height:13.15pt;z-index:251694080;visibility:visible;mso-wrap-style:square;mso-width-percent:0;mso-height-percent:0;mso-wrap-distance-left:9pt;mso-wrap-distance-top:0;mso-wrap-distance-right:9pt;mso-wrap-distance-bottom:0;mso-position-horizontal:absolute;mso-position-horizontal-relative:text;mso-position-vertical:absolute;mso-position-vertical-relative:text;mso-width-percent:0;mso-height-percent:0;mso-width-relative:margin;mso-height-relative:margin;v-text-anchor:top" o:gfxdata="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" filled="f" stroked="f" strokeweight=".5pt">
-                <v:textbox inset="0,0,0,0">
-                  <w:txbxContent>
-                    <w:p>
-                      <w:pPr>
-                        <w:rPr>
-                          <w:color w:val="FF0000"/>
-                        </w:rPr>
-                      </w:pPr>
-                      <w:r>
-                        <w:rPr>
-                          <w:color w:val="FF0000"/>
-                        </w:rPr>
-                        <w:t>1</w:t>
-                      </w:r>
-                      <w:r>
-                        <w:rPr>
-                          <w:color w:val="FF0000"/>
-                        </w:rPr>
-                        <w:t>7</w:t>
-                      </w:r>
-                    </w:p>
-                  </w:txbxContent>
-                </v:textbox>
-              </v:shape>
-            </w:pict>
-          </mc:Fallback>
-        </mc:AlternateContent>
-      </w:r>
-      <w:r>
-        <w:rPr>
-          <w:noProof/>
-        </w:rPr>
-        <mc:AlternateContent>
-          <mc:Choice Requires="wps">
-            <w:drawing>
-              <wp:anchor distT="0" distB="0" distL="114300" distR="114300" simplePos="0" relativeHeight="251684864" behindDoc="0" locked="0" layoutInCell="1" allowOverlap="1" wp14:anchorId="0234981D" wp14:editId="02B84DDE">
-                <wp:simplePos x="0" y="0"/>
-                <wp:positionH relativeFrom="column">
-                  <wp:posOffset>1382395</wp:posOffset>
-                </wp:positionH>
-                <wp:positionV relativeFrom="paragraph">
-                  <wp:posOffset>559435</wp:posOffset>
-                </wp:positionV>
-                <wp:extent cx="153670" cy="167005"/>
-                <wp:effectExtent l="0" t="0" r="0" b="4445"/>
+                <wp:extent cx="153670" cy="274320"/>
+                <wp:effectExtent l="0" t="0" r="0" b="11430"/>
                 <wp:wrapNone/>
                 <wp:docPr id="1624469551" name="Text Box 4"/>
                 <wp:cNvGraphicFramePr/>
@@ -4819,7 +5029,7 @@
                       <wps:spPr>
                         <a:xfrm>
                           <a:off x="0" y="0"/>
-                          <a:ext cx="153670" cy="167005"/>
+                          <a:ext cx="153670" cy="274320"/>
                         </a:xfrm>
                         <a:prstGeom prst="rect">
                           <a:avLst/>
@@ -4866,7 +5076,7 @@
           </mc:Choice>
           <mc:Fallback>
             <w:pict>
-              <v:shape w14:anchorId="0234981D" id="_x0000_s1034" type="#_x0000_t202" style="position:absolute;margin-left:108.85pt;margin-top:44.05pt;width:12.1pt;height:13.15pt;z-index:251684864;visibility:visible;mso-wrap-style:square;mso-width-percent:0;mso-height-percent:0;mso-wrap-distance-left:9pt;mso-wrap-distance-top:0;mso-wrap-distance-right:9pt;mso-wrap-distance-bottom:0;mso-position-horizontal:absolute;mso-position-horizontal-relative:text;mso-position-vertical:absolute;mso-position-vertical-relative:text;mso-width-percent:0;mso-height-percent:0;mso-width-relative:margin;mso-height-relative:margin;v-text-anchor:top" o:gfxdata="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" filled="f" stroked="f" strokeweight=".5pt">
+              <v:shape w14:anchorId="0234981D" id="_x0000_s1036" type="#_x0000_t202" style="position:absolute;margin-left:108.8pt;margin-top:39.2pt;width:12.1pt;height:21.6pt;z-index:251684864;visibility:visible;mso-wrap-style:square;mso-width-percent:0;mso-height-percent:0;mso-wrap-distance-left:9pt;mso-wrap-distance-top:0;mso-wrap-distance-right:9pt;mso-wrap-distance-bottom:0;mso-position-horizontal:absolute;mso-position-horizontal-relative:text;mso-position-vertical:absolute;mso-position-vertical-relative:text;mso-width-percent:0;mso-height-percent:0;mso-width-relative:margin;mso-height-relative:margin;v-text-anchor:top" o:gfxdata="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" filled="f" stroked="f" strokeweight=".5pt">
                 <v:textbox inset="0,0,0,0">
                   <w:txbxContent>
                     <w:p>
@@ -4896,16 +5106,16 @@
         <mc:AlternateContent>
           <mc:Choice Requires="wps">
             <w:drawing>
-              <wp:anchor distT="0" distB="0" distL="114300" distR="114300" simplePos="0" relativeHeight="251695104" behindDoc="0" locked="0" layoutInCell="1" allowOverlap="1" wp14:anchorId="6DAE4BA8" wp14:editId="06A1D6CF">
+              <wp:anchor distT="0" distB="0" distL="114300" distR="114300" simplePos="0" relativeHeight="251695104" behindDoc="0" locked="0" layoutInCell="1" allowOverlap="1" wp14:anchorId="6DAE4BA8" wp14:editId="11A93689">
                 <wp:simplePos x="0" y="0"/>
                 <wp:positionH relativeFrom="column">
-                  <wp:posOffset>4666615</wp:posOffset>
+                  <wp:posOffset>4665980</wp:posOffset>
                 </wp:positionH>
                 <wp:positionV relativeFrom="paragraph">
-                  <wp:posOffset>557530</wp:posOffset>
+                  <wp:posOffset>495935</wp:posOffset>
                 </wp:positionV>
-                <wp:extent cx="153670" cy="167005"/>
-                <wp:effectExtent l="0" t="0" r="0" b="4445"/>
+                <wp:extent cx="153670" cy="274320"/>
+                <wp:effectExtent l="0" t="0" r="0" b="11430"/>
                 <wp:wrapNone/>
                 <wp:docPr id="1081354825" name="Text Box 4"/>
                 <wp:cNvGraphicFramePr/>
@@ -4916,7 +5126,7 @@
                       <wps:spPr>
                         <a:xfrm>
                           <a:off x="0" y="0"/>
-                          <a:ext cx="153670" cy="167005"/>
+                          <a:ext cx="153670" cy="274320"/>
                         </a:xfrm>
                         <a:prstGeom prst="rect">
                           <a:avLst/>
@@ -4969,7 +5179,7 @@
           </mc:Choice>
           <mc:Fallback>
             <w:pict>
-              <v:shape w14:anchorId="6DAE4BA8" id="_x0000_s1035" type="#_x0000_t202" style="position:absolute;margin-left:367.45pt;margin-top:43.9pt;width:12.1pt;height:13.15pt;z-index:251695104;visibility:visible;mso-wrap-style:square;mso-width-percent:0;mso-height-percent:0;mso-wrap-distance-left:9pt;mso-wrap-distance-top:0;mso-wrap-distance-right:9pt;mso-wrap-distance-bottom:0;mso-position-horizontal:absolute;mso-position-horizontal-relative:text;mso-position-vertical:absolute;mso-position-vertical-relative:text;mso-width-percent:0;mso-height-percent:0;mso-width-relative:margin;mso-height-relative:margin;v-text-anchor:top" o:gfxdata="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" filled="f" stroked="f" strokeweight=".5pt">
+              <v:shape w14:anchorId="6DAE4BA8" id="_x0000_s1037" type="#_x0000_t202" style="position:absolute;margin-left:367.4pt;margin-top:39.05pt;width:12.1pt;height:21.6pt;z-index:251695104;visibility:visible;mso-wrap-style:square;mso-width-percent:0;mso-height-percent:0;mso-wrap-distance-left:9pt;mso-wrap-distance-top:0;mso-wrap-distance-right:9pt;mso-wrap-distance-bottom:0;mso-position-horizontal:absolute;mso-position-horizontal-relative:text;mso-position-vertical:absolute;mso-position-vertical-relative:text;mso-width-percent:0;mso-height-percent:0;mso-width-relative:margin;mso-height-relative:margin;v-text-anchor:top" o:gfxdata="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" filled="f" stroked="f" strokeweight=".5pt">
                 <v:textbox inset="0,0,0,0">
                   <w:txbxContent>
                     <w:p>
@@ -5005,16 +5215,16 @@
         <mc:AlternateContent>
           <mc:Choice Requires="wps">
             <w:drawing>
-              <wp:anchor distT="0" distB="0" distL="114300" distR="114300" simplePos="0" relativeHeight="251689984" behindDoc="0" locked="0" layoutInCell="1" allowOverlap="1" wp14:anchorId="11C50E8C" wp14:editId="7BF16C14">
+              <wp:anchor distT="0" distB="0" distL="114300" distR="114300" simplePos="0" relativeHeight="251689984" behindDoc="0" locked="0" layoutInCell="1" allowOverlap="1" wp14:anchorId="11C50E8C" wp14:editId="30038244">
                 <wp:simplePos x="0" y="0"/>
                 <wp:positionH relativeFrom="column">
-                  <wp:posOffset>3616960</wp:posOffset>
+                  <wp:posOffset>3616325</wp:posOffset>
                 </wp:positionH>
                 <wp:positionV relativeFrom="paragraph">
-                  <wp:posOffset>558800</wp:posOffset>
+                  <wp:posOffset>497205</wp:posOffset>
                 </wp:positionV>
-                <wp:extent cx="153670" cy="167005"/>
-                <wp:effectExtent l="0" t="0" r="0" b="4445"/>
+                <wp:extent cx="153670" cy="274320"/>
+                <wp:effectExtent l="0" t="0" r="0" b="11430"/>
                 <wp:wrapNone/>
                 <wp:docPr id="940034405" name="Text Box 4"/>
                 <wp:cNvGraphicFramePr/>
@@ -5025,7 +5235,7 @@
                       <wps:spPr>
                         <a:xfrm>
                           <a:off x="0" y="0"/>
-                          <a:ext cx="153670" cy="167005"/>
+                          <a:ext cx="153670" cy="274320"/>
                         </a:xfrm>
                         <a:prstGeom prst="rect">
                           <a:avLst/>
@@ -5078,7 +5288,7 @@
           </mc:Choice>
           <mc:Fallback>
             <w:pict>
-              <v:shape w14:anchorId="11C50E8C" id="_x0000_s1036" type="#_x0000_t202" style="position:absolute;margin-left:284.8pt;margin-top:44pt;width:12.1pt;height:13.15pt;z-index:251689984;visibility:visible;mso-wrap-style:square;mso-width-percent:0;mso-height-percent:0;mso-wrap-distance-left:9pt;mso-wrap-distance-top:0;mso-wrap-distance-right:9pt;mso-wrap-distance-bottom:0;mso-position-horizontal:absolute;mso-position-horizontal-relative:text;mso-position-vertical:absolute;mso-position-vertical-relative:text;mso-width-percent:0;mso-height-percent:0;mso-width-relative:margin;mso-height-relative:margin;v-text-anchor:top" o:gfxdata="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" filled="f" stroked="f" strokeweight=".5pt">
+              <v:shape w14:anchorId="11C50E8C" id="_x0000_s1038" type="#_x0000_t202" style="position:absolute;margin-left:284.75pt;margin-top:39.15pt;width:12.1pt;height:21.6pt;z-index:251689984;visibility:visible;mso-wrap-style:square;mso-width-percent:0;mso-height-percent:0;mso-wrap-distance-left:9pt;mso-wrap-distance-top:0;mso-wrap-distance-right:9pt;mso-wrap-distance-bottom:0;mso-position-horizontal:absolute;mso-position-horizontal-relative:text;mso-position-vertical:absolute;mso-position-vertical-relative:text;mso-width-percent:0;mso-height-percent:0;mso-width-relative:margin;mso-height-relative:margin;v-text-anchor:top" o:gfxdata="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" filled="f" stroked="f" strokeweight=".5pt">
                 <v:textbox inset="0,0,0,0">
                   <w:txbxContent>
                     <w:p>
@@ -5114,16 +5324,16 @@
         <mc:AlternateContent>
           <mc:Choice Requires="wps">
             <w:drawing>
-              <wp:anchor distT="0" distB="0" distL="114300" distR="114300" simplePos="0" relativeHeight="251683840" behindDoc="0" locked="0" layoutInCell="1" allowOverlap="1" wp14:anchorId="7A3C0949" wp14:editId="013651BB">
+              <wp:anchor distT="0" distB="0" distL="114300" distR="114300" simplePos="0" relativeHeight="251683840" behindDoc="0" locked="0" layoutInCell="1" allowOverlap="1" wp14:anchorId="7A3C0949" wp14:editId="277AE081">
                 <wp:simplePos x="0" y="0"/>
                 <wp:positionH relativeFrom="column">
-                  <wp:posOffset>1753870</wp:posOffset>
+                  <wp:posOffset>1753235</wp:posOffset>
                 </wp:positionH>
                 <wp:positionV relativeFrom="paragraph">
-                  <wp:posOffset>106045</wp:posOffset>
+                  <wp:posOffset>44450</wp:posOffset>
                 </wp:positionV>
-                <wp:extent cx="153670" cy="167005"/>
-                <wp:effectExtent l="0" t="0" r="0" b="4445"/>
+                <wp:extent cx="153670" cy="274320"/>
+                <wp:effectExtent l="0" t="0" r="0" b="11430"/>
                 <wp:wrapNone/>
                 <wp:docPr id="842325149" name="Text Box 4"/>
                 <wp:cNvGraphicFramePr/>
@@ -5134,7 +5344,7 @@
                       <wps:spPr>
                         <a:xfrm>
                           <a:off x="0" y="0"/>
-                          <a:ext cx="153670" cy="167005"/>
+                          <a:ext cx="153670" cy="274320"/>
                         </a:xfrm>
                         <a:prstGeom prst="rect">
                           <a:avLst/>
@@ -5181,7 +5391,7 @@
           </mc:Choice>
           <mc:Fallback>
             <w:pict>
-              <v:shape w14:anchorId="7A3C0949" id="_x0000_s1037" type="#_x0000_t202" style="position:absolute;margin-left:138.1pt;margin-top:8.35pt;width:12.1pt;height:13.15pt;z-index:251683840;visibility:visible;mso-wrap-style:square;mso-width-percent:0;mso-height-percent:0;mso-wrap-distance-left:9pt;mso-wrap-distance-top:0;mso-wrap-distance-right:9pt;mso-wrap-distance-bottom:0;mso-position-horizontal:absolute;mso-position-horizontal-relative:text;mso-position-vertical:absolute;mso-position-vertical-relative:text;mso-width-percent:0;mso-height-percent:0;mso-width-relative:margin;mso-height-relative:margin;v-text-anchor:top" o:gfxdata="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" filled="f" stroked="f" strokeweight=".5pt">
+              <v:shape w14:anchorId="7A3C0949" id="_x0000_s1039" type="#_x0000_t202" style="position:absolute;margin-left:138.05pt;margin-top:3.5pt;width:12.1pt;height:21.6pt;z-index:251683840;visibility:visible;mso-wrap-style:square;mso-width-percent:0;mso-height-percent:0;mso-wrap-distance-left:9pt;mso-wrap-distance-top:0;mso-wrap-distance-right:9pt;mso-wrap-distance-bottom:0;mso-position-horizontal:absolute;mso-position-horizontal-relative:text;mso-position-vertical:absolute;mso-position-vertical-relative:text;mso-width-percent:0;mso-height-percent:0;mso-width-relative:margin;mso-height-relative:margin;v-text-anchor:top" o:gfxdata="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" filled="f" stroked="f" strokeweight=".5pt">
                 <v:textbox inset="0,0,0,0">
                   <w:txbxContent>
                     <w:p>
@@ -5211,125 +5421,16 @@
         <mc:AlternateContent>
           <mc:Choice Requires="wps">
             <w:drawing>
-              <wp:anchor distT="0" distB="0" distL="114300" distR="114300" simplePos="0" relativeHeight="251688960" behindDoc="0" locked="0" layoutInCell="1" allowOverlap="1" wp14:anchorId="455B2DC3" wp14:editId="3F8386BF">
+              <wp:anchor distT="0" distB="0" distL="114300" distR="114300" simplePos="0" relativeHeight="251677696" behindDoc="0" locked="0" layoutInCell="1" allowOverlap="1" wp14:anchorId="6C561423" wp14:editId="06207D7D">
                 <wp:simplePos x="0" y="0"/>
                 <wp:positionH relativeFrom="column">
-                  <wp:posOffset>4057015</wp:posOffset>
+                  <wp:posOffset>326390</wp:posOffset>
                 </wp:positionH>
                 <wp:positionV relativeFrom="paragraph">
-                  <wp:posOffset>105571</wp:posOffset>
+                  <wp:posOffset>494030</wp:posOffset>
                 </wp:positionV>
-                <wp:extent cx="153670" cy="167005"/>
-                <wp:effectExtent l="0" t="0" r="0" b="4445"/>
-                <wp:wrapNone/>
-                <wp:docPr id="1482760624" name="Text Box 4"/>
-                <wp:cNvGraphicFramePr/>
-                <a:graphic xmlns:a="http://schemas.openxmlformats.org/drawingml/2006/main">
-                  <a:graphicData uri="http://schemas.microsoft.com/office/word/2010/wordprocessingShape">
-                    <wps:wsp>
-                      <wps:cNvSpPr txBox="1"/>
-                      <wps:spPr>
-                        <a:xfrm>
-                          <a:off x="0" y="0"/>
-                          <a:ext cx="153670" cy="167005"/>
-                        </a:xfrm>
-                        <a:prstGeom prst="rect">
-                          <a:avLst/>
-                        </a:prstGeom>
-                        <a:noFill/>
-                        <a:ln w="6350">
-                          <a:noFill/>
-                        </a:ln>
-                      </wps:spPr>
-                      <wps:txbx>
-                        <w:txbxContent>
-                          <w:p>
-                            <w:pPr>
-                              <w:rPr>
-                                <w:color w:val="FF0000"/>
-                              </w:rPr>
-                            </w:pPr>
-                            <w:r>
-                              <w:rPr>
-                                <w:color w:val="FF0000"/>
-                              </w:rPr>
-                              <w:t>1</w:t>
-                            </w:r>
-                            <w:r>
-                              <w:rPr>
-                                <w:color w:val="FF0000"/>
-                              </w:rPr>
-                              <w:t>3</w:t>
-                            </w:r>
-                          </w:p>
-                        </w:txbxContent>
-                      </wps:txbx>
-                      <wps:bodyPr rot="0" spcFirstLastPara="0" vertOverflow="overflow" horzOverflow="overflow" vert="horz" wrap="square" lIns="0" tIns="0" rIns="0" bIns="0" numCol="1" spcCol="0" rtlCol="0" fromWordArt="0" anchor="t" anchorCtr="0" forceAA="0" compatLnSpc="1">
-                        <a:prstTxWarp prst="textNoShape">
-                          <a:avLst/>
-                        </a:prstTxWarp>
-                        <a:noAutofit/>
-                      </wps:bodyPr>
-                    </wps:wsp>
-                  </a:graphicData>
-                </a:graphic>
-                <wp14:sizeRelH relativeFrom="margin">
-                  <wp14:pctWidth>0</wp14:pctWidth>
-                </wp14:sizeRelH>
-                <wp14:sizeRelV relativeFrom="margin">
-                  <wp14:pctHeight>0</wp14:pctHeight>
-                </wp14:sizeRelV>
-              </wp:anchor>
-            </w:drawing>
-          </mc:Choice>
-          <mc:Fallback>
-            <w:pict>
-              <v:shape w14:anchorId="455B2DC3" id="_x0000_s1038" type="#_x0000_t202" style="position:absolute;margin-left:319.45pt;margin-top:8.3pt;width:12.1pt;height:13.15pt;z-index:251688960;visibility:visible;mso-wrap-style:square;mso-width-percent:0;mso-height-percent:0;mso-wrap-distance-left:9pt;mso-wrap-distance-top:0;mso-wrap-distance-right:9pt;mso-wrap-distance-bottom:0;mso-position-horizontal:absolute;mso-position-horizontal-relative:text;mso-position-vertical:absolute;mso-position-vertical-relative:text;mso-width-percent:0;mso-height-percent:0;mso-width-relative:margin;mso-height-relative:margin;v-text-anchor:top" o:gfxdata="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" filled="f" stroked="f" strokeweight=".5pt">
-                <v:textbox inset="0,0,0,0">
-                  <w:txbxContent>
-                    <w:p>
-                      <w:pPr>
-                        <w:rPr>
-                          <w:color w:val="FF0000"/>
-                        </w:rPr>
-                      </w:pPr>
-                      <w:r>
-                        <w:rPr>
-                          <w:color w:val="FF0000"/>
-                        </w:rPr>
-                        <w:t>1</w:t>
-                      </w:r>
-                      <w:r>
-                        <w:rPr>
-                          <w:color w:val="FF0000"/>
-                        </w:rPr>
-                        <w:t>3</w:t>
-                      </w:r>
-                    </w:p>
-                  </w:txbxContent>
-                </v:textbox>
-              </v:shape>
-            </w:pict>
-          </mc:Fallback>
-        </mc:AlternateContent>
-      </w:r>
-      <w:r>
-        <w:rPr>
-          <w:noProof/>
-        </w:rPr>
-        <mc:AlternateContent>
-          <mc:Choice Requires="wps">
-            <w:drawing>
-              <wp:anchor distT="0" distB="0" distL="114300" distR="114300" simplePos="0" relativeHeight="251677696" behindDoc="0" locked="0" layoutInCell="1" allowOverlap="1" wp14:anchorId="6C561423" wp14:editId="6E262C27">
-                <wp:simplePos x="0" y="0"/>
-                <wp:positionH relativeFrom="column">
-                  <wp:posOffset>327025</wp:posOffset>
-                </wp:positionH>
-                <wp:positionV relativeFrom="paragraph">
-                  <wp:posOffset>555625</wp:posOffset>
-                </wp:positionV>
-                <wp:extent cx="153670" cy="167005"/>
-                <wp:effectExtent l="0" t="0" r="0" b="4445"/>
+                <wp:extent cx="153670" cy="274320"/>
+                <wp:effectExtent l="0" t="0" r="0" b="11430"/>
                 <wp:wrapNone/>
                 <wp:docPr id="83690205" name="Text Box 4"/>
                 <wp:cNvGraphicFramePr/>
@@ -5340,7 +5441,7 @@
                       <wps:spPr>
                         <a:xfrm>
                           <a:off x="0" y="0"/>
-                          <a:ext cx="153670" cy="167005"/>
+                          <a:ext cx="153670" cy="274320"/>
                         </a:xfrm>
                         <a:prstGeom prst="rect">
                           <a:avLst/>
@@ -5387,7 +5488,7 @@
           </mc:Choice>
           <mc:Fallback>
             <w:pict>
-              <v:shape w14:anchorId="6C561423" id="_x0000_s1039" type="#_x0000_t202" style="position:absolute;margin-left:25.75pt;margin-top:43.75pt;width:12.1pt;height:13.15pt;z-index:251677696;visibility:visible;mso-wrap-style:square;mso-width-percent:0;mso-height-percent:0;mso-wrap-distance-left:9pt;mso-wrap-distance-top:0;mso-wrap-distance-right:9pt;mso-wrap-distance-bottom:0;mso-position-horizontal:absolute;mso-position-horizontal-relative:text;mso-position-vertical:absolute;mso-position-vertical-relative:text;mso-width-percent:0;mso-height-percent:0;mso-width-relative:margin;mso-height-relative:margin;v-text-anchor:top" o:gfxdata="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" filled="f" stroked="f" strokeweight=".5pt">
+              <v:shape w14:anchorId="6C561423" id="_x0000_s1040" type="#_x0000_t202" style="position:absolute;margin-left:25.7pt;margin-top:38.9pt;width:12.1pt;height:21.6pt;z-index:251677696;visibility:visible;mso-wrap-style:square;mso-width-percent:0;mso-height-percent:0;mso-wrap-distance-left:9pt;mso-wrap-distance-top:0;mso-wrap-distance-right:9pt;mso-wrap-distance-bottom:0;mso-position-horizontal:absolute;mso-position-horizontal-relative:text;mso-position-vertical:absolute;mso-position-vertical-relative:text;mso-width-percent:0;mso-height-percent:0;mso-width-relative:margin;mso-height-relative:margin;v-text-anchor:top" o:gfxdata="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" filled="f" stroked="f" strokeweight=".5pt">
                 <v:textbox inset="0,0,0,0">
                   <w:txbxContent>
                     <w:p>
@@ -5417,16 +5518,16 @@
         <mc:AlternateContent>
           <mc:Choice Requires="wps">
             <w:drawing>
-              <wp:anchor distT="0" distB="0" distL="114300" distR="114300" simplePos="0" relativeHeight="251675648" behindDoc="0" locked="0" layoutInCell="1" allowOverlap="1" wp14:anchorId="27BAE70F" wp14:editId="7B34A197">
+              <wp:anchor distT="0" distB="0" distL="114300" distR="114300" simplePos="0" relativeHeight="251675648" behindDoc="0" locked="0" layoutInCell="1" allowOverlap="1" wp14:anchorId="27BAE70F" wp14:editId="05C8DF05">
                 <wp:simplePos x="0" y="0"/>
                 <wp:positionH relativeFrom="column">
-                  <wp:posOffset>694055</wp:posOffset>
+                  <wp:posOffset>693420</wp:posOffset>
                 </wp:positionH>
                 <wp:positionV relativeFrom="paragraph">
-                  <wp:posOffset>108585</wp:posOffset>
+                  <wp:posOffset>46990</wp:posOffset>
                 </wp:positionV>
-                <wp:extent cx="153670" cy="167005"/>
-                <wp:effectExtent l="0" t="0" r="0" b="4445"/>
+                <wp:extent cx="153670" cy="274320"/>
+                <wp:effectExtent l="0" t="0" r="0" b="11430"/>
                 <wp:wrapNone/>
                 <wp:docPr id="2030244681" name="Text Box 4"/>
                 <wp:cNvGraphicFramePr/>
@@ -5437,7 +5538,7 @@
                       <wps:spPr>
                         <a:xfrm>
                           <a:off x="0" y="0"/>
-                          <a:ext cx="153670" cy="167005"/>
+                          <a:ext cx="153670" cy="274320"/>
                         </a:xfrm>
                         <a:prstGeom prst="rect">
                           <a:avLst/>
@@ -5484,7 +5585,7 @@
           </mc:Choice>
           <mc:Fallback>
             <w:pict>
-              <v:shape w14:anchorId="27BAE70F" id="_x0000_s1040" type="#_x0000_t202" style="position:absolute;margin-left:54.65pt;margin-top:8.55pt;width:12.1pt;height:13.15pt;z-index:251675648;visibility:visible;mso-wrap-style:square;mso-width-percent:0;mso-height-percent:0;mso-wrap-distance-left:9pt;mso-wrap-distance-top:0;mso-wrap-distance-right:9pt;mso-wrap-distance-bottom:0;mso-position-horizontal:absolute;mso-position-horizontal-relative:text;mso-position-vertical:absolute;mso-position-vertical-relative:text;mso-width-percent:0;mso-height-percent:0;mso-width-relative:margin;mso-height-relative:margin;v-text-anchor:top" o:gfxdata="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" filled="f" stroked="f" strokeweight=".5pt">
+              <v:shape w14:anchorId="27BAE70F" id="_x0000_s1041" type="#_x0000_t202" style="position:absolute;margin-left:54.6pt;margin-top:3.7pt;width:12.1pt;height:21.6pt;z-index:251675648;visibility:visible;mso-wrap-style:square;mso-width-percent:0;mso-height-percent:0;mso-wrap-distance-left:9pt;mso-wrap-distance-top:0;mso-wrap-distance-right:9pt;mso-wrap-distance-bottom:0;mso-position-horizontal:absolute;mso-position-horizontal-relative:text;mso-position-vertical:absolute;mso-position-vertical-relative:text;mso-width-percent:0;mso-height-percent:0;mso-width-relative:margin;mso-height-relative:margin;v-text-anchor:top" o:gfxdata="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" filled="f" stroked="f" strokeweight=".5pt">
                 <v:textbox inset="0,0,0,0">
                   <w:txbxContent>
                     <w:p>
@@ -5514,16 +5615,16 @@
         <mc:AlternateContent>
           <mc:Choice Requires="wps">
             <w:drawing>
-              <wp:anchor distT="0" distB="0" distL="114300" distR="114300" simplePos="0" relativeHeight="251696128" behindDoc="0" locked="0" layoutInCell="1" allowOverlap="1" wp14:anchorId="61811B10" wp14:editId="6EE7A83C">
+              <wp:anchor distT="0" distB="0" distL="114300" distR="114300" simplePos="0" relativeHeight="251696128" behindDoc="0" locked="0" layoutInCell="1" allowOverlap="1" wp14:anchorId="61811B10" wp14:editId="428BBC70">
                 <wp:simplePos x="0" y="0"/>
                 <wp:positionH relativeFrom="column">
-                  <wp:posOffset>5131435</wp:posOffset>
+                  <wp:posOffset>5130800</wp:posOffset>
                 </wp:positionH>
                 <wp:positionV relativeFrom="paragraph">
-                  <wp:posOffset>1170858</wp:posOffset>
+                  <wp:posOffset>1108710</wp:posOffset>
                 </wp:positionV>
-                <wp:extent cx="153670" cy="167005"/>
-                <wp:effectExtent l="0" t="0" r="0" b="4445"/>
+                <wp:extent cx="153670" cy="274320"/>
+                <wp:effectExtent l="0" t="0" r="0" b="11430"/>
                 <wp:wrapNone/>
                 <wp:docPr id="624533407" name="Text Box 4"/>
                 <wp:cNvGraphicFramePr/>
@@ -5534,7 +5635,7 @@
                       <wps:spPr>
                         <a:xfrm>
                           <a:off x="0" y="0"/>
-                          <a:ext cx="153670" cy="167005"/>
+                          <a:ext cx="153670" cy="274320"/>
                         </a:xfrm>
                         <a:prstGeom prst="rect">
                           <a:avLst/>
@@ -5587,7 +5688,7 @@
           </mc:Choice>
           <mc:Fallback>
             <w:pict>
-              <v:shape w14:anchorId="61811B10" id="_x0000_s1041" type="#_x0000_t202" style="position:absolute;margin-left:404.05pt;margin-top:92.2pt;width:12.1pt;height:13.15pt;z-index:251696128;visibility:visible;mso-wrap-style:square;mso-width-percent:0;mso-height-percent:0;mso-wrap-distance-left:9pt;mso-wrap-distance-top:0;mso-wrap-distance-right:9pt;mso-wrap-distance-bottom:0;mso-position-horizontal:absolute;mso-position-horizontal-relative:text;mso-position-vertical:absolute;mso-position-vertical-relative:text;mso-width-percent:0;mso-height-percent:0;mso-width-relative:margin;mso-height-relative:margin;v-text-anchor:top" o:gfxdata="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" filled="f" stroked="f" strokeweight=".5pt">
+              <v:shape w14:anchorId="61811B10" id="_x0000_s1042" type="#_x0000_t202" style="position:absolute;margin-left:404pt;margin-top:87.3pt;width:12.1pt;height:21.6pt;z-index:251696128;visibility:visible;mso-wrap-style:square;mso-width-percent:0;mso-height-percent:0;mso-wrap-distance-left:9pt;mso-wrap-distance-top:0;mso-wrap-distance-right:9pt;mso-wrap-distance-bottom:0;mso-position-horizontal:absolute;mso-position-horizontal-relative:text;mso-position-vertical:absolute;mso-position-vertical-relative:text;mso-width-percent:0;mso-height-percent:0;mso-width-relative:margin;mso-height-relative:margin;v-text-anchor:top" o:gfxdata="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" filled="f" stroked="f" strokeweight=".5pt">
                 <v:textbox inset="0,0,0,0">
                   <w:txbxContent>
                     <w:p>
@@ -5623,16 +5724,16 @@
         <mc:AlternateContent>
           <mc:Choice Requires="wps">
             <w:drawing>
-              <wp:anchor distT="0" distB="0" distL="114300" distR="114300" simplePos="0" relativeHeight="251692032" behindDoc="0" locked="0" layoutInCell="1" allowOverlap="1" wp14:anchorId="2EAB8CA8" wp14:editId="3EBB6D46">
+              <wp:anchor distT="0" distB="0" distL="114300" distR="114300" simplePos="0" relativeHeight="251692032" behindDoc="0" locked="0" layoutInCell="1" allowOverlap="1" wp14:anchorId="2EAB8CA8" wp14:editId="2377B5F2">
                 <wp:simplePos x="0" y="0"/>
                 <wp:positionH relativeFrom="column">
-                  <wp:posOffset>4533900</wp:posOffset>
+                  <wp:posOffset>4533265</wp:posOffset>
                 </wp:positionH>
                 <wp:positionV relativeFrom="paragraph">
-                  <wp:posOffset>1518838</wp:posOffset>
+                  <wp:posOffset>1456690</wp:posOffset>
                 </wp:positionV>
-                <wp:extent cx="153670" cy="167005"/>
-                <wp:effectExtent l="0" t="0" r="0" b="4445"/>
+                <wp:extent cx="153670" cy="274320"/>
+                <wp:effectExtent l="0" t="0" r="0" b="11430"/>
                 <wp:wrapNone/>
                 <wp:docPr id="698874153" name="Text Box 4"/>
                 <wp:cNvGraphicFramePr/>
@@ -5643,7 +5744,7 @@
                       <wps:spPr>
                         <a:xfrm>
                           <a:off x="0" y="0"/>
-                          <a:ext cx="153670" cy="167005"/>
+                          <a:ext cx="153670" cy="274320"/>
                         </a:xfrm>
                         <a:prstGeom prst="rect">
                           <a:avLst/>
@@ -5696,7 +5797,7 @@
           </mc:Choice>
           <mc:Fallback>
             <w:pict>
-              <v:shape w14:anchorId="2EAB8CA8" id="_x0000_s1042" type="#_x0000_t202" style="position:absolute;margin-left:357pt;margin-top:119.6pt;width:12.1pt;height:13.15pt;z-index:251692032;visibility:visible;mso-wrap-style:square;mso-width-percent:0;mso-height-percent:0;mso-wrap-distance-left:9pt;mso-wrap-distance-top:0;mso-wrap-distance-right:9pt;mso-wrap-distance-bottom:0;mso-position-horizontal:absolute;mso-position-horizontal-relative:text;mso-position-vertical:absolute;mso-position-vertical-relative:text;mso-width-percent:0;mso-height-percent:0;mso-width-relative:margin;mso-height-relative:margin;v-text-anchor:top" o:gfxdata="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" filled="f" stroked="f" strokeweight=".5pt">
+              <v:shape w14:anchorId="2EAB8CA8" id="_x0000_s1043" type="#_x0000_t202" style="position:absolute;margin-left:356.95pt;margin-top:114.7pt;width:12.1pt;height:21.6pt;z-index:251692032;visibility:visible;mso-wrap-style:square;mso-width-percent:0;mso-height-percent:0;mso-wrap-distance-left:9pt;mso-wrap-distance-top:0;mso-wrap-distance-right:9pt;mso-wrap-distance-bottom:0;mso-position-horizontal:absolute;mso-position-horizontal-relative:text;mso-position-vertical:absolute;mso-position-vertical-relative:text;mso-width-percent:0;mso-height-percent:0;mso-width-relative:margin;mso-height-relative:margin;v-text-anchor:top" o:gfxdata="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" filled="f" stroked="f" strokeweight=".5pt">
                 <v:textbox inset="0,0,0,0">
                   <w:txbxContent>
                     <w:p>
@@ -5732,16 +5833,16 @@
         <mc:AlternateContent>
           <mc:Choice Requires="wps">
             <w:drawing>
-              <wp:anchor distT="0" distB="0" distL="114300" distR="114300" simplePos="0" relativeHeight="251702272" behindDoc="0" locked="0" layoutInCell="1" allowOverlap="1" wp14:anchorId="572C3CD4" wp14:editId="47FECB0E">
+              <wp:anchor distT="0" distB="0" distL="114300" distR="114300" simplePos="0" relativeHeight="251702272" behindDoc="0" locked="0" layoutInCell="1" allowOverlap="1" wp14:anchorId="572C3CD4" wp14:editId="54887470">
                 <wp:simplePos x="0" y="0"/>
                 <wp:positionH relativeFrom="column">
-                  <wp:posOffset>2343150</wp:posOffset>
+                  <wp:posOffset>2342515</wp:posOffset>
                 </wp:positionH>
                 <wp:positionV relativeFrom="paragraph">
-                  <wp:posOffset>1170632</wp:posOffset>
+                  <wp:posOffset>1108710</wp:posOffset>
                 </wp:positionV>
-                <wp:extent cx="153670" cy="167005"/>
-                <wp:effectExtent l="0" t="0" r="0" b="4445"/>
+                <wp:extent cx="153670" cy="274320"/>
+                <wp:effectExtent l="0" t="0" r="0" b="11430"/>
                 <wp:wrapNone/>
                 <wp:docPr id="1744776595" name="Text Box 4"/>
                 <wp:cNvGraphicFramePr/>
@@ -5752,7 +5853,7 @@
                       <wps:spPr>
                         <a:xfrm>
                           <a:off x="0" y="0"/>
-                          <a:ext cx="153670" cy="167005"/>
+                          <a:ext cx="153670" cy="274320"/>
                         </a:xfrm>
                         <a:prstGeom prst="rect">
                           <a:avLst/>
@@ -5805,7 +5906,7 @@
           </mc:Choice>
           <mc:Fallback>
             <w:pict>
-              <v:shape w14:anchorId="572C3CD4" id="_x0000_s1043" type="#_x0000_t202" style="position:absolute;margin-left:184.5pt;margin-top:92.2pt;width:12.1pt;height:13.15pt;z-index:251702272;visibility:visible;mso-wrap-style:square;mso-width-percent:0;mso-height-percent:0;mso-wrap-distance-left:9pt;mso-wrap-distance-top:0;mso-wrap-distance-right:9pt;mso-wrap-distance-bottom:0;mso-position-horizontal:absolute;mso-position-horizontal-relative:text;mso-position-vertical:absolute;mso-position-vertical-relative:text;mso-width-percent:0;mso-height-percent:0;mso-width-relative:margin;mso-height-relative:margin;v-text-anchor:top" o:gfxdata="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" filled="f" stroked="f" strokeweight=".5pt">
+              <v:shape w14:anchorId="572C3CD4" id="_x0000_s1044" type="#_x0000_t202" style="position:absolute;margin-left:184.45pt;margin-top:87.3pt;width:12.1pt;height:21.6pt;z-index:251702272;visibility:visible;mso-wrap-style:square;mso-width-percent:0;mso-height-percent:0;mso-wrap-distance-left:9pt;mso-wrap-distance-top:0;mso-wrap-distance-right:9pt;mso-wrap-distance-bottom:0;mso-position-horizontal:absolute;mso-position-horizontal-relative:text;mso-position-vertical:absolute;mso-position-vertical-relative:text;mso-width-percent:0;mso-height-percent:0;mso-width-relative:margin;mso-height-relative:margin;v-text-anchor:top" o:gfxdata="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" filled="f" stroked="f" strokeweight=".5pt">
                 <v:textbox inset="0,0,0,0">
                   <w:txbxContent>
                     <w:p>
@@ -5841,113 +5942,16 @@
         <mc:AlternateContent>
           <mc:Choice Requires="wps">
             <w:drawing>
-              <wp:anchor distT="0" distB="0" distL="114300" distR="114300" simplePos="0" relativeHeight="251698176" behindDoc="0" locked="0" layoutInCell="1" allowOverlap="1" wp14:anchorId="6CBFE5E3" wp14:editId="14C0B1A1">
+              <wp:anchor distT="0" distB="0" distL="114300" distR="114300" simplePos="0" relativeHeight="251700224" behindDoc="0" locked="0" layoutInCell="1" allowOverlap="1" wp14:anchorId="1EDCC5BD" wp14:editId="4980A9B0">
                 <wp:simplePos x="0" y="0"/>
                 <wp:positionH relativeFrom="column">
-                  <wp:posOffset>2551147</wp:posOffset>
+                  <wp:posOffset>1888490</wp:posOffset>
                 </wp:positionH>
                 <wp:positionV relativeFrom="paragraph">
-                  <wp:posOffset>704473</wp:posOffset>
+                  <wp:posOffset>977900</wp:posOffset>
                 </wp:positionV>
-                <wp:extent cx="153670" cy="167005"/>
-                <wp:effectExtent l="0" t="0" r="0" b="4445"/>
-                <wp:wrapNone/>
-                <wp:docPr id="1040113074" name="Text Box 4"/>
-                <wp:cNvGraphicFramePr/>
-                <a:graphic xmlns:a="http://schemas.openxmlformats.org/drawingml/2006/main">
-                  <a:graphicData uri="http://schemas.microsoft.com/office/word/2010/wordprocessingShape">
-                    <wps:wsp>
-                      <wps:cNvSpPr txBox="1"/>
-                      <wps:spPr>
-                        <a:xfrm>
-                          <a:off x="0" y="0"/>
-                          <a:ext cx="153670" cy="167005"/>
-                        </a:xfrm>
-                        <a:prstGeom prst="rect">
-                          <a:avLst/>
-                        </a:prstGeom>
-                        <a:noFill/>
-                        <a:ln w="6350">
-                          <a:noFill/>
-                        </a:ln>
-                      </wps:spPr>
-                      <wps:txbx>
-                        <w:txbxContent>
-                          <w:p>
-                            <w:pPr>
-                              <w:rPr>
-                                <w:color w:val="FF0000"/>
-                              </w:rPr>
-                            </w:pPr>
-                            <w:r>
-                              <w:rPr>
-                                <w:color w:val="FF0000"/>
-                              </w:rPr>
-                              <w:t>10</w:t>
-                            </w:r>
-                          </w:p>
-                        </w:txbxContent>
-                      </wps:txbx>
-                      <wps:bodyPr rot="0" spcFirstLastPara="0" vertOverflow="overflow" horzOverflow="overflow" vert="horz" wrap="square" lIns="0" tIns="0" rIns="0" bIns="0" numCol="1" spcCol="0" rtlCol="0" fromWordArt="0" anchor="t" anchorCtr="0" forceAA="0" compatLnSpc="1">
-                        <a:prstTxWarp prst="textNoShape">
-                          <a:avLst/>
-                        </a:prstTxWarp>
-                        <a:noAutofit/>
-                      </wps:bodyPr>
-                    </wps:wsp>
-                  </a:graphicData>
-                </a:graphic>
-                <wp14:sizeRelH relativeFrom="margin">
-                  <wp14:pctWidth>0</wp14:pctWidth>
-                </wp14:sizeRelH>
-                <wp14:sizeRelV relativeFrom="margin">
-                  <wp14:pctHeight>0</wp14:pctHeight>
-                </wp14:sizeRelV>
-              </wp:anchor>
-            </w:drawing>
-          </mc:Choice>
-          <mc:Fallback>
-            <w:pict>
-              <v:shape w14:anchorId="6CBFE5E3" id="_x0000_s1044" type="#_x0000_t202" style="position:absolute;margin-left:200.9pt;margin-top:55.45pt;width:12.1pt;height:13.15pt;z-index:251698176;visibility:visible;mso-wrap-style:square;mso-width-percent:0;mso-height-percent:0;mso-wrap-distance-left:9pt;mso-wrap-distance-top:0;mso-wrap-distance-right:9pt;mso-wrap-distance-bottom:0;mso-position-horizontal:absolute;mso-position-horizontal-relative:text;mso-position-vertical:absolute;mso-position-vertical-relative:text;mso-width-percent:0;mso-height-percent:0;mso-width-relative:margin;mso-height-relative:margin;v-text-anchor:top" o:gfxdata="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" filled="f" stroked="f" strokeweight=".5pt">
-                <v:textbox inset="0,0,0,0">
-                  <w:txbxContent>
-                    <w:p>
-                      <w:pPr>
-                        <w:rPr>
-                          <w:color w:val="FF0000"/>
-                        </w:rPr>
-                      </w:pPr>
-                      <w:r>
-                        <w:rPr>
-                          <w:color w:val="FF0000"/>
-                        </w:rPr>
-                        <w:t>10</w:t>
-                      </w:r>
-                    </w:p>
-                  </w:txbxContent>
-                </v:textbox>
-              </v:shape>
-            </w:pict>
-          </mc:Fallback>
-        </mc:AlternateContent>
-      </w:r>
-      <w:r>
-        <w:rPr>
-          <w:noProof/>
-        </w:rPr>
-        <mc:AlternateContent>
-          <mc:Choice Requires="wps">
-            <w:drawing>
-              <wp:anchor distT="0" distB="0" distL="114300" distR="114300" simplePos="0" relativeHeight="251700224" behindDoc="0" locked="0" layoutInCell="1" allowOverlap="1" wp14:anchorId="1EDCC5BD" wp14:editId="3F6B234A">
-                <wp:simplePos x="0" y="0"/>
-                <wp:positionH relativeFrom="column">
-                  <wp:posOffset>1889276</wp:posOffset>
-                </wp:positionH>
-                <wp:positionV relativeFrom="paragraph">
-                  <wp:posOffset>1039520</wp:posOffset>
-                </wp:positionV>
-                <wp:extent cx="153670" cy="167005"/>
-                <wp:effectExtent l="0" t="0" r="0" b="10795"/>
+                <wp:extent cx="153670" cy="274320"/>
+                <wp:effectExtent l="0" t="0" r="0" b="11430"/>
                 <wp:wrapNone/>
                 <wp:docPr id="916422141" name="Text Box 4"/>
                 <wp:cNvGraphicFramePr/>
@@ -5958,7 +5962,7 @@
                       <wps:spPr>
                         <a:xfrm>
                           <a:off x="0" y="0"/>
-                          <a:ext cx="153670" cy="167005"/>
+                          <a:ext cx="153670" cy="274320"/>
                         </a:xfrm>
                         <a:prstGeom prst="rect">
                           <a:avLst/>
@@ -6005,7 +6009,7 @@
           </mc:Choice>
           <mc:Fallback>
             <w:pict>
-              <v:shape w14:anchorId="1EDCC5BD" id="_x0000_s1045" type="#_x0000_t202" style="position:absolute;margin-left:148.75pt;margin-top:81.85pt;width:12.1pt;height:13.15pt;z-index:251700224;visibility:visible;mso-wrap-style:square;mso-width-percent:0;mso-height-percent:0;mso-wrap-distance-left:9pt;mso-wrap-distance-top:0;mso-wrap-distance-right:9pt;mso-wrap-distance-bottom:0;mso-position-horizontal:absolute;mso-position-horizontal-relative:text;mso-position-vertical:absolute;mso-position-vertical-relative:text;mso-width-percent:0;mso-height-percent:0;mso-width-relative:margin;mso-height-relative:margin;v-text-anchor:top" o:gfxdata="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" filled="f" stroked="f" strokeweight=".5pt">
+              <v:shape w14:anchorId="1EDCC5BD" id="_x0000_s1045" type="#_x0000_t202" style="position:absolute;margin-left:148.7pt;margin-top:77pt;width:12.1pt;height:21.6pt;z-index:251700224;visibility:visible;mso-wrap-style:square;mso-width-percent:0;mso-height-percent:0;mso-wrap-distance-left:9pt;mso-wrap-distance-top:0;mso-wrap-distance-right:9pt;mso-wrap-distance-bottom:0;mso-position-horizontal:absolute;mso-position-horizontal-relative:text;mso-position-vertical:absolute;mso-position-vertical-relative:text;mso-width-percent:0;mso-height-percent:0;mso-width-relative:margin;mso-height-relative:margin;v-text-anchor:top" o:gfxdata="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" filled="f" stroked="f" strokeweight=".5pt">
                 <v:textbox inset="0,0,0,0">
                   <w:txbxContent>
                     <w:p>
@@ -6035,16 +6039,16 @@
         <mc:AlternateContent>
           <mc:Choice Requires="wps">
             <w:drawing>
-              <wp:anchor distT="0" distB="0" distL="114300" distR="114300" simplePos="0" relativeHeight="251685888" behindDoc="0" locked="0" layoutInCell="1" allowOverlap="1" wp14:anchorId="7116A6EA" wp14:editId="027F7434">
+              <wp:anchor distT="0" distB="0" distL="114300" distR="114300" simplePos="0" relativeHeight="251685888" behindDoc="0" locked="0" layoutInCell="1" allowOverlap="1" wp14:anchorId="7116A6EA" wp14:editId="0D246D45">
                 <wp:simplePos x="0" y="0"/>
                 <wp:positionH relativeFrom="column">
-                  <wp:posOffset>1732280</wp:posOffset>
+                  <wp:posOffset>1731645</wp:posOffset>
                 </wp:positionH>
                 <wp:positionV relativeFrom="paragraph">
-                  <wp:posOffset>1216742</wp:posOffset>
+                  <wp:posOffset>1155065</wp:posOffset>
                 </wp:positionV>
-                <wp:extent cx="153670" cy="167005"/>
-                <wp:effectExtent l="0" t="0" r="0" b="4445"/>
+                <wp:extent cx="153670" cy="274320"/>
+                <wp:effectExtent l="0" t="0" r="0" b="11430"/>
                 <wp:wrapNone/>
                 <wp:docPr id="1748264431" name="Text Box 4"/>
                 <wp:cNvGraphicFramePr/>
@@ -6055,7 +6059,7 @@
                       <wps:spPr>
                         <a:xfrm>
                           <a:off x="0" y="0"/>
-                          <a:ext cx="153670" cy="167005"/>
+                          <a:ext cx="153670" cy="274320"/>
                         </a:xfrm>
                         <a:prstGeom prst="rect">
                           <a:avLst/>
@@ -6102,7 +6106,7 @@
           </mc:Choice>
           <mc:Fallback>
             <w:pict>
-              <v:shape w14:anchorId="7116A6EA" id="_x0000_s1046" type="#_x0000_t202" style="position:absolute;margin-left:136.4pt;margin-top:95.8pt;width:12.1pt;height:13.15pt;z-index:251685888;visibility:visible;mso-wrap-style:square;mso-width-percent:0;mso-height-percent:0;mso-wrap-distance-left:9pt;mso-wrap-distance-top:0;mso-wrap-distance-right:9pt;mso-wrap-distance-bottom:0;mso-position-horizontal:absolute;mso-position-horizontal-relative:text;mso-position-vertical:absolute;mso-position-vertical-relative:text;mso-width-percent:0;mso-height-percent:0;mso-width-relative:margin;mso-height-relative:margin;v-text-anchor:top" o:gfxdata="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" filled="f" stroked="f" strokeweight=".5pt">
+              <v:shape w14:anchorId="7116A6EA" id="_x0000_s1046" type="#_x0000_t202" style="position:absolute;margin-left:136.35pt;margin-top:90.95pt;width:12.1pt;height:21.6pt;z-index:251685888;visibility:visible;mso-wrap-style:square;mso-width-percent:0;mso-height-percent:0;mso-wrap-distance-left:9pt;mso-wrap-distance-top:0;mso-wrap-distance-right:9pt;mso-wrap-distance-bottom:0;mso-position-horizontal:absolute;mso-position-horizontal-relative:text;mso-position-vertical:absolute;mso-position-vertical-relative:text;mso-width-percent:0;mso-height-percent:0;mso-width-relative:margin;mso-height-relative:margin;v-text-anchor:top" o:gfxdata="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" filled="f" stroked="f" strokeweight=".5pt">
                 <v:textbox inset="0,0,0,0">
                   <w:txbxContent>
                     <w:p>
@@ -6132,16 +6136,16 @@
         <mc:AlternateContent>
           <mc:Choice Requires="wps">
             <w:drawing>
-              <wp:anchor distT="0" distB="0" distL="114300" distR="114300" simplePos="0" relativeHeight="251686912" behindDoc="0" locked="0" layoutInCell="1" allowOverlap="1" wp14:anchorId="7A0B9C16" wp14:editId="2305D7B8">
+              <wp:anchor distT="0" distB="0" distL="114300" distR="114300" simplePos="0" relativeHeight="251686912" behindDoc="0" locked="0" layoutInCell="1" allowOverlap="1" wp14:anchorId="7A0B9C16" wp14:editId="30ECF29E">
                 <wp:simplePos x="0" y="0"/>
                 <wp:positionH relativeFrom="column">
-                  <wp:posOffset>1590675</wp:posOffset>
+                  <wp:posOffset>1590040</wp:posOffset>
                 </wp:positionH>
                 <wp:positionV relativeFrom="paragraph">
-                  <wp:posOffset>1691087</wp:posOffset>
+                  <wp:posOffset>1629410</wp:posOffset>
                 </wp:positionV>
-                <wp:extent cx="153670" cy="167005"/>
-                <wp:effectExtent l="0" t="0" r="0" b="4445"/>
+                <wp:extent cx="153670" cy="274320"/>
+                <wp:effectExtent l="0" t="0" r="0" b="11430"/>
                 <wp:wrapNone/>
                 <wp:docPr id="2118039913" name="Text Box 4"/>
                 <wp:cNvGraphicFramePr/>
@@ -6152,7 +6156,7 @@
                       <wps:spPr>
                         <a:xfrm>
                           <a:off x="0" y="0"/>
-                          <a:ext cx="153670" cy="167005"/>
+                          <a:ext cx="153670" cy="274320"/>
                         </a:xfrm>
                         <a:prstGeom prst="rect">
                           <a:avLst/>
@@ -6199,7 +6203,7 @@
           </mc:Choice>
           <mc:Fallback>
             <w:pict>
-              <v:shape w14:anchorId="7A0B9C16" id="_x0000_s1047" type="#_x0000_t202" style="position:absolute;margin-left:125.25pt;margin-top:133.15pt;width:12.1pt;height:13.15pt;z-index:251686912;visibility:visible;mso-wrap-style:square;mso-width-percent:0;mso-height-percent:0;mso-wrap-distance-left:9pt;mso-wrap-distance-top:0;mso-wrap-distance-right:9pt;mso-wrap-distance-bottom:0;mso-position-horizontal:absolute;mso-position-horizontal-relative:text;mso-position-vertical:absolute;mso-position-vertical-relative:text;mso-width-percent:0;mso-height-percent:0;mso-width-relative:margin;mso-height-relative:margin;v-text-anchor:top" o:gfxdata="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" filled="f" stroked="f" strokeweight=".5pt">
+              <v:shape w14:anchorId="7A0B9C16" id="_x0000_s1047" type="#_x0000_t202" style="position:absolute;margin-left:125.2pt;margin-top:128.3pt;width:12.1pt;height:21.6pt;z-index:251686912;visibility:visible;mso-wrap-style:square;mso-width-percent:0;mso-height-percent:0;mso-wrap-distance-left:9pt;mso-wrap-distance-top:0;mso-wrap-distance-right:9pt;mso-wrap-distance-bottom:0;mso-position-horizontal:absolute;mso-position-horizontal-relative:text;mso-position-vertical:absolute;mso-position-vertical-relative:text;mso-width-percent:0;mso-height-percent:0;mso-width-relative:margin;mso-height-relative:margin;v-text-anchor:top" o:gfxdata="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" filled="f" stroked="f" strokeweight=".5pt">
                 <v:textbox inset="0,0,0,0">
                   <w:txbxContent>
                     <w:p>
@@ -6229,16 +6233,16 @@
         <mc:AlternateContent>
           <mc:Choice Requires="wps">
             <w:drawing>
-              <wp:anchor distT="0" distB="0" distL="114300" distR="114300" simplePos="0" relativeHeight="251681792" behindDoc="0" locked="0" layoutInCell="1" allowOverlap="1" wp14:anchorId="3C30E3CB" wp14:editId="75506801">
+              <wp:anchor distT="0" distB="0" distL="114300" distR="114300" simplePos="0" relativeHeight="251681792" behindDoc="0" locked="0" layoutInCell="1" allowOverlap="1" wp14:anchorId="3C30E3CB" wp14:editId="4B499BEA">
                 <wp:simplePos x="0" y="0"/>
                 <wp:positionH relativeFrom="column">
-                  <wp:posOffset>530860</wp:posOffset>
+                  <wp:posOffset>530225</wp:posOffset>
                 </wp:positionH>
                 <wp:positionV relativeFrom="paragraph">
-                  <wp:posOffset>1686560</wp:posOffset>
+                  <wp:posOffset>1625295</wp:posOffset>
                 </wp:positionV>
-                <wp:extent cx="153670" cy="167005"/>
-                <wp:effectExtent l="0" t="0" r="0" b="4445"/>
+                <wp:extent cx="153670" cy="274320"/>
+                <wp:effectExtent l="0" t="0" r="0" b="11430"/>
                 <wp:wrapNone/>
                 <wp:docPr id="2138608508" name="Text Box 4"/>
                 <wp:cNvGraphicFramePr/>
@@ -6249,7 +6253,7 @@
                       <wps:spPr>
                         <a:xfrm>
                           <a:off x="0" y="0"/>
-                          <a:ext cx="153670" cy="167005"/>
+                          <a:ext cx="153670" cy="274320"/>
                         </a:xfrm>
                         <a:prstGeom prst="rect">
                           <a:avLst/>
@@ -6296,7 +6300,7 @@
           </mc:Choice>
           <mc:Fallback>
             <w:pict>
-              <v:shape w14:anchorId="3C30E3CB" id="_x0000_s1048" type="#_x0000_t202" style="position:absolute;margin-left:41.8pt;margin-top:132.8pt;width:12.1pt;height:13.15pt;z-index:251681792;visibility:visible;mso-wrap-style:square;mso-width-percent:0;mso-height-percent:0;mso-wrap-distance-left:9pt;mso-wrap-distance-top:0;mso-wrap-distance-right:9pt;mso-wrap-distance-bottom:0;mso-position-horizontal:absolute;mso-position-horizontal-relative:text;mso-position-vertical:absolute;mso-position-vertical-relative:text;mso-width-percent:0;mso-height-percent:0;mso-width-relative:margin;mso-height-relative:margin;v-text-anchor:top" o:gfxdata="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" filled="f" stroked="f" strokeweight=".5pt">
+              <v:shape w14:anchorId="3C30E3CB" id="_x0000_s1048" type="#_x0000_t202" style="position:absolute;margin-left:41.75pt;margin-top:128pt;width:12.1pt;height:21.6pt;z-index:251681792;visibility:visible;mso-wrap-style:square;mso-width-percent:0;mso-height-percent:0;mso-wrap-distance-left:9pt;mso-wrap-distance-top:0;mso-wrap-distance-right:9pt;mso-wrap-distance-bottom:0;mso-position-horizontal:absolute;mso-position-horizontal-relative:text;mso-position-vertical:absolute;mso-position-vertical-relative:text;mso-width-percent:0;mso-height-percent:0;mso-width-relative:margin;mso-height-relative:margin;v-text-anchor:top" o:gfxdata="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" filled="f" stroked="f" strokeweight=".5pt">
                 <v:textbox inset="0,0,0,0">
                   <w:txbxContent>
                     <w:p>
@@ -7402,16 +7406,16 @@
         <mc:AlternateContent>
           <mc:Choice Requires="wps">
             <w:drawing>
-              <wp:anchor distT="0" distB="0" distL="114300" distR="114300" simplePos="0" relativeHeight="251716608" behindDoc="0" locked="0" layoutInCell="1" allowOverlap="1" wp14:anchorId="4EF57084" wp14:editId="1A47B473">
+              <wp:anchor distT="0" distB="0" distL="114300" distR="114300" simplePos="0" relativeHeight="251716608" behindDoc="0" locked="0" layoutInCell="1" allowOverlap="1" wp14:anchorId="4EF57084" wp14:editId="6E34CF66">
                 <wp:simplePos x="0" y="0"/>
                 <wp:positionH relativeFrom="column">
-                  <wp:posOffset>785026</wp:posOffset>
+                  <wp:posOffset>784860</wp:posOffset>
                 </wp:positionH>
                 <wp:positionV relativeFrom="paragraph">
-                  <wp:posOffset>220345</wp:posOffset>
+                  <wp:posOffset>254635</wp:posOffset>
                 </wp:positionV>
-                <wp:extent cx="284480" cy="154940"/>
-                <wp:effectExtent l="0" t="0" r="1270" b="0"/>
+                <wp:extent cx="284480" cy="274320"/>
+                <wp:effectExtent l="0" t="0" r="1270" b="11430"/>
                 <wp:wrapNone/>
                 <wp:docPr id="58734444" name="Text Box 4"/>
                 <wp:cNvGraphicFramePr/>
@@ -7422,7 +7426,7 @@
                       <wps:spPr>
                         <a:xfrm>
                           <a:off x="0" y="0"/>
-                          <a:ext cx="284480" cy="154940"/>
+                          <a:ext cx="284480" cy="274320"/>
                         </a:xfrm>
                         <a:prstGeom prst="rect">
                           <a:avLst/>
@@ -7469,7 +7473,7 @@
           </mc:Choice>
           <mc:Fallback>
             <w:pict>
-              <v:shape w14:anchorId="4EF57084" id="_x0000_s1049" type="#_x0000_t202" style="position:absolute;margin-left:61.8pt;margin-top:17.35pt;width:22.4pt;height:12.2pt;z-index:251716608;visibility:visible;mso-wrap-style:square;mso-width-percent:0;mso-height-percent:0;mso-wrap-distance-left:9pt;mso-wrap-distance-top:0;mso-wrap-distance-right:9pt;mso-wrap-distance-bottom:0;mso-position-horizontal:absolute;mso-position-horizontal-relative:text;mso-position-vertical:absolute;mso-position-vertical-relative:text;mso-width-percent:0;mso-height-percent:0;mso-width-relative:margin;mso-height-relative:margin;v-text-anchor:top" o:gfxdata="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" filled="f" stroked="f" strokeweight=".5pt">
+              <v:shape w14:anchorId="4EF57084" id="_x0000_s1049" type="#_x0000_t202" style="position:absolute;margin-left:61.8pt;margin-top:20.05pt;width:22.4pt;height:21.6pt;z-index:251716608;visibility:visible;mso-wrap-style:square;mso-width-percent:0;mso-height-percent:0;mso-wrap-distance-left:9pt;mso-wrap-distance-top:0;mso-wrap-distance-right:9pt;mso-wrap-distance-bottom:0;mso-position-horizontal:absolute;mso-position-horizontal-relative:text;mso-position-vertical:absolute;mso-position-vertical-relative:text;mso-width-percent:0;mso-height-percent:0;mso-width-relative:margin;mso-height-relative:margin;v-text-anchor:top" o:gfxdata="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" filled="f" stroked="f" strokeweight=".5pt">
                 <v:textbox inset="0,0,0,0">
                   <w:txbxContent>
                     <w:p>
@@ -7499,16 +7503,16 @@
         <mc:AlternateContent>
           <mc:Choice Requires="wps">
             <w:drawing>
-              <wp:anchor distT="0" distB="0" distL="114300" distR="114300" simplePos="0" relativeHeight="251718656" behindDoc="0" locked="0" layoutInCell="1" allowOverlap="1" wp14:anchorId="0566E294" wp14:editId="5DFDD0BA">
+              <wp:anchor distT="0" distB="0" distL="114300" distR="114300" simplePos="0" relativeHeight="251718656" behindDoc="0" locked="0" layoutInCell="1" allowOverlap="1" wp14:anchorId="0566E294" wp14:editId="70A7BE1A">
                 <wp:simplePos x="0" y="0"/>
                 <wp:positionH relativeFrom="column">
-                  <wp:posOffset>2547454</wp:posOffset>
+                  <wp:posOffset>2546985</wp:posOffset>
                 </wp:positionH>
                 <wp:positionV relativeFrom="paragraph">
-                  <wp:posOffset>219075</wp:posOffset>
+                  <wp:posOffset>253588</wp:posOffset>
                 </wp:positionV>
-                <wp:extent cx="481053" cy="154940"/>
-                <wp:effectExtent l="0" t="0" r="14605" b="0"/>
+                <wp:extent cx="480695" cy="274320"/>
+                <wp:effectExtent l="0" t="0" r="14605" b="11430"/>
                 <wp:wrapNone/>
                 <wp:docPr id="1027389540" name="Text Box 4"/>
                 <wp:cNvGraphicFramePr/>
@@ -7519,7 +7523,7 @@
                       <wps:spPr>
                         <a:xfrm>
                           <a:off x="0" y="0"/>
-                          <a:ext cx="481053" cy="154940"/>
+                          <a:ext cx="480695" cy="274320"/>
                         </a:xfrm>
                         <a:prstGeom prst="rect">
                           <a:avLst/>
@@ -7566,7 +7570,7 @@
           </mc:Choice>
           <mc:Fallback>
             <w:pict>
-              <v:shape w14:anchorId="0566E294" id="_x0000_s1050" type="#_x0000_t202" style="position:absolute;margin-left:200.6pt;margin-top:17.25pt;width:37.9pt;height:12.2pt;z-index:251718656;visibility:visible;mso-wrap-style:square;mso-width-percent:0;mso-height-percent:0;mso-wrap-distance-left:9pt;mso-wrap-distance-top:0;mso-wrap-distance-right:9pt;mso-wrap-distance-bottom:0;mso-position-horizontal:absolute;mso-position-horizontal-relative:text;mso-position-vertical:absolute;mso-position-vertical-relative:text;mso-width-percent:0;mso-height-percent:0;mso-width-relative:margin;mso-height-relative:margin;v-text-anchor:top" o:gfxdata="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" filled="f" stroked="f" strokeweight=".5pt">
+              <v:shape w14:anchorId="0566E294" id="_x0000_s1050" type="#_x0000_t202" style="position:absolute;margin-left:200.55pt;margin-top:19.95pt;width:37.85pt;height:21.6pt;z-index:251718656;visibility:visible;mso-wrap-style:square;mso-width-percent:0;mso-height-percent:0;mso-wrap-distance-left:9pt;mso-wrap-distance-top:0;mso-wrap-distance-right:9pt;mso-wrap-distance-bottom:0;mso-position-horizontal:absolute;mso-position-horizontal-relative:text;mso-position-vertical:absolute;mso-position-vertical-relative:text;mso-width-percent:0;mso-height-percent:0;mso-width-relative:margin;mso-height-relative:margin;v-text-anchor:top" o:gfxdata="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" filled="f" stroked="f" strokeweight=".5pt">
                 <v:textbox inset="0,0,0,0">
                   <w:txbxContent>
                     <w:p>
@@ -7602,16 +7606,504 @@
         <mc:AlternateContent>
           <mc:Choice Requires="wps">
             <w:drawing>
-              <wp:anchor distT="0" distB="0" distL="114300" distR="114300" simplePos="0" relativeHeight="251720704" behindDoc="0" locked="0" layoutInCell="1" allowOverlap="1" wp14:anchorId="271B9879" wp14:editId="1129A85A">
+              <wp:anchor distT="0" distB="0" distL="114300" distR="114300" simplePos="0" relativeHeight="251710464" behindDoc="0" locked="0" layoutInCell="1" allowOverlap="1" wp14:anchorId="3F090779" wp14:editId="21F94B40">
                 <wp:simplePos x="0" y="0"/>
                 <wp:positionH relativeFrom="column">
-                  <wp:posOffset>4265117</wp:posOffset>
+                  <wp:posOffset>2540000</wp:posOffset>
+                </wp:positionH>
+                <wp:positionV relativeFrom="paragraph">
+                  <wp:posOffset>429260</wp:posOffset>
+                </wp:positionV>
+                <wp:extent cx="153670" cy="274320"/>
+                <wp:effectExtent l="0" t="0" r="0" b="11430"/>
+                <wp:wrapNone/>
+                <wp:docPr id="40225147" name="Text Box 4"/>
+                <wp:cNvGraphicFramePr/>
+                <a:graphic xmlns:a="http://schemas.openxmlformats.org/drawingml/2006/main">
+                  <a:graphicData uri="http://schemas.microsoft.com/office/word/2010/wordprocessingShape">
+                    <wps:wsp>
+                      <wps:cNvSpPr txBox="1"/>
+                      <wps:spPr>
+                        <a:xfrm>
+                          <a:off x="0" y="0"/>
+                          <a:ext cx="153670" cy="274320"/>
+                        </a:xfrm>
+                        <a:prstGeom prst="rect">
+                          <a:avLst/>
+                        </a:prstGeom>
+                        <a:noFill/>
+                        <a:ln w="6350">
+                          <a:noFill/>
+                        </a:ln>
+                      </wps:spPr>
+                      <wps:txbx>
+                        <w:txbxContent>
+                          <w:p>
+                            <w:pPr>
+                              <w:rPr>
+                                <w:color w:val="FF0000"/>
+                              </w:rPr>
+                            </w:pPr>
+                            <w:r>
+                              <w:rPr>
+                                <w:color w:val="FF0000"/>
+                              </w:rPr>
+                              <w:t>2</w:t>
+                            </w:r>
+                          </w:p>
+                        </w:txbxContent>
+                      </wps:txbx>
+                      <wps:bodyPr rot="0" spcFirstLastPara="0" vertOverflow="overflow" horzOverflow="overflow" vert="horz" wrap="square" lIns="0" tIns="0" rIns="0" bIns="0" numCol="1" spcCol="0" rtlCol="0" fromWordArt="0" anchor="t" anchorCtr="0" forceAA="0" compatLnSpc="1">
+                        <a:prstTxWarp prst="textNoShape">
+                          <a:avLst/>
+                        </a:prstTxWarp>
+                        <a:noAutofit/>
+                      </wps:bodyPr>
+                    </wps:wsp>
+                  </a:graphicData>
+                </a:graphic>
+                <wp14:sizeRelH relativeFrom="margin">
+                  <wp14:pctWidth>0</wp14:pctWidth>
+                </wp14:sizeRelH>
+                <wp14:sizeRelV relativeFrom="margin">
+                  <wp14:pctHeight>0</wp14:pctHeight>
+                </wp14:sizeRelV>
+              </wp:anchor>
+            </w:drawing>
+          </mc:Choice>
+          <mc:Fallback>
+            <w:pict>
+              <v:shape w14:anchorId="3F090779" id="_x0000_s1051" type="#_x0000_t202" style="position:absolute;margin-left:200pt;margin-top:33.8pt;width:12.1pt;height:21.6pt;z-index:251710464;visibility:visible;mso-wrap-style:square;mso-width-percent:0;mso-height-percent:0;mso-wrap-distance-left:9pt;mso-wrap-distance-top:0;mso-wrap-distance-right:9pt;mso-wrap-distance-bottom:0;mso-position-horizontal:absolute;mso-position-horizontal-relative:text;mso-position-vertical:absolute;mso-position-vertical-relative:text;mso-width-percent:0;mso-height-percent:0;mso-width-relative:margin;mso-height-relative:margin;v-text-anchor:top" o:gfxdata="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" filled="f" stroked="f" strokeweight=".5pt">
+                <v:textbox inset="0,0,0,0">
+                  <w:txbxContent>
+                    <w:p>
+                      <w:pPr>
+                        <w:rPr>
+                          <w:color w:val="FF0000"/>
+                        </w:rPr>
+                      </w:pPr>
+                      <w:r>
+                        <w:rPr>
+                          <w:color w:val="FF0000"/>
+                        </w:rPr>
+                        <w:t>2</w:t>
+                      </w:r>
+                    </w:p>
+                  </w:txbxContent>
+                </v:textbox>
+              </v:shape>
+            </w:pict>
+          </mc:Fallback>
+        </mc:AlternateContent>
+      </w:r>
+      <w:r>
+        <w:rPr>
+          <w:noProof/>
+        </w:rPr>
+        <mc:AlternateContent>
+          <mc:Choice Requires="wps">
+            <w:drawing>
+              <wp:anchor distT="0" distB="0" distL="114300" distR="114300" simplePos="0" relativeHeight="251706368" behindDoc="0" locked="0" layoutInCell="1" allowOverlap="1" wp14:anchorId="5E9EEE6C" wp14:editId="779E5250">
+                <wp:simplePos x="0" y="0"/>
+                <wp:positionH relativeFrom="column">
+                  <wp:posOffset>890047</wp:posOffset>
+                </wp:positionH>
+                <wp:positionV relativeFrom="paragraph">
+                  <wp:posOffset>977900</wp:posOffset>
+                </wp:positionV>
+                <wp:extent cx="153670" cy="274320"/>
+                <wp:effectExtent l="0" t="0" r="0" b="11430"/>
+                <wp:wrapNone/>
+                <wp:docPr id="1382205654" name="Text Box 4"/>
+                <wp:cNvGraphicFramePr/>
+                <a:graphic xmlns:a="http://schemas.openxmlformats.org/drawingml/2006/main">
+                  <a:graphicData uri="http://schemas.microsoft.com/office/word/2010/wordprocessingShape">
+                    <wps:wsp>
+                      <wps:cNvSpPr txBox="1"/>
+                      <wps:spPr>
+                        <a:xfrm>
+                          <a:off x="0" y="0"/>
+                          <a:ext cx="153670" cy="274320"/>
+                        </a:xfrm>
+                        <a:prstGeom prst="rect">
+                          <a:avLst/>
+                        </a:prstGeom>
+                        <a:noFill/>
+                        <a:ln w="6350">
+                          <a:noFill/>
+                        </a:ln>
+                      </wps:spPr>
+                      <wps:txbx>
+                        <w:txbxContent>
+                          <w:p>
+                            <w:pPr>
+                              <w:rPr>
+                                <w:color w:val="FF0000"/>
+                              </w:rPr>
+                            </w:pPr>
+                            <w:r>
+                              <w:rPr>
+                                <w:color w:val="FF0000"/>
+                              </w:rPr>
+                              <w:t>1</w:t>
+                            </w:r>
+                          </w:p>
+                        </w:txbxContent>
+                      </wps:txbx>
+                      <wps:bodyPr rot="0" spcFirstLastPara="0" vertOverflow="overflow" horzOverflow="overflow" vert="horz" wrap="square" lIns="0" tIns="0" rIns="0" bIns="0" numCol="1" spcCol="0" rtlCol="0" fromWordArt="0" anchor="t" anchorCtr="0" forceAA="0" compatLnSpc="1">
+                        <a:prstTxWarp prst="textNoShape">
+                          <a:avLst/>
+                        </a:prstTxWarp>
+                        <a:noAutofit/>
+                      </wps:bodyPr>
+                    </wps:wsp>
+                  </a:graphicData>
+                </a:graphic>
+                <wp14:sizeRelH relativeFrom="margin">
+                  <wp14:pctWidth>0</wp14:pctWidth>
+                </wp14:sizeRelH>
+                <wp14:sizeRelV relativeFrom="margin">
+                  <wp14:pctHeight>0</wp14:pctHeight>
+                </wp14:sizeRelV>
+              </wp:anchor>
+            </w:drawing>
+          </mc:Choice>
+          <mc:Fallback>
+            <w:pict>
+              <v:shape w14:anchorId="5E9EEE6C" id="_x0000_s1052" type="#_x0000_t202" style="position:absolute;margin-left:70.1pt;margin-top:77pt;width:12.1pt;height:21.6pt;z-index:251706368;visibility:visible;mso-wrap-style:square;mso-width-percent:0;mso-height-percent:0;mso-wrap-distance-left:9pt;mso-wrap-distance-top:0;mso-wrap-distance-right:9pt;mso-wrap-distance-bottom:0;mso-position-horizontal:absolute;mso-position-horizontal-relative:text;mso-position-vertical:absolute;mso-position-vertical-relative:text;mso-width-percent:0;mso-height-percent:0;mso-width-relative:margin;mso-height-relative:margin;v-text-anchor:top" o:gfxdata="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" filled="f" stroked="f" strokeweight=".5pt">
+                <v:textbox inset="0,0,0,0">
+                  <w:txbxContent>
+                    <w:p>
+                      <w:pPr>
+                        <w:rPr>
+                          <w:color w:val="FF0000"/>
+                        </w:rPr>
+                      </w:pPr>
+                      <w:r>
+                        <w:rPr>
+                          <w:color w:val="FF0000"/>
+                        </w:rPr>
+                        <w:t>1</w:t>
+                      </w:r>
+                    </w:p>
+                  </w:txbxContent>
+                </v:textbox>
+              </v:shape>
+            </w:pict>
+          </mc:Fallback>
+        </mc:AlternateContent>
+      </w:r>
+      <w:r>
+        <w:rPr>
+          <w:noProof/>
+        </w:rPr>
+        <mc:AlternateContent>
+          <mc:Choice Requires="wps">
+            <w:drawing>
+              <wp:anchor distT="0" distB="0" distL="114300" distR="114300" simplePos="0" relativeHeight="251708416" behindDoc="0" locked="0" layoutInCell="1" allowOverlap="1" wp14:anchorId="0C3F7E83" wp14:editId="740C85E3">
+                <wp:simplePos x="0" y="0"/>
+                <wp:positionH relativeFrom="margin">
+                  <wp:posOffset>2864485</wp:posOffset>
+                </wp:positionH>
+                <wp:positionV relativeFrom="paragraph">
+                  <wp:posOffset>1398270</wp:posOffset>
+                </wp:positionV>
+                <wp:extent cx="153670" cy="274320"/>
+                <wp:effectExtent l="0" t="0" r="0" b="11430"/>
+                <wp:wrapNone/>
+                <wp:docPr id="1158959624" name="Text Box 4"/>
+                <wp:cNvGraphicFramePr/>
+                <a:graphic xmlns:a="http://schemas.openxmlformats.org/drawingml/2006/main">
+                  <a:graphicData uri="http://schemas.microsoft.com/office/word/2010/wordprocessingShape">
+                    <wps:wsp>
+                      <wps:cNvSpPr txBox="1"/>
+                      <wps:spPr>
+                        <a:xfrm>
+                          <a:off x="0" y="0"/>
+                          <a:ext cx="153670" cy="274320"/>
+                        </a:xfrm>
+                        <a:prstGeom prst="rect">
+                          <a:avLst/>
+                        </a:prstGeom>
+                        <a:noFill/>
+                        <a:ln w="6350">
+                          <a:noFill/>
+                        </a:ln>
+                      </wps:spPr>
+                      <wps:txbx>
+                        <w:txbxContent>
+                          <w:p>
+                            <w:pPr>
+                              <w:rPr>
+                                <w:color w:val="FF0000"/>
+                              </w:rPr>
+                            </w:pPr>
+                            <w:r>
+                              <w:rPr>
+                                <w:color w:val="FF0000"/>
+                              </w:rPr>
+                              <w:t>3</w:t>
+                            </w:r>
+                          </w:p>
+                        </w:txbxContent>
+                      </wps:txbx>
+                      <wps:bodyPr rot="0" spcFirstLastPara="0" vertOverflow="overflow" horzOverflow="overflow" vert="horz" wrap="square" lIns="0" tIns="0" rIns="0" bIns="0" numCol="1" spcCol="0" rtlCol="0" fromWordArt="0" anchor="t" anchorCtr="0" forceAA="0" compatLnSpc="1">
+                        <a:prstTxWarp prst="textNoShape">
+                          <a:avLst/>
+                        </a:prstTxWarp>
+                        <a:noAutofit/>
+                      </wps:bodyPr>
+                    </wps:wsp>
+                  </a:graphicData>
+                </a:graphic>
+                <wp14:sizeRelH relativeFrom="margin">
+                  <wp14:pctWidth>0</wp14:pctWidth>
+                </wp14:sizeRelH>
+                <wp14:sizeRelV relativeFrom="margin">
+                  <wp14:pctHeight>0</wp14:pctHeight>
+                </wp14:sizeRelV>
+              </wp:anchor>
+            </w:drawing>
+          </mc:Choice>
+          <mc:Fallback>
+            <w:pict>
+              <v:shape w14:anchorId="0C3F7E83" id="_x0000_s1053" type="#_x0000_t202" style="position:absolute;margin-left:225.55pt;margin-top:110.1pt;width:12.1pt;height:21.6pt;z-index:251708416;visibility:visible;mso-wrap-style:square;mso-width-percent:0;mso-height-percent:0;mso-wrap-distance-left:9pt;mso-wrap-distance-top:0;mso-wrap-distance-right:9pt;mso-wrap-distance-bottom:0;mso-position-horizontal:absolute;mso-position-horizontal-relative:margin;mso-position-vertical:absolute;mso-position-vertical-relative:text;mso-width-percent:0;mso-height-percent:0;mso-width-relative:margin;mso-height-relative:margin;v-text-anchor:top" o:gfxdata="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" filled="f" stroked="f" strokeweight=".5pt">
+                <v:textbox inset="0,0,0,0">
+                  <w:txbxContent>
+                    <w:p>
+                      <w:pPr>
+                        <w:rPr>
+                          <w:color w:val="FF0000"/>
+                        </w:rPr>
+                      </w:pPr>
+                      <w:r>
+                        <w:rPr>
+                          <w:color w:val="FF0000"/>
+                        </w:rPr>
+                        <w:t>3</w:t>
+                      </w:r>
+                    </w:p>
+                  </w:txbxContent>
+                </v:textbox>
+                <w10:wrap anchorx="margin"/>
+              </v:shape>
+            </w:pict>
+          </mc:Fallback>
+        </mc:AlternateContent>
+      </w:r>
+      <w:r>
+        <w:rPr>
+          <w:noProof/>
+        </w:rPr>
+        <mc:AlternateContent>
+          <mc:Choice Requires="wps">
+            <w:drawing>
+              <wp:anchor distT="0" distB="0" distL="114300" distR="114300" simplePos="0" relativeHeight="251712512" behindDoc="0" locked="0" layoutInCell="1" allowOverlap="1" wp14:anchorId="489658F7" wp14:editId="1F7942B6">
+                <wp:simplePos x="0" y="0"/>
+                <wp:positionH relativeFrom="margin">
+                  <wp:posOffset>4787265</wp:posOffset>
+                </wp:positionH>
+                <wp:positionV relativeFrom="paragraph">
+                  <wp:posOffset>810260</wp:posOffset>
+                </wp:positionV>
+                <wp:extent cx="153670" cy="274320"/>
+                <wp:effectExtent l="0" t="0" r="0" b="11430"/>
+                <wp:wrapNone/>
+                <wp:docPr id="1936560277" name="Text Box 4"/>
+                <wp:cNvGraphicFramePr/>
+                <a:graphic xmlns:a="http://schemas.openxmlformats.org/drawingml/2006/main">
+                  <a:graphicData uri="http://schemas.microsoft.com/office/word/2010/wordprocessingShape">
+                    <wps:wsp>
+                      <wps:cNvSpPr txBox="1"/>
+                      <wps:spPr>
+                        <a:xfrm>
+                          <a:off x="0" y="0"/>
+                          <a:ext cx="153670" cy="274320"/>
+                        </a:xfrm>
+                        <a:prstGeom prst="rect">
+                          <a:avLst/>
+                        </a:prstGeom>
+                        <a:noFill/>
+                        <a:ln w="6350">
+                          <a:noFill/>
+                        </a:ln>
+                      </wps:spPr>
+                      <wps:txbx>
+                        <w:txbxContent>
+                          <w:p>
+                            <w:pPr>
+                              <w:rPr>
+                                <w:color w:val="FF0000"/>
+                              </w:rPr>
+                            </w:pPr>
+                            <w:r>
+                              <w:rPr>
+                                <w:color w:val="FF0000"/>
+                              </w:rPr>
+                              <w:t>4</w:t>
+                            </w:r>
+                          </w:p>
+                        </w:txbxContent>
+                      </wps:txbx>
+                      <wps:bodyPr rot="0" spcFirstLastPara="0" vertOverflow="overflow" horzOverflow="overflow" vert="horz" wrap="square" lIns="0" tIns="0" rIns="0" bIns="0" numCol="1" spcCol="0" rtlCol="0" fromWordArt="0" anchor="t" anchorCtr="0" forceAA="0" compatLnSpc="1">
+                        <a:prstTxWarp prst="textNoShape">
+                          <a:avLst/>
+                        </a:prstTxWarp>
+                        <a:noAutofit/>
+                      </wps:bodyPr>
+                    </wps:wsp>
+                  </a:graphicData>
+                </a:graphic>
+                <wp14:sizeRelH relativeFrom="margin">
+                  <wp14:pctWidth>0</wp14:pctWidth>
+                </wp14:sizeRelH>
+                <wp14:sizeRelV relativeFrom="margin">
+                  <wp14:pctHeight>0</wp14:pctHeight>
+                </wp14:sizeRelV>
+              </wp:anchor>
+            </w:drawing>
+          </mc:Choice>
+          <mc:Fallback>
+            <w:pict>
+              <v:shape w14:anchorId="489658F7" id="_x0000_s1054" type="#_x0000_t202" style="position:absolute;margin-left:376.95pt;margin-top:63.8pt;width:12.1pt;height:21.6pt;z-index:251712512;visibility:visible;mso-wrap-style:square;mso-width-percent:0;mso-height-percent:0;mso-wrap-distance-left:9pt;mso-wrap-distance-top:0;mso-wrap-distance-right:9pt;mso-wrap-distance-bottom:0;mso-position-horizontal:absolute;mso-position-horizontal-relative:margin;mso-position-vertical:absolute;mso-position-vertical-relative:text;mso-width-percent:0;mso-height-percent:0;mso-width-relative:margin;mso-height-relative:margin;v-text-anchor:top" o:gfxdata="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" filled="f" stroked="f" strokeweight=".5pt">
+                <v:textbox inset="0,0,0,0">
+                  <w:txbxContent>
+                    <w:p>
+                      <w:pPr>
+                        <w:rPr>
+                          <w:color w:val="FF0000"/>
+                        </w:rPr>
+                      </w:pPr>
+                      <w:r>
+                        <w:rPr>
+                          <w:color w:val="FF0000"/>
+                        </w:rPr>
+                        <w:t>4</w:t>
+                      </w:r>
+                    </w:p>
+                  </w:txbxContent>
+                </v:textbox>
+                <w10:wrap anchorx="margin"/>
+              </v:shape>
+            </w:pict>
+          </mc:Fallback>
+        </mc:AlternateContent>
+      </w:r>
+      <w:r>
+        <w:rPr>
+          <w:noProof/>
+        </w:rPr>
+        <mc:AlternateContent>
+          <mc:Choice Requires="wps">
+            <w:drawing>
+              <wp:anchor distT="0" distB="0" distL="114300" distR="114300" simplePos="0" relativeHeight="251714560" behindDoc="0" locked="0" layoutInCell="1" allowOverlap="1" wp14:anchorId="44C35897" wp14:editId="0A0113AA">
+                <wp:simplePos x="0" y="0"/>
+                <wp:positionH relativeFrom="margin">
+                  <wp:posOffset>4755738</wp:posOffset>
+                </wp:positionH>
+                <wp:positionV relativeFrom="paragraph">
+                  <wp:posOffset>1271270</wp:posOffset>
+                </wp:positionV>
+                <wp:extent cx="153670" cy="274320"/>
+                <wp:effectExtent l="0" t="0" r="0" b="11430"/>
+                <wp:wrapNone/>
+                <wp:docPr id="48339243" name="Text Box 4"/>
+                <wp:cNvGraphicFramePr/>
+                <a:graphic xmlns:a="http://schemas.openxmlformats.org/drawingml/2006/main">
+                  <a:graphicData uri="http://schemas.microsoft.com/office/word/2010/wordprocessingShape">
+                    <wps:wsp>
+                      <wps:cNvSpPr txBox="1"/>
+                      <wps:spPr>
+                        <a:xfrm>
+                          <a:off x="0" y="0"/>
+                          <a:ext cx="153670" cy="274320"/>
+                        </a:xfrm>
+                        <a:prstGeom prst="rect">
+                          <a:avLst/>
+                        </a:prstGeom>
+                        <a:noFill/>
+                        <a:ln w="6350">
+                          <a:noFill/>
+                        </a:ln>
+                      </wps:spPr>
+                      <wps:txbx>
+                        <w:txbxContent>
+                          <w:p>
+                            <w:pPr>
+                              <w:rPr>
+                                <w:color w:val="FF0000"/>
+                              </w:rPr>
+                            </w:pPr>
+                            <w:r>
+                              <w:rPr>
+                                <w:color w:val="FF0000"/>
+                              </w:rPr>
+                              <w:t>5</w:t>
+                            </w:r>
+                          </w:p>
+                        </w:txbxContent>
+                      </wps:txbx>
+                      <wps:bodyPr rot="0" spcFirstLastPara="0" vertOverflow="overflow" horzOverflow="overflow" vert="horz" wrap="square" lIns="0" tIns="0" rIns="0" bIns="0" numCol="1" spcCol="0" rtlCol="0" fromWordArt="0" anchor="t" anchorCtr="0" forceAA="0" compatLnSpc="1">
+                        <a:prstTxWarp prst="textNoShape">
+                          <a:avLst/>
+                        </a:prstTxWarp>
+                        <a:noAutofit/>
+                      </wps:bodyPr>
+                    </wps:wsp>
+                  </a:graphicData>
+                </a:graphic>
+                <wp14:sizeRelH relativeFrom="margin">
+                  <wp14:pctWidth>0</wp14:pctWidth>
+                </wp14:sizeRelH>
+                <wp14:sizeRelV relativeFrom="margin">
+                  <wp14:pctHeight>0</wp14:pctHeight>
+                </wp14:sizeRelV>
+              </wp:anchor>
+            </w:drawing>
+          </mc:Choice>
+          <mc:Fallback>
+            <w:pict>
+              <v:shape w14:anchorId="44C35897" id="_x0000_s1055" type="#_x0000_t202" style="position:absolute;margin-left:374.45pt;margin-top:100.1pt;width:12.1pt;height:21.6pt;z-index:251714560;visibility:visible;mso-wrap-style:square;mso-width-percent:0;mso-height-percent:0;mso-wrap-distance-left:9pt;mso-wrap-distance-top:0;mso-wrap-distance-right:9pt;mso-wrap-distance-bottom:0;mso-position-horizontal:absolute;mso-position-horizontal-relative:margin;mso-position-vertical:absolute;mso-position-vertical-relative:text;mso-width-percent:0;mso-height-percent:0;mso-width-relative:margin;mso-height-relative:margin;v-text-anchor:top" o:gfxdata="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" filled="f" stroked="f" strokeweight=".5pt">
+                <v:textbox inset="0,0,0,0">
+                  <w:txbxContent>
+                    <w:p>
+                      <w:pPr>
+                        <w:rPr>
+                          <w:color w:val="FF0000"/>
+                        </w:rPr>
+                      </w:pPr>
+                      <w:r>
+                        <w:rPr>
+                          <w:color w:val="FF0000"/>
+                        </w:rPr>
+                        <w:t>5</w:t>
+                      </w:r>
+                    </w:p>
+                  </w:txbxContent>
+                </v:textbox>
+                <w10:wrap anchorx="margin"/>
+              </v:shape>
+            </w:pict>
+          </mc:Fallback>
+        </mc:AlternateContent>
+      </w:r>
+      <w:r>
+        <w:rPr>
+          <w:noProof/>
+        </w:rPr>
+        <mc:AlternateContent>
+          <mc:Choice Requires="wps">
+            <w:drawing>
+              <wp:anchor distT="0" distB="0" distL="114300" distR="114300" simplePos="0" relativeHeight="251720704" behindDoc="0" locked="0" layoutInCell="1" allowOverlap="1" wp14:anchorId="271B9879" wp14:editId="0E3C753F">
+                <wp:simplePos x="0" y="0"/>
+                <wp:positionH relativeFrom="column">
+                  <wp:posOffset>4264660</wp:posOffset>
                 </wp:positionH>
                 <wp:positionV relativeFrom="paragraph">
                   <wp:posOffset>5715</wp:posOffset>
                 </wp:positionV>
-                <wp:extent cx="1035101" cy="154940"/>
-                <wp:effectExtent l="0" t="0" r="12700" b="0"/>
+                <wp:extent cx="1035101" cy="274320"/>
+                <wp:effectExtent l="0" t="0" r="12700" b="11430"/>
                 <wp:wrapNone/>
                 <wp:docPr id="696354824" name="Text Box 4"/>
                 <wp:cNvGraphicFramePr/>
@@ -7622,7 +8114,7 @@
                       <wps:spPr>
                         <a:xfrm>
                           <a:off x="0" y="0"/>
-                          <a:ext cx="1035101" cy="154940"/>
+                          <a:ext cx="1035101" cy="274320"/>
                         </a:xfrm>
                         <a:prstGeom prst="rect">
                           <a:avLst/>
@@ -7675,7 +8167,7 @@
           </mc:Choice>
           <mc:Fallback>
             <w:pict>
-              <v:shape w14:anchorId="271B9879" id="_x0000_s1051" type="#_x0000_t202" style="position:absolute;margin-left:335.85pt;margin-top:.45pt;width:81.5pt;height:12.2pt;z-index:251720704;visibility:visible;mso-wrap-style:square;mso-width-percent:0;mso-height-percent:0;mso-wrap-distance-left:9pt;mso-wrap-distance-top:0;mso-wrap-distance-right:9pt;mso-wrap-distance-bottom:0;mso-position-horizontal:absolute;mso-position-horizontal-relative:text;mso-position-vertical:absolute;mso-position-vertical-relative:text;mso-width-percent:0;mso-height-percent:0;mso-width-relative:margin;mso-height-relative:margin;v-text-anchor:top" o:gfxdata="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" filled="f" stroked="f" strokeweight=".5pt">
+              <v:shape w14:anchorId="271B9879" id="_x0000_s1056" type="#_x0000_t202" style="position:absolute;margin-left:335.8pt;margin-top:.45pt;width:81.5pt;height:21.6pt;z-index:251720704;visibility:visible;mso-wrap-style:square;mso-width-percent:0;mso-height-percent:0;mso-wrap-distance-left:9pt;mso-wrap-distance-top:0;mso-wrap-distance-right:9pt;mso-wrap-distance-bottom:0;mso-position-horizontal:absolute;mso-position-horizontal-relative:text;mso-position-vertical:absolute;mso-position-vertical-relative:text;mso-width-percent:0;mso-height-percent:0;mso-width-relative:margin;mso-height-relative:margin;v-text-anchor:top" o:gfxdata="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" filled="f" stroked="f" strokeweight=".5pt">
                 <v:textbox inset="0,0,0,0">
                   <w:txbxContent>
                     <w:p>
@@ -7695,494 +8187,6 @@
                           <w:color w:val="FF0000"/>
                         </w:rPr>
                         <w:t xml:space="preserve"> Panel</w:t>
-                      </w:r>
-                    </w:p>
-                  </w:txbxContent>
-                </v:textbox>
-              </v:shape>
-            </w:pict>
-          </mc:Fallback>
-        </mc:AlternateContent>
-      </w:r>
-      <w:r>
-        <w:rPr>
-          <w:noProof/>
-        </w:rPr>
-        <mc:AlternateContent>
-          <mc:Choice Requires="wps">
-            <w:drawing>
-              <wp:anchor distT="0" distB="0" distL="114300" distR="114300" simplePos="0" relativeHeight="251714560" behindDoc="0" locked="0" layoutInCell="1" allowOverlap="1" wp14:anchorId="44C35897" wp14:editId="48321C73">
-                <wp:simplePos x="0" y="0"/>
-                <wp:positionH relativeFrom="margin">
-                  <wp:posOffset>4756150</wp:posOffset>
-                </wp:positionH>
-                <wp:positionV relativeFrom="paragraph">
-                  <wp:posOffset>1277841</wp:posOffset>
-                </wp:positionV>
-                <wp:extent cx="153670" cy="167005"/>
-                <wp:effectExtent l="0" t="0" r="0" b="4445"/>
-                <wp:wrapNone/>
-                <wp:docPr id="48339243" name="Text Box 4"/>
-                <wp:cNvGraphicFramePr/>
-                <a:graphic xmlns:a="http://schemas.openxmlformats.org/drawingml/2006/main">
-                  <a:graphicData uri="http://schemas.microsoft.com/office/word/2010/wordprocessingShape">
-                    <wps:wsp>
-                      <wps:cNvSpPr txBox="1"/>
-                      <wps:spPr>
-                        <a:xfrm>
-                          <a:off x="0" y="0"/>
-                          <a:ext cx="153670" cy="167005"/>
-                        </a:xfrm>
-                        <a:prstGeom prst="rect">
-                          <a:avLst/>
-                        </a:prstGeom>
-                        <a:noFill/>
-                        <a:ln w="6350">
-                          <a:noFill/>
-                        </a:ln>
-                      </wps:spPr>
-                      <wps:txbx>
-                        <w:txbxContent>
-                          <w:p>
-                            <w:pPr>
-                              <w:rPr>
-                                <w:color w:val="FF0000"/>
-                              </w:rPr>
-                            </w:pPr>
-                            <w:r>
-                              <w:rPr>
-                                <w:color w:val="FF0000"/>
-                              </w:rPr>
-                              <w:t>5</w:t>
-                            </w:r>
-                          </w:p>
-                        </w:txbxContent>
-                      </wps:txbx>
-                      <wps:bodyPr rot="0" spcFirstLastPara="0" vertOverflow="overflow" horzOverflow="overflow" vert="horz" wrap="square" lIns="0" tIns="0" rIns="0" bIns="0" numCol="1" spcCol="0" rtlCol="0" fromWordArt="0" anchor="t" anchorCtr="0" forceAA="0" compatLnSpc="1">
-                        <a:prstTxWarp prst="textNoShape">
-                          <a:avLst/>
-                        </a:prstTxWarp>
-                        <a:noAutofit/>
-                      </wps:bodyPr>
-                    </wps:wsp>
-                  </a:graphicData>
-                </a:graphic>
-                <wp14:sizeRelH relativeFrom="margin">
-                  <wp14:pctWidth>0</wp14:pctWidth>
-                </wp14:sizeRelH>
-                <wp14:sizeRelV relativeFrom="margin">
-                  <wp14:pctHeight>0</wp14:pctHeight>
-                </wp14:sizeRelV>
-              </wp:anchor>
-            </w:drawing>
-          </mc:Choice>
-          <mc:Fallback>
-            <w:pict>
-              <v:shape w14:anchorId="44C35897" id="_x0000_s1052" type="#_x0000_t202" style="position:absolute;margin-left:374.5pt;margin-top:100.6pt;width:12.1pt;height:13.15pt;z-index:251714560;visibility:visible;mso-wrap-style:square;mso-width-percent:0;mso-height-percent:0;mso-wrap-distance-left:9pt;mso-wrap-distance-top:0;mso-wrap-distance-right:9pt;mso-wrap-distance-bottom:0;mso-position-horizontal:absolute;mso-position-horizontal-relative:margin;mso-position-vertical:absolute;mso-position-vertical-relative:text;mso-width-percent:0;mso-height-percent:0;mso-width-relative:margin;mso-height-relative:margin;v-text-anchor:top" o:gfxdata="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" filled="f" stroked="f" strokeweight=".5pt">
-                <v:textbox inset="0,0,0,0">
-                  <w:txbxContent>
-                    <w:p>
-                      <w:pPr>
-                        <w:rPr>
-                          <w:color w:val="FF0000"/>
-                        </w:rPr>
-                      </w:pPr>
-                      <w:r>
-                        <w:rPr>
-                          <w:color w:val="FF0000"/>
-                        </w:rPr>
-                        <w:t>5</w:t>
-                      </w:r>
-                    </w:p>
-                  </w:txbxContent>
-                </v:textbox>
-                <w10:wrap anchorx="margin"/>
-              </v:shape>
-            </w:pict>
-          </mc:Fallback>
-        </mc:AlternateContent>
-      </w:r>
-      <w:r>
-        <w:rPr>
-          <w:noProof/>
-        </w:rPr>
-        <mc:AlternateContent>
-          <mc:Choice Requires="wps">
-            <w:drawing>
-              <wp:anchor distT="0" distB="0" distL="114300" distR="114300" simplePos="0" relativeHeight="251712512" behindDoc="0" locked="0" layoutInCell="1" allowOverlap="1" wp14:anchorId="489658F7" wp14:editId="457A4B22">
-                <wp:simplePos x="0" y="0"/>
-                <wp:positionH relativeFrom="margin">
-                  <wp:posOffset>4787955</wp:posOffset>
-                </wp:positionH>
-                <wp:positionV relativeFrom="paragraph">
-                  <wp:posOffset>816886</wp:posOffset>
-                </wp:positionV>
-                <wp:extent cx="153670" cy="167005"/>
-                <wp:effectExtent l="0" t="0" r="0" b="4445"/>
-                <wp:wrapNone/>
-                <wp:docPr id="1936560277" name="Text Box 4"/>
-                <wp:cNvGraphicFramePr/>
-                <a:graphic xmlns:a="http://schemas.openxmlformats.org/drawingml/2006/main">
-                  <a:graphicData uri="http://schemas.microsoft.com/office/word/2010/wordprocessingShape">
-                    <wps:wsp>
-                      <wps:cNvSpPr txBox="1"/>
-                      <wps:spPr>
-                        <a:xfrm>
-                          <a:off x="0" y="0"/>
-                          <a:ext cx="153670" cy="167005"/>
-                        </a:xfrm>
-                        <a:prstGeom prst="rect">
-                          <a:avLst/>
-                        </a:prstGeom>
-                        <a:noFill/>
-                        <a:ln w="6350">
-                          <a:noFill/>
-                        </a:ln>
-                      </wps:spPr>
-                      <wps:txbx>
-                        <w:txbxContent>
-                          <w:p>
-                            <w:pPr>
-                              <w:rPr>
-                                <w:color w:val="FF0000"/>
-                              </w:rPr>
-                            </w:pPr>
-                            <w:r>
-                              <w:rPr>
-                                <w:color w:val="FF0000"/>
-                              </w:rPr>
-                              <w:t>4</w:t>
-                            </w:r>
-                          </w:p>
-                        </w:txbxContent>
-                      </wps:txbx>
-                      <wps:bodyPr rot="0" spcFirstLastPara="0" vertOverflow="overflow" horzOverflow="overflow" vert="horz" wrap="square" lIns="0" tIns="0" rIns="0" bIns="0" numCol="1" spcCol="0" rtlCol="0" fromWordArt="0" anchor="t" anchorCtr="0" forceAA="0" compatLnSpc="1">
-                        <a:prstTxWarp prst="textNoShape">
-                          <a:avLst/>
-                        </a:prstTxWarp>
-                        <a:noAutofit/>
-                      </wps:bodyPr>
-                    </wps:wsp>
-                  </a:graphicData>
-                </a:graphic>
-                <wp14:sizeRelH relativeFrom="margin">
-                  <wp14:pctWidth>0</wp14:pctWidth>
-                </wp14:sizeRelH>
-                <wp14:sizeRelV relativeFrom="margin">
-                  <wp14:pctHeight>0</wp14:pctHeight>
-                </wp14:sizeRelV>
-              </wp:anchor>
-            </w:drawing>
-          </mc:Choice>
-          <mc:Fallback>
-            <w:pict>
-              <v:shape w14:anchorId="489658F7" id="_x0000_s1053" type="#_x0000_t202" style="position:absolute;margin-left:377pt;margin-top:64.3pt;width:12.1pt;height:13.15pt;z-index:251712512;visibility:visible;mso-wrap-style:square;mso-width-percent:0;mso-height-percent:0;mso-wrap-distance-left:9pt;mso-wrap-distance-top:0;mso-wrap-distance-right:9pt;mso-wrap-distance-bottom:0;mso-position-horizontal:absolute;mso-position-horizontal-relative:margin;mso-position-vertical:absolute;mso-position-vertical-relative:text;mso-width-percent:0;mso-height-percent:0;mso-width-relative:margin;mso-height-relative:margin;v-text-anchor:top" o:gfxdata="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" filled="f" stroked="f" strokeweight=".5pt">
-                <v:textbox inset="0,0,0,0">
-                  <w:txbxContent>
-                    <w:p>
-                      <w:pPr>
-                        <w:rPr>
-                          <w:color w:val="FF0000"/>
-                        </w:rPr>
-                      </w:pPr>
-                      <w:r>
-                        <w:rPr>
-                          <w:color w:val="FF0000"/>
-                        </w:rPr>
-                        <w:t>4</w:t>
-                      </w:r>
-                    </w:p>
-                  </w:txbxContent>
-                </v:textbox>
-                <w10:wrap anchorx="margin"/>
-              </v:shape>
-            </w:pict>
-          </mc:Fallback>
-        </mc:AlternateContent>
-      </w:r>
-      <w:r>
-        <w:rPr>
-          <w:noProof/>
-        </w:rPr>
-        <mc:AlternateContent>
-          <mc:Choice Requires="wps">
-            <w:drawing>
-              <wp:anchor distT="0" distB="0" distL="114300" distR="114300" simplePos="0" relativeHeight="251708416" behindDoc="0" locked="0" layoutInCell="1" allowOverlap="1" wp14:anchorId="0C3F7E83" wp14:editId="6994CD4F">
-                <wp:simplePos x="0" y="0"/>
-                <wp:positionH relativeFrom="margin">
-                  <wp:posOffset>2865120</wp:posOffset>
-                </wp:positionH>
-                <wp:positionV relativeFrom="paragraph">
-                  <wp:posOffset>1404786</wp:posOffset>
-                </wp:positionV>
-                <wp:extent cx="153670" cy="167005"/>
-                <wp:effectExtent l="0" t="0" r="0" b="4445"/>
-                <wp:wrapNone/>
-                <wp:docPr id="1158959624" name="Text Box 4"/>
-                <wp:cNvGraphicFramePr/>
-                <a:graphic xmlns:a="http://schemas.openxmlformats.org/drawingml/2006/main">
-                  <a:graphicData uri="http://schemas.microsoft.com/office/word/2010/wordprocessingShape">
-                    <wps:wsp>
-                      <wps:cNvSpPr txBox="1"/>
-                      <wps:spPr>
-                        <a:xfrm>
-                          <a:off x="0" y="0"/>
-                          <a:ext cx="153670" cy="167005"/>
-                        </a:xfrm>
-                        <a:prstGeom prst="rect">
-                          <a:avLst/>
-                        </a:prstGeom>
-                        <a:noFill/>
-                        <a:ln w="6350">
-                          <a:noFill/>
-                        </a:ln>
-                      </wps:spPr>
-                      <wps:txbx>
-                        <w:txbxContent>
-                          <w:p>
-                            <w:pPr>
-                              <w:rPr>
-                                <w:color w:val="FF0000"/>
-                              </w:rPr>
-                            </w:pPr>
-                            <w:r>
-                              <w:rPr>
-                                <w:color w:val="FF0000"/>
-                              </w:rPr>
-                              <w:t>3</w:t>
-                            </w:r>
-                          </w:p>
-                        </w:txbxContent>
-                      </wps:txbx>
-                      <wps:bodyPr rot="0" spcFirstLastPara="0" vertOverflow="overflow" horzOverflow="overflow" vert="horz" wrap="square" lIns="0" tIns="0" rIns="0" bIns="0" numCol="1" spcCol="0" rtlCol="0" fromWordArt="0" anchor="t" anchorCtr="0" forceAA="0" compatLnSpc="1">
-                        <a:prstTxWarp prst="textNoShape">
-                          <a:avLst/>
-                        </a:prstTxWarp>
-                        <a:noAutofit/>
-                      </wps:bodyPr>
-                    </wps:wsp>
-                  </a:graphicData>
-                </a:graphic>
-                <wp14:sizeRelH relativeFrom="margin">
-                  <wp14:pctWidth>0</wp14:pctWidth>
-                </wp14:sizeRelH>
-                <wp14:sizeRelV relativeFrom="margin">
-                  <wp14:pctHeight>0</wp14:pctHeight>
-                </wp14:sizeRelV>
-              </wp:anchor>
-            </w:drawing>
-          </mc:Choice>
-          <mc:Fallback>
-            <w:pict>
-              <v:shape w14:anchorId="0C3F7E83" id="_x0000_s1054" type="#_x0000_t202" style="position:absolute;margin-left:225.6pt;margin-top:110.6pt;width:12.1pt;height:13.15pt;z-index:251708416;visibility:visible;mso-wrap-style:square;mso-width-percent:0;mso-height-percent:0;mso-wrap-distance-left:9pt;mso-wrap-distance-top:0;mso-wrap-distance-right:9pt;mso-wrap-distance-bottom:0;mso-position-horizontal:absolute;mso-position-horizontal-relative:margin;mso-position-vertical:absolute;mso-position-vertical-relative:text;mso-width-percent:0;mso-height-percent:0;mso-width-relative:margin;mso-height-relative:margin;v-text-anchor:top" o:gfxdata="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" filled="f" stroked="f" strokeweight=".5pt">
-                <v:textbox inset="0,0,0,0">
-                  <w:txbxContent>
-                    <w:p>
-                      <w:pPr>
-                        <w:rPr>
-                          <w:color w:val="FF0000"/>
-                        </w:rPr>
-                      </w:pPr>
-                      <w:r>
-                        <w:rPr>
-                          <w:color w:val="FF0000"/>
-                        </w:rPr>
-                        <w:t>3</w:t>
-                      </w:r>
-                    </w:p>
-                  </w:txbxContent>
-                </v:textbox>
-                <w10:wrap anchorx="margin"/>
-              </v:shape>
-            </w:pict>
-          </mc:Fallback>
-        </mc:AlternateContent>
-      </w:r>
-      <w:r>
-        <w:rPr>
-          <w:noProof/>
-        </w:rPr>
-        <mc:AlternateContent>
-          <mc:Choice Requires="wps">
-            <w:drawing>
-              <wp:anchor distT="0" distB="0" distL="114300" distR="114300" simplePos="0" relativeHeight="251710464" behindDoc="0" locked="0" layoutInCell="1" allowOverlap="1" wp14:anchorId="3F090779" wp14:editId="0C954078">
-                <wp:simplePos x="0" y="0"/>
-                <wp:positionH relativeFrom="column">
-                  <wp:posOffset>2540718</wp:posOffset>
-                </wp:positionH>
-                <wp:positionV relativeFrom="paragraph">
-                  <wp:posOffset>429950</wp:posOffset>
-                </wp:positionV>
-                <wp:extent cx="153670" cy="167005"/>
-                <wp:effectExtent l="0" t="0" r="0" b="4445"/>
-                <wp:wrapNone/>
-                <wp:docPr id="40225147" name="Text Box 4"/>
-                <wp:cNvGraphicFramePr/>
-                <a:graphic xmlns:a="http://schemas.openxmlformats.org/drawingml/2006/main">
-                  <a:graphicData uri="http://schemas.microsoft.com/office/word/2010/wordprocessingShape">
-                    <wps:wsp>
-                      <wps:cNvSpPr txBox="1"/>
-                      <wps:spPr>
-                        <a:xfrm>
-                          <a:off x="0" y="0"/>
-                          <a:ext cx="153670" cy="167005"/>
-                        </a:xfrm>
-                        <a:prstGeom prst="rect">
-                          <a:avLst/>
-                        </a:prstGeom>
-                        <a:noFill/>
-                        <a:ln w="6350">
-                          <a:noFill/>
-                        </a:ln>
-                      </wps:spPr>
-                      <wps:txbx>
-                        <w:txbxContent>
-                          <w:p>
-                            <w:pPr>
-                              <w:rPr>
-                                <w:color w:val="FF0000"/>
-                              </w:rPr>
-                            </w:pPr>
-                            <w:r>
-                              <w:rPr>
-                                <w:color w:val="FF0000"/>
-                              </w:rPr>
-                              <w:t>2</w:t>
-                            </w:r>
-                          </w:p>
-                        </w:txbxContent>
-                      </wps:txbx>
-                      <wps:bodyPr rot="0" spcFirstLastPara="0" vertOverflow="overflow" horzOverflow="overflow" vert="horz" wrap="square" lIns="0" tIns="0" rIns="0" bIns="0" numCol="1" spcCol="0" rtlCol="0" fromWordArt="0" anchor="t" anchorCtr="0" forceAA="0" compatLnSpc="1">
-                        <a:prstTxWarp prst="textNoShape">
-                          <a:avLst/>
-                        </a:prstTxWarp>
-                        <a:noAutofit/>
-                      </wps:bodyPr>
-                    </wps:wsp>
-                  </a:graphicData>
-                </a:graphic>
-                <wp14:sizeRelH relativeFrom="margin">
-                  <wp14:pctWidth>0</wp14:pctWidth>
-                </wp14:sizeRelH>
-                <wp14:sizeRelV relativeFrom="margin">
-                  <wp14:pctHeight>0</wp14:pctHeight>
-                </wp14:sizeRelV>
-              </wp:anchor>
-            </w:drawing>
-          </mc:Choice>
-          <mc:Fallback>
-            <w:pict>
-              <v:shape w14:anchorId="3F090779" id="_x0000_s1055" type="#_x0000_t202" style="position:absolute;margin-left:200.05pt;margin-top:33.85pt;width:12.1pt;height:13.15pt;z-index:251710464;visibility:visible;mso-wrap-style:square;mso-width-percent:0;mso-height-percent:0;mso-wrap-distance-left:9pt;mso-wrap-distance-top:0;mso-wrap-distance-right:9pt;mso-wrap-distance-bottom:0;mso-position-horizontal:absolute;mso-position-horizontal-relative:text;mso-position-vertical:absolute;mso-position-vertical-relative:text;mso-width-percent:0;mso-height-percent:0;mso-width-relative:margin;mso-height-relative:margin;v-text-anchor:top" o:gfxdata="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" filled="f" stroked="f" strokeweight=".5pt">
-                <v:textbox inset="0,0,0,0">
-                  <w:txbxContent>
-                    <w:p>
-                      <w:pPr>
-                        <w:rPr>
-                          <w:color w:val="FF0000"/>
-                        </w:rPr>
-                      </w:pPr>
-                      <w:r>
-                        <w:rPr>
-                          <w:color w:val="FF0000"/>
-                        </w:rPr>
-                        <w:t>2</w:t>
-                      </w:r>
-                    </w:p>
-                  </w:txbxContent>
-                </v:textbox>
-              </v:shape>
-            </w:pict>
-          </mc:Fallback>
-        </mc:AlternateContent>
-      </w:r>
-      <w:r>
-        <w:rPr>
-          <w:noProof/>
-        </w:rPr>
-        <mc:AlternateContent>
-          <mc:Choice Requires="wps">
-            <w:drawing>
-              <wp:anchor distT="0" distB="0" distL="114300" distR="114300" simplePos="0" relativeHeight="251706368" behindDoc="0" locked="0" layoutInCell="1" allowOverlap="1" wp14:anchorId="5E9EEE6C" wp14:editId="54D6FD3B">
-                <wp:simplePos x="0" y="0"/>
-                <wp:positionH relativeFrom="column">
-                  <wp:posOffset>896786</wp:posOffset>
-                </wp:positionH>
-                <wp:positionV relativeFrom="paragraph">
-                  <wp:posOffset>984250</wp:posOffset>
-                </wp:positionV>
-                <wp:extent cx="153670" cy="167005"/>
-                <wp:effectExtent l="0" t="0" r="0" b="4445"/>
-                <wp:wrapNone/>
-                <wp:docPr id="1382205654" name="Text Box 4"/>
-                <wp:cNvGraphicFramePr/>
-                <a:graphic xmlns:a="http://schemas.openxmlformats.org/drawingml/2006/main">
-                  <a:graphicData uri="http://schemas.microsoft.com/office/word/2010/wordprocessingShape">
-                    <wps:wsp>
-                      <wps:cNvSpPr txBox="1"/>
-                      <wps:spPr>
-                        <a:xfrm>
-                          <a:off x="0" y="0"/>
-                          <a:ext cx="153670" cy="167005"/>
-                        </a:xfrm>
-                        <a:prstGeom prst="rect">
-                          <a:avLst/>
-                        </a:prstGeom>
-                        <a:noFill/>
-                        <a:ln w="6350">
-                          <a:noFill/>
-                        </a:ln>
-                      </wps:spPr>
-                      <wps:txbx>
-                        <w:txbxContent>
-                          <w:p>
-                            <w:pPr>
-                              <w:rPr>
-                                <w:color w:val="FF0000"/>
-                              </w:rPr>
-                            </w:pPr>
-                            <w:r>
-                              <w:rPr>
-                                <w:color w:val="FF0000"/>
-                              </w:rPr>
-                              <w:t>1</w:t>
-                            </w:r>
-                          </w:p>
-                        </w:txbxContent>
-                      </wps:txbx>
-                      <wps:bodyPr rot="0" spcFirstLastPara="0" vertOverflow="overflow" horzOverflow="overflow" vert="horz" wrap="square" lIns="0" tIns="0" rIns="0" bIns="0" numCol="1" spcCol="0" rtlCol="0" fromWordArt="0" anchor="t" anchorCtr="0" forceAA="0" compatLnSpc="1">
-                        <a:prstTxWarp prst="textNoShape">
-                          <a:avLst/>
-                        </a:prstTxWarp>
-                        <a:noAutofit/>
-                      </wps:bodyPr>
-                    </wps:wsp>
-                  </a:graphicData>
-                </a:graphic>
-                <wp14:sizeRelH relativeFrom="margin">
-                  <wp14:pctWidth>0</wp14:pctWidth>
-                </wp14:sizeRelH>
-                <wp14:sizeRelV relativeFrom="margin">
-                  <wp14:pctHeight>0</wp14:pctHeight>
-                </wp14:sizeRelV>
-              </wp:anchor>
-            </w:drawing>
-          </mc:Choice>
-          <mc:Fallback>
-            <w:pict>
-              <v:shape w14:anchorId="5E9EEE6C" id="_x0000_s1056" type="#_x0000_t202" style="position:absolute;margin-left:70.6pt;margin-top:77.5pt;width:12.1pt;height:13.15pt;z-index:251706368;visibility:visible;mso-wrap-style:square;mso-width-percent:0;mso-height-percent:0;mso-wrap-distance-left:9pt;mso-wrap-distance-top:0;mso-wrap-distance-right:9pt;mso-wrap-distance-bottom:0;mso-position-horizontal:absolute;mso-position-horizontal-relative:text;mso-position-vertical:absolute;mso-position-vertical-relative:text;mso-width-percent:0;mso-height-percent:0;mso-width-relative:margin;mso-height-relative:margin;v-text-anchor:top" o:gfxdata="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" filled="f" stroked="f" strokeweight=".5pt">
-                <v:textbox inset="0,0,0,0">
-                  <w:txbxContent>
-                    <w:p>
-                      <w:pPr>
-                        <w:rPr>
-                          <w:color w:val="FF0000"/>
-                        </w:rPr>
-                      </w:pPr>
-                      <w:r>
-                        <w:rPr>
-                          <w:color w:val="FF0000"/>
-                        </w:rPr>
-                        <w:t>1</w:t>
                       </w:r>
                     </w:p>
                   </w:txbxContent>
@@ -8966,13 +8970,7 @@
         <w:t>PNL c</w:t>
       </w:r>
       <w:r>
-        <w:t xml:space="preserve">ounteracts the tendency of the aircraft to pitch up when the ground spoilers deploy on touchdown. When the spoilers begin to extend, LSAS will apply 3 degrees of nose down elevator. Once the spoilers </w:t>
-      </w:r>
-      <w:r>
-        <w:t>extend past 10 degrees</w:t>
-      </w:r>
-      <w:r>
-        <w:t xml:space="preserve">, </w:t>
+        <w:t xml:space="preserve">ounteracts the tendency of the aircraft to pitch up when the ground spoilers deploy on touchdown. When the spoilers begin to extend, LSAS will apply 3 degrees of nose down elevator. Once the spoilers extend past 10 degrees, </w:t>
       </w:r>
       <w:r>
         <w:t>the command</w:t>
@@ -9170,10 +9168,7 @@
     </w:p>
     <w:p>
       <w:r>
-        <w:t>The system operates in automatic mode unless set to manual.</w:t>
-      </w:r>
-      <w:r>
-        <w:t xml:space="preserve"> </w:t>
+        <w:t xml:space="preserve">The system operates in automatic mode unless set to manual. </w:t>
       </w:r>
       <w:r>
         <w:t xml:space="preserve">When in manual mode, the feel </w:t>

</xml_diff>

<commit_message>
Docs: Fix oversized text
</commit_message>
<xml_diff>
--- a/Docs/Autoflight_and_FCC.docx
+++ b/Docs/Autoflight_and_FCC.docx
@@ -77,7 +77,16 @@
           <w:sz w:val="24"/>
           <w:szCs w:val="24"/>
         </w:rPr>
-        <w:t>12/5</w:t>
+        <w:t>12/</w:t>
+      </w:r>
+      <w:r>
+        <w:rPr>
+          <w:rFonts w:asciiTheme="majorHAnsi" w:hAnsiTheme="majorHAnsi" w:cstheme="majorHAnsi"/>
+          <w:color w:val="2F5496" w:themeColor="accent1" w:themeShade="BF"/>
+          <w:sz w:val="24"/>
+          <w:szCs w:val="24"/>
+        </w:rPr>
+        <w:t>6</w:t>
       </w:r>
       <w:r>
         <w:rPr>
@@ -7394,11 +7403,11 @@
       </w:r>
     </w:p>
     <w:p/>
+    <w:bookmarkStart w:id="13" w:name="_Toc152701846"/>
     <w:p>
       <w:pPr>
         <w:pStyle w:val="Heading2"/>
       </w:pPr>
-      <w:bookmarkStart w:id="13" w:name="_Toc152701846"/>
       <w:r>
         <w:rPr>
           <w:noProof/>
@@ -8725,11 +8734,273 @@
     <w:p>
       <w:r>
         <w:rPr>
+          <w:u w:val="single"/>
+        </w:rPr>
+        <w:t>Pitch Attitude Hold</w:t>
+      </w:r>
+      <w:r>
+        <w:rPr>
+          <w:u w:val="single"/>
+        </w:rPr>
+        <w:t xml:space="preserve"> (PAH)</w:t>
+      </w:r>
+      <w:r>
+        <w:rPr>
+          <w:u w:val="single"/>
+        </w:rPr>
+        <w:br/>
+      </w:r>
+      <w:r>
+        <w:t>LSAS p</w:t>
+      </w:r>
+      <w:r>
+        <w:t xml:space="preserve">rovides pitch attitude holding when there is no force on the control </w:t>
+      </w:r>
+      <w:r>
+        <w:t>column</w:t>
+      </w:r>
+      <w:r>
+        <w:t xml:space="preserve">. </w:t>
+      </w:r>
+      <w:r>
+        <w:t>PAH is i</w:t>
+      </w:r>
+      <w:r>
+        <w:t xml:space="preserve">nhibited when </w:t>
+      </w:r>
+      <w:r>
+        <w:t xml:space="preserve">the </w:t>
+      </w:r>
+      <w:r>
+        <w:t>pitch angle i</w:t>
+      </w:r>
+      <w:r>
+        <w:t>s not within</w:t>
+      </w:r>
+      <w:r>
+        <w:t xml:space="preserve"> </w:t>
+      </w:r>
+      <w:r>
+        <w:t>-</w:t>
+      </w:r>
+      <w:r>
+        <w:t>10</w:t>
+      </w:r>
+      <w:r>
+        <w:t xml:space="preserve"> to +30</w:t>
+      </w:r>
+      <w:r>
+        <w:t xml:space="preserve"> degrees, </w:t>
+      </w:r>
+      <w:r>
+        <w:t xml:space="preserve">bank angle is over 30 degrees, or </w:t>
+      </w:r>
+      <w:r>
+        <w:t>the aircraft is below</w:t>
+      </w:r>
+      <w:r>
+        <w:t xml:space="preserve"> 100ft radio altitude.</w:t>
+      </w:r>
+    </w:p>
+    <w:p>
+      <w:r>
+        <w:t>The stabilizer trim will be adjusted to fair the elevators. The pilot can override the stabilizer trim at any time.</w:t>
+      </w:r>
+      <w:r>
+        <w:t xml:space="preserve"> LSAS will resume trimming after a brief delay.</w:t>
+      </w:r>
+    </w:p>
+    <w:p>
+      <w:pPr>
+        <w:rPr>
+          <w:sz w:val="22"/>
+          <w:szCs w:val="22"/>
+        </w:rPr>
+      </w:pPr>
+    </w:p>
+    <w:p>
+      <w:pPr>
+        <w:rPr>
+          <w:sz w:val="22"/>
+          <w:szCs w:val="22"/>
+        </w:rPr>
+      </w:pPr>
+    </w:p>
+    <w:p>
+      <w:pPr>
+        <w:rPr>
+          <w:sz w:val="24"/>
+          <w:szCs w:val="24"/>
+        </w:rPr>
+      </w:pPr>
+      <w:r>
+        <w:rPr>
+          <w:u w:val="single"/>
+        </w:rPr>
+        <w:lastRenderedPageBreak/>
+        <w:t>Pitch Rate Damping (PRD)</w:t>
+      </w:r>
+      <w:r>
+        <w:rPr>
           <w:sz w:val="24"/>
           <w:szCs w:val="24"/>
           <w:u w:val="single"/>
         </w:rPr>
-        <w:t>Pitch Attitude Hold</w:t>
+        <w:br/>
+      </w:r>
+      <w:r>
+        <w:t xml:space="preserve">LSAS </w:t>
+      </w:r>
+      <w:r>
+        <w:t>provides pitch rate damping</w:t>
+      </w:r>
+      <w:r>
+        <w:t xml:space="preserve"> to i</w:t>
+      </w:r>
+      <w:r>
+        <w:t xml:space="preserve">mprove static stability </w:t>
+      </w:r>
+      <w:r>
+        <w:t>and</w:t>
+      </w:r>
+      <w:r>
+        <w:t xml:space="preserve"> pitch control especially at high altitude</w:t>
+      </w:r>
+      <w:r>
+        <w:t xml:space="preserve">. </w:t>
+      </w:r>
+      <w:r>
+        <w:t>PRD is a</w:t>
+      </w:r>
+      <w:r>
+        <w:t xml:space="preserve">ctive from liftoff to touchdown, including </w:t>
+      </w:r>
+      <w:r>
+        <w:t>flare</w:t>
+      </w:r>
+      <w:r>
+        <w:t>.</w:t>
+      </w:r>
+      <w:r>
+        <w:t xml:space="preserve"> Maximum damping is provided above 20,00</w:t>
+      </w:r>
+      <w:r>
+        <w:t>0ft</w:t>
+      </w:r>
+      <w:r>
+        <w:t>, reducing linearly to 30%</w:t>
+      </w:r>
+      <w:r>
+        <w:t xml:space="preserve"> damping</w:t>
+      </w:r>
+      <w:r>
+        <w:t xml:space="preserve"> at 16,500</w:t>
+      </w:r>
+      <w:r>
+        <w:t>ft</w:t>
+      </w:r>
+      <w:r>
+        <w:t>.</w:t>
+      </w:r>
+    </w:p>
+    <w:p>
+      <w:r>
+        <w:rPr>
+          <w:u w:val="single"/>
+        </w:rPr>
+        <w:t>Pitch Attitude Protection (PAP)</w:t>
+      </w:r>
+      <w:r>
+        <w:rPr>
+          <w:u w:val="single"/>
+        </w:rPr>
+        <w:br/>
+      </w:r>
+      <w:r>
+        <w:t>PAP r</w:t>
+      </w:r>
+      <w:r>
+        <w:t xml:space="preserve">educes the chance of tail strike during takeoff and landing. </w:t>
+      </w:r>
+      <w:r>
+        <w:t>When under 100ft radio altitude, d</w:t>
+      </w:r>
+      <w:r>
+        <w:t xml:space="preserve">ownwards elevator is </w:t>
+      </w:r>
+      <w:r>
+        <w:t>applied</w:t>
+      </w:r>
+      <w:r>
+        <w:t xml:space="preserve"> by LSAS</w:t>
+      </w:r>
+      <w:r>
+        <w:t xml:space="preserve"> to respect the attitude limit</w:t>
+      </w:r>
+      <w:r>
+        <w:t>.</w:t>
+      </w:r>
+      <w:r>
+        <w:t xml:space="preserve"> The limit is </w:t>
+      </w:r>
+      <w:r>
+        <w:t xml:space="preserve">linear from </w:t>
+      </w:r>
+      <w:r>
+        <w:t>30 degrees at 40ft radio altitude</w:t>
+      </w:r>
+      <w:r>
+        <w:t xml:space="preserve"> to 9.5 degrees at 0ft radio altitude.</w:t>
+      </w:r>
+    </w:p>
+    <w:p>
+      <w:pPr>
+        <w:rPr>
+          <w:sz w:val="22"/>
+          <w:szCs w:val="22"/>
+        </w:rPr>
+      </w:pPr>
+      <w:r>
+        <w:rPr>
+          <w:u w:val="single"/>
+        </w:rPr>
+        <w:t>Positive Nose Lowering (PNL)</w:t>
+      </w:r>
+      <w:r>
+        <w:rPr>
+          <w:sz w:val="24"/>
+          <w:szCs w:val="24"/>
+        </w:rPr>
+        <w:br/>
+      </w:r>
+      <w:r>
+        <w:t>PNL c</w:t>
+      </w:r>
+      <w:r>
+        <w:t xml:space="preserve">ounteracts the tendency of the aircraft to pitch up when the ground spoilers deploy on touchdown. When the spoilers begin to extend, LSAS will apply 3 degrees of nose down elevator. Once the spoilers extend past 10 degrees, </w:t>
+      </w:r>
+      <w:r>
+        <w:t>the command</w:t>
+      </w:r>
+      <w:r>
+        <w:t xml:space="preserve"> will increase to 4 degrees nose down.</w:t>
+      </w:r>
+      <w:r>
+        <w:t xml:space="preserve"> </w:t>
+      </w:r>
+      <w:r>
+        <w:t>PNL is d</w:t>
+      </w:r>
+      <w:r>
+        <w:t>isabled if the throttles are advanced for a go around or the Autoflight system returns to the Takeoff mode.</w:t>
+      </w:r>
+    </w:p>
+    <w:p>
+      <w:r>
+        <w:rPr>
+          <w:u w:val="single"/>
+        </w:rPr>
+        <w:t>Overspeed Protection</w:t>
       </w:r>
       <w:r>
         <w:rPr>
@@ -8737,449 +9008,182 @@
           <w:szCs w:val="24"/>
           <w:u w:val="single"/>
         </w:rPr>
-        <w:t xml:space="preserve"> (PAH)</w:t>
-      </w:r>
+        <w:br/>
+      </w:r>
+      <w:r>
+        <w:t>Overspeed protection is provided by LSAS when the aircraft exceeds maximum safe airspeed or mach.</w:t>
+      </w:r>
+      <w:r>
+        <w:t xml:space="preserve"> This is accomplished by a nose up command based on the speed rate</w:t>
+      </w:r>
+      <w:r>
+        <w:t xml:space="preserve"> to achieve the target speed</w:t>
+      </w:r>
+      <w:r>
+        <w:t>.</w:t>
+      </w:r>
+      <w:r>
+        <w:t xml:space="preserve"> The target is variable based on the throttle setting. LSAS does not provide flap, slat, or gear overspeed protection.</w:t>
+      </w:r>
+    </w:p>
+    <w:p>
       <w:r>
         <w:rPr>
           <w:u w:val="single"/>
         </w:rPr>
-        <w:br/>
-      </w:r>
-      <w:r>
-        <w:t>LSAS p</w:t>
-      </w:r>
-      <w:r>
-        <w:t xml:space="preserve">rovides pitch attitude holding when there is no force on the control </w:t>
-      </w:r>
-      <w:r>
-        <w:t>column</w:t>
-      </w:r>
-      <w:r>
-        <w:t xml:space="preserve">. </w:t>
-      </w:r>
-      <w:r>
-        <w:t>PAH is i</w:t>
-      </w:r>
-      <w:r>
-        <w:t xml:space="preserve">nhibited when </w:t>
-      </w:r>
-      <w:r>
-        <w:t xml:space="preserve">the </w:t>
-      </w:r>
-      <w:r>
-        <w:t>pitch angle i</w:t>
-      </w:r>
-      <w:r>
-        <w:t>s not within</w:t>
-      </w:r>
-      <w:r>
-        <w:t xml:space="preserve"> </w:t>
-      </w:r>
-      <w:r>
-        <w:t>-</w:t>
-      </w:r>
-      <w:r>
-        <w:t>10</w:t>
-      </w:r>
-      <w:r>
-        <w:t xml:space="preserve"> to +30</w:t>
-      </w:r>
-      <w:r>
-        <w:t xml:space="preserve"> degrees, </w:t>
-      </w:r>
-      <w:r>
-        <w:t xml:space="preserve">bank angle is over 30 degrees, or </w:t>
-      </w:r>
-      <w:r>
-        <w:t>the aircraft is below</w:t>
-      </w:r>
-      <w:r>
-        <w:t xml:space="preserve"> 100ft radio altitude.</w:t>
-      </w:r>
-    </w:p>
-    <w:p>
-      <w:r>
-        <w:t>The stabilizer trim will be adjusted to fair the elevators. The pilot can override the stabilizer trim at any time.</w:t>
-      </w:r>
-      <w:r>
-        <w:t xml:space="preserve"> LSAS will resume trimming after a brief delay.</w:t>
-      </w:r>
-    </w:p>
-    <w:p>
-      <w:pPr>
-        <w:rPr>
-          <w:sz w:val="22"/>
-          <w:szCs w:val="22"/>
-        </w:rPr>
-      </w:pPr>
-    </w:p>
-    <w:p>
-      <w:pPr>
-        <w:rPr>
-          <w:sz w:val="24"/>
-          <w:szCs w:val="24"/>
-        </w:rPr>
-      </w:pPr>
+        <w:t>Stall Protection</w:t>
+      </w:r>
       <w:r>
         <w:rPr>
           <w:sz w:val="24"/>
           <w:szCs w:val="24"/>
           <w:u w:val="single"/>
         </w:rPr>
-        <w:lastRenderedPageBreak/>
-        <w:t>Pitch Rate Damping (PRD)</w:t>
-      </w:r>
-      <w:r>
-        <w:rPr>
-          <w:sz w:val="24"/>
-          <w:szCs w:val="24"/>
-          <w:u w:val="single"/>
-        </w:rPr>
         <w:br/>
       </w:r>
       <w:r>
-        <w:t xml:space="preserve">LSAS </w:t>
-      </w:r>
-      <w:r>
-        <w:t>provides pitch rate damping</w:t>
-      </w:r>
-      <w:r>
-        <w:t xml:space="preserve"> to i</w:t>
-      </w:r>
-      <w:r>
-        <w:t xml:space="preserve">mprove static stability </w:t>
-      </w:r>
-      <w:r>
-        <w:t>and</w:t>
-      </w:r>
-      <w:r>
-        <w:t xml:space="preserve"> pitch control especially at high altitude</w:t>
+        <w:t>Stall protection is provided by LSAS when the aircraft crosses the warning angle of attack. A nose down command is introduced until the angle of attack reduce</w:t>
+      </w:r>
+      <w:r>
+        <w:t>s</w:t>
+      </w:r>
+      <w:r>
+        <w:t xml:space="preserve"> sufficiently.</w:t>
+      </w:r>
+    </w:p>
+    <w:p/>
+    <w:p>
+      <w:pPr>
+        <w:pStyle w:val="Heading1"/>
+      </w:pPr>
+      <w:bookmarkStart w:id="16" w:name="_Toc152701849"/>
+      <w:r>
+        <w:t>Yaw Damper</w:t>
+      </w:r>
+      <w:bookmarkEnd w:id="16"/>
+    </w:p>
+    <w:p>
+      <w:r>
+        <w:t xml:space="preserve">A yaw damper is provided by the FCC to damp </w:t>
+      </w:r>
+      <w:r>
+        <w:t>Dutch</w:t>
+      </w:r>
+      <w:r>
+        <w:t xml:space="preserve"> roll and provide turn coordination.</w:t>
+      </w:r>
+      <w:r>
+        <w:t xml:space="preserve"> </w:t>
+      </w:r>
+      <w:r>
+        <w:t>There are 2 yaw damper channels per FCC, for a total of 4</w:t>
+      </w:r>
+      <w:r>
+        <w:t>, controlling the upper and lower rudders.</w:t>
+      </w:r>
+      <w:r>
+        <w:t xml:space="preserve"> </w:t>
+      </w:r>
+      <w:r>
+        <w:t>The Yaw Damper</w:t>
+      </w:r>
+      <w:r>
+        <w:t xml:space="preserve"> is active when above 50ft radio altitude</w:t>
+      </w:r>
+      <w:r>
+        <w:t>.</w:t>
+      </w:r>
+    </w:p>
+    <w:p>
+      <w:r>
+        <w:t xml:space="preserve">The rudder pedals move with FCC commands </w:t>
+      </w:r>
+      <w:r>
+        <w:t xml:space="preserve">only </w:t>
+      </w:r>
+      <w:r>
+        <w:t xml:space="preserve">when the Autoflight system is in Takeoff, Go Around, or </w:t>
+      </w:r>
+      <w:r>
+        <w:t>Single/Dual Land</w:t>
+      </w:r>
+      <w:r>
+        <w:t xml:space="preserve"> modes.</w:t>
+      </w:r>
+    </w:p>
+    <w:p/>
+    <w:p>
+      <w:pPr>
+        <w:pStyle w:val="Heading1"/>
+      </w:pPr>
+      <w:bookmarkStart w:id="17" w:name="_Toc152701850"/>
+      <w:r>
+        <w:t>Elevator Feel</w:t>
+      </w:r>
+      <w:bookmarkEnd w:id="17"/>
+    </w:p>
+    <w:p>
+      <w:r>
+        <w:t xml:space="preserve">The </w:t>
+      </w:r>
+      <w:r>
+        <w:t>E</w:t>
+      </w:r>
+      <w:r>
+        <w:t xml:space="preserve">levator </w:t>
+      </w:r>
+      <w:r>
+        <w:t>F</w:t>
+      </w:r>
+      <w:r>
+        <w:t xml:space="preserve">eel </w:t>
+      </w:r>
+      <w:r>
+        <w:t xml:space="preserve">(ELF) </w:t>
+      </w:r>
+      <w:r>
+        <w:t xml:space="preserve">system adjusts the </w:t>
+      </w:r>
+      <w:r>
+        <w:t>response o</w:t>
+      </w:r>
+      <w:r>
+        <w:t xml:space="preserve">f the elevators </w:t>
+      </w:r>
+      <w:r>
+        <w:t>to</w:t>
+      </w:r>
+      <w:r>
+        <w:t xml:space="preserve"> control column force to provide similar pitch response throughout the </w:t>
+      </w:r>
+      <w:r>
+        <w:t>airspeed</w:t>
+      </w:r>
+      <w:r>
+        <w:t xml:space="preserve"> envelope</w:t>
       </w:r>
       <w:r>
         <w:t xml:space="preserve">. </w:t>
       </w:r>
       <w:r>
-        <w:t>PRD is a</w:t>
-      </w:r>
-      <w:r>
-        <w:t xml:space="preserve">ctive from liftoff to touchdown, including </w:t>
-      </w:r>
-      <w:r>
-        <w:t>flare</w:t>
-      </w:r>
-      <w:r>
-        <w:t>.</w:t>
-      </w:r>
-      <w:r>
-        <w:t xml:space="preserve"> Maximum damping is provided above 20,00</w:t>
-      </w:r>
-      <w:r>
-        <w:t>0ft</w:t>
-      </w:r>
-      <w:r>
-        <w:t>, reducing linearly to 30%</w:t>
-      </w:r>
-      <w:r>
-        <w:t xml:space="preserve"> damping</w:t>
-      </w:r>
-      <w:r>
-        <w:t xml:space="preserve"> at 16,500</w:t>
-      </w:r>
-      <w:r>
-        <w:t>ft</w:t>
-      </w:r>
-      <w:r>
-        <w:t>.</w:t>
-      </w:r>
-    </w:p>
-    <w:p>
-      <w:r>
-        <w:rPr>
-          <w:sz w:val="24"/>
-          <w:szCs w:val="24"/>
-          <w:u w:val="single"/>
-        </w:rPr>
-        <w:t>Pitch Attitude Protection (PAP)</w:t>
-      </w:r>
-      <w:r>
-        <w:rPr>
-          <w:u w:val="single"/>
-        </w:rPr>
-        <w:br/>
-      </w:r>
-      <w:r>
-        <w:t>PAP r</w:t>
-      </w:r>
-      <w:r>
-        <w:t xml:space="preserve">educes the chance of tail strike during takeoff and landing. </w:t>
-      </w:r>
-      <w:r>
-        <w:t>When under 100ft radio altitude, d</w:t>
-      </w:r>
-      <w:r>
-        <w:t xml:space="preserve">ownwards elevator is </w:t>
-      </w:r>
-      <w:r>
-        <w:t>applied</w:t>
-      </w:r>
-      <w:r>
-        <w:t xml:space="preserve"> by LSAS</w:t>
-      </w:r>
-      <w:r>
-        <w:t xml:space="preserve"> to respect the attitude limit</w:t>
-      </w:r>
-      <w:r>
-        <w:t>.</w:t>
-      </w:r>
-      <w:r>
-        <w:t xml:space="preserve"> The limit is </w:t>
-      </w:r>
-      <w:r>
-        <w:t xml:space="preserve">linear from </w:t>
-      </w:r>
-      <w:r>
-        <w:t>30 degrees at 40ft radio altitude</w:t>
-      </w:r>
-      <w:r>
-        <w:t xml:space="preserve"> to 9.5 degrees at 0ft radio altitude.</w:t>
-      </w:r>
-    </w:p>
-    <w:p>
-      <w:pPr>
-        <w:rPr>
-          <w:sz w:val="22"/>
-          <w:szCs w:val="22"/>
-        </w:rPr>
-      </w:pPr>
-      <w:r>
-        <w:rPr>
-          <w:sz w:val="24"/>
-          <w:szCs w:val="24"/>
-          <w:u w:val="single"/>
-        </w:rPr>
-        <w:t>Positive Nose Lowering (PNL)</w:t>
-      </w:r>
-      <w:r>
-        <w:rPr>
-          <w:sz w:val="24"/>
-          <w:szCs w:val="24"/>
-        </w:rPr>
-        <w:br/>
-      </w:r>
-      <w:r>
-        <w:t>PNL c</w:t>
-      </w:r>
-      <w:r>
-        <w:t xml:space="preserve">ounteracts the tendency of the aircraft to pitch up when the ground spoilers deploy on touchdown. When the spoilers begin to extend, LSAS will apply 3 degrees of nose down elevator. Once the spoilers extend past 10 degrees, </w:t>
-      </w:r>
-      <w:r>
-        <w:t>the command</w:t>
-      </w:r>
-      <w:r>
-        <w:t xml:space="preserve"> will increase to 4 degrees nose down.</w:t>
-      </w:r>
-      <w:r>
-        <w:t xml:space="preserve"> </w:t>
-      </w:r>
-      <w:r>
-        <w:t>PNL is d</w:t>
-      </w:r>
-      <w:r>
-        <w:t>isabled if the throttles are advanced for a go around or the Autoflight system returns to the Takeoff mode.</w:t>
-      </w:r>
-    </w:p>
-    <w:p>
-      <w:r>
-        <w:rPr>
-          <w:sz w:val="24"/>
-          <w:szCs w:val="24"/>
-          <w:u w:val="single"/>
-        </w:rPr>
-        <w:t>Speed Limiting</w:t>
-      </w:r>
-      <w:r>
-        <w:rPr>
-          <w:sz w:val="24"/>
-          <w:szCs w:val="24"/>
-          <w:u w:val="single"/>
-        </w:rPr>
-        <w:br/>
-      </w:r>
-      <w:r>
-        <w:t>Overspeed protection is provided by LSAS when the aircraft exceeds maximum safe airspeed or mach.</w:t>
-      </w:r>
-      <w:r>
-        <w:t xml:space="preserve"> This is accomplished by a nose up command based on the speed rate</w:t>
-      </w:r>
-      <w:r>
-        <w:t xml:space="preserve"> to achieve the target speed</w:t>
-      </w:r>
-      <w:r>
-        <w:t>.</w:t>
-      </w:r>
-      <w:r>
-        <w:t xml:space="preserve"> The target is variable based on the throttle setting. LSAS does not provide flap, slat, or gear overspeed protection.</w:t>
-      </w:r>
-    </w:p>
-    <w:p>
-      <w:r>
-        <w:rPr>
-          <w:sz w:val="24"/>
-          <w:szCs w:val="24"/>
-          <w:u w:val="single"/>
-        </w:rPr>
-        <w:t>Stall Protection</w:t>
-      </w:r>
-      <w:r>
-        <w:rPr>
-          <w:sz w:val="24"/>
-          <w:szCs w:val="24"/>
-          <w:u w:val="single"/>
-        </w:rPr>
-        <w:br/>
-      </w:r>
-      <w:r>
-        <w:t>Stall protection is provided by LSAS when the aircraft crosses the warning angle of attack. A nose down command is introduced until the angle of attack reduce</w:t>
-      </w:r>
-      <w:r>
-        <w:t>s</w:t>
-      </w:r>
-      <w:r>
-        <w:t xml:space="preserve"> sufficiently.</w:t>
+        <w:t>Controls for the system are on the overhead panel.</w:t>
+      </w:r>
+    </w:p>
+    <w:p>
+      <w:r>
+        <w:t xml:space="preserve">The system operates in automatic mode unless set to manual. </w:t>
+      </w:r>
+      <w:r>
+        <w:t xml:space="preserve">When in manual mode, the feel </w:t>
+      </w:r>
+      <w:r>
+        <w:t>must</w:t>
+      </w:r>
+      <w:r>
+        <w:t xml:space="preserve"> be adjusted by the pilot to slew the reference airspeed for the system.</w:t>
       </w:r>
     </w:p>
     <w:p/>
-    <w:p>
-      <w:pPr>
-        <w:pStyle w:val="Heading1"/>
-      </w:pPr>
-      <w:bookmarkStart w:id="16" w:name="_Toc152701849"/>
-      <w:r>
-        <w:t>Yaw Damper</w:t>
-      </w:r>
-      <w:bookmarkEnd w:id="16"/>
-    </w:p>
-    <w:p>
-      <w:r>
-        <w:t xml:space="preserve">A yaw damper is provided by the FCC to damp </w:t>
-      </w:r>
-      <w:r>
-        <w:t>Dutch</w:t>
-      </w:r>
-      <w:r>
-        <w:t xml:space="preserve"> roll and provide turn coordination.</w:t>
-      </w:r>
-      <w:r>
-        <w:t xml:space="preserve"> </w:t>
-      </w:r>
-      <w:r>
-        <w:t>There are 2 yaw damper channels per FCC, for a total of 4</w:t>
-      </w:r>
-      <w:r>
-        <w:t>, controlling the upper and lower rudders.</w:t>
-      </w:r>
-      <w:r>
-        <w:t xml:space="preserve"> </w:t>
-      </w:r>
-      <w:r>
-        <w:t>The Yaw Damper</w:t>
-      </w:r>
-      <w:r>
-        <w:t xml:space="preserve"> is active when above 50ft radio altitude</w:t>
-      </w:r>
-      <w:r>
-        <w:t>.</w:t>
-      </w:r>
-    </w:p>
-    <w:p>
-      <w:r>
-        <w:t xml:space="preserve">The rudder pedals move with FCC commands </w:t>
-      </w:r>
-      <w:r>
-        <w:t xml:space="preserve">only </w:t>
-      </w:r>
-      <w:r>
-        <w:t xml:space="preserve">when the Autoflight system is in Takeoff, Go Around, or </w:t>
-      </w:r>
-      <w:r>
-        <w:t>Single/Dual Land</w:t>
-      </w:r>
-      <w:r>
-        <w:t xml:space="preserve"> modes.</w:t>
-      </w:r>
-    </w:p>
-    <w:p/>
-    <w:p>
-      <w:pPr>
-        <w:pStyle w:val="Heading1"/>
-      </w:pPr>
-      <w:bookmarkStart w:id="17" w:name="_Toc152701850"/>
-      <w:r>
-        <w:t>Elevator Feel</w:t>
-      </w:r>
-      <w:bookmarkEnd w:id="17"/>
-    </w:p>
-    <w:p>
-      <w:r>
-        <w:t xml:space="preserve">The </w:t>
-      </w:r>
-      <w:r>
-        <w:t>E</w:t>
-      </w:r>
-      <w:r>
-        <w:t xml:space="preserve">levator </w:t>
-      </w:r>
-      <w:r>
-        <w:t>F</w:t>
-      </w:r>
-      <w:r>
-        <w:t xml:space="preserve">eel </w:t>
-      </w:r>
-      <w:r>
-        <w:t xml:space="preserve">(ELF) </w:t>
-      </w:r>
-      <w:r>
-        <w:t xml:space="preserve">system adjusts the </w:t>
-      </w:r>
-      <w:r>
-        <w:t>response o</w:t>
-      </w:r>
-      <w:r>
-        <w:t xml:space="preserve">f the elevators </w:t>
-      </w:r>
-      <w:r>
-        <w:t>to</w:t>
-      </w:r>
-      <w:r>
-        <w:t xml:space="preserve"> control column force to provide similar pitch response throughout the </w:t>
-      </w:r>
-      <w:r>
-        <w:t>airspeed</w:t>
-      </w:r>
-      <w:r>
-        <w:t xml:space="preserve"> envelope</w:t>
-      </w:r>
-      <w:r>
-        <w:t xml:space="preserve">. </w:t>
-      </w:r>
-      <w:r>
-        <w:t>Controls for the system are on the overhead panel.</w:t>
-      </w:r>
-    </w:p>
-    <w:p>
-      <w:r>
-        <w:t xml:space="preserve">The system operates in automatic mode unless set to manual. </w:t>
-      </w:r>
-      <w:r>
-        <w:t xml:space="preserve">When in manual mode, the feel </w:t>
-      </w:r>
-      <w:r>
-        <w:t>must</w:t>
-      </w:r>
-      <w:r>
-        <w:t xml:space="preserve"> be adjusted by the pilot to slew the reference airspeed for the system.</w:t>
-      </w:r>
-    </w:p>
     <w:p/>
     <w:p>
       <w:pPr>

</xml_diff>

<commit_message>
Docs: Add documentation about AFS speed protection
</commit_message>
<xml_diff>
--- a/Docs/Autoflight_and_FCC.docx
+++ b/Docs/Autoflight_and_FCC.docx
@@ -86,7 +86,7 @@
           <w:sz w:val="24"/>
           <w:szCs w:val="24"/>
         </w:rPr>
-        <w:t>6</w:t>
+        <w:t>8</w:t>
       </w:r>
       <w:r>
         <w:rPr>
@@ -199,7 +199,7 @@
           <w:r>
             <w:fldChar w:fldCharType="separate"/>
           </w:r>
-          <w:hyperlink w:anchor="_Toc152701835" w:history="1">
+          <w:hyperlink w:anchor="_Toc152889602" w:history="1">
             <w:r>
               <w:rPr>
                 <w:rStyle w:val="Hyperlink"/>
@@ -226,7 +226,7 @@
                 <w:noProof/>
                 <w:webHidden/>
               </w:rPr>
-              <w:instrText xml:space="preserve"> PAGEREF _Toc152701835 \h </w:instrText>
+              <w:instrText xml:space="preserve"> PAGEREF _Toc152889602 \h </w:instrText>
             </w:r>
             <w:r>
               <w:rPr>
@@ -271,7 +271,7 @@
               <w14:ligatures w14:val="standardContextual"/>
             </w:rPr>
           </w:pPr>
-          <w:hyperlink w:anchor="_Toc152701836" w:history="1">
+          <w:hyperlink w:anchor="_Toc152889603" w:history="1">
             <w:r>
               <w:rPr>
                 <w:rStyle w:val="Hyperlink"/>
@@ -298,7 +298,7 @@
                 <w:noProof/>
                 <w:webHidden/>
               </w:rPr>
-              <w:instrText xml:space="preserve"> PAGEREF _Toc152701836 \h </w:instrText>
+              <w:instrText xml:space="preserve"> PAGEREF _Toc152889603 \h </w:instrText>
             </w:r>
             <w:r>
               <w:rPr>
@@ -343,7 +343,7 @@
               <w14:ligatures w14:val="standardContextual"/>
             </w:rPr>
           </w:pPr>
-          <w:hyperlink w:anchor="_Toc152701837" w:history="1">
+          <w:hyperlink w:anchor="_Toc152889604" w:history="1">
             <w:r>
               <w:rPr>
                 <w:rStyle w:val="Hyperlink"/>
@@ -370,7 +370,7 @@
                 <w:noProof/>
                 <w:webHidden/>
               </w:rPr>
-              <w:instrText xml:space="preserve"> PAGEREF _Toc152701837 \h </w:instrText>
+              <w:instrText xml:space="preserve"> PAGEREF _Toc152889604 \h </w:instrText>
             </w:r>
             <w:r>
               <w:rPr>
@@ -415,7 +415,7 @@
               <w14:ligatures w14:val="standardContextual"/>
             </w:rPr>
           </w:pPr>
-          <w:hyperlink w:anchor="_Toc152701838" w:history="1">
+          <w:hyperlink w:anchor="_Toc152889605" w:history="1">
             <w:r>
               <w:rPr>
                 <w:rStyle w:val="Hyperlink"/>
@@ -442,7 +442,7 @@
                 <w:noProof/>
                 <w:webHidden/>
               </w:rPr>
-              <w:instrText xml:space="preserve"> PAGEREF _Toc152701838 \h </w:instrText>
+              <w:instrText xml:space="preserve"> PAGEREF _Toc152889605 \h </w:instrText>
             </w:r>
             <w:r>
               <w:rPr>
@@ -487,7 +487,7 @@
               <w14:ligatures w14:val="standardContextual"/>
             </w:rPr>
           </w:pPr>
-          <w:hyperlink w:anchor="_Toc152701839" w:history="1">
+          <w:hyperlink w:anchor="_Toc152889606" w:history="1">
             <w:r>
               <w:rPr>
                 <w:rStyle w:val="Hyperlink"/>
@@ -514,7 +514,7 @@
                 <w:noProof/>
                 <w:webHidden/>
               </w:rPr>
-              <w:instrText xml:space="preserve"> PAGEREF _Toc152701839 \h </w:instrText>
+              <w:instrText xml:space="preserve"> PAGEREF _Toc152889606 \h </w:instrText>
             </w:r>
             <w:r>
               <w:rPr>
@@ -559,7 +559,7 @@
               <w14:ligatures w14:val="standardContextual"/>
             </w:rPr>
           </w:pPr>
-          <w:hyperlink w:anchor="_Toc152701840" w:history="1">
+          <w:hyperlink w:anchor="_Toc152889607" w:history="1">
             <w:r>
               <w:rPr>
                 <w:rStyle w:val="Hyperlink"/>
@@ -586,7 +586,7 @@
                 <w:noProof/>
                 <w:webHidden/>
               </w:rPr>
-              <w:instrText xml:space="preserve"> PAGEREF _Toc152701840 \h </w:instrText>
+              <w:instrText xml:space="preserve"> PAGEREF _Toc152889607 \h </w:instrText>
             </w:r>
             <w:r>
               <w:rPr>
@@ -631,7 +631,7 @@
               <w14:ligatures w14:val="standardContextual"/>
             </w:rPr>
           </w:pPr>
-          <w:hyperlink w:anchor="_Toc152701841" w:history="1">
+          <w:hyperlink w:anchor="_Toc152889608" w:history="1">
             <w:r>
               <w:rPr>
                 <w:rStyle w:val="Hyperlink"/>
@@ -658,7 +658,7 @@
                 <w:noProof/>
                 <w:webHidden/>
               </w:rPr>
-              <w:instrText xml:space="preserve"> PAGEREF _Toc152701841 \h </w:instrText>
+              <w:instrText xml:space="preserve"> PAGEREF _Toc152889608 \h </w:instrText>
             </w:r>
             <w:r>
               <w:rPr>
@@ -703,7 +703,7 @@
               <w14:ligatures w14:val="standardContextual"/>
             </w:rPr>
           </w:pPr>
-          <w:hyperlink w:anchor="_Toc152701842" w:history="1">
+          <w:hyperlink w:anchor="_Toc152889609" w:history="1">
             <w:r>
               <w:rPr>
                 <w:rStyle w:val="Hyperlink"/>
@@ -730,7 +730,7 @@
                 <w:noProof/>
                 <w:webHidden/>
               </w:rPr>
-              <w:instrText xml:space="preserve"> PAGEREF _Toc152701842 \h </w:instrText>
+              <w:instrText xml:space="preserve"> PAGEREF _Toc152889609 \h </w:instrText>
             </w:r>
             <w:r>
               <w:rPr>
@@ -775,7 +775,7 @@
               <w14:ligatures w14:val="standardContextual"/>
             </w:rPr>
           </w:pPr>
-          <w:hyperlink w:anchor="_Toc152701843" w:history="1">
+          <w:hyperlink w:anchor="_Toc152889610" w:history="1">
             <w:r>
               <w:rPr>
                 <w:rStyle w:val="Hyperlink"/>
@@ -802,7 +802,79 @@
                 <w:noProof/>
                 <w:webHidden/>
               </w:rPr>
-              <w:instrText xml:space="preserve"> PAGEREF _Toc152701843 \h </w:instrText>
+              <w:instrText xml:space="preserve"> PAGEREF _Toc152889610 \h </w:instrText>
+            </w:r>
+            <w:r>
+              <w:rPr>
+                <w:noProof/>
+                <w:webHidden/>
+              </w:rPr>
+            </w:r>
+            <w:r>
+              <w:rPr>
+                <w:noProof/>
+                <w:webHidden/>
+              </w:rPr>
+              <w:fldChar w:fldCharType="separate"/>
+            </w:r>
+            <w:r>
+              <w:rPr>
+                <w:noProof/>
+                <w:webHidden/>
+              </w:rPr>
+              <w:t>6</w:t>
+            </w:r>
+            <w:r>
+              <w:rPr>
+                <w:noProof/>
+                <w:webHidden/>
+              </w:rPr>
+              <w:fldChar w:fldCharType="end"/>
+            </w:r>
+          </w:hyperlink>
+        </w:p>
+        <w:p>
+          <w:pPr>
+            <w:pStyle w:val="TOC2"/>
+            <w:tabs>
+              <w:tab w:val="right" w:leader="dot" w:pos="9350"/>
+            </w:tabs>
+            <w:rPr>
+              <w:noProof/>
+              <w:kern w:val="2"/>
+              <w:sz w:val="22"/>
+              <w:szCs w:val="22"/>
+              <w14:ligatures w14:val="standardContextual"/>
+            </w:rPr>
+          </w:pPr>
+          <w:hyperlink w:anchor="_Toc152889611" w:history="1">
+            <w:r>
+              <w:rPr>
+                <w:rStyle w:val="Hyperlink"/>
+                <w:noProof/>
+              </w:rPr>
+              <w:t>Speed Protection</w:t>
+            </w:r>
+            <w:r>
+              <w:rPr>
+                <w:noProof/>
+                <w:webHidden/>
+              </w:rPr>
+              <w:tab/>
+            </w:r>
+            <w:r>
+              <w:rPr>
+                <w:noProof/>
+                <w:webHidden/>
+              </w:rPr>
+              <w:fldChar w:fldCharType="begin"/>
+            </w:r>
+            <w:r>
+              <w:rPr>
+                <w:noProof/>
+                <w:webHidden/>
+              </w:rPr>
+              <w:instrText xml:space="preserve"> PAGEREF _Toc152889611 \h </w:instrText>
             </w:r>
             <w:r>
               <w:rPr>
@@ -847,7 +919,7 @@
               <w14:ligatures w14:val="standardContextual"/>
             </w:rPr>
           </w:pPr>
-          <w:hyperlink w:anchor="_Toc152701844" w:history="1">
+          <w:hyperlink w:anchor="_Toc152889612" w:history="1">
             <w:r>
               <w:rPr>
                 <w:rStyle w:val="Hyperlink"/>
@@ -874,7 +946,7 @@
                 <w:noProof/>
                 <w:webHidden/>
               </w:rPr>
-              <w:instrText xml:space="preserve"> PAGEREF _Toc152701844 \h </w:instrText>
+              <w:instrText xml:space="preserve"> PAGEREF _Toc152889612 \h </w:instrText>
             </w:r>
             <w:r>
               <w:rPr>
@@ -894,7 +966,7 @@
                 <w:noProof/>
                 <w:webHidden/>
               </w:rPr>
-              <w:t>6</w:t>
+              <w:t>7</w:t>
             </w:r>
             <w:r>
               <w:rPr>
@@ -919,7 +991,7 @@
               <w14:ligatures w14:val="standardContextual"/>
             </w:rPr>
           </w:pPr>
-          <w:hyperlink w:anchor="_Toc152701845" w:history="1">
+          <w:hyperlink w:anchor="_Toc152889613" w:history="1">
             <w:r>
               <w:rPr>
                 <w:rStyle w:val="Hyperlink"/>
@@ -946,7 +1018,7 @@
                 <w:noProof/>
                 <w:webHidden/>
               </w:rPr>
-              <w:instrText xml:space="preserve"> PAGEREF _Toc152701845 \h </w:instrText>
+              <w:instrText xml:space="preserve"> PAGEREF _Toc152889613 \h </w:instrText>
             </w:r>
             <w:r>
               <w:rPr>
@@ -966,7 +1038,7 @@
                 <w:noProof/>
                 <w:webHidden/>
               </w:rPr>
-              <w:t>6</w:t>
+              <w:t>7</w:t>
             </w:r>
             <w:r>
               <w:rPr>
@@ -991,7 +1063,7 @@
               <w14:ligatures w14:val="standardContextual"/>
             </w:rPr>
           </w:pPr>
-          <w:hyperlink w:anchor="_Toc152701846" w:history="1">
+          <w:hyperlink w:anchor="_Toc152889614" w:history="1">
             <w:r>
               <w:rPr>
                 <w:rStyle w:val="Hyperlink"/>
@@ -1018,7 +1090,7 @@
                 <w:noProof/>
                 <w:webHidden/>
               </w:rPr>
-              <w:instrText xml:space="preserve"> PAGEREF _Toc152701846 \h </w:instrText>
+              <w:instrText xml:space="preserve"> PAGEREF _Toc152889614 \h </w:instrText>
             </w:r>
             <w:r>
               <w:rPr>
@@ -1038,7 +1110,7 @@
                 <w:noProof/>
                 <w:webHidden/>
               </w:rPr>
-              <w:t>8</w:t>
+              <w:t>9</w:t>
             </w:r>
             <w:r>
               <w:rPr>
@@ -1063,7 +1135,7 @@
               <w14:ligatures w14:val="standardContextual"/>
             </w:rPr>
           </w:pPr>
-          <w:hyperlink w:anchor="_Toc152701847" w:history="1">
+          <w:hyperlink w:anchor="_Toc152889615" w:history="1">
             <w:r>
               <w:rPr>
                 <w:rStyle w:val="Hyperlink"/>
@@ -1090,7 +1162,7 @@
                 <w:noProof/>
                 <w:webHidden/>
               </w:rPr>
-              <w:instrText xml:space="preserve"> PAGEREF _Toc152701847 \h </w:instrText>
+              <w:instrText xml:space="preserve"> PAGEREF _Toc152889615 \h </w:instrText>
             </w:r>
             <w:r>
               <w:rPr>
@@ -1135,7 +1207,7 @@
               <w14:ligatures w14:val="standardContextual"/>
             </w:rPr>
           </w:pPr>
-          <w:hyperlink w:anchor="_Toc152701848" w:history="1">
+          <w:hyperlink w:anchor="_Toc152889616" w:history="1">
             <w:r>
               <w:rPr>
                 <w:rStyle w:val="Hyperlink"/>
@@ -1162,7 +1234,7 @@
                 <w:noProof/>
                 <w:webHidden/>
               </w:rPr>
-              <w:instrText xml:space="preserve"> PAGEREF _Toc152701848 \h </w:instrText>
+              <w:instrText xml:space="preserve"> PAGEREF _Toc152889616 \h </w:instrText>
             </w:r>
             <w:r>
               <w:rPr>
@@ -1182,7 +1254,7 @@
                 <w:noProof/>
                 <w:webHidden/>
               </w:rPr>
-              <w:t>9</w:t>
+              <w:t>10</w:t>
             </w:r>
             <w:r>
               <w:rPr>
@@ -1207,7 +1279,7 @@
               <w14:ligatures w14:val="standardContextual"/>
             </w:rPr>
           </w:pPr>
-          <w:hyperlink w:anchor="_Toc152701849" w:history="1">
+          <w:hyperlink w:anchor="_Toc152889617" w:history="1">
             <w:r>
               <w:rPr>
                 <w:rStyle w:val="Hyperlink"/>
@@ -1234,7 +1306,7 @@
                 <w:noProof/>
                 <w:webHidden/>
               </w:rPr>
-              <w:instrText xml:space="preserve"> PAGEREF _Toc152701849 \h </w:instrText>
+              <w:instrText xml:space="preserve"> PAGEREF _Toc152889617 \h </w:instrText>
             </w:r>
             <w:r>
               <w:rPr>
@@ -1254,7 +1326,7 @@
                 <w:noProof/>
                 <w:webHidden/>
               </w:rPr>
-              <w:t>10</w:t>
+              <w:t>11</w:t>
             </w:r>
             <w:r>
               <w:rPr>
@@ -1279,7 +1351,7 @@
               <w14:ligatures w14:val="standardContextual"/>
             </w:rPr>
           </w:pPr>
-          <w:hyperlink w:anchor="_Toc152701850" w:history="1">
+          <w:hyperlink w:anchor="_Toc152889618" w:history="1">
             <w:r>
               <w:rPr>
                 <w:rStyle w:val="Hyperlink"/>
@@ -1306,7 +1378,7 @@
                 <w:noProof/>
                 <w:webHidden/>
               </w:rPr>
-              <w:instrText xml:space="preserve"> PAGEREF _Toc152701850 \h </w:instrText>
+              <w:instrText xml:space="preserve"> PAGEREF _Toc152889618 \h </w:instrText>
             </w:r>
             <w:r>
               <w:rPr>
@@ -1326,7 +1398,7 @@
                 <w:noProof/>
                 <w:webHidden/>
               </w:rPr>
-              <w:t>10</w:t>
+              <w:t>11</w:t>
             </w:r>
             <w:r>
               <w:rPr>
@@ -1351,7 +1423,7 @@
               <w14:ligatures w14:val="standardContextual"/>
             </w:rPr>
           </w:pPr>
-          <w:hyperlink w:anchor="_Toc152701851" w:history="1">
+          <w:hyperlink w:anchor="_Toc152889619" w:history="1">
             <w:r>
               <w:rPr>
                 <w:rStyle w:val="Hyperlink"/>
@@ -1378,7 +1450,7 @@
                 <w:noProof/>
                 <w:webHidden/>
               </w:rPr>
-              <w:instrText xml:space="preserve"> PAGEREF _Toc152701851 \h </w:instrText>
+              <w:instrText xml:space="preserve"> PAGEREF _Toc152889619 \h </w:instrText>
             </w:r>
             <w:r>
               <w:rPr>
@@ -1423,7 +1495,7 @@
               <w14:ligatures w14:val="standardContextual"/>
             </w:rPr>
           </w:pPr>
-          <w:hyperlink w:anchor="_Toc152701852" w:history="1">
+          <w:hyperlink w:anchor="_Toc152889620" w:history="1">
             <w:r>
               <w:rPr>
                 <w:rStyle w:val="Hyperlink"/>
@@ -1450,7 +1522,7 @@
                 <w:noProof/>
                 <w:webHidden/>
               </w:rPr>
-              <w:instrText xml:space="preserve"> PAGEREF _Toc152701852 \h </w:instrText>
+              <w:instrText xml:space="preserve"> PAGEREF _Toc152889620 \h </w:instrText>
             </w:r>
             <w:r>
               <w:rPr>
@@ -1495,7 +1567,7 @@
               <w14:ligatures w14:val="standardContextual"/>
             </w:rPr>
           </w:pPr>
-          <w:hyperlink w:anchor="_Toc152701853" w:history="1">
+          <w:hyperlink w:anchor="_Toc152889621" w:history="1">
             <w:r>
               <w:rPr>
                 <w:rStyle w:val="Hyperlink"/>
@@ -1522,7 +1594,7 @@
                 <w:noProof/>
                 <w:webHidden/>
               </w:rPr>
-              <w:instrText xml:space="preserve"> PAGEREF _Toc152701853 \h </w:instrText>
+              <w:instrText xml:space="preserve"> PAGEREF _Toc152889621 \h </w:instrText>
             </w:r>
             <w:r>
               <w:rPr>
@@ -1567,7 +1639,7 @@
               <w14:ligatures w14:val="standardContextual"/>
             </w:rPr>
           </w:pPr>
-          <w:hyperlink w:anchor="_Toc152701854" w:history="1">
+          <w:hyperlink w:anchor="_Toc152889622" w:history="1">
             <w:r>
               <w:rPr>
                 <w:rStyle w:val="Hyperlink"/>
@@ -1594,7 +1666,7 @@
                 <w:noProof/>
                 <w:webHidden/>
               </w:rPr>
-              <w:instrText xml:space="preserve"> PAGEREF _Toc152701854 \h </w:instrText>
+              <w:instrText xml:space="preserve"> PAGEREF _Toc152889622 \h </w:instrText>
             </w:r>
             <w:r>
               <w:rPr>
@@ -1614,7 +1686,7 @@
                 <w:noProof/>
                 <w:webHidden/>
               </w:rPr>
-              <w:t>11</w:t>
+              <w:t>12</w:t>
             </w:r>
             <w:r>
               <w:rPr>
@@ -1639,7 +1711,7 @@
               <w14:ligatures w14:val="standardContextual"/>
             </w:rPr>
           </w:pPr>
-          <w:hyperlink w:anchor="_Toc152701855" w:history="1">
+          <w:hyperlink w:anchor="_Toc152889623" w:history="1">
             <w:r>
               <w:rPr>
                 <w:rStyle w:val="Hyperlink"/>
@@ -1666,7 +1738,7 @@
                 <w:noProof/>
                 <w:webHidden/>
               </w:rPr>
-              <w:instrText xml:space="preserve"> PAGEREF _Toc152701855 \h </w:instrText>
+              <w:instrText xml:space="preserve"> PAGEREF _Toc152889623 \h </w:instrText>
             </w:r>
             <w:r>
               <w:rPr>
@@ -1686,7 +1758,7 @@
                 <w:noProof/>
                 <w:webHidden/>
               </w:rPr>
-              <w:t>11</w:t>
+              <w:t>12</w:t>
             </w:r>
             <w:r>
               <w:rPr>
@@ -1711,7 +1783,7 @@
               <w14:ligatures w14:val="standardContextual"/>
             </w:rPr>
           </w:pPr>
-          <w:hyperlink w:anchor="_Toc152701856" w:history="1">
+          <w:hyperlink w:anchor="_Toc152889624" w:history="1">
             <w:r>
               <w:rPr>
                 <w:rStyle w:val="Hyperlink"/>
@@ -1738,7 +1810,7 @@
                 <w:noProof/>
                 <w:webHidden/>
               </w:rPr>
-              <w:instrText xml:space="preserve"> PAGEREF _Toc152701856 \h </w:instrText>
+              <w:instrText xml:space="preserve"> PAGEREF _Toc152889624 \h </w:instrText>
             </w:r>
             <w:r>
               <w:rPr>
@@ -1783,7 +1855,7 @@
               <w14:ligatures w14:val="standardContextual"/>
             </w:rPr>
           </w:pPr>
-          <w:hyperlink w:anchor="_Toc152701857" w:history="1">
+          <w:hyperlink w:anchor="_Toc152889625" w:history="1">
             <w:r>
               <w:rPr>
                 <w:rStyle w:val="Hyperlink"/>
@@ -1810,7 +1882,7 @@
                 <w:noProof/>
                 <w:webHidden/>
               </w:rPr>
-              <w:instrText xml:space="preserve"> PAGEREF _Toc152701857 \h </w:instrText>
+              <w:instrText xml:space="preserve"> PAGEREF _Toc152889625 \h </w:instrText>
             </w:r>
             <w:r>
               <w:rPr>
@@ -1855,7 +1927,7 @@
               <w14:ligatures w14:val="standardContextual"/>
             </w:rPr>
           </w:pPr>
-          <w:hyperlink w:anchor="_Toc152701858" w:history="1">
+          <w:hyperlink w:anchor="_Toc152889626" w:history="1">
             <w:r>
               <w:rPr>
                 <w:rStyle w:val="Hyperlink"/>
@@ -1882,7 +1954,7 @@
                 <w:noProof/>
                 <w:webHidden/>
               </w:rPr>
-              <w:instrText xml:space="preserve"> PAGEREF _Toc152701858 \h </w:instrText>
+              <w:instrText xml:space="preserve"> PAGEREF _Toc152889626 \h </w:instrText>
             </w:r>
             <w:r>
               <w:rPr>
@@ -1927,7 +1999,7 @@
               <w14:ligatures w14:val="standardContextual"/>
             </w:rPr>
           </w:pPr>
-          <w:hyperlink w:anchor="_Toc152701859" w:history="1">
+          <w:hyperlink w:anchor="_Toc152889627" w:history="1">
             <w:r>
               <w:rPr>
                 <w:rStyle w:val="Hyperlink"/>
@@ -1954,7 +2026,7 @@
                 <w:noProof/>
                 <w:webHidden/>
               </w:rPr>
-              <w:instrText xml:space="preserve"> PAGEREF _Toc152701859 \h </w:instrText>
+              <w:instrText xml:space="preserve"> PAGEREF _Toc152889627 \h </w:instrText>
             </w:r>
             <w:r>
               <w:rPr>
@@ -1974,7 +2046,7 @@
                 <w:noProof/>
                 <w:webHidden/>
               </w:rPr>
-              <w:t>12</w:t>
+              <w:t>13</w:t>
             </w:r>
             <w:r>
               <w:rPr>
@@ -1999,7 +2071,7 @@
               <w14:ligatures w14:val="standardContextual"/>
             </w:rPr>
           </w:pPr>
-          <w:hyperlink w:anchor="_Toc152701860" w:history="1">
+          <w:hyperlink w:anchor="_Toc152889628" w:history="1">
             <w:r>
               <w:rPr>
                 <w:rStyle w:val="Hyperlink"/>
@@ -2026,7 +2098,7 @@
                 <w:noProof/>
                 <w:webHidden/>
               </w:rPr>
-              <w:instrText xml:space="preserve"> PAGEREF _Toc152701860 \h </w:instrText>
+              <w:instrText xml:space="preserve"> PAGEREF _Toc152889628 \h </w:instrText>
             </w:r>
             <w:r>
               <w:rPr>
@@ -2046,7 +2118,7 @@
                 <w:noProof/>
                 <w:webHidden/>
               </w:rPr>
-              <w:t>12</w:t>
+              <w:t>13</w:t>
             </w:r>
             <w:r>
               <w:rPr>
@@ -2085,7 +2157,7 @@
       <w:pPr>
         <w:pStyle w:val="Heading1"/>
       </w:pPr>
-      <w:bookmarkStart w:id="2" w:name="_Toc152701835"/>
+      <w:bookmarkStart w:id="2" w:name="_Toc152889602"/>
       <w:r>
         <w:lastRenderedPageBreak/>
         <w:t>Introduction</w:t>
@@ -2166,7 +2238,7 @@
       <w:pPr>
         <w:pStyle w:val="Heading1"/>
       </w:pPr>
-      <w:bookmarkStart w:id="3" w:name="_Toc152701836"/>
+      <w:bookmarkStart w:id="3" w:name="_Toc152889603"/>
       <w:r>
         <w:t>Flight Mode Annunciator</w:t>
       </w:r>
@@ -3143,7 +3215,7 @@
       <w:pPr>
         <w:pStyle w:val="Heading2"/>
       </w:pPr>
-      <w:bookmarkStart w:id="4" w:name="_Toc152701837"/>
+      <w:bookmarkStart w:id="4" w:name="_Toc152889604"/>
       <w:r>
         <w:t>Status Box</w:t>
       </w:r>
@@ -3397,7 +3469,7 @@
       <w:pPr>
         <w:pStyle w:val="Heading1"/>
       </w:pPr>
-      <w:bookmarkStart w:id="5" w:name="_Toc152701838"/>
+      <w:bookmarkStart w:id="5" w:name="_Toc152889605"/>
       <w:r>
         <w:t>Autoflight Modes</w:t>
       </w:r>
@@ -3407,7 +3479,7 @@
       <w:pPr>
         <w:pStyle w:val="Heading2"/>
       </w:pPr>
-      <w:bookmarkStart w:id="6" w:name="_Toc152701839"/>
+      <w:bookmarkStart w:id="6" w:name="_Toc152889606"/>
       <w:r>
         <w:t>Speed Mode</w:t>
       </w:r>
@@ -3523,7 +3595,7 @@
       <w:pPr>
         <w:pStyle w:val="Heading2"/>
       </w:pPr>
-      <w:bookmarkStart w:id="7" w:name="_Toc152701840"/>
+      <w:bookmarkStart w:id="7" w:name="_Toc152889607"/>
       <w:r>
         <w:t>Lateral Modes</w:t>
       </w:r>
@@ -3703,7 +3775,7 @@
       <w:pPr>
         <w:pStyle w:val="Heading2"/>
       </w:pPr>
-      <w:bookmarkStart w:id="8" w:name="_Toc152701841"/>
+      <w:bookmarkStart w:id="8" w:name="_Toc152889608"/>
       <w:r>
         <w:lastRenderedPageBreak/>
         <w:t>Vertical Modes</w:t>
@@ -4090,7 +4162,7 @@
       <w:pPr>
         <w:pStyle w:val="Heading2"/>
       </w:pPr>
-      <w:bookmarkStart w:id="9" w:name="_Toc152701842"/>
+      <w:bookmarkStart w:id="9" w:name="_Toc152889609"/>
       <w:r>
         <w:t>Land Modes</w:t>
       </w:r>
@@ -4207,7 +4279,7 @@
       <w:pPr>
         <w:pStyle w:val="Heading2"/>
       </w:pPr>
-      <w:bookmarkStart w:id="10" w:name="_Toc152701843"/>
+      <w:bookmarkStart w:id="10" w:name="_Toc152889610"/>
       <w:r>
         <w:lastRenderedPageBreak/>
         <w:t>Armed Modes</w:t>
@@ -4343,23 +4415,254 @@
     <w:p/>
     <w:p>
       <w:pPr>
+        <w:pStyle w:val="Heading2"/>
+      </w:pPr>
+      <w:bookmarkStart w:id="11" w:name="_Toc152889611"/>
+      <w:r>
+        <w:t>Speed Protection</w:t>
+      </w:r>
+      <w:bookmarkEnd w:id="11"/>
+    </w:p>
+    <w:p>
+      <w:r>
+        <w:t xml:space="preserve">AFS provides envelope protection </w:t>
+      </w:r>
+      <w:r>
+        <w:t>to keep</w:t>
+      </w:r>
+      <w:r>
+        <w:t xml:space="preserve"> the</w:t>
+      </w:r>
+      <w:r>
+        <w:t xml:space="preserve"> </w:t>
+      </w:r>
+      <w:r>
+        <w:t>air</w:t>
+      </w:r>
+      <w:r>
+        <w:t xml:space="preserve">speed is </w:t>
+      </w:r>
+      <w:r>
+        <w:t>between</w:t>
+      </w:r>
+      <w:r>
+        <w:t xml:space="preserve"> Vmax</w:t>
+      </w:r>
+      <w:r>
+        <w:t xml:space="preserve"> and Vmin</w:t>
+      </w:r>
+      <w:r>
+        <w:t>.</w:t>
+      </w:r>
+    </w:p>
+    <w:p>
+      <w:r>
+        <w:t>At</w:t>
+      </w:r>
+      <w:r>
+        <w:t xml:space="preserve"> </w:t>
+      </w:r>
+      <w:r>
+        <w:t xml:space="preserve">5 knots </w:t>
+      </w:r>
+      <w:r>
+        <w:t>above Vmax or</w:t>
+      </w:r>
+      <w:r>
+        <w:t xml:space="preserve"> 5 knots</w:t>
+      </w:r>
+      <w:r>
+        <w:t xml:space="preserve"> below Vmin,</w:t>
+      </w:r>
+      <w:r>
+        <w:t xml:space="preserve"> </w:t>
+      </w:r>
+      <w:r>
+        <w:t>speed protection will engage.</w:t>
+      </w:r>
+      <w:r>
+        <w:t xml:space="preserve"> </w:t>
+      </w:r>
+      <w:r>
+        <w:t xml:space="preserve">The </w:t>
+      </w:r>
+      <w:r>
+        <w:t xml:space="preserve">ATS off </w:t>
+      </w:r>
+      <w:r>
+        <w:t xml:space="preserve">box </w:t>
+      </w:r>
+      <w:r>
+        <w:t>and “</w:t>
+      </w:r>
+      <w:r>
+        <w:t>HI/LO</w:t>
+      </w:r>
+      <w:r>
+        <w:t xml:space="preserve"> SPEED PROTECTION” flash on the FMA.</w:t>
+      </w:r>
+    </w:p>
+    <w:p>
+      <w:r>
+        <w:t xml:space="preserve">If the speed mode is </w:t>
+      </w:r>
+      <w:r>
+        <w:t>“</w:t>
+      </w:r>
+      <w:r>
+        <w:t>THRUST</w:t>
+      </w:r>
+      <w:r>
+        <w:t>”</w:t>
+      </w:r>
+      <w:r>
+        <w:t xml:space="preserve">, </w:t>
+      </w:r>
+      <w:r>
+        <w:t xml:space="preserve">ATS speed protection will engage and adjust the throttles </w:t>
+      </w:r>
+      <w:r>
+        <w:t>to correct the airspeed.</w:t>
+      </w:r>
+      <w:r>
+        <w:t xml:space="preserve"> The current</w:t>
+      </w:r>
+      <w:r>
+        <w:t xml:space="preserve"> </w:t>
+      </w:r>
+      <w:r>
+        <w:t>vertical mode remains active.</w:t>
+      </w:r>
+    </w:p>
+    <w:p>
+      <w:r>
+        <w:t>At</w:t>
+      </w:r>
+      <w:r>
+        <w:t xml:space="preserve"> 10 knots above Vmax or</w:t>
+      </w:r>
+      <w:r>
+        <w:t xml:space="preserve"> 10 knots</w:t>
+      </w:r>
+      <w:r>
+        <w:t xml:space="preserve"> below Vmin</w:t>
+      </w:r>
+      <w:r>
+        <w:t xml:space="preserve">, </w:t>
+      </w:r>
+      <w:r>
+        <w:t>pitch</w:t>
+      </w:r>
+      <w:r>
+        <w:t xml:space="preserve"> </w:t>
+      </w:r>
+      <w:r>
+        <w:t xml:space="preserve">speed </w:t>
+      </w:r>
+      <w:r>
+        <w:t>protection</w:t>
+      </w:r>
+      <w:r>
+        <w:t xml:space="preserve"> will </w:t>
+      </w:r>
+      <w:r>
+        <w:t>engage</w:t>
+      </w:r>
+      <w:r>
+        <w:t>.</w:t>
+      </w:r>
+      <w:r>
+        <w:t xml:space="preserve"> </w:t>
+      </w:r>
+      <w:r>
+        <w:t>T</w:t>
+      </w:r>
+      <w:r>
+        <w:t xml:space="preserve">he throttles will be driven to the </w:t>
+      </w:r>
+      <w:r>
+        <w:t>min/max</w:t>
+      </w:r>
+      <w:r>
+        <w:t xml:space="preserve"> and</w:t>
+      </w:r>
+      <w:r>
+        <w:t xml:space="preserve"> the</w:t>
+      </w:r>
+      <w:r>
+        <w:t xml:space="preserve"> </w:t>
+      </w:r>
+      <w:r>
+        <w:t>p</w:t>
+      </w:r>
+      <w:r>
+        <w:t xml:space="preserve">itch angle </w:t>
+      </w:r>
+      <w:r>
+        <w:t>will be adjusted via AP or FD commands</w:t>
+      </w:r>
+      <w:r>
+        <w:t>.</w:t>
+      </w:r>
+      <w:r>
+        <w:t xml:space="preserve"> Pitch speed protection is inhibited when the vertical mode is “HOLD”</w:t>
+      </w:r>
+      <w:r>
+        <w:t xml:space="preserve"> to ensure the aircraft does not deviate from its assigned altitude.</w:t>
+      </w:r>
+    </w:p>
+    <w:p>
+      <w:r>
+        <w:t xml:space="preserve">If the throttles are already at their limit or the speed mode is “PITCH”, the AP goes directly into </w:t>
+      </w:r>
+      <w:r>
+        <w:t>pitch</w:t>
+      </w:r>
+      <w:r>
+        <w:t xml:space="preserve"> speed protection.</w:t>
+      </w:r>
+    </w:p>
+    <w:p>
+      <w:r>
+        <w:t xml:space="preserve">When the airspeed is no longer outside Vmax or Vmin, </w:t>
+      </w:r>
+      <w:r>
+        <w:t xml:space="preserve">speed protection disengages and the aircraft </w:t>
+      </w:r>
+      <w:r>
+        <w:t xml:space="preserve">recaptures the speed target and </w:t>
+      </w:r>
+      <w:r>
+        <w:t>continues on its current trajectory.</w:t>
+      </w:r>
+    </w:p>
+    <w:p/>
+    <w:p/>
+    <w:p/>
+    <w:p/>
+    <w:p/>
+    <w:p/>
+    <w:p/>
+    <w:p>
+      <w:pPr>
         <w:pStyle w:val="Heading1"/>
       </w:pPr>
-      <w:bookmarkStart w:id="11" w:name="_Toc152701844"/>
-      <w:r>
+      <w:bookmarkStart w:id="12" w:name="_Toc152889612"/>
+      <w:r>
+        <w:lastRenderedPageBreak/>
         <w:t>Controls</w:t>
       </w:r>
-      <w:bookmarkEnd w:id="11"/>
+      <w:bookmarkEnd w:id="12"/>
     </w:p>
     <w:p>
       <w:pPr>
         <w:pStyle w:val="Heading2"/>
       </w:pPr>
-      <w:bookmarkStart w:id="12" w:name="_Toc152701845"/>
+      <w:bookmarkStart w:id="13" w:name="_Toc152889613"/>
       <w:r>
         <w:t>Flight Control Panel</w:t>
       </w:r>
-      <w:bookmarkEnd w:id="12"/>
+      <w:bookmarkEnd w:id="13"/>
     </w:p>
     <w:p>
       <w:r>
@@ -4383,7 +4686,835 @@
         <mc:AlternateContent>
           <mc:Choice Requires="wps">
             <w:drawing>
-              <wp:anchor distT="0" distB="0" distL="114300" distR="114300" simplePos="0" relativeHeight="251691008" behindDoc="0" locked="0" layoutInCell="1" allowOverlap="1" wp14:anchorId="58BBF774" wp14:editId="1ACE7A8F">
+              <wp:anchor distT="0" distB="0" distL="114300" distR="114300" simplePos="0" relativeHeight="251679744" behindDoc="0" locked="0" layoutInCell="1" allowOverlap="1" wp14:anchorId="37D1CB7C" wp14:editId="33D4F010">
+                <wp:simplePos x="0" y="0"/>
+                <wp:positionH relativeFrom="column">
+                  <wp:posOffset>669129</wp:posOffset>
+                </wp:positionH>
+                <wp:positionV relativeFrom="paragraph">
+                  <wp:posOffset>1141730</wp:posOffset>
+                </wp:positionV>
+                <wp:extent cx="153670" cy="274320"/>
+                <wp:effectExtent l="0" t="0" r="0" b="11430"/>
+                <wp:wrapNone/>
+                <wp:docPr id="1898731617" name="Text Box 4"/>
+                <wp:cNvGraphicFramePr/>
+                <a:graphic xmlns:a="http://schemas.openxmlformats.org/drawingml/2006/main">
+                  <a:graphicData uri="http://schemas.microsoft.com/office/word/2010/wordprocessingShape">
+                    <wps:wsp>
+                      <wps:cNvSpPr txBox="1"/>
+                      <wps:spPr>
+                        <a:xfrm>
+                          <a:off x="0" y="0"/>
+                          <a:ext cx="153670" cy="274320"/>
+                        </a:xfrm>
+                        <a:prstGeom prst="rect">
+                          <a:avLst/>
+                        </a:prstGeom>
+                        <a:noFill/>
+                        <a:ln w="6350">
+                          <a:noFill/>
+                        </a:ln>
+                      </wps:spPr>
+                      <wps:txbx>
+                        <w:txbxContent>
+                          <w:p>
+                            <w:pPr>
+                              <w:rPr>
+                                <w:color w:val="FF0000"/>
+                              </w:rPr>
+                            </w:pPr>
+                            <w:r>
+                              <w:rPr>
+                                <w:color w:val="FF0000"/>
+                              </w:rPr>
+                              <w:t>3</w:t>
+                            </w:r>
+                          </w:p>
+                        </w:txbxContent>
+                      </wps:txbx>
+                      <wps:bodyPr rot="0" spcFirstLastPara="0" vertOverflow="overflow" horzOverflow="overflow" vert="horz" wrap="square" lIns="0" tIns="0" rIns="0" bIns="0" numCol="1" spcCol="0" rtlCol="0" fromWordArt="0" anchor="t" anchorCtr="0" forceAA="0" compatLnSpc="1">
+                        <a:prstTxWarp prst="textNoShape">
+                          <a:avLst/>
+                        </a:prstTxWarp>
+                        <a:noAutofit/>
+                      </wps:bodyPr>
+                    </wps:wsp>
+                  </a:graphicData>
+                </a:graphic>
+                <wp14:sizeRelH relativeFrom="margin">
+                  <wp14:pctWidth>0</wp14:pctWidth>
+                </wp14:sizeRelH>
+                <wp14:sizeRelV relativeFrom="margin">
+                  <wp14:pctHeight>0</wp14:pctHeight>
+                </wp14:sizeRelV>
+              </wp:anchor>
+            </w:drawing>
+          </mc:Choice>
+          <mc:Fallback>
+            <w:pict>
+              <v:shapetype w14:anchorId="37D1CB7C" id="_x0000_t202" coordsize="21600,21600" o:spt="202" path="m,l,21600r21600,l21600,xe">
+                <v:stroke joinstyle="miter"/>
+                <v:path gradientshapeok="t" o:connecttype="rect"/>
+              </v:shapetype>
+              <v:shape id="Text Box 4" o:spid="_x0000_s1030" type="#_x0000_t202" style="position:absolute;margin-left:52.7pt;margin-top:89.9pt;width:12.1pt;height:21.6pt;z-index:251679744;visibility:visible;mso-wrap-style:square;mso-width-percent:0;mso-height-percent:0;mso-wrap-distance-left:9pt;mso-wrap-distance-top:0;mso-wrap-distance-right:9pt;mso-wrap-distance-bottom:0;mso-position-horizontal:absolute;mso-position-horizontal-relative:text;mso-position-vertical:absolute;mso-position-vertical-relative:text;mso-width-percent:0;mso-height-percent:0;mso-width-relative:margin;mso-height-relative:margin;v-text-anchor:top" o:gfxdata="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" filled="f" stroked="f" strokeweight=".5pt">
+                <v:textbox inset="0,0,0,0">
+                  <w:txbxContent>
+                    <w:p>
+                      <w:pPr>
+                        <w:rPr>
+                          <w:color w:val="FF0000"/>
+                        </w:rPr>
+                      </w:pPr>
+                      <w:r>
+                        <w:rPr>
+                          <w:color w:val="FF0000"/>
+                        </w:rPr>
+                        <w:t>3</w:t>
+                      </w:r>
+                    </w:p>
+                  </w:txbxContent>
+                </v:textbox>
+              </v:shape>
+            </w:pict>
+          </mc:Fallback>
+        </mc:AlternateContent>
+      </w:r>
+      <w:r>
+        <w:rPr>
+          <w:noProof/>
+        </w:rPr>
+        <mc:AlternateContent>
+          <mc:Choice Requires="wps">
+            <w:drawing>
+              <wp:anchor distT="0" distB="0" distL="114300" distR="114300" simplePos="0" relativeHeight="251692032" behindDoc="0" locked="0" layoutInCell="1" allowOverlap="1" wp14:anchorId="2EAB8CA8" wp14:editId="5640B3CB">
+                <wp:simplePos x="0" y="0"/>
+                <wp:positionH relativeFrom="column">
+                  <wp:posOffset>4533265</wp:posOffset>
+                </wp:positionH>
+                <wp:positionV relativeFrom="paragraph">
+                  <wp:posOffset>1449705</wp:posOffset>
+                </wp:positionV>
+                <wp:extent cx="153670" cy="274320"/>
+                <wp:effectExtent l="0" t="0" r="0" b="11430"/>
+                <wp:wrapNone/>
+                <wp:docPr id="698874153" name="Text Box 4"/>
+                <wp:cNvGraphicFramePr/>
+                <a:graphic xmlns:a="http://schemas.openxmlformats.org/drawingml/2006/main">
+                  <a:graphicData uri="http://schemas.microsoft.com/office/word/2010/wordprocessingShape">
+                    <wps:wsp>
+                      <wps:cNvSpPr txBox="1"/>
+                      <wps:spPr>
+                        <a:xfrm>
+                          <a:off x="0" y="0"/>
+                          <a:ext cx="153670" cy="274320"/>
+                        </a:xfrm>
+                        <a:prstGeom prst="rect">
+                          <a:avLst/>
+                        </a:prstGeom>
+                        <a:noFill/>
+                        <a:ln w="6350">
+                          <a:noFill/>
+                        </a:ln>
+                      </wps:spPr>
+                      <wps:txbx>
+                        <w:txbxContent>
+                          <w:p>
+                            <w:pPr>
+                              <w:rPr>
+                                <w:color w:val="FF0000"/>
+                              </w:rPr>
+                            </w:pPr>
+                            <w:r>
+                              <w:rPr>
+                                <w:color w:val="FF0000"/>
+                              </w:rPr>
+                              <w:t>1</w:t>
+                            </w:r>
+                            <w:r>
+                              <w:rPr>
+                                <w:color w:val="FF0000"/>
+                              </w:rPr>
+                              <w:t>6</w:t>
+                            </w:r>
+                          </w:p>
+                        </w:txbxContent>
+                      </wps:txbx>
+                      <wps:bodyPr rot="0" spcFirstLastPara="0" vertOverflow="overflow" horzOverflow="overflow" vert="horz" wrap="square" lIns="0" tIns="0" rIns="0" bIns="0" numCol="1" spcCol="0" rtlCol="0" fromWordArt="0" anchor="t" anchorCtr="0" forceAA="0" compatLnSpc="1">
+                        <a:prstTxWarp prst="textNoShape">
+                          <a:avLst/>
+                        </a:prstTxWarp>
+                        <a:noAutofit/>
+                      </wps:bodyPr>
+                    </wps:wsp>
+                  </a:graphicData>
+                </a:graphic>
+                <wp14:sizeRelH relativeFrom="margin">
+                  <wp14:pctWidth>0</wp14:pctWidth>
+                </wp14:sizeRelH>
+                <wp14:sizeRelV relativeFrom="margin">
+                  <wp14:pctHeight>0</wp14:pctHeight>
+                </wp14:sizeRelV>
+              </wp:anchor>
+            </w:drawing>
+          </mc:Choice>
+          <mc:Fallback>
+            <w:pict>
+              <v:shape w14:anchorId="2EAB8CA8" id="Text Box 4" o:spid="_x0000_s1030" type="#_x0000_t202" style="position:absolute;margin-left:356.95pt;margin-top:114.15pt;width:12.1pt;height:21.6pt;z-index:251692032;visibility:visible;mso-wrap-style:square;mso-width-percent:0;mso-height-percent:0;mso-wrap-distance-left:9pt;mso-wrap-distance-top:0;mso-wrap-distance-right:9pt;mso-wrap-distance-bottom:0;mso-position-horizontal:absolute;mso-position-horizontal-relative:text;mso-position-vertical:absolute;mso-position-vertical-relative:text;mso-width-percent:0;mso-height-percent:0;mso-width-relative:margin;mso-height-relative:margin;v-text-anchor:top" o:gfxdata="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" filled="f" stroked="f" strokeweight=".5pt">
+                <v:textbox inset="0,0,0,0">
+                  <w:txbxContent>
+                    <w:p>
+                      <w:pPr>
+                        <w:rPr>
+                          <w:color w:val="FF0000"/>
+                        </w:rPr>
+                      </w:pPr>
+                      <w:r>
+                        <w:rPr>
+                          <w:color w:val="FF0000"/>
+                        </w:rPr>
+                        <w:t>1</w:t>
+                      </w:r>
+                      <w:r>
+                        <w:rPr>
+                          <w:color w:val="FF0000"/>
+                        </w:rPr>
+                        <w:t>6</w:t>
+                      </w:r>
+                    </w:p>
+                  </w:txbxContent>
+                </v:textbox>
+              </v:shape>
+            </w:pict>
+          </mc:Fallback>
+        </mc:AlternateContent>
+      </w:r>
+      <w:r>
+        <w:rPr>
+          <w:noProof/>
+        </w:rPr>
+        <mc:AlternateContent>
+          <mc:Choice Requires="wps">
+            <w:drawing>
+              <wp:anchor distT="0" distB="0" distL="114300" distR="114300" simplePos="0" relativeHeight="251686912" behindDoc="0" locked="0" layoutInCell="1" allowOverlap="1" wp14:anchorId="7A0B9C16" wp14:editId="795D2BF1">
+                <wp:simplePos x="0" y="0"/>
+                <wp:positionH relativeFrom="column">
+                  <wp:posOffset>1590040</wp:posOffset>
+                </wp:positionH>
+                <wp:positionV relativeFrom="paragraph">
+                  <wp:posOffset>1622425</wp:posOffset>
+                </wp:positionV>
+                <wp:extent cx="153670" cy="274320"/>
+                <wp:effectExtent l="0" t="0" r="0" b="11430"/>
+                <wp:wrapNone/>
+                <wp:docPr id="2118039913" name="Text Box 4"/>
+                <wp:cNvGraphicFramePr/>
+                <a:graphic xmlns:a="http://schemas.openxmlformats.org/drawingml/2006/main">
+                  <a:graphicData uri="http://schemas.microsoft.com/office/word/2010/wordprocessingShape">
+                    <wps:wsp>
+                      <wps:cNvSpPr txBox="1"/>
+                      <wps:spPr>
+                        <a:xfrm>
+                          <a:off x="0" y="0"/>
+                          <a:ext cx="153670" cy="274320"/>
+                        </a:xfrm>
+                        <a:prstGeom prst="rect">
+                          <a:avLst/>
+                        </a:prstGeom>
+                        <a:noFill/>
+                        <a:ln w="6350">
+                          <a:noFill/>
+                        </a:ln>
+                      </wps:spPr>
+                      <wps:txbx>
+                        <w:txbxContent>
+                          <w:p>
+                            <w:pPr>
+                              <w:rPr>
+                                <w:color w:val="FF0000"/>
+                              </w:rPr>
+                            </w:pPr>
+                            <w:r>
+                              <w:rPr>
+                                <w:color w:val="FF0000"/>
+                              </w:rPr>
+                              <w:t>9</w:t>
+                            </w:r>
+                          </w:p>
+                        </w:txbxContent>
+                      </wps:txbx>
+                      <wps:bodyPr rot="0" spcFirstLastPara="0" vertOverflow="overflow" horzOverflow="overflow" vert="horz" wrap="square" lIns="0" tIns="0" rIns="0" bIns="0" numCol="1" spcCol="0" rtlCol="0" fromWordArt="0" anchor="t" anchorCtr="0" forceAA="0" compatLnSpc="1">
+                        <a:prstTxWarp prst="textNoShape">
+                          <a:avLst/>
+                        </a:prstTxWarp>
+                        <a:noAutofit/>
+                      </wps:bodyPr>
+                    </wps:wsp>
+                  </a:graphicData>
+                </a:graphic>
+                <wp14:sizeRelH relativeFrom="margin">
+                  <wp14:pctWidth>0</wp14:pctWidth>
+                </wp14:sizeRelH>
+                <wp14:sizeRelV relativeFrom="margin">
+                  <wp14:pctHeight>0</wp14:pctHeight>
+                </wp14:sizeRelV>
+              </wp:anchor>
+            </w:drawing>
+          </mc:Choice>
+          <mc:Fallback>
+            <w:pict>
+              <v:shape w14:anchorId="7A0B9C16" id="_x0000_s1031" type="#_x0000_t202" style="position:absolute;margin-left:125.2pt;margin-top:127.75pt;width:12.1pt;height:21.6pt;z-index:251686912;visibility:visible;mso-wrap-style:square;mso-width-percent:0;mso-height-percent:0;mso-wrap-distance-left:9pt;mso-wrap-distance-top:0;mso-wrap-distance-right:9pt;mso-wrap-distance-bottom:0;mso-position-horizontal:absolute;mso-position-horizontal-relative:text;mso-position-vertical:absolute;mso-position-vertical-relative:text;mso-width-percent:0;mso-height-percent:0;mso-width-relative:margin;mso-height-relative:margin;v-text-anchor:top" o:gfxdata="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" filled="f" stroked="f" strokeweight=".5pt">
+                <v:textbox inset="0,0,0,0">
+                  <w:txbxContent>
+                    <w:p>
+                      <w:pPr>
+                        <w:rPr>
+                          <w:color w:val="FF0000"/>
+                        </w:rPr>
+                      </w:pPr>
+                      <w:r>
+                        <w:rPr>
+                          <w:color w:val="FF0000"/>
+                        </w:rPr>
+                        <w:t>9</w:t>
+                      </w:r>
+                    </w:p>
+                  </w:txbxContent>
+                </v:textbox>
+              </v:shape>
+            </w:pict>
+          </mc:Fallback>
+        </mc:AlternateContent>
+      </w:r>
+      <w:r>
+        <w:rPr>
+          <w:noProof/>
+        </w:rPr>
+        <mc:AlternateContent>
+          <mc:Choice Requires="wps">
+            <w:drawing>
+              <wp:anchor distT="0" distB="0" distL="114300" distR="114300" simplePos="0" relativeHeight="251675648" behindDoc="0" locked="0" layoutInCell="1" allowOverlap="1" wp14:anchorId="27BAE70F" wp14:editId="58033CD9">
+                <wp:simplePos x="0" y="0"/>
+                <wp:positionH relativeFrom="column">
+                  <wp:posOffset>688893</wp:posOffset>
+                </wp:positionH>
+                <wp:positionV relativeFrom="paragraph">
+                  <wp:posOffset>42545</wp:posOffset>
+                </wp:positionV>
+                <wp:extent cx="153670" cy="274320"/>
+                <wp:effectExtent l="0" t="0" r="0" b="11430"/>
+                <wp:wrapNone/>
+                <wp:docPr id="2030244681" name="Text Box 4"/>
+                <wp:cNvGraphicFramePr/>
+                <a:graphic xmlns:a="http://schemas.openxmlformats.org/drawingml/2006/main">
+                  <a:graphicData uri="http://schemas.microsoft.com/office/word/2010/wordprocessingShape">
+                    <wps:wsp>
+                      <wps:cNvSpPr txBox="1"/>
+                      <wps:spPr>
+                        <a:xfrm>
+                          <a:off x="0" y="0"/>
+                          <a:ext cx="153670" cy="274320"/>
+                        </a:xfrm>
+                        <a:prstGeom prst="rect">
+                          <a:avLst/>
+                        </a:prstGeom>
+                        <a:noFill/>
+                        <a:ln w="6350">
+                          <a:noFill/>
+                        </a:ln>
+                      </wps:spPr>
+                      <wps:txbx>
+                        <w:txbxContent>
+                          <w:p>
+                            <w:pPr>
+                              <w:rPr>
+                                <w:color w:val="FF0000"/>
+                              </w:rPr>
+                            </w:pPr>
+                            <w:r>
+                              <w:rPr>
+                                <w:color w:val="FF0000"/>
+                              </w:rPr>
+                              <w:t>1</w:t>
+                            </w:r>
+                          </w:p>
+                        </w:txbxContent>
+                      </wps:txbx>
+                      <wps:bodyPr rot="0" spcFirstLastPara="0" vertOverflow="overflow" horzOverflow="overflow" vert="horz" wrap="square" lIns="0" tIns="0" rIns="0" bIns="0" numCol="1" spcCol="0" rtlCol="0" fromWordArt="0" anchor="t" anchorCtr="0" forceAA="0" compatLnSpc="1">
+                        <a:prstTxWarp prst="textNoShape">
+                          <a:avLst/>
+                        </a:prstTxWarp>
+                        <a:noAutofit/>
+                      </wps:bodyPr>
+                    </wps:wsp>
+                  </a:graphicData>
+                </a:graphic>
+                <wp14:sizeRelH relativeFrom="margin">
+                  <wp14:pctWidth>0</wp14:pctWidth>
+                </wp14:sizeRelH>
+                <wp14:sizeRelV relativeFrom="margin">
+                  <wp14:pctHeight>0</wp14:pctHeight>
+                </wp14:sizeRelV>
+              </wp:anchor>
+            </w:drawing>
+          </mc:Choice>
+          <mc:Fallback>
+            <w:pict>
+              <v:shape w14:anchorId="27BAE70F" id="_x0000_s1032" type="#_x0000_t202" style="position:absolute;margin-left:54.25pt;margin-top:3.35pt;width:12.1pt;height:21.6pt;z-index:251675648;visibility:visible;mso-wrap-style:square;mso-width-percent:0;mso-height-percent:0;mso-wrap-distance-left:9pt;mso-wrap-distance-top:0;mso-wrap-distance-right:9pt;mso-wrap-distance-bottom:0;mso-position-horizontal:absolute;mso-position-horizontal-relative:text;mso-position-vertical:absolute;mso-position-vertical-relative:text;mso-width-percent:0;mso-height-percent:0;mso-width-relative:margin;mso-height-relative:margin;v-text-anchor:top" o:gfxdata="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" filled="f" stroked="f" strokeweight=".5pt">
+                <v:textbox inset="0,0,0,0">
+                  <w:txbxContent>
+                    <w:p>
+                      <w:pPr>
+                        <w:rPr>
+                          <w:color w:val="FF0000"/>
+                        </w:rPr>
+                      </w:pPr>
+                      <w:r>
+                        <w:rPr>
+                          <w:color w:val="FF0000"/>
+                        </w:rPr>
+                        <w:t>1</w:t>
+                      </w:r>
+                    </w:p>
+                  </w:txbxContent>
+                </v:textbox>
+              </v:shape>
+            </w:pict>
+          </mc:Fallback>
+        </mc:AlternateContent>
+      </w:r>
+      <w:r>
+        <w:rPr>
+          <w:noProof/>
+        </w:rPr>
+        <mc:AlternateContent>
+          <mc:Choice Requires="wps">
+            <w:drawing>
+              <wp:anchor distT="0" distB="0" distL="114300" distR="114300" simplePos="0" relativeHeight="251694080" behindDoc="0" locked="0" layoutInCell="1" allowOverlap="1" wp14:anchorId="5E6F42B4" wp14:editId="210214F7">
+                <wp:simplePos x="0" y="0"/>
+                <wp:positionH relativeFrom="column">
+                  <wp:posOffset>5116830</wp:posOffset>
+                </wp:positionH>
+                <wp:positionV relativeFrom="paragraph">
+                  <wp:posOffset>44561</wp:posOffset>
+                </wp:positionV>
+                <wp:extent cx="153670" cy="274320"/>
+                <wp:effectExtent l="0" t="0" r="0" b="11430"/>
+                <wp:wrapNone/>
+                <wp:docPr id="1252200418" name="Text Box 4"/>
+                <wp:cNvGraphicFramePr/>
+                <a:graphic xmlns:a="http://schemas.openxmlformats.org/drawingml/2006/main">
+                  <a:graphicData uri="http://schemas.microsoft.com/office/word/2010/wordprocessingShape">
+                    <wps:wsp>
+                      <wps:cNvSpPr txBox="1"/>
+                      <wps:spPr>
+                        <a:xfrm>
+                          <a:off x="0" y="0"/>
+                          <a:ext cx="153670" cy="274320"/>
+                        </a:xfrm>
+                        <a:prstGeom prst="rect">
+                          <a:avLst/>
+                        </a:prstGeom>
+                        <a:noFill/>
+                        <a:ln w="6350">
+                          <a:noFill/>
+                        </a:ln>
+                      </wps:spPr>
+                      <wps:txbx>
+                        <w:txbxContent>
+                          <w:p>
+                            <w:pPr>
+                              <w:rPr>
+                                <w:color w:val="FF0000"/>
+                              </w:rPr>
+                            </w:pPr>
+                            <w:r>
+                              <w:rPr>
+                                <w:color w:val="FF0000"/>
+                              </w:rPr>
+                              <w:t>1</w:t>
+                            </w:r>
+                            <w:r>
+                              <w:rPr>
+                                <w:color w:val="FF0000"/>
+                              </w:rPr>
+                              <w:t>7</w:t>
+                            </w:r>
+                          </w:p>
+                        </w:txbxContent>
+                      </wps:txbx>
+                      <wps:bodyPr rot="0" spcFirstLastPara="0" vertOverflow="overflow" horzOverflow="overflow" vert="horz" wrap="square" lIns="0" tIns="0" rIns="0" bIns="0" numCol="1" spcCol="0" rtlCol="0" fromWordArt="0" anchor="t" anchorCtr="0" forceAA="0" compatLnSpc="1">
+                        <a:prstTxWarp prst="textNoShape">
+                          <a:avLst/>
+                        </a:prstTxWarp>
+                        <a:noAutofit/>
+                      </wps:bodyPr>
+                    </wps:wsp>
+                  </a:graphicData>
+                </a:graphic>
+                <wp14:sizeRelH relativeFrom="margin">
+                  <wp14:pctWidth>0</wp14:pctWidth>
+                </wp14:sizeRelH>
+                <wp14:sizeRelV relativeFrom="margin">
+                  <wp14:pctHeight>0</wp14:pctHeight>
+                </wp14:sizeRelV>
+              </wp:anchor>
+            </w:drawing>
+          </mc:Choice>
+          <mc:Fallback>
+            <w:pict>
+              <v:shape w14:anchorId="5E6F42B4" id="_x0000_s1033" type="#_x0000_t202" style="position:absolute;margin-left:402.9pt;margin-top:3.5pt;width:12.1pt;height:21.6pt;z-index:251694080;visibility:visible;mso-wrap-style:square;mso-width-percent:0;mso-height-percent:0;mso-wrap-distance-left:9pt;mso-wrap-distance-top:0;mso-wrap-distance-right:9pt;mso-wrap-distance-bottom:0;mso-position-horizontal:absolute;mso-position-horizontal-relative:text;mso-position-vertical:absolute;mso-position-vertical-relative:text;mso-width-percent:0;mso-height-percent:0;mso-width-relative:margin;mso-height-relative:margin;v-text-anchor:top" o:gfxdata="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" filled="f" stroked="f" strokeweight=".5pt">
+                <v:textbox inset="0,0,0,0">
+                  <w:txbxContent>
+                    <w:p>
+                      <w:pPr>
+                        <w:rPr>
+                          <w:color w:val="FF0000"/>
+                        </w:rPr>
+                      </w:pPr>
+                      <w:r>
+                        <w:rPr>
+                          <w:color w:val="FF0000"/>
+                        </w:rPr>
+                        <w:t>1</w:t>
+                      </w:r>
+                      <w:r>
+                        <w:rPr>
+                          <w:color w:val="FF0000"/>
+                        </w:rPr>
+                        <w:t>7</w:t>
+                      </w:r>
+                    </w:p>
+                  </w:txbxContent>
+                </v:textbox>
+              </v:shape>
+            </w:pict>
+          </mc:Fallback>
+        </mc:AlternateContent>
+      </w:r>
+      <w:r>
+        <w:rPr>
+          <w:noProof/>
+        </w:rPr>
+        <mc:AlternateContent>
+          <mc:Choice Requires="wps">
+            <w:drawing>
+              <wp:anchor distT="0" distB="0" distL="114300" distR="114300" simplePos="0" relativeHeight="251696128" behindDoc="0" locked="0" layoutInCell="1" allowOverlap="1" wp14:anchorId="61811B10" wp14:editId="7887BCB0">
+                <wp:simplePos x="0" y="0"/>
+                <wp:positionH relativeFrom="column">
+                  <wp:posOffset>5125776</wp:posOffset>
+                </wp:positionH>
+                <wp:positionV relativeFrom="paragraph">
+                  <wp:posOffset>1113155</wp:posOffset>
+                </wp:positionV>
+                <wp:extent cx="153670" cy="274320"/>
+                <wp:effectExtent l="0" t="0" r="0" b="11430"/>
+                <wp:wrapNone/>
+                <wp:docPr id="624533407" name="Text Box 4"/>
+                <wp:cNvGraphicFramePr/>
+                <a:graphic xmlns:a="http://schemas.openxmlformats.org/drawingml/2006/main">
+                  <a:graphicData uri="http://schemas.microsoft.com/office/word/2010/wordprocessingShape">
+                    <wps:wsp>
+                      <wps:cNvSpPr txBox="1"/>
+                      <wps:spPr>
+                        <a:xfrm>
+                          <a:off x="0" y="0"/>
+                          <a:ext cx="153670" cy="274320"/>
+                        </a:xfrm>
+                        <a:prstGeom prst="rect">
+                          <a:avLst/>
+                        </a:prstGeom>
+                        <a:noFill/>
+                        <a:ln w="6350">
+                          <a:noFill/>
+                        </a:ln>
+                      </wps:spPr>
+                      <wps:txbx>
+                        <w:txbxContent>
+                          <w:p>
+                            <w:pPr>
+                              <w:rPr>
+                                <w:color w:val="FF0000"/>
+                              </w:rPr>
+                            </w:pPr>
+                            <w:r>
+                              <w:rPr>
+                                <w:color w:val="FF0000"/>
+                              </w:rPr>
+                              <w:t>1</w:t>
+                            </w:r>
+                            <w:r>
+                              <w:rPr>
+                                <w:color w:val="FF0000"/>
+                              </w:rPr>
+                              <w:t>9</w:t>
+                            </w:r>
+                          </w:p>
+                        </w:txbxContent>
+                      </wps:txbx>
+                      <wps:bodyPr rot="0" spcFirstLastPara="0" vertOverflow="overflow" horzOverflow="overflow" vert="horz" wrap="square" lIns="0" tIns="0" rIns="0" bIns="0" numCol="1" spcCol="0" rtlCol="0" fromWordArt="0" anchor="t" anchorCtr="0" forceAA="0" compatLnSpc="1">
+                        <a:prstTxWarp prst="textNoShape">
+                          <a:avLst/>
+                        </a:prstTxWarp>
+                        <a:noAutofit/>
+                      </wps:bodyPr>
+                    </wps:wsp>
+                  </a:graphicData>
+                </a:graphic>
+                <wp14:sizeRelH relativeFrom="margin">
+                  <wp14:pctWidth>0</wp14:pctWidth>
+                </wp14:sizeRelH>
+                <wp14:sizeRelV relativeFrom="margin">
+                  <wp14:pctHeight>0</wp14:pctHeight>
+                </wp14:sizeRelV>
+              </wp:anchor>
+            </w:drawing>
+          </mc:Choice>
+          <mc:Fallback>
+            <w:pict>
+              <v:shape w14:anchorId="61811B10" id="_x0000_s1035" type="#_x0000_t202" style="position:absolute;margin-left:403.6pt;margin-top:87.65pt;width:12.1pt;height:21.6pt;z-index:251696128;visibility:visible;mso-wrap-style:square;mso-width-percent:0;mso-height-percent:0;mso-wrap-distance-left:9pt;mso-wrap-distance-top:0;mso-wrap-distance-right:9pt;mso-wrap-distance-bottom:0;mso-position-horizontal:absolute;mso-position-horizontal-relative:text;mso-position-vertical:absolute;mso-position-vertical-relative:text;mso-width-percent:0;mso-height-percent:0;mso-width-relative:margin;mso-height-relative:margin;v-text-anchor:top" o:gfxdata="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" filled="f" stroked="f" strokeweight=".5pt">
+                <v:textbox inset="0,0,0,0">
+                  <w:txbxContent>
+                    <w:p>
+                      <w:pPr>
+                        <w:rPr>
+                          <w:color w:val="FF0000"/>
+                        </w:rPr>
+                      </w:pPr>
+                      <w:r>
+                        <w:rPr>
+                          <w:color w:val="FF0000"/>
+                        </w:rPr>
+                        <w:t>1</w:t>
+                      </w:r>
+                      <w:r>
+                        <w:rPr>
+                          <w:color w:val="FF0000"/>
+                        </w:rPr>
+                        <w:t>9</w:t>
+                      </w:r>
+                    </w:p>
+                  </w:txbxContent>
+                </v:textbox>
+              </v:shape>
+            </w:pict>
+          </mc:Fallback>
+        </mc:AlternateContent>
+      </w:r>
+      <w:r>
+        <w:rPr>
+          <w:noProof/>
+        </w:rPr>
+        <mc:AlternateContent>
+          <mc:Choice Requires="wps">
+            <w:drawing>
+              <wp:anchor distT="0" distB="0" distL="114300" distR="114300" simplePos="0" relativeHeight="251689984" behindDoc="0" locked="0" layoutInCell="1" allowOverlap="1" wp14:anchorId="11C50E8C" wp14:editId="53BDEE23">
+                <wp:simplePos x="0" y="0"/>
+                <wp:positionH relativeFrom="column">
+                  <wp:posOffset>3616325</wp:posOffset>
+                </wp:positionH>
+                <wp:positionV relativeFrom="paragraph">
+                  <wp:posOffset>490855</wp:posOffset>
+                </wp:positionV>
+                <wp:extent cx="153670" cy="274320"/>
+                <wp:effectExtent l="0" t="0" r="0" b="11430"/>
+                <wp:wrapNone/>
+                <wp:docPr id="940034405" name="Text Box 4"/>
+                <wp:cNvGraphicFramePr/>
+                <a:graphic xmlns:a="http://schemas.openxmlformats.org/drawingml/2006/main">
+                  <a:graphicData uri="http://schemas.microsoft.com/office/word/2010/wordprocessingShape">
+                    <wps:wsp>
+                      <wps:cNvSpPr txBox="1"/>
+                      <wps:spPr>
+                        <a:xfrm>
+                          <a:off x="0" y="0"/>
+                          <a:ext cx="153670" cy="274320"/>
+                        </a:xfrm>
+                        <a:prstGeom prst="rect">
+                          <a:avLst/>
+                        </a:prstGeom>
+                        <a:noFill/>
+                        <a:ln w="6350">
+                          <a:noFill/>
+                        </a:ln>
+                      </wps:spPr>
+                      <wps:txbx>
+                        <w:txbxContent>
+                          <w:p>
+                            <w:pPr>
+                              <w:rPr>
+                                <w:color w:val="FF0000"/>
+                              </w:rPr>
+                            </w:pPr>
+                            <w:r>
+                              <w:rPr>
+                                <w:color w:val="FF0000"/>
+                              </w:rPr>
+                              <w:t>1</w:t>
+                            </w:r>
+                            <w:r>
+                              <w:rPr>
+                                <w:color w:val="FF0000"/>
+                              </w:rPr>
+                              <w:t>4</w:t>
+                            </w:r>
+                          </w:p>
+                        </w:txbxContent>
+                      </wps:txbx>
+                      <wps:bodyPr rot="0" spcFirstLastPara="0" vertOverflow="overflow" horzOverflow="overflow" vert="horz" wrap="square" lIns="0" tIns="0" rIns="0" bIns="0" numCol="1" spcCol="0" rtlCol="0" fromWordArt="0" anchor="t" anchorCtr="0" forceAA="0" compatLnSpc="1">
+                        <a:prstTxWarp prst="textNoShape">
+                          <a:avLst/>
+                        </a:prstTxWarp>
+                        <a:noAutofit/>
+                      </wps:bodyPr>
+                    </wps:wsp>
+                  </a:graphicData>
+                </a:graphic>
+                <wp14:sizeRelH relativeFrom="margin">
+                  <wp14:pctWidth>0</wp14:pctWidth>
+                </wp14:sizeRelH>
+                <wp14:sizeRelV relativeFrom="margin">
+                  <wp14:pctHeight>0</wp14:pctHeight>
+                </wp14:sizeRelV>
+              </wp:anchor>
+            </w:drawing>
+          </mc:Choice>
+          <mc:Fallback>
+            <w:pict>
+              <v:shape w14:anchorId="11C50E8C" id="_x0000_s1036" type="#_x0000_t202" style="position:absolute;margin-left:284.75pt;margin-top:38.65pt;width:12.1pt;height:21.6pt;z-index:251689984;visibility:visible;mso-wrap-style:square;mso-width-percent:0;mso-height-percent:0;mso-wrap-distance-left:9pt;mso-wrap-distance-top:0;mso-wrap-distance-right:9pt;mso-wrap-distance-bottom:0;mso-position-horizontal:absolute;mso-position-horizontal-relative:text;mso-position-vertical:absolute;mso-position-vertical-relative:text;mso-width-percent:0;mso-height-percent:0;mso-width-relative:margin;mso-height-relative:margin;v-text-anchor:top" o:gfxdata="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" filled="f" stroked="f" strokeweight=".5pt">
+                <v:textbox inset="0,0,0,0">
+                  <w:txbxContent>
+                    <w:p>
+                      <w:pPr>
+                        <w:rPr>
+                          <w:color w:val="FF0000"/>
+                        </w:rPr>
+                      </w:pPr>
+                      <w:r>
+                        <w:rPr>
+                          <w:color w:val="FF0000"/>
+                        </w:rPr>
+                        <w:t>1</w:t>
+                      </w:r>
+                      <w:r>
+                        <w:rPr>
+                          <w:color w:val="FF0000"/>
+                        </w:rPr>
+                        <w:t>4</w:t>
+                      </w:r>
+                    </w:p>
+                  </w:txbxContent>
+                </v:textbox>
+              </v:shape>
+            </w:pict>
+          </mc:Fallback>
+        </mc:AlternateContent>
+      </w:r>
+      <w:r>
+        <w:rPr>
+          <w:noProof/>
+        </w:rPr>
+        <mc:AlternateContent>
+          <mc:Choice Requires="wps">
+            <w:drawing>
+              <wp:anchor distT="0" distB="0" distL="114300" distR="114300" simplePos="0" relativeHeight="251684864" behindDoc="0" locked="0" layoutInCell="1" allowOverlap="1" wp14:anchorId="0234981D" wp14:editId="2914B7CE">
+                <wp:simplePos x="0" y="0"/>
+                <wp:positionH relativeFrom="column">
+                  <wp:posOffset>1375410</wp:posOffset>
+                </wp:positionH>
+                <wp:positionV relativeFrom="paragraph">
+                  <wp:posOffset>491490</wp:posOffset>
+                </wp:positionV>
+                <wp:extent cx="153670" cy="274320"/>
+                <wp:effectExtent l="0" t="0" r="0" b="11430"/>
+                <wp:wrapNone/>
+                <wp:docPr id="1624469551" name="Text Box 4"/>
+                <wp:cNvGraphicFramePr/>
+                <a:graphic xmlns:a="http://schemas.openxmlformats.org/drawingml/2006/main">
+                  <a:graphicData uri="http://schemas.microsoft.com/office/word/2010/wordprocessingShape">
+                    <wps:wsp>
+                      <wps:cNvSpPr txBox="1"/>
+                      <wps:spPr>
+                        <a:xfrm>
+                          <a:off x="0" y="0"/>
+                          <a:ext cx="153670" cy="274320"/>
+                        </a:xfrm>
+                        <a:prstGeom prst="rect">
+                          <a:avLst/>
+                        </a:prstGeom>
+                        <a:noFill/>
+                        <a:ln w="6350">
+                          <a:noFill/>
+                        </a:ln>
+                      </wps:spPr>
+                      <wps:txbx>
+                        <w:txbxContent>
+                          <w:p>
+                            <w:pPr>
+                              <w:rPr>
+                                <w:color w:val="FF0000"/>
+                              </w:rPr>
+                            </w:pPr>
+                            <w:r>
+                              <w:rPr>
+                                <w:color w:val="FF0000"/>
+                              </w:rPr>
+                              <w:t>6</w:t>
+                            </w:r>
+                          </w:p>
+                        </w:txbxContent>
+                      </wps:txbx>
+                      <wps:bodyPr rot="0" spcFirstLastPara="0" vertOverflow="overflow" horzOverflow="overflow" vert="horz" wrap="square" lIns="0" tIns="0" rIns="0" bIns="0" numCol="1" spcCol="0" rtlCol="0" fromWordArt="0" anchor="t" anchorCtr="0" forceAA="0" compatLnSpc="1">
+                        <a:prstTxWarp prst="textNoShape">
+                          <a:avLst/>
+                        </a:prstTxWarp>
+                        <a:noAutofit/>
+                      </wps:bodyPr>
+                    </wps:wsp>
+                  </a:graphicData>
+                </a:graphic>
+                <wp14:sizeRelH relativeFrom="margin">
+                  <wp14:pctWidth>0</wp14:pctWidth>
+                </wp14:sizeRelH>
+                <wp14:sizeRelV relativeFrom="margin">
+                  <wp14:pctHeight>0</wp14:pctHeight>
+                </wp14:sizeRelV>
+              </wp:anchor>
+            </w:drawing>
+          </mc:Choice>
+          <mc:Fallback>
+            <w:pict>
+              <v:shape w14:anchorId="0234981D" id="_x0000_s1037" type="#_x0000_t202" style="position:absolute;margin-left:108.3pt;margin-top:38.7pt;width:12.1pt;height:21.6pt;z-index:251684864;visibility:visible;mso-wrap-style:square;mso-width-percent:0;mso-height-percent:0;mso-wrap-distance-left:9pt;mso-wrap-distance-top:0;mso-wrap-distance-right:9pt;mso-wrap-distance-bottom:0;mso-position-horizontal:absolute;mso-position-horizontal-relative:text;mso-position-vertical:absolute;mso-position-vertical-relative:text;mso-width-percent:0;mso-height-percent:0;mso-width-relative:margin;mso-height-relative:margin;v-text-anchor:top" o:gfxdata="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" filled="f" stroked="f" strokeweight=".5pt">
+                <v:textbox inset="0,0,0,0">
+                  <w:txbxContent>
+                    <w:p>
+                      <w:pPr>
+                        <w:rPr>
+                          <w:color w:val="FF0000"/>
+                        </w:rPr>
+                      </w:pPr>
+                      <w:r>
+                        <w:rPr>
+                          <w:color w:val="FF0000"/>
+                        </w:rPr>
+                        <w:t>6</w:t>
+                      </w:r>
+                    </w:p>
+                  </w:txbxContent>
+                </v:textbox>
+              </v:shape>
+            </w:pict>
+          </mc:Fallback>
+        </mc:AlternateContent>
+      </w:r>
+      <w:r>
+        <w:rPr>
+          <w:noProof/>
+        </w:rPr>
+        <mc:AlternateContent>
+          <mc:Choice Requires="wps">
+            <w:drawing>
+              <wp:anchor distT="0" distB="0" distL="114300" distR="114300" simplePos="0" relativeHeight="251691008" behindDoc="0" locked="0" layoutInCell="1" allowOverlap="1" wp14:anchorId="58BBF774" wp14:editId="270833BC">
                 <wp:simplePos x="0" y="0"/>
                 <wp:positionH relativeFrom="column">
                   <wp:posOffset>4095115</wp:posOffset>
@@ -4456,11 +5587,7 @@
           </mc:Choice>
           <mc:Fallback>
             <w:pict>
-              <v:shapetype w14:anchorId="58BBF774" id="_x0000_t202" coordsize="21600,21600" o:spt="202" path="m,l,21600r21600,l21600,xe">
-                <v:stroke joinstyle="miter"/>
-                <v:path gradientshapeok="t" o:connecttype="rect"/>
-              </v:shapetype>
-              <v:shape id="Text Box 4" o:spid="_x0000_s1030" type="#_x0000_t202" style="position:absolute;margin-left:322.45pt;margin-top:90.7pt;width:12.1pt;height:21.6pt;z-index:251691008;visibility:visible;mso-wrap-style:square;mso-width-percent:0;mso-height-percent:0;mso-wrap-distance-left:9pt;mso-wrap-distance-top:0;mso-wrap-distance-right:9pt;mso-wrap-distance-bottom:0;mso-position-horizontal:absolute;mso-position-horizontal-relative:text;mso-position-vertical:absolute;mso-position-vertical-relative:text;mso-width-percent:0;mso-height-percent:0;mso-width-relative:margin;mso-height-relative:margin;v-text-anchor:top" o:gfxdata="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" filled="f" stroked="f" strokeweight=".5pt">
+              <v:shape w14:anchorId="58BBF774" id="_x0000_s1038" type="#_x0000_t202" style="position:absolute;margin-left:322.45pt;margin-top:90.7pt;width:12.1pt;height:21.6pt;z-index:251691008;visibility:visible;mso-wrap-style:square;mso-width-percent:0;mso-height-percent:0;mso-wrap-distance-left:9pt;mso-wrap-distance-top:0;mso-wrap-distance-right:9pt;mso-wrap-distance-bottom:0;mso-position-horizontal:absolute;mso-position-horizontal-relative:text;mso-position-vertical:absolute;mso-position-vertical-relative:text;mso-width-percent:0;mso-height-percent:0;mso-width-relative:margin;mso-height-relative:margin;v-text-anchor:top" o:gfxdata="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" filled="f" stroked="f" strokeweight=".5pt">
                 <v:textbox inset="0,0,0,0">
                   <w:txbxContent>
                     <w:p>
@@ -4480,115 +5607,6 @@
                           <w:color w:val="FF0000"/>
                         </w:rPr>
                         <w:t>5</w:t>
-                      </w:r>
-                    </w:p>
-                  </w:txbxContent>
-                </v:textbox>
-              </v:shape>
-            </w:pict>
-          </mc:Fallback>
-        </mc:AlternateContent>
-      </w:r>
-      <w:r>
-        <w:rPr>
-          <w:noProof/>
-        </w:rPr>
-        <mc:AlternateContent>
-          <mc:Choice Requires="wps">
-            <w:drawing>
-              <wp:anchor distT="0" distB="0" distL="114300" distR="114300" simplePos="0" relativeHeight="251694080" behindDoc="0" locked="0" layoutInCell="1" allowOverlap="1" wp14:anchorId="5E6F42B4" wp14:editId="67F4CF6D">
-                <wp:simplePos x="0" y="0"/>
-                <wp:positionH relativeFrom="column">
-                  <wp:posOffset>5112385</wp:posOffset>
-                </wp:positionH>
-                <wp:positionV relativeFrom="paragraph">
-                  <wp:posOffset>48895</wp:posOffset>
-                </wp:positionV>
-                <wp:extent cx="153670" cy="274320"/>
-                <wp:effectExtent l="0" t="0" r="0" b="11430"/>
-                <wp:wrapNone/>
-                <wp:docPr id="1252200418" name="Text Box 4"/>
-                <wp:cNvGraphicFramePr/>
-                <a:graphic xmlns:a="http://schemas.openxmlformats.org/drawingml/2006/main">
-                  <a:graphicData uri="http://schemas.microsoft.com/office/word/2010/wordprocessingShape">
-                    <wps:wsp>
-                      <wps:cNvSpPr txBox="1"/>
-                      <wps:spPr>
-                        <a:xfrm>
-                          <a:off x="0" y="0"/>
-                          <a:ext cx="153670" cy="274320"/>
-                        </a:xfrm>
-                        <a:prstGeom prst="rect">
-                          <a:avLst/>
-                        </a:prstGeom>
-                        <a:noFill/>
-                        <a:ln w="6350">
-                          <a:noFill/>
-                        </a:ln>
-                      </wps:spPr>
-                      <wps:txbx>
-                        <w:txbxContent>
-                          <w:p>
-                            <w:pPr>
-                              <w:rPr>
-                                <w:color w:val="FF0000"/>
-                              </w:rPr>
-                            </w:pPr>
-                            <w:r>
-                              <w:rPr>
-                                <w:color w:val="FF0000"/>
-                              </w:rPr>
-                              <w:t>1</w:t>
-                            </w:r>
-                            <w:r>
-                              <w:rPr>
-                                <w:color w:val="FF0000"/>
-                              </w:rPr>
-                              <w:t>7</w:t>
-                            </w:r>
-                          </w:p>
-                        </w:txbxContent>
-                      </wps:txbx>
-                      <wps:bodyPr rot="0" spcFirstLastPara="0" vertOverflow="overflow" horzOverflow="overflow" vert="horz" wrap="square" lIns="0" tIns="0" rIns="0" bIns="0" numCol="1" spcCol="0" rtlCol="0" fromWordArt="0" anchor="t" anchorCtr="0" forceAA="0" compatLnSpc="1">
-                        <a:prstTxWarp prst="textNoShape">
-                          <a:avLst/>
-                        </a:prstTxWarp>
-                        <a:noAutofit/>
-                      </wps:bodyPr>
-                    </wps:wsp>
-                  </a:graphicData>
-                </a:graphic>
-                <wp14:sizeRelH relativeFrom="margin">
-                  <wp14:pctWidth>0</wp14:pctWidth>
-                </wp14:sizeRelH>
-                <wp14:sizeRelV relativeFrom="margin">
-                  <wp14:pctHeight>0</wp14:pctHeight>
-                </wp14:sizeRelV>
-              </wp:anchor>
-            </w:drawing>
-          </mc:Choice>
-          <mc:Fallback>
-            <w:pict>
-              <v:shape w14:anchorId="5E6F42B4" id="_x0000_s1031" type="#_x0000_t202" style="position:absolute;margin-left:402.55pt;margin-top:3.85pt;width:12.1pt;height:21.6pt;z-index:251694080;visibility:visible;mso-wrap-style:square;mso-width-percent:0;mso-height-percent:0;mso-wrap-distance-left:9pt;mso-wrap-distance-top:0;mso-wrap-distance-right:9pt;mso-wrap-distance-bottom:0;mso-position-horizontal:absolute;mso-position-horizontal-relative:text;mso-position-vertical:absolute;mso-position-vertical-relative:text;mso-width-percent:0;mso-height-percent:0;mso-width-relative:margin;mso-height-relative:margin;v-text-anchor:top" o:gfxdata="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" filled="f" stroked="f" strokeweight=".5pt">
-                <v:textbox inset="0,0,0,0">
-                  <w:txbxContent>
-                    <w:p>
-                      <w:pPr>
-                        <w:rPr>
-                          <w:color w:val="FF0000"/>
-                        </w:rPr>
-                      </w:pPr>
-                      <w:r>
-                        <w:rPr>
-                          <w:color w:val="FF0000"/>
-                        </w:rPr>
-                        <w:t>1</w:t>
-                      </w:r>
-                      <w:r>
-                        <w:rPr>
-                          <w:color w:val="FF0000"/>
-                        </w:rPr>
-                        <w:t>7</w:t>
                       </w:r>
                     </w:p>
                   </w:txbxContent>
@@ -4672,7 +5690,7 @@
           </mc:Choice>
           <mc:Fallback>
             <w:pict>
-              <v:shape w14:anchorId="6CBFE5E3" id="_x0000_s1032" type="#_x0000_t202" style="position:absolute;margin-left:194.75pt;margin-top:50.6pt;width:12.1pt;height:21.6pt;z-index:251698176;visibility:visible;mso-wrap-style:square;mso-width-percent:0;mso-height-percent:0;mso-wrap-distance-left:9pt;mso-wrap-distance-top:0;mso-wrap-distance-right:9pt;mso-wrap-distance-bottom:0;mso-position-horizontal:absolute;mso-position-horizontal-relative:text;mso-position-vertical:absolute;mso-position-vertical-relative:text;mso-width-percent:0;mso-height-percent:0;mso-width-relative:margin;mso-height-relative:margin;v-text-anchor:top" o:gfxdata="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" filled="f" stroked="f" strokeweight=".5pt">
+              <v:shape w14:anchorId="6CBFE5E3" id="_x0000_s1039" type="#_x0000_t202" style="position:absolute;margin-left:194.75pt;margin-top:50.6pt;width:12.1pt;height:21.6pt;z-index:251698176;visibility:visible;mso-wrap-style:square;mso-width-percent:0;mso-height-percent:0;mso-wrap-distance-left:9pt;mso-wrap-distance-top:0;mso-wrap-distance-right:9pt;mso-wrap-distance-bottom:0;mso-position-horizontal:absolute;mso-position-horizontal-relative:text;mso-position-vertical:absolute;mso-position-vertical-relative:text;mso-width-percent:0;mso-height-percent:0;mso-width-relative:margin;mso-height-relative:margin;v-text-anchor:top" o:gfxdata="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" filled="f" stroked="f" strokeweight=".5pt">
                 <v:textbox inset="0,0,0,0">
                   <w:txbxContent>
                     <w:p>
@@ -4775,7 +5793,7 @@
           </mc:Choice>
           <mc:Fallback>
             <w:pict>
-              <v:shape w14:anchorId="455B2DC3" id="_x0000_s1033" type="#_x0000_t202" style="position:absolute;margin-left:319.35pt;margin-top:3.45pt;width:12.1pt;height:21.6pt;z-index:251688960;visibility:visible;mso-wrap-style:square;mso-width-percent:0;mso-height-percent:0;mso-wrap-distance-left:9pt;mso-wrap-distance-top:0;mso-wrap-distance-right:9pt;mso-wrap-distance-bottom:0;mso-position-horizontal:absolute;mso-position-horizontal-relative:text;mso-position-vertical:absolute;mso-position-vertical-relative:text;mso-width-percent:0;mso-height-percent:0;mso-width-relative:margin;mso-height-relative:margin;v-text-anchor:top" o:gfxdata="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" filled="f" stroked="f" strokeweight=".5pt">
+              <v:shape w14:anchorId="455B2DC3" id="_x0000_s1040" type="#_x0000_t202" style="position:absolute;margin-left:319.35pt;margin-top:3.45pt;width:12.1pt;height:21.6pt;z-index:251688960;visibility:visible;mso-wrap-style:square;mso-width-percent:0;mso-height-percent:0;mso-wrap-distance-left:9pt;mso-wrap-distance-top:0;mso-wrap-distance-right:9pt;mso-wrap-distance-bottom:0;mso-position-horizontal:absolute;mso-position-horizontal-relative:text;mso-position-vertical:absolute;mso-position-vertical-relative:text;mso-width-percent:0;mso-height-percent:0;mso-width-relative:margin;mso-height-relative:margin;v-text-anchor:top" o:gfxdata="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" filled="f" stroked="f" strokeweight=".5pt">
                 <v:textbox inset="0,0,0,0">
                   <w:txbxContent>
                     <w:p>
@@ -4811,7 +5829,7 @@
         <mc:AlternateContent>
           <mc:Choice Requires="wps">
             <w:drawing>
-              <wp:anchor distT="0" distB="0" distL="114300" distR="114300" simplePos="0" relativeHeight="251704320" behindDoc="0" locked="0" layoutInCell="1" allowOverlap="1" wp14:anchorId="3C50D2C7" wp14:editId="04307E0F">
+              <wp:anchor distT="0" distB="0" distL="114300" distR="114300" simplePos="0" relativeHeight="251704320" behindDoc="0" locked="0" layoutInCell="1" allowOverlap="1" wp14:anchorId="3C50D2C7" wp14:editId="56801E62">
                 <wp:simplePos x="0" y="0"/>
                 <wp:positionH relativeFrom="margin">
                   <wp:posOffset>2900680</wp:posOffset>
@@ -4884,7 +5902,7 @@
           </mc:Choice>
           <mc:Fallback>
             <w:pict>
-              <v:shape w14:anchorId="3C50D2C7" id="_x0000_s1034" type="#_x0000_t202" style="position:absolute;margin-left:228.4pt;margin-top:135.05pt;width:12.1pt;height:21.6pt;z-index:251704320;visibility:visible;mso-wrap-style:square;mso-width-percent:0;mso-height-percent:0;mso-wrap-distance-left:9pt;mso-wrap-distance-top:0;mso-wrap-distance-right:9pt;mso-wrap-distance-bottom:0;mso-position-horizontal:absolute;mso-position-horizontal-relative:margin;mso-position-vertical:absolute;mso-position-vertical-relative:text;mso-width-percent:0;mso-height-percent:0;mso-width-relative:margin;mso-height-relative:margin;v-text-anchor:top" o:gfxdata="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" filled="f" stroked="f" strokeweight=".5pt">
+              <v:shape w14:anchorId="3C50D2C7" id="_x0000_s1041" type="#_x0000_t202" style="position:absolute;margin-left:228.4pt;margin-top:135.05pt;width:12.1pt;height:21.6pt;z-index:251704320;visibility:visible;mso-wrap-style:square;mso-width-percent:0;mso-height-percent:0;mso-wrap-distance-left:9pt;mso-wrap-distance-top:0;mso-wrap-distance-right:9pt;mso-wrap-distance-bottom:0;mso-position-horizontal:absolute;mso-position-horizontal-relative:margin;mso-position-vertical:absolute;mso-position-vertical-relative:text;mso-width-percent:0;mso-height-percent:0;mso-width-relative:margin;mso-height-relative:margin;v-text-anchor:top" o:gfxdata="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" filled="f" stroked="f" strokeweight=".5pt">
                 <v:textbox inset="0,0,0,0">
                   <w:txbxContent>
                     <w:p>
@@ -4921,201 +5939,7 @@
         <mc:AlternateContent>
           <mc:Choice Requires="wps">
             <w:drawing>
-              <wp:anchor distT="0" distB="0" distL="114300" distR="114300" simplePos="0" relativeHeight="251679744" behindDoc="0" locked="0" layoutInCell="1" allowOverlap="1" wp14:anchorId="37D1CB7C" wp14:editId="38BD7ECC">
-                <wp:simplePos x="0" y="0"/>
-                <wp:positionH relativeFrom="column">
-                  <wp:posOffset>668020</wp:posOffset>
-                </wp:positionH>
-                <wp:positionV relativeFrom="paragraph">
-                  <wp:posOffset>1148080</wp:posOffset>
-                </wp:positionV>
-                <wp:extent cx="153670" cy="274320"/>
-                <wp:effectExtent l="0" t="0" r="0" b="11430"/>
-                <wp:wrapNone/>
-                <wp:docPr id="1898731617" name="Text Box 4"/>
-                <wp:cNvGraphicFramePr/>
-                <a:graphic xmlns:a="http://schemas.openxmlformats.org/drawingml/2006/main">
-                  <a:graphicData uri="http://schemas.microsoft.com/office/word/2010/wordprocessingShape">
-                    <wps:wsp>
-                      <wps:cNvSpPr txBox="1"/>
-                      <wps:spPr>
-                        <a:xfrm>
-                          <a:off x="0" y="0"/>
-                          <a:ext cx="153670" cy="274320"/>
-                        </a:xfrm>
-                        <a:prstGeom prst="rect">
-                          <a:avLst/>
-                        </a:prstGeom>
-                        <a:noFill/>
-                        <a:ln w="6350">
-                          <a:noFill/>
-                        </a:ln>
-                      </wps:spPr>
-                      <wps:txbx>
-                        <w:txbxContent>
-                          <w:p>
-                            <w:pPr>
-                              <w:rPr>
-                                <w:color w:val="FF0000"/>
-                              </w:rPr>
-                            </w:pPr>
-                            <w:r>
-                              <w:rPr>
-                                <w:color w:val="FF0000"/>
-                              </w:rPr>
-                              <w:t>3</w:t>
-                            </w:r>
-                          </w:p>
-                        </w:txbxContent>
-                      </wps:txbx>
-                      <wps:bodyPr rot="0" spcFirstLastPara="0" vertOverflow="overflow" horzOverflow="overflow" vert="horz" wrap="square" lIns="0" tIns="0" rIns="0" bIns="0" numCol="1" spcCol="0" rtlCol="0" fromWordArt="0" anchor="t" anchorCtr="0" forceAA="0" compatLnSpc="1">
-                        <a:prstTxWarp prst="textNoShape">
-                          <a:avLst/>
-                        </a:prstTxWarp>
-                        <a:noAutofit/>
-                      </wps:bodyPr>
-                    </wps:wsp>
-                  </a:graphicData>
-                </a:graphic>
-                <wp14:sizeRelH relativeFrom="margin">
-                  <wp14:pctWidth>0</wp14:pctWidth>
-                </wp14:sizeRelH>
-                <wp14:sizeRelV relativeFrom="margin">
-                  <wp14:pctHeight>0</wp14:pctHeight>
-                </wp14:sizeRelV>
-              </wp:anchor>
-            </w:drawing>
-          </mc:Choice>
-          <mc:Fallback>
-            <w:pict>
-              <v:shape w14:anchorId="37D1CB7C" id="_x0000_s1035" type="#_x0000_t202" style="position:absolute;margin-left:52.6pt;margin-top:90.4pt;width:12.1pt;height:21.6pt;z-index:251679744;visibility:visible;mso-wrap-style:square;mso-width-percent:0;mso-height-percent:0;mso-wrap-distance-left:9pt;mso-wrap-distance-top:0;mso-wrap-distance-right:9pt;mso-wrap-distance-bottom:0;mso-position-horizontal:absolute;mso-position-horizontal-relative:text;mso-position-vertical:absolute;mso-position-vertical-relative:text;mso-width-percent:0;mso-height-percent:0;mso-width-relative:margin;mso-height-relative:margin;v-text-anchor:top" o:gfxdata="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" filled="f" stroked="f" strokeweight=".5pt">
-                <v:textbox inset="0,0,0,0">
-                  <w:txbxContent>
-                    <w:p>
-                      <w:pPr>
-                        <w:rPr>
-                          <w:color w:val="FF0000"/>
-                        </w:rPr>
-                      </w:pPr>
-                      <w:r>
-                        <w:rPr>
-                          <w:color w:val="FF0000"/>
-                        </w:rPr>
-                        <w:t>3</w:t>
-                      </w:r>
-                    </w:p>
-                  </w:txbxContent>
-                </v:textbox>
-              </v:shape>
-            </w:pict>
-          </mc:Fallback>
-        </mc:AlternateContent>
-      </w:r>
-      <w:r>
-        <w:rPr>
-          <w:noProof/>
-        </w:rPr>
-        <mc:AlternateContent>
-          <mc:Choice Requires="wps">
-            <w:drawing>
-              <wp:anchor distT="0" distB="0" distL="114300" distR="114300" simplePos="0" relativeHeight="251684864" behindDoc="0" locked="0" layoutInCell="1" allowOverlap="1" wp14:anchorId="0234981D" wp14:editId="239DD25B">
-                <wp:simplePos x="0" y="0"/>
-                <wp:positionH relativeFrom="column">
-                  <wp:posOffset>1381760</wp:posOffset>
-                </wp:positionH>
-                <wp:positionV relativeFrom="paragraph">
-                  <wp:posOffset>497840</wp:posOffset>
-                </wp:positionV>
-                <wp:extent cx="153670" cy="274320"/>
-                <wp:effectExtent l="0" t="0" r="0" b="11430"/>
-                <wp:wrapNone/>
-                <wp:docPr id="1624469551" name="Text Box 4"/>
-                <wp:cNvGraphicFramePr/>
-                <a:graphic xmlns:a="http://schemas.openxmlformats.org/drawingml/2006/main">
-                  <a:graphicData uri="http://schemas.microsoft.com/office/word/2010/wordprocessingShape">
-                    <wps:wsp>
-                      <wps:cNvSpPr txBox="1"/>
-                      <wps:spPr>
-                        <a:xfrm>
-                          <a:off x="0" y="0"/>
-                          <a:ext cx="153670" cy="274320"/>
-                        </a:xfrm>
-                        <a:prstGeom prst="rect">
-                          <a:avLst/>
-                        </a:prstGeom>
-                        <a:noFill/>
-                        <a:ln w="6350">
-                          <a:noFill/>
-                        </a:ln>
-                      </wps:spPr>
-                      <wps:txbx>
-                        <w:txbxContent>
-                          <w:p>
-                            <w:pPr>
-                              <w:rPr>
-                                <w:color w:val="FF0000"/>
-                              </w:rPr>
-                            </w:pPr>
-                            <w:r>
-                              <w:rPr>
-                                <w:color w:val="FF0000"/>
-                              </w:rPr>
-                              <w:t>6</w:t>
-                            </w:r>
-                          </w:p>
-                        </w:txbxContent>
-                      </wps:txbx>
-                      <wps:bodyPr rot="0" spcFirstLastPara="0" vertOverflow="overflow" horzOverflow="overflow" vert="horz" wrap="square" lIns="0" tIns="0" rIns="0" bIns="0" numCol="1" spcCol="0" rtlCol="0" fromWordArt="0" anchor="t" anchorCtr="0" forceAA="0" compatLnSpc="1">
-                        <a:prstTxWarp prst="textNoShape">
-                          <a:avLst/>
-                        </a:prstTxWarp>
-                        <a:noAutofit/>
-                      </wps:bodyPr>
-                    </wps:wsp>
-                  </a:graphicData>
-                </a:graphic>
-                <wp14:sizeRelH relativeFrom="margin">
-                  <wp14:pctWidth>0</wp14:pctWidth>
-                </wp14:sizeRelH>
-                <wp14:sizeRelV relativeFrom="margin">
-                  <wp14:pctHeight>0</wp14:pctHeight>
-                </wp14:sizeRelV>
-              </wp:anchor>
-            </w:drawing>
-          </mc:Choice>
-          <mc:Fallback>
-            <w:pict>
-              <v:shape w14:anchorId="0234981D" id="_x0000_s1036" type="#_x0000_t202" style="position:absolute;margin-left:108.8pt;margin-top:39.2pt;width:12.1pt;height:21.6pt;z-index:251684864;visibility:visible;mso-wrap-style:square;mso-width-percent:0;mso-height-percent:0;mso-wrap-distance-left:9pt;mso-wrap-distance-top:0;mso-wrap-distance-right:9pt;mso-wrap-distance-bottom:0;mso-position-horizontal:absolute;mso-position-horizontal-relative:text;mso-position-vertical:absolute;mso-position-vertical-relative:text;mso-width-percent:0;mso-height-percent:0;mso-width-relative:margin;mso-height-relative:margin;v-text-anchor:top" o:gfxdata="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" filled="f" stroked="f" strokeweight=".5pt">
-                <v:textbox inset="0,0,0,0">
-                  <w:txbxContent>
-                    <w:p>
-                      <w:pPr>
-                        <w:rPr>
-                          <w:color w:val="FF0000"/>
-                        </w:rPr>
-                      </w:pPr>
-                      <w:r>
-                        <w:rPr>
-                          <w:color w:val="FF0000"/>
-                        </w:rPr>
-                        <w:t>6</w:t>
-                      </w:r>
-                    </w:p>
-                  </w:txbxContent>
-                </v:textbox>
-              </v:shape>
-            </w:pict>
-          </mc:Fallback>
-        </mc:AlternateContent>
-      </w:r>
-      <w:r>
-        <w:rPr>
-          <w:noProof/>
-        </w:rPr>
-        <mc:AlternateContent>
-          <mc:Choice Requires="wps">
-            <w:drawing>
-              <wp:anchor distT="0" distB="0" distL="114300" distR="114300" simplePos="0" relativeHeight="251695104" behindDoc="0" locked="0" layoutInCell="1" allowOverlap="1" wp14:anchorId="6DAE4BA8" wp14:editId="11A93689">
+              <wp:anchor distT="0" distB="0" distL="114300" distR="114300" simplePos="0" relativeHeight="251695104" behindDoc="0" locked="0" layoutInCell="1" allowOverlap="1" wp14:anchorId="6DAE4BA8" wp14:editId="229310F2">
                 <wp:simplePos x="0" y="0"/>
                 <wp:positionH relativeFrom="column">
                   <wp:posOffset>4665980</wp:posOffset>
@@ -5188,7 +6012,7 @@
           </mc:Choice>
           <mc:Fallback>
             <w:pict>
-              <v:shape w14:anchorId="6DAE4BA8" id="_x0000_s1037" type="#_x0000_t202" style="position:absolute;margin-left:367.4pt;margin-top:39.05pt;width:12.1pt;height:21.6pt;z-index:251695104;visibility:visible;mso-wrap-style:square;mso-width-percent:0;mso-height-percent:0;mso-wrap-distance-left:9pt;mso-wrap-distance-top:0;mso-wrap-distance-right:9pt;mso-wrap-distance-bottom:0;mso-position-horizontal:absolute;mso-position-horizontal-relative:text;mso-position-vertical:absolute;mso-position-vertical-relative:text;mso-width-percent:0;mso-height-percent:0;mso-width-relative:margin;mso-height-relative:margin;v-text-anchor:top" o:gfxdata="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" filled="f" stroked="f" strokeweight=".5pt">
+              <v:shape w14:anchorId="6DAE4BA8" id="_x0000_s1042" type="#_x0000_t202" style="position:absolute;margin-left:367.4pt;margin-top:39.05pt;width:12.1pt;height:21.6pt;z-index:251695104;visibility:visible;mso-wrap-style:square;mso-width-percent:0;mso-height-percent:0;mso-wrap-distance-left:9pt;mso-wrap-distance-top:0;mso-wrap-distance-right:9pt;mso-wrap-distance-bottom:0;mso-position-horizontal:absolute;mso-position-horizontal-relative:text;mso-position-vertical:absolute;mso-position-vertical-relative:text;mso-width-percent:0;mso-height-percent:0;mso-width-relative:margin;mso-height-relative:margin;v-text-anchor:top" o:gfxdata="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" filled="f" stroked="f" strokeweight=".5pt">
                 <v:textbox inset="0,0,0,0">
                   <w:txbxContent>
                     <w:p>
@@ -5208,115 +6032,6 @@
                           <w:color w:val="FF0000"/>
                         </w:rPr>
                         <w:t>8</w:t>
-                      </w:r>
-                    </w:p>
-                  </w:txbxContent>
-                </v:textbox>
-              </v:shape>
-            </w:pict>
-          </mc:Fallback>
-        </mc:AlternateContent>
-      </w:r>
-      <w:r>
-        <w:rPr>
-          <w:noProof/>
-        </w:rPr>
-        <mc:AlternateContent>
-          <mc:Choice Requires="wps">
-            <w:drawing>
-              <wp:anchor distT="0" distB="0" distL="114300" distR="114300" simplePos="0" relativeHeight="251689984" behindDoc="0" locked="0" layoutInCell="1" allowOverlap="1" wp14:anchorId="11C50E8C" wp14:editId="30038244">
-                <wp:simplePos x="0" y="0"/>
-                <wp:positionH relativeFrom="column">
-                  <wp:posOffset>3616325</wp:posOffset>
-                </wp:positionH>
-                <wp:positionV relativeFrom="paragraph">
-                  <wp:posOffset>497205</wp:posOffset>
-                </wp:positionV>
-                <wp:extent cx="153670" cy="274320"/>
-                <wp:effectExtent l="0" t="0" r="0" b="11430"/>
-                <wp:wrapNone/>
-                <wp:docPr id="940034405" name="Text Box 4"/>
-                <wp:cNvGraphicFramePr/>
-                <a:graphic xmlns:a="http://schemas.openxmlformats.org/drawingml/2006/main">
-                  <a:graphicData uri="http://schemas.microsoft.com/office/word/2010/wordprocessingShape">
-                    <wps:wsp>
-                      <wps:cNvSpPr txBox="1"/>
-                      <wps:spPr>
-                        <a:xfrm>
-                          <a:off x="0" y="0"/>
-                          <a:ext cx="153670" cy="274320"/>
-                        </a:xfrm>
-                        <a:prstGeom prst="rect">
-                          <a:avLst/>
-                        </a:prstGeom>
-                        <a:noFill/>
-                        <a:ln w="6350">
-                          <a:noFill/>
-                        </a:ln>
-                      </wps:spPr>
-                      <wps:txbx>
-                        <w:txbxContent>
-                          <w:p>
-                            <w:pPr>
-                              <w:rPr>
-                                <w:color w:val="FF0000"/>
-                              </w:rPr>
-                            </w:pPr>
-                            <w:r>
-                              <w:rPr>
-                                <w:color w:val="FF0000"/>
-                              </w:rPr>
-                              <w:t>1</w:t>
-                            </w:r>
-                            <w:r>
-                              <w:rPr>
-                                <w:color w:val="FF0000"/>
-                              </w:rPr>
-                              <w:t>4</w:t>
-                            </w:r>
-                          </w:p>
-                        </w:txbxContent>
-                      </wps:txbx>
-                      <wps:bodyPr rot="0" spcFirstLastPara="0" vertOverflow="overflow" horzOverflow="overflow" vert="horz" wrap="square" lIns="0" tIns="0" rIns="0" bIns="0" numCol="1" spcCol="0" rtlCol="0" fromWordArt="0" anchor="t" anchorCtr="0" forceAA="0" compatLnSpc="1">
-                        <a:prstTxWarp prst="textNoShape">
-                          <a:avLst/>
-                        </a:prstTxWarp>
-                        <a:noAutofit/>
-                      </wps:bodyPr>
-                    </wps:wsp>
-                  </a:graphicData>
-                </a:graphic>
-                <wp14:sizeRelH relativeFrom="margin">
-                  <wp14:pctWidth>0</wp14:pctWidth>
-                </wp14:sizeRelH>
-                <wp14:sizeRelV relativeFrom="margin">
-                  <wp14:pctHeight>0</wp14:pctHeight>
-                </wp14:sizeRelV>
-              </wp:anchor>
-            </w:drawing>
-          </mc:Choice>
-          <mc:Fallback>
-            <w:pict>
-              <v:shape w14:anchorId="11C50E8C" id="_x0000_s1038" type="#_x0000_t202" style="position:absolute;margin-left:284.75pt;margin-top:39.15pt;width:12.1pt;height:21.6pt;z-index:251689984;visibility:visible;mso-wrap-style:square;mso-width-percent:0;mso-height-percent:0;mso-wrap-distance-left:9pt;mso-wrap-distance-top:0;mso-wrap-distance-right:9pt;mso-wrap-distance-bottom:0;mso-position-horizontal:absolute;mso-position-horizontal-relative:text;mso-position-vertical:absolute;mso-position-vertical-relative:text;mso-width-percent:0;mso-height-percent:0;mso-width-relative:margin;mso-height-relative:margin;v-text-anchor:top" o:gfxdata="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" filled="f" stroked="f" strokeweight=".5pt">
-                <v:textbox inset="0,0,0,0">
-                  <w:txbxContent>
-                    <w:p>
-                      <w:pPr>
-                        <w:rPr>
-                          <w:color w:val="FF0000"/>
-                        </w:rPr>
-                      </w:pPr>
-                      <w:r>
-                        <w:rPr>
-                          <w:color w:val="FF0000"/>
-                        </w:rPr>
-                        <w:t>1</w:t>
-                      </w:r>
-                      <w:r>
-                        <w:rPr>
-                          <w:color w:val="FF0000"/>
-                        </w:rPr>
-                        <w:t>4</w:t>
                       </w:r>
                     </w:p>
                   </w:txbxContent>
@@ -5400,7 +6115,7 @@
           </mc:Choice>
           <mc:Fallback>
             <w:pict>
-              <v:shape w14:anchorId="7A3C0949" id="_x0000_s1039" type="#_x0000_t202" style="position:absolute;margin-left:138.05pt;margin-top:3.5pt;width:12.1pt;height:21.6pt;z-index:251683840;visibility:visible;mso-wrap-style:square;mso-width-percent:0;mso-height-percent:0;mso-wrap-distance-left:9pt;mso-wrap-distance-top:0;mso-wrap-distance-right:9pt;mso-wrap-distance-bottom:0;mso-position-horizontal:absolute;mso-position-horizontal-relative:text;mso-position-vertical:absolute;mso-position-vertical-relative:text;mso-width-percent:0;mso-height-percent:0;mso-width-relative:margin;mso-height-relative:margin;v-text-anchor:top" o:gfxdata="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" filled="f" stroked="f" strokeweight=".5pt">
+              <v:shape w14:anchorId="7A3C0949" id="_x0000_s1043" type="#_x0000_t202" style="position:absolute;margin-left:138.05pt;margin-top:3.5pt;width:12.1pt;height:21.6pt;z-index:251683840;visibility:visible;mso-wrap-style:square;mso-width-percent:0;mso-height-percent:0;mso-wrap-distance-left:9pt;mso-wrap-distance-top:0;mso-wrap-distance-right:9pt;mso-wrap-distance-bottom:0;mso-position-horizontal:absolute;mso-position-horizontal-relative:text;mso-position-vertical:absolute;mso-position-vertical-relative:text;mso-width-percent:0;mso-height-percent:0;mso-width-relative:margin;mso-height-relative:margin;v-text-anchor:top" o:gfxdata="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" filled="f" stroked="f" strokeweight=".5pt">
                 <v:textbox inset="0,0,0,0">
                   <w:txbxContent>
                     <w:p>
@@ -5430,7 +6145,7 @@
         <mc:AlternateContent>
           <mc:Choice Requires="wps">
             <w:drawing>
-              <wp:anchor distT="0" distB="0" distL="114300" distR="114300" simplePos="0" relativeHeight="251677696" behindDoc="0" locked="0" layoutInCell="1" allowOverlap="1" wp14:anchorId="6C561423" wp14:editId="06207D7D">
+              <wp:anchor distT="0" distB="0" distL="114300" distR="114300" simplePos="0" relativeHeight="251677696" behindDoc="0" locked="0" layoutInCell="1" allowOverlap="1" wp14:anchorId="6C561423" wp14:editId="1E30DAA0">
                 <wp:simplePos x="0" y="0"/>
                 <wp:positionH relativeFrom="column">
                   <wp:posOffset>326390</wp:posOffset>
@@ -5497,7 +6212,7 @@
           </mc:Choice>
           <mc:Fallback>
             <w:pict>
-              <v:shape w14:anchorId="6C561423" id="_x0000_s1040" type="#_x0000_t202" style="position:absolute;margin-left:25.7pt;margin-top:38.9pt;width:12.1pt;height:21.6pt;z-index:251677696;visibility:visible;mso-wrap-style:square;mso-width-percent:0;mso-height-percent:0;mso-wrap-distance-left:9pt;mso-wrap-distance-top:0;mso-wrap-distance-right:9pt;mso-wrap-distance-bottom:0;mso-position-horizontal:absolute;mso-position-horizontal-relative:text;mso-position-vertical:absolute;mso-position-vertical-relative:text;mso-width-percent:0;mso-height-percent:0;mso-width-relative:margin;mso-height-relative:margin;v-text-anchor:top" o:gfxdata="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" filled="f" stroked="f" strokeweight=".5pt">
+              <v:shape w14:anchorId="6C561423" id="_x0000_s1044" type="#_x0000_t202" style="position:absolute;margin-left:25.7pt;margin-top:38.9pt;width:12.1pt;height:21.6pt;z-index:251677696;visibility:visible;mso-wrap-style:square;mso-width-percent:0;mso-height-percent:0;mso-wrap-distance-left:9pt;mso-wrap-distance-top:0;mso-wrap-distance-right:9pt;mso-wrap-distance-bottom:0;mso-position-horizontal:absolute;mso-position-horizontal-relative:text;mso-position-vertical:absolute;mso-position-vertical-relative:text;mso-width-percent:0;mso-height-percent:0;mso-width-relative:margin;mso-height-relative:margin;v-text-anchor:top" o:gfxdata="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" filled="f" stroked="f" strokeweight=".5pt">
                 <v:textbox inset="0,0,0,0">
                   <w:txbxContent>
                     <w:p>
@@ -5511,321 +6226,6 @@
                           <w:color w:val="FF0000"/>
                         </w:rPr>
                         <w:t>2</w:t>
-                      </w:r>
-                    </w:p>
-                  </w:txbxContent>
-                </v:textbox>
-              </v:shape>
-            </w:pict>
-          </mc:Fallback>
-        </mc:AlternateContent>
-      </w:r>
-      <w:r>
-        <w:rPr>
-          <w:noProof/>
-        </w:rPr>
-        <mc:AlternateContent>
-          <mc:Choice Requires="wps">
-            <w:drawing>
-              <wp:anchor distT="0" distB="0" distL="114300" distR="114300" simplePos="0" relativeHeight="251675648" behindDoc="0" locked="0" layoutInCell="1" allowOverlap="1" wp14:anchorId="27BAE70F" wp14:editId="05C8DF05">
-                <wp:simplePos x="0" y="0"/>
-                <wp:positionH relativeFrom="column">
-                  <wp:posOffset>693420</wp:posOffset>
-                </wp:positionH>
-                <wp:positionV relativeFrom="paragraph">
-                  <wp:posOffset>46990</wp:posOffset>
-                </wp:positionV>
-                <wp:extent cx="153670" cy="274320"/>
-                <wp:effectExtent l="0" t="0" r="0" b="11430"/>
-                <wp:wrapNone/>
-                <wp:docPr id="2030244681" name="Text Box 4"/>
-                <wp:cNvGraphicFramePr/>
-                <a:graphic xmlns:a="http://schemas.openxmlformats.org/drawingml/2006/main">
-                  <a:graphicData uri="http://schemas.microsoft.com/office/word/2010/wordprocessingShape">
-                    <wps:wsp>
-                      <wps:cNvSpPr txBox="1"/>
-                      <wps:spPr>
-                        <a:xfrm>
-                          <a:off x="0" y="0"/>
-                          <a:ext cx="153670" cy="274320"/>
-                        </a:xfrm>
-                        <a:prstGeom prst="rect">
-                          <a:avLst/>
-                        </a:prstGeom>
-                        <a:noFill/>
-                        <a:ln w="6350">
-                          <a:noFill/>
-                        </a:ln>
-                      </wps:spPr>
-                      <wps:txbx>
-                        <w:txbxContent>
-                          <w:p>
-                            <w:pPr>
-                              <w:rPr>
-                                <w:color w:val="FF0000"/>
-                              </w:rPr>
-                            </w:pPr>
-                            <w:r>
-                              <w:rPr>
-                                <w:color w:val="FF0000"/>
-                              </w:rPr>
-                              <w:t>1</w:t>
-                            </w:r>
-                          </w:p>
-                        </w:txbxContent>
-                      </wps:txbx>
-                      <wps:bodyPr rot="0" spcFirstLastPara="0" vertOverflow="overflow" horzOverflow="overflow" vert="horz" wrap="square" lIns="0" tIns="0" rIns="0" bIns="0" numCol="1" spcCol="0" rtlCol="0" fromWordArt="0" anchor="t" anchorCtr="0" forceAA="0" compatLnSpc="1">
-                        <a:prstTxWarp prst="textNoShape">
-                          <a:avLst/>
-                        </a:prstTxWarp>
-                        <a:noAutofit/>
-                      </wps:bodyPr>
-                    </wps:wsp>
-                  </a:graphicData>
-                </a:graphic>
-                <wp14:sizeRelH relativeFrom="margin">
-                  <wp14:pctWidth>0</wp14:pctWidth>
-                </wp14:sizeRelH>
-                <wp14:sizeRelV relativeFrom="margin">
-                  <wp14:pctHeight>0</wp14:pctHeight>
-                </wp14:sizeRelV>
-              </wp:anchor>
-            </w:drawing>
-          </mc:Choice>
-          <mc:Fallback>
-            <w:pict>
-              <v:shape w14:anchorId="27BAE70F" id="_x0000_s1041" type="#_x0000_t202" style="position:absolute;margin-left:54.6pt;margin-top:3.7pt;width:12.1pt;height:21.6pt;z-index:251675648;visibility:visible;mso-wrap-style:square;mso-width-percent:0;mso-height-percent:0;mso-wrap-distance-left:9pt;mso-wrap-distance-top:0;mso-wrap-distance-right:9pt;mso-wrap-distance-bottom:0;mso-position-horizontal:absolute;mso-position-horizontal-relative:text;mso-position-vertical:absolute;mso-position-vertical-relative:text;mso-width-percent:0;mso-height-percent:0;mso-width-relative:margin;mso-height-relative:margin;v-text-anchor:top" o:gfxdata="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" filled="f" stroked="f" strokeweight=".5pt">
-                <v:textbox inset="0,0,0,0">
-                  <w:txbxContent>
-                    <w:p>
-                      <w:pPr>
-                        <w:rPr>
-                          <w:color w:val="FF0000"/>
-                        </w:rPr>
-                      </w:pPr>
-                      <w:r>
-                        <w:rPr>
-                          <w:color w:val="FF0000"/>
-                        </w:rPr>
-                        <w:t>1</w:t>
-                      </w:r>
-                    </w:p>
-                  </w:txbxContent>
-                </v:textbox>
-              </v:shape>
-            </w:pict>
-          </mc:Fallback>
-        </mc:AlternateContent>
-      </w:r>
-      <w:r>
-        <w:rPr>
-          <w:noProof/>
-        </w:rPr>
-        <mc:AlternateContent>
-          <mc:Choice Requires="wps">
-            <w:drawing>
-              <wp:anchor distT="0" distB="0" distL="114300" distR="114300" simplePos="0" relativeHeight="251696128" behindDoc="0" locked="0" layoutInCell="1" allowOverlap="1" wp14:anchorId="61811B10" wp14:editId="428BBC70">
-                <wp:simplePos x="0" y="0"/>
-                <wp:positionH relativeFrom="column">
-                  <wp:posOffset>5130800</wp:posOffset>
-                </wp:positionH>
-                <wp:positionV relativeFrom="paragraph">
-                  <wp:posOffset>1108710</wp:posOffset>
-                </wp:positionV>
-                <wp:extent cx="153670" cy="274320"/>
-                <wp:effectExtent l="0" t="0" r="0" b="11430"/>
-                <wp:wrapNone/>
-                <wp:docPr id="624533407" name="Text Box 4"/>
-                <wp:cNvGraphicFramePr/>
-                <a:graphic xmlns:a="http://schemas.openxmlformats.org/drawingml/2006/main">
-                  <a:graphicData uri="http://schemas.microsoft.com/office/word/2010/wordprocessingShape">
-                    <wps:wsp>
-                      <wps:cNvSpPr txBox="1"/>
-                      <wps:spPr>
-                        <a:xfrm>
-                          <a:off x="0" y="0"/>
-                          <a:ext cx="153670" cy="274320"/>
-                        </a:xfrm>
-                        <a:prstGeom prst="rect">
-                          <a:avLst/>
-                        </a:prstGeom>
-                        <a:noFill/>
-                        <a:ln w="6350">
-                          <a:noFill/>
-                        </a:ln>
-                      </wps:spPr>
-                      <wps:txbx>
-                        <w:txbxContent>
-                          <w:p>
-                            <w:pPr>
-                              <w:rPr>
-                                <w:color w:val="FF0000"/>
-                              </w:rPr>
-                            </w:pPr>
-                            <w:r>
-                              <w:rPr>
-                                <w:color w:val="FF0000"/>
-                              </w:rPr>
-                              <w:t>1</w:t>
-                            </w:r>
-                            <w:r>
-                              <w:rPr>
-                                <w:color w:val="FF0000"/>
-                              </w:rPr>
-                              <w:t>9</w:t>
-                            </w:r>
-                          </w:p>
-                        </w:txbxContent>
-                      </wps:txbx>
-                      <wps:bodyPr rot="0" spcFirstLastPara="0" vertOverflow="overflow" horzOverflow="overflow" vert="horz" wrap="square" lIns="0" tIns="0" rIns="0" bIns="0" numCol="1" spcCol="0" rtlCol="0" fromWordArt="0" anchor="t" anchorCtr="0" forceAA="0" compatLnSpc="1">
-                        <a:prstTxWarp prst="textNoShape">
-                          <a:avLst/>
-                        </a:prstTxWarp>
-                        <a:noAutofit/>
-                      </wps:bodyPr>
-                    </wps:wsp>
-                  </a:graphicData>
-                </a:graphic>
-                <wp14:sizeRelH relativeFrom="margin">
-                  <wp14:pctWidth>0</wp14:pctWidth>
-                </wp14:sizeRelH>
-                <wp14:sizeRelV relativeFrom="margin">
-                  <wp14:pctHeight>0</wp14:pctHeight>
-                </wp14:sizeRelV>
-              </wp:anchor>
-            </w:drawing>
-          </mc:Choice>
-          <mc:Fallback>
-            <w:pict>
-              <v:shape w14:anchorId="61811B10" id="_x0000_s1042" type="#_x0000_t202" style="position:absolute;margin-left:404pt;margin-top:87.3pt;width:12.1pt;height:21.6pt;z-index:251696128;visibility:visible;mso-wrap-style:square;mso-width-percent:0;mso-height-percent:0;mso-wrap-distance-left:9pt;mso-wrap-distance-top:0;mso-wrap-distance-right:9pt;mso-wrap-distance-bottom:0;mso-position-horizontal:absolute;mso-position-horizontal-relative:text;mso-position-vertical:absolute;mso-position-vertical-relative:text;mso-width-percent:0;mso-height-percent:0;mso-width-relative:margin;mso-height-relative:margin;v-text-anchor:top" o:gfxdata="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" filled="f" stroked="f" strokeweight=".5pt">
-                <v:textbox inset="0,0,0,0">
-                  <w:txbxContent>
-                    <w:p>
-                      <w:pPr>
-                        <w:rPr>
-                          <w:color w:val="FF0000"/>
-                        </w:rPr>
-                      </w:pPr>
-                      <w:r>
-                        <w:rPr>
-                          <w:color w:val="FF0000"/>
-                        </w:rPr>
-                        <w:t>1</w:t>
-                      </w:r>
-                      <w:r>
-                        <w:rPr>
-                          <w:color w:val="FF0000"/>
-                        </w:rPr>
-                        <w:t>9</w:t>
-                      </w:r>
-                    </w:p>
-                  </w:txbxContent>
-                </v:textbox>
-              </v:shape>
-            </w:pict>
-          </mc:Fallback>
-        </mc:AlternateContent>
-      </w:r>
-      <w:r>
-        <w:rPr>
-          <w:noProof/>
-        </w:rPr>
-        <mc:AlternateContent>
-          <mc:Choice Requires="wps">
-            <w:drawing>
-              <wp:anchor distT="0" distB="0" distL="114300" distR="114300" simplePos="0" relativeHeight="251692032" behindDoc="0" locked="0" layoutInCell="1" allowOverlap="1" wp14:anchorId="2EAB8CA8" wp14:editId="2377B5F2">
-                <wp:simplePos x="0" y="0"/>
-                <wp:positionH relativeFrom="column">
-                  <wp:posOffset>4533265</wp:posOffset>
-                </wp:positionH>
-                <wp:positionV relativeFrom="paragraph">
-                  <wp:posOffset>1456690</wp:posOffset>
-                </wp:positionV>
-                <wp:extent cx="153670" cy="274320"/>
-                <wp:effectExtent l="0" t="0" r="0" b="11430"/>
-                <wp:wrapNone/>
-                <wp:docPr id="698874153" name="Text Box 4"/>
-                <wp:cNvGraphicFramePr/>
-                <a:graphic xmlns:a="http://schemas.openxmlformats.org/drawingml/2006/main">
-                  <a:graphicData uri="http://schemas.microsoft.com/office/word/2010/wordprocessingShape">
-                    <wps:wsp>
-                      <wps:cNvSpPr txBox="1"/>
-                      <wps:spPr>
-                        <a:xfrm>
-                          <a:off x="0" y="0"/>
-                          <a:ext cx="153670" cy="274320"/>
-                        </a:xfrm>
-                        <a:prstGeom prst="rect">
-                          <a:avLst/>
-                        </a:prstGeom>
-                        <a:noFill/>
-                        <a:ln w="6350">
-                          <a:noFill/>
-                        </a:ln>
-                      </wps:spPr>
-                      <wps:txbx>
-                        <w:txbxContent>
-                          <w:p>
-                            <w:pPr>
-                              <w:rPr>
-                                <w:color w:val="FF0000"/>
-                              </w:rPr>
-                            </w:pPr>
-                            <w:r>
-                              <w:rPr>
-                                <w:color w:val="FF0000"/>
-                              </w:rPr>
-                              <w:t>1</w:t>
-                            </w:r>
-                            <w:r>
-                              <w:rPr>
-                                <w:color w:val="FF0000"/>
-                              </w:rPr>
-                              <w:t>6</w:t>
-                            </w:r>
-                          </w:p>
-                        </w:txbxContent>
-                      </wps:txbx>
-                      <wps:bodyPr rot="0" spcFirstLastPara="0" vertOverflow="overflow" horzOverflow="overflow" vert="horz" wrap="square" lIns="0" tIns="0" rIns="0" bIns="0" numCol="1" spcCol="0" rtlCol="0" fromWordArt="0" anchor="t" anchorCtr="0" forceAA="0" compatLnSpc="1">
-                        <a:prstTxWarp prst="textNoShape">
-                          <a:avLst/>
-                        </a:prstTxWarp>
-                        <a:noAutofit/>
-                      </wps:bodyPr>
-                    </wps:wsp>
-                  </a:graphicData>
-                </a:graphic>
-                <wp14:sizeRelH relativeFrom="margin">
-                  <wp14:pctWidth>0</wp14:pctWidth>
-                </wp14:sizeRelH>
-                <wp14:sizeRelV relativeFrom="margin">
-                  <wp14:pctHeight>0</wp14:pctHeight>
-                </wp14:sizeRelV>
-              </wp:anchor>
-            </w:drawing>
-          </mc:Choice>
-          <mc:Fallback>
-            <w:pict>
-              <v:shape w14:anchorId="2EAB8CA8" id="_x0000_s1043" type="#_x0000_t202" style="position:absolute;margin-left:356.95pt;margin-top:114.7pt;width:12.1pt;height:21.6pt;z-index:251692032;visibility:visible;mso-wrap-style:square;mso-width-percent:0;mso-height-percent:0;mso-wrap-distance-left:9pt;mso-wrap-distance-top:0;mso-wrap-distance-right:9pt;mso-wrap-distance-bottom:0;mso-position-horizontal:absolute;mso-position-horizontal-relative:text;mso-position-vertical:absolute;mso-position-vertical-relative:text;mso-width-percent:0;mso-height-percent:0;mso-width-relative:margin;mso-height-relative:margin;v-text-anchor:top" o:gfxdata="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" filled="f" stroked="f" strokeweight=".5pt">
-                <v:textbox inset="0,0,0,0">
-                  <w:txbxContent>
-                    <w:p>
-                      <w:pPr>
-                        <w:rPr>
-                          <w:color w:val="FF0000"/>
-                        </w:rPr>
-                      </w:pPr>
-                      <w:r>
-                        <w:rPr>
-                          <w:color w:val="FF0000"/>
-                        </w:rPr>
-                        <w:t>1</w:t>
-                      </w:r>
-                      <w:r>
-                        <w:rPr>
-                          <w:color w:val="FF0000"/>
-                        </w:rPr>
-                        <w:t>6</w:t>
                       </w:r>
                     </w:p>
                   </w:txbxContent>
@@ -5915,7 +6315,7 @@
           </mc:Choice>
           <mc:Fallback>
             <w:pict>
-              <v:shape w14:anchorId="572C3CD4" id="_x0000_s1044" type="#_x0000_t202" style="position:absolute;margin-left:184.45pt;margin-top:87.3pt;width:12.1pt;height:21.6pt;z-index:251702272;visibility:visible;mso-wrap-style:square;mso-width-percent:0;mso-height-percent:0;mso-wrap-distance-left:9pt;mso-wrap-distance-top:0;mso-wrap-distance-right:9pt;mso-wrap-distance-bottom:0;mso-position-horizontal:absolute;mso-position-horizontal-relative:text;mso-position-vertical:absolute;mso-position-vertical-relative:text;mso-width-percent:0;mso-height-percent:0;mso-width-relative:margin;mso-height-relative:margin;v-text-anchor:top" o:gfxdata="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" filled="f" stroked="f" strokeweight=".5pt">
+              <v:shape w14:anchorId="572C3CD4" id="_x0000_s1045" type="#_x0000_t202" style="position:absolute;margin-left:184.45pt;margin-top:87.3pt;width:12.1pt;height:21.6pt;z-index:251702272;visibility:visible;mso-wrap-style:square;mso-width-percent:0;mso-height-percent:0;mso-wrap-distance-left:9pt;mso-wrap-distance-top:0;mso-wrap-distance-right:9pt;mso-wrap-distance-bottom:0;mso-position-horizontal:absolute;mso-position-horizontal-relative:text;mso-position-vertical:absolute;mso-position-vertical-relative:text;mso-width-percent:0;mso-height-percent:0;mso-width-relative:margin;mso-height-relative:margin;v-text-anchor:top" o:gfxdata="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" filled="f" stroked="f" strokeweight=".5pt">
                 <v:textbox inset="0,0,0,0">
                   <w:txbxContent>
                     <w:p>
@@ -5951,7 +6351,7 @@
         <mc:AlternateContent>
           <mc:Choice Requires="wps">
             <w:drawing>
-              <wp:anchor distT="0" distB="0" distL="114300" distR="114300" simplePos="0" relativeHeight="251700224" behindDoc="0" locked="0" layoutInCell="1" allowOverlap="1" wp14:anchorId="1EDCC5BD" wp14:editId="4980A9B0">
+              <wp:anchor distT="0" distB="0" distL="114300" distR="114300" simplePos="0" relativeHeight="251700224" behindDoc="0" locked="0" layoutInCell="1" allowOverlap="1" wp14:anchorId="1EDCC5BD" wp14:editId="5E1BA5E8">
                 <wp:simplePos x="0" y="0"/>
                 <wp:positionH relativeFrom="column">
                   <wp:posOffset>1888490</wp:posOffset>
@@ -6018,7 +6418,7 @@
           </mc:Choice>
           <mc:Fallback>
             <w:pict>
-              <v:shape w14:anchorId="1EDCC5BD" id="_x0000_s1045" type="#_x0000_t202" style="position:absolute;margin-left:148.7pt;margin-top:77pt;width:12.1pt;height:21.6pt;z-index:251700224;visibility:visible;mso-wrap-style:square;mso-width-percent:0;mso-height-percent:0;mso-wrap-distance-left:9pt;mso-wrap-distance-top:0;mso-wrap-distance-right:9pt;mso-wrap-distance-bottom:0;mso-position-horizontal:absolute;mso-position-horizontal-relative:text;mso-position-vertical:absolute;mso-position-vertical-relative:text;mso-width-percent:0;mso-height-percent:0;mso-width-relative:margin;mso-height-relative:margin;v-text-anchor:top" o:gfxdata="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" filled="f" stroked="f" strokeweight=".5pt">
+              <v:shape w14:anchorId="1EDCC5BD" id="_x0000_s1046" type="#_x0000_t202" style="position:absolute;margin-left:148.7pt;margin-top:77pt;width:12.1pt;height:21.6pt;z-index:251700224;visibility:visible;mso-wrap-style:square;mso-width-percent:0;mso-height-percent:0;mso-wrap-distance-left:9pt;mso-wrap-distance-top:0;mso-wrap-distance-right:9pt;mso-wrap-distance-bottom:0;mso-position-horizontal:absolute;mso-position-horizontal-relative:text;mso-position-vertical:absolute;mso-position-vertical-relative:text;mso-width-percent:0;mso-height-percent:0;mso-width-relative:margin;mso-height-relative:margin;v-text-anchor:top" o:gfxdata="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" filled="f" stroked="f" strokeweight=".5pt">
                 <v:textbox inset="0,0,0,0">
                   <w:txbxContent>
                     <w:p>
@@ -6048,7 +6448,7 @@
         <mc:AlternateContent>
           <mc:Choice Requires="wps">
             <w:drawing>
-              <wp:anchor distT="0" distB="0" distL="114300" distR="114300" simplePos="0" relativeHeight="251685888" behindDoc="0" locked="0" layoutInCell="1" allowOverlap="1" wp14:anchorId="7116A6EA" wp14:editId="0D246D45">
+              <wp:anchor distT="0" distB="0" distL="114300" distR="114300" simplePos="0" relativeHeight="251685888" behindDoc="0" locked="0" layoutInCell="1" allowOverlap="1" wp14:anchorId="7116A6EA" wp14:editId="747E77B2">
                 <wp:simplePos x="0" y="0"/>
                 <wp:positionH relativeFrom="column">
                   <wp:posOffset>1731645</wp:posOffset>
@@ -6115,7 +6515,7 @@
           </mc:Choice>
           <mc:Fallback>
             <w:pict>
-              <v:shape w14:anchorId="7116A6EA" id="_x0000_s1046" type="#_x0000_t202" style="position:absolute;margin-left:136.35pt;margin-top:90.95pt;width:12.1pt;height:21.6pt;z-index:251685888;visibility:visible;mso-wrap-style:square;mso-width-percent:0;mso-height-percent:0;mso-wrap-distance-left:9pt;mso-wrap-distance-top:0;mso-wrap-distance-right:9pt;mso-wrap-distance-bottom:0;mso-position-horizontal:absolute;mso-position-horizontal-relative:text;mso-position-vertical:absolute;mso-position-vertical-relative:text;mso-width-percent:0;mso-height-percent:0;mso-width-relative:margin;mso-height-relative:margin;v-text-anchor:top" o:gfxdata="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" filled="f" stroked="f" strokeweight=".5pt">
+              <v:shape w14:anchorId="7116A6EA" id="_x0000_s1047" type="#_x0000_t202" style="position:absolute;margin-left:136.35pt;margin-top:90.95pt;width:12.1pt;height:21.6pt;z-index:251685888;visibility:visible;mso-wrap-style:square;mso-width-percent:0;mso-height-percent:0;mso-wrap-distance-left:9pt;mso-wrap-distance-top:0;mso-wrap-distance-right:9pt;mso-wrap-distance-bottom:0;mso-position-horizontal:absolute;mso-position-horizontal-relative:text;mso-position-vertical:absolute;mso-position-vertical-relative:text;mso-width-percent:0;mso-height-percent:0;mso-width-relative:margin;mso-height-relative:margin;v-text-anchor:top" o:gfxdata="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" filled="f" stroked="f" strokeweight=".5pt">
                 <v:textbox inset="0,0,0,0">
                   <w:txbxContent>
                     <w:p>
@@ -6129,103 +6529,6 @@
                           <w:color w:val="FF0000"/>
                         </w:rPr>
                         <w:t>8</w:t>
-                      </w:r>
-                    </w:p>
-                  </w:txbxContent>
-                </v:textbox>
-              </v:shape>
-            </w:pict>
-          </mc:Fallback>
-        </mc:AlternateContent>
-      </w:r>
-      <w:r>
-        <w:rPr>
-          <w:noProof/>
-        </w:rPr>
-        <mc:AlternateContent>
-          <mc:Choice Requires="wps">
-            <w:drawing>
-              <wp:anchor distT="0" distB="0" distL="114300" distR="114300" simplePos="0" relativeHeight="251686912" behindDoc="0" locked="0" layoutInCell="1" allowOverlap="1" wp14:anchorId="7A0B9C16" wp14:editId="30ECF29E">
-                <wp:simplePos x="0" y="0"/>
-                <wp:positionH relativeFrom="column">
-                  <wp:posOffset>1590040</wp:posOffset>
-                </wp:positionH>
-                <wp:positionV relativeFrom="paragraph">
-                  <wp:posOffset>1629410</wp:posOffset>
-                </wp:positionV>
-                <wp:extent cx="153670" cy="274320"/>
-                <wp:effectExtent l="0" t="0" r="0" b="11430"/>
-                <wp:wrapNone/>
-                <wp:docPr id="2118039913" name="Text Box 4"/>
-                <wp:cNvGraphicFramePr/>
-                <a:graphic xmlns:a="http://schemas.openxmlformats.org/drawingml/2006/main">
-                  <a:graphicData uri="http://schemas.microsoft.com/office/word/2010/wordprocessingShape">
-                    <wps:wsp>
-                      <wps:cNvSpPr txBox="1"/>
-                      <wps:spPr>
-                        <a:xfrm>
-                          <a:off x="0" y="0"/>
-                          <a:ext cx="153670" cy="274320"/>
-                        </a:xfrm>
-                        <a:prstGeom prst="rect">
-                          <a:avLst/>
-                        </a:prstGeom>
-                        <a:noFill/>
-                        <a:ln w="6350">
-                          <a:noFill/>
-                        </a:ln>
-                      </wps:spPr>
-                      <wps:txbx>
-                        <w:txbxContent>
-                          <w:p>
-                            <w:pPr>
-                              <w:rPr>
-                                <w:color w:val="FF0000"/>
-                              </w:rPr>
-                            </w:pPr>
-                            <w:r>
-                              <w:rPr>
-                                <w:color w:val="FF0000"/>
-                              </w:rPr>
-                              <w:t>9</w:t>
-                            </w:r>
-                          </w:p>
-                        </w:txbxContent>
-                      </wps:txbx>
-                      <wps:bodyPr rot="0" spcFirstLastPara="0" vertOverflow="overflow" horzOverflow="overflow" vert="horz" wrap="square" lIns="0" tIns="0" rIns="0" bIns="0" numCol="1" spcCol="0" rtlCol="0" fromWordArt="0" anchor="t" anchorCtr="0" forceAA="0" compatLnSpc="1">
-                        <a:prstTxWarp prst="textNoShape">
-                          <a:avLst/>
-                        </a:prstTxWarp>
-                        <a:noAutofit/>
-                      </wps:bodyPr>
-                    </wps:wsp>
-                  </a:graphicData>
-                </a:graphic>
-                <wp14:sizeRelH relativeFrom="margin">
-                  <wp14:pctWidth>0</wp14:pctWidth>
-                </wp14:sizeRelH>
-                <wp14:sizeRelV relativeFrom="margin">
-                  <wp14:pctHeight>0</wp14:pctHeight>
-                </wp14:sizeRelV>
-              </wp:anchor>
-            </w:drawing>
-          </mc:Choice>
-          <mc:Fallback>
-            <w:pict>
-              <v:shape w14:anchorId="7A0B9C16" id="_x0000_s1047" type="#_x0000_t202" style="position:absolute;margin-left:125.2pt;margin-top:128.3pt;width:12.1pt;height:21.6pt;z-index:251686912;visibility:visible;mso-wrap-style:square;mso-width-percent:0;mso-height-percent:0;mso-wrap-distance-left:9pt;mso-wrap-distance-top:0;mso-wrap-distance-right:9pt;mso-wrap-distance-bottom:0;mso-position-horizontal:absolute;mso-position-horizontal-relative:text;mso-position-vertical:absolute;mso-position-vertical-relative:text;mso-width-percent:0;mso-height-percent:0;mso-width-relative:margin;mso-height-relative:margin;v-text-anchor:top" o:gfxdata="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" filled="f" stroked="f" strokeweight=".5pt">
-                <v:textbox inset="0,0,0,0">
-                  <w:txbxContent>
-                    <w:p>
-                      <w:pPr>
-                        <w:rPr>
-                          <w:color w:val="FF0000"/>
-                        </w:rPr>
-                      </w:pPr>
-                      <w:r>
-                        <w:rPr>
-                          <w:color w:val="FF0000"/>
-                        </w:rPr>
-                        <w:t>9</w:t>
                       </w:r>
                     </w:p>
                   </w:txbxContent>
@@ -6472,7 +6775,6 @@
         <w:rPr>
           <w:u w:val="single"/>
         </w:rPr>
-        <w:lastRenderedPageBreak/>
         <w:t>Speed Window</w:t>
       </w:r>
       <w:r>
@@ -6693,6 +6995,7 @@
         <w:rPr>
           <w:u w:val="single"/>
         </w:rPr>
+        <w:lastRenderedPageBreak/>
         <w:t>Heading Window</w:t>
       </w:r>
       <w:r>
@@ -7028,7 +7331,31 @@
         <w:t xml:space="preserve">Emergency disconnect switches. Immediately disconnects ATS and </w:t>
       </w:r>
       <w:r>
-        <w:t>both APs. Also cancels envelope protection features an</w:t>
+        <w:t xml:space="preserve">both APs. Also </w:t>
+      </w:r>
+      <w:r>
+        <w:t>disables</w:t>
+      </w:r>
+      <w:r>
+        <w:t xml:space="preserve"> AFS</w:t>
+      </w:r>
+      <w:r>
+        <w:t xml:space="preserve"> </w:t>
+      </w:r>
+      <w:r>
+        <w:t>S</w:t>
+      </w:r>
+      <w:r>
+        <w:t>peed</w:t>
+      </w:r>
+      <w:r>
+        <w:t xml:space="preserve"> </w:t>
+      </w:r>
+      <w:r>
+        <w:t>P</w:t>
+      </w:r>
+      <w:r>
+        <w:t>rotection an</w:t>
       </w:r>
       <w:r>
         <w:t>d Roll Control Wheel Steering (if equipped).</w:t>
@@ -7152,7 +7479,6 @@
         <w:rPr>
           <w:u w:val="single"/>
         </w:rPr>
-        <w:lastRenderedPageBreak/>
         <w:t>Altitude Knob</w:t>
       </w:r>
       <w:r>
@@ -7381,6 +7707,7 @@
         <w:rPr>
           <w:u w:val="single"/>
         </w:rPr>
+        <w:lastRenderedPageBreak/>
         <w:t>Vertical Speed/Flight Path Angle Knob</w:t>
       </w:r>
       <w:r>
@@ -7403,7 +7730,7 @@
       </w:r>
     </w:p>
     <w:p/>
-    <w:bookmarkStart w:id="13" w:name="_Toc152701846"/>
+    <w:bookmarkStart w:id="14" w:name="_Toc152889614"/>
     <w:p>
       <w:pPr>
         <w:pStyle w:val="Heading2"/>
@@ -7605,7 +7932,7 @@
       <w:r>
         <w:t>Other Controls</w:t>
       </w:r>
-      <w:bookmarkEnd w:id="13"/>
+      <w:bookmarkEnd w:id="14"/>
     </w:p>
     <w:p>
       <w:r>
@@ -8488,7 +8815,6 @@
         <w:rPr>
           <w:u w:val="single"/>
         </w:rPr>
-        <w:lastRenderedPageBreak/>
         <w:t>Flight Director Off Button</w:t>
       </w:r>
       <w:r>
@@ -8551,11 +8877,11 @@
       <w:pPr>
         <w:pStyle w:val="Heading1"/>
       </w:pPr>
-      <w:bookmarkStart w:id="14" w:name="_Toc152701847"/>
+      <w:bookmarkStart w:id="15" w:name="_Toc152889615"/>
       <w:r>
         <w:t>Roll Control Wheel Steering</w:t>
       </w:r>
-      <w:bookmarkEnd w:id="14"/>
+      <w:bookmarkEnd w:id="15"/>
     </w:p>
     <w:p>
       <w:r>
@@ -8617,6 +8943,7 @@
     </w:p>
     <w:p>
       <w:r>
+        <w:lastRenderedPageBreak/>
         <w:t>When there is no force on the control wheel, RCWS maintains the current roll attitude. When control wheel inputs are made, RCWS commands a roll rate proportional to wheel input.</w:t>
       </w:r>
     </w:p>
@@ -8676,11 +9003,11 @@
       <w:pPr>
         <w:pStyle w:val="Heading1"/>
       </w:pPr>
-      <w:bookmarkStart w:id="15" w:name="_Toc152701848"/>
+      <w:bookmarkStart w:id="16" w:name="_Toc152889616"/>
       <w:r>
         <w:t>Longitudinal Stability Augmentation System</w:t>
       </w:r>
-      <w:bookmarkEnd w:id="15"/>
+      <w:bookmarkEnd w:id="16"/>
     </w:p>
     <w:p>
       <w:r>
@@ -8809,22 +9136,6 @@
       <w:r>
         <w:t xml:space="preserve"> LSAS will resume trimming after a brief delay.</w:t>
       </w:r>
-    </w:p>
-    <w:p>
-      <w:pPr>
-        <w:rPr>
-          <w:sz w:val="22"/>
-          <w:szCs w:val="22"/>
-        </w:rPr>
-      </w:pPr>
-    </w:p>
-    <w:p>
-      <w:pPr>
-        <w:rPr>
-          <w:sz w:val="22"/>
-          <w:szCs w:val="22"/>
-        </w:rPr>
-      </w:pPr>
     </w:p>
     <w:p>
       <w:pPr>
@@ -8837,7 +9148,6 @@
         <w:rPr>
           <w:u w:val="single"/>
         </w:rPr>
-        <w:lastRenderedPageBreak/>
         <w:t>Pitch Rate Damping (PRD)</w:t>
       </w:r>
       <w:r>
@@ -9031,6 +9341,7 @@
         <w:rPr>
           <w:u w:val="single"/>
         </w:rPr>
+        <w:lastRenderedPageBreak/>
         <w:t>Stall Protection</w:t>
       </w:r>
       <w:r>
@@ -9050,17 +9361,23 @@
       <w:r>
         <w:t xml:space="preserve"> sufficiently.</w:t>
       </w:r>
+      <w:r>
+        <w:t xml:space="preserve"> If </w:t>
+      </w:r>
+      <w:r>
+        <w:t>the AP is engaged, it will disengage when LSAS stall protection engages.</w:t>
+      </w:r>
     </w:p>
     <w:p/>
     <w:p>
       <w:pPr>
         <w:pStyle w:val="Heading1"/>
       </w:pPr>
-      <w:bookmarkStart w:id="16" w:name="_Toc152701849"/>
+      <w:bookmarkStart w:id="17" w:name="_Toc152889617"/>
       <w:r>
         <w:t>Yaw Damper</w:t>
       </w:r>
-      <w:bookmarkEnd w:id="16"/>
+      <w:bookmarkEnd w:id="17"/>
     </w:p>
     <w:p>
       <w:r>
@@ -9116,11 +9433,11 @@
       <w:pPr>
         <w:pStyle w:val="Heading1"/>
       </w:pPr>
-      <w:bookmarkStart w:id="17" w:name="_Toc152701850"/>
+      <w:bookmarkStart w:id="18" w:name="_Toc152889618"/>
       <w:r>
         <w:t>Elevator Feel</w:t>
       </w:r>
-      <w:bookmarkEnd w:id="17"/>
+      <w:bookmarkEnd w:id="18"/>
     </w:p>
     <w:p>
       <w:r>
@@ -9184,73 +9501,71 @@
       </w:r>
     </w:p>
     <w:p/>
+    <w:p>
+      <w:pPr>
+        <w:pStyle w:val="Heading1"/>
+      </w:pPr>
+      <w:bookmarkStart w:id="19" w:name="_Toc152889619"/>
+      <w:r>
+        <w:t>Flap Limit</w:t>
+      </w:r>
+      <w:bookmarkEnd w:id="19"/>
+    </w:p>
+    <w:p>
+      <w:r>
+        <w:t xml:space="preserve">The </w:t>
+      </w:r>
+      <w:r>
+        <w:t>F</w:t>
+      </w:r>
+      <w:r>
+        <w:t xml:space="preserve">lap </w:t>
+      </w:r>
+      <w:r>
+        <w:t>L</w:t>
+      </w:r>
+      <w:r>
+        <w:t>imit system prevents the flaps from extending to certain positions until the airspeed is low enough. When activated, the flap selection will be boxed in amber on the Primary Flight Displays.</w:t>
+      </w:r>
+      <w:r>
+        <w:t xml:space="preserve"> Protection is provided for flaps 22 through 50</w:t>
+      </w:r>
+      <w:r>
+        <w:t xml:space="preserve"> only</w:t>
+      </w:r>
+      <w:r>
+        <w:t>.</w:t>
+      </w:r>
+      <w:r>
+        <w:t xml:space="preserve"> A manual override is available </w:t>
+      </w:r>
+      <w:r>
+        <w:t xml:space="preserve">to disable the </w:t>
+      </w:r>
+      <w:r>
+        <w:t>system on the over panel.</w:t>
+      </w:r>
+    </w:p>
     <w:p/>
     <w:p>
       <w:pPr>
         <w:pStyle w:val="Heading1"/>
       </w:pPr>
-      <w:bookmarkStart w:id="18" w:name="_Toc152701851"/>
-      <w:r>
-        <w:lastRenderedPageBreak/>
-        <w:t>Flap Limit</w:t>
-      </w:r>
-      <w:bookmarkEnd w:id="18"/>
-    </w:p>
-    <w:p>
-      <w:r>
-        <w:t xml:space="preserve">The </w:t>
-      </w:r>
-      <w:r>
-        <w:t>F</w:t>
-      </w:r>
-      <w:r>
-        <w:t xml:space="preserve">lap </w:t>
-      </w:r>
-      <w:r>
-        <w:t>L</w:t>
-      </w:r>
-      <w:r>
-        <w:t>imit system prevents the flaps from extending to certain positions until the airspeed is low enough. When activated, the flap selection will be boxed in amber on the Primary Flight Displays.</w:t>
-      </w:r>
-      <w:r>
-        <w:t xml:space="preserve"> Protection is provided for flaps 22 through 50</w:t>
-      </w:r>
-      <w:r>
-        <w:t xml:space="preserve"> only</w:t>
-      </w:r>
-      <w:r>
-        <w:t>.</w:t>
-      </w:r>
-      <w:r>
-        <w:t xml:space="preserve"> A manual override is available </w:t>
-      </w:r>
-      <w:r>
-        <w:t xml:space="preserve">to disable the </w:t>
-      </w:r>
-      <w:r>
-        <w:t>system on the over panel.</w:t>
-      </w:r>
-    </w:p>
-    <w:p/>
-    <w:p>
-      <w:pPr>
-        <w:pStyle w:val="Heading1"/>
-      </w:pPr>
-      <w:bookmarkStart w:id="19" w:name="_Toc152701852"/>
+      <w:bookmarkStart w:id="20" w:name="_Toc152889620"/>
       <w:r>
         <w:t>Procedures</w:t>
       </w:r>
-      <w:bookmarkEnd w:id="19"/>
+      <w:bookmarkEnd w:id="20"/>
     </w:p>
     <w:p>
       <w:pPr>
         <w:pStyle w:val="Heading2"/>
       </w:pPr>
-      <w:bookmarkStart w:id="20" w:name="_Toc152701853"/>
+      <w:bookmarkStart w:id="21" w:name="_Toc152889621"/>
       <w:r>
         <w:t>Takeoff and Climb</w:t>
       </w:r>
-      <w:bookmarkEnd w:id="20"/>
+      <w:bookmarkEnd w:id="21"/>
     </w:p>
     <w:p>
       <w:pPr>
@@ -9422,6 +9737,7 @@
         <w:rPr>
           <w:noProof/>
         </w:rPr>
+        <w:lastRenderedPageBreak/>
         <w:t>Push AUTOFLIGHT button</w:t>
       </w:r>
       <w:r>
@@ -9658,14 +9974,14 @@
       <w:pPr>
         <w:pStyle w:val="Heading2"/>
       </w:pPr>
-      <w:bookmarkStart w:id="21" w:name="_Toc152701854"/>
+      <w:bookmarkStart w:id="22" w:name="_Toc152889622"/>
       <w:r>
         <w:t>Engaging the AP</w:t>
       </w:r>
       <w:r>
         <w:t xml:space="preserve"> or ATS</w:t>
       </w:r>
-      <w:bookmarkEnd w:id="21"/>
+      <w:bookmarkEnd w:id="22"/>
     </w:p>
     <w:p>
       <w:pPr>
@@ -9696,11 +10012,11 @@
       <w:pPr>
         <w:pStyle w:val="Heading2"/>
       </w:pPr>
-      <w:bookmarkStart w:id="22" w:name="_Toc152701855"/>
+      <w:bookmarkStart w:id="23" w:name="_Toc152889623"/>
       <w:r>
         <w:t>Disengaging the AP or ATS</w:t>
       </w:r>
-      <w:bookmarkEnd w:id="22"/>
+      <w:bookmarkEnd w:id="23"/>
     </w:p>
     <w:p>
       <w:pPr>
@@ -9749,12 +10065,11 @@
       <w:pPr>
         <w:pStyle w:val="Heading2"/>
       </w:pPr>
-      <w:bookmarkStart w:id="23" w:name="_Toc152701856"/>
-      <w:r>
-        <w:lastRenderedPageBreak/>
+      <w:bookmarkStart w:id="24" w:name="_Toc152889624"/>
+      <w:r>
         <w:t>Setting a New Speed or Heading</w:t>
       </w:r>
-      <w:bookmarkEnd w:id="23"/>
+      <w:bookmarkEnd w:id="24"/>
     </w:p>
     <w:p>
       <w:pPr>
@@ -9785,11 +10100,11 @@
       <w:pPr>
         <w:pStyle w:val="Heading2"/>
       </w:pPr>
-      <w:bookmarkStart w:id="24" w:name="_Toc152701857"/>
+      <w:bookmarkStart w:id="25" w:name="_Toc152889625"/>
       <w:r>
         <w:t>Climbing or Descending to a New Altitude</w:t>
       </w:r>
-      <w:bookmarkEnd w:id="24"/>
+      <w:bookmarkEnd w:id="25"/>
     </w:p>
     <w:p>
       <w:pPr>
@@ -9844,14 +10159,14 @@
       <w:pPr>
         <w:pStyle w:val="Heading2"/>
       </w:pPr>
-      <w:bookmarkStart w:id="25" w:name="_Toc152701858"/>
+      <w:bookmarkStart w:id="26" w:name="_Toc152889626"/>
       <w:r>
         <w:t>Performing an ILS Approach</w:t>
       </w:r>
       <w:r>
         <w:t xml:space="preserve"> or Autoland</w:t>
       </w:r>
-      <w:bookmarkEnd w:id="25"/>
+      <w:bookmarkEnd w:id="26"/>
     </w:p>
     <w:p>
       <w:pPr>
@@ -9931,6 +10246,7 @@
         </w:numPr>
       </w:pPr>
       <w:r>
+        <w:lastRenderedPageBreak/>
         <w:t xml:space="preserve">When G/S engages, ensure the missed approach altitude is </w:t>
       </w:r>
       <w:r>
@@ -9981,11 +10297,11 @@
       <w:pPr>
         <w:pStyle w:val="Heading2"/>
       </w:pPr>
-      <w:bookmarkStart w:id="26" w:name="_Toc152701859"/>
+      <w:bookmarkStart w:id="27" w:name="_Toc152889627"/>
       <w:r>
         <w:t>Tracking an ILS Localizer</w:t>
       </w:r>
-      <w:bookmarkEnd w:id="26"/>
+      <w:bookmarkEnd w:id="27"/>
     </w:p>
     <w:p>
       <w:pPr>
@@ -10028,11 +10344,11 @@
       <w:pPr>
         <w:pStyle w:val="Heading2"/>
       </w:pPr>
-      <w:bookmarkStart w:id="27" w:name="_Toc152701860"/>
+      <w:bookmarkStart w:id="28" w:name="_Toc152889628"/>
       <w:r>
         <w:t>Tracking a VOR Radial</w:t>
       </w:r>
-      <w:bookmarkEnd w:id="27"/>
+      <w:bookmarkEnd w:id="28"/>
     </w:p>
     <w:p>
       <w:pPr>

</xml_diff>

<commit_message>
Control: Add PAL law
</commit_message>
<xml_diff>
--- a/Docs/Autoflight_and_FCC.docx
+++ b/Docs/Autoflight_and_FCC.docx
@@ -86,7 +86,7 @@
           <w:sz w:val="24"/>
           <w:szCs w:val="24"/>
         </w:rPr>
-        <w:t>9</w:t>
+        <w:t>12</w:t>
       </w:r>
       <w:r>
         <w:rPr>
@@ -1542,7 +1542,7 @@
                 <w:noProof/>
                 <w:webHidden/>
               </w:rPr>
-              <w:t>11</w:t>
+              <w:t>12</w:t>
             </w:r>
             <w:r>
               <w:rPr>
@@ -1614,7 +1614,7 @@
                 <w:noProof/>
                 <w:webHidden/>
               </w:rPr>
-              <w:t>11</w:t>
+              <w:t>12</w:t>
             </w:r>
             <w:r>
               <w:rPr>
@@ -1902,7 +1902,7 @@
                 <w:noProof/>
                 <w:webHidden/>
               </w:rPr>
-              <w:t>12</w:t>
+              <w:t>13</w:t>
             </w:r>
             <w:r>
               <w:rPr>
@@ -1974,7 +1974,7 @@
                 <w:noProof/>
                 <w:webHidden/>
               </w:rPr>
-              <w:t>12</w:t>
+              <w:t>13</w:t>
             </w:r>
             <w:r>
               <w:rPr>
@@ -9039,15 +9039,7 @@
         <w:t>due to the RCWS aileron lagging slightly behind the other ailerons</w:t>
       </w:r>
       <w:r>
-        <w:t xml:space="preserve"> causing the FCC to </w:t>
-      </w:r>
-      <w:proofErr w:type="spellStart"/>
-      <w:r>
-        <w:t>backdrive</w:t>
-      </w:r>
-      <w:proofErr w:type="spellEnd"/>
-      <w:r>
-        <w:t xml:space="preserve"> the </w:t>
+        <w:t xml:space="preserve"> causing the FCC to backdrive the </w:t>
       </w:r>
       <w:r>
         <w:t xml:space="preserve">control </w:t>
@@ -9193,6 +9185,47 @@
       </w:r>
       <w:r>
         <w:t xml:space="preserve"> LSAS will resume trimming after a brief delay.</w:t>
+      </w:r>
+    </w:p>
+    <w:p>
+      <w:r>
+        <w:rPr>
+          <w:u w:val="single"/>
+        </w:rPr>
+        <w:t>Pitch Attitude Limiting (PAL)</w:t>
+      </w:r>
+      <w:r>
+        <w:rPr>
+          <w:u w:val="single"/>
+        </w:rPr>
+        <w:br/>
+      </w:r>
+      <w:r>
+        <w:t xml:space="preserve">If the pitch attitude exceeds </w:t>
+      </w:r>
+      <w:r>
+        <w:t>-</w:t>
+      </w:r>
+      <w:r>
+        <w:t xml:space="preserve">10 degrees </w:t>
+      </w:r>
+      <w:r>
+        <w:t xml:space="preserve">or </w:t>
+      </w:r>
+      <w:r>
+        <w:t>+</w:t>
+      </w:r>
+      <w:r>
+        <w:t>30 degrees</w:t>
+      </w:r>
+      <w:r>
+        <w:t>, corrective elevator is applied by LSAS to return the pitch</w:t>
+      </w:r>
+      <w:r>
+        <w:t xml:space="preserve"> attitude</w:t>
+      </w:r>
+      <w:r>
+        <w:t xml:space="preserve"> to -10 to +30 degrees.</w:t>
       </w:r>
     </w:p>
     <w:p>
@@ -9374,6 +9407,7 @@
         <w:rPr>
           <w:u w:val="single"/>
         </w:rPr>
+        <w:lastRenderedPageBreak/>
         <w:t>Overspeed Protection</w:t>
       </w:r>
       <w:r>
@@ -9405,7 +9439,6 @@
         <w:rPr>
           <w:u w:val="single"/>
         </w:rPr>
-        <w:lastRenderedPageBreak/>
         <w:t>Stall Protection</w:t>
       </w:r>
       <w:r>
@@ -9616,13 +9649,18 @@
         <w:t>system on the over panel.</w:t>
       </w:r>
     </w:p>
-    <w:p/>
+    <w:p>
+      <w:r>
+        <w:br w:type="page"/>
+      </w:r>
+    </w:p>
     <w:p>
       <w:pPr>
         <w:pStyle w:val="Heading1"/>
       </w:pPr>
       <w:bookmarkStart w:id="20" w:name="_Toc152889620"/>
       <w:r>
+        <w:lastRenderedPageBreak/>
         <w:t>Procedures</w:t>
       </w:r>
       <w:bookmarkEnd w:id="20"/>
@@ -9807,7 +9845,6 @@
         <w:rPr>
           <w:noProof/>
         </w:rPr>
-        <w:lastRenderedPageBreak/>
         <w:t>Push AUTOFLIGHT button</w:t>
       </w:r>
       <w:r>
@@ -10172,6 +10209,7 @@
       </w:pPr>
       <w:bookmarkStart w:id="25" w:name="_Toc152889625"/>
       <w:r>
+        <w:lastRenderedPageBreak/>
         <w:t>Climbing or Descending to a New Altitude</w:t>
       </w:r>
       <w:bookmarkEnd w:id="25"/>
@@ -10316,7 +10354,6 @@
         </w:numPr>
       </w:pPr>
       <w:r>
-        <w:lastRenderedPageBreak/>
         <w:t xml:space="preserve">When G/S engages, ensure the missed approach altitude is </w:t>
       </w:r>
       <w:r>
@@ -10456,7 +10493,6 @@
         <w:t>Ensure VOR ARMED is displayed in the lateral mode of the FMA.</w:t>
       </w:r>
     </w:p>
-    <w:p/>
     <w:sectPr>
       <w:pgSz w:w="12240" w:h="15840" w:code="1"/>
       <w:pgMar w:top="1440" w:right="1440" w:bottom="1440" w:left="1440" w:header="720" w:footer="720" w:gutter="0"/>

</xml_diff>

<commit_message>
Docs: Couple clarifications in the AP/FCC guide
</commit_message>
<xml_diff>
--- a/Docs/Autoflight_and_FCC.docx
+++ b/Docs/Autoflight_and_FCC.docx
@@ -86,7 +86,7 @@
           <w:sz w:val="24"/>
           <w:szCs w:val="24"/>
         </w:rPr>
-        <w:t>12</w:t>
+        <w:t>23</w:t>
       </w:r>
       <w:r>
         <w:rPr>
@@ -3356,28 +3356,22 @@
         <w:t xml:space="preserve"> </w:t>
       </w:r>
       <w:r>
-        <w:t>“</w:t>
-      </w:r>
-      <w:r>
         <w:t>AP1</w:t>
       </w:r>
       <w:r>
-        <w:t>”</w:t>
-      </w:r>
-      <w:r>
-        <w:t xml:space="preserve"> or </w:t>
-      </w:r>
-      <w:r>
-        <w:t>“</w:t>
-      </w:r>
-      <w:r>
-        <w:t>AP2</w:t>
-      </w:r>
-      <w:r>
-        <w:t>”</w:t>
-      </w:r>
-      <w:r>
-        <w:t xml:space="preserve"> is displayed to indicate the active system. During a DUAL LAND, both APs are engaged, and simply “AP” is displayed.</w:t>
+        <w:t xml:space="preserve"> or</w:t>
+      </w:r>
+      <w:r>
+        <w:t xml:space="preserve"> </w:t>
+      </w:r>
+      <w:r>
+        <w:t>AP2 is displayed to indicate the active system. During a DUAL LAND, both APs are engaged, and simply A</w:t>
+      </w:r>
+      <w:r>
+        <w:t>P</w:t>
+      </w:r>
+      <w:r>
+        <w:t xml:space="preserve"> is displayed.</w:t>
       </w:r>
     </w:p>
     <w:p>
@@ -4539,119 +4533,107 @@
         <w:t xml:space="preserve">box </w:t>
       </w:r>
       <w:r>
-        <w:t>and “</w:t>
+        <w:t xml:space="preserve">and </w:t>
       </w:r>
       <w:r>
         <w:t>HI/LO</w:t>
       </w:r>
       <w:r>
-        <w:t xml:space="preserve"> SPEED PROTECTION” flash on the FMA.</w:t>
-      </w:r>
-    </w:p>
-    <w:p>
-      <w:r>
-        <w:t xml:space="preserve">If the speed mode is </w:t>
-      </w:r>
-      <w:r>
-        <w:t>“</w:t>
-      </w:r>
-      <w:r>
-        <w:t>THRUST</w:t>
-      </w:r>
-      <w:r>
-        <w:t>”</w:t>
+        <w:t xml:space="preserve"> SPEED PROTECTION flash on the FMA.</w:t>
+      </w:r>
+    </w:p>
+    <w:p>
+      <w:r>
+        <w:t xml:space="preserve">If the speed mode is THRUST, </w:t>
+      </w:r>
+      <w:r>
+        <w:t xml:space="preserve">ATS speed protection will engage and adjust the throttles </w:t>
+      </w:r>
+      <w:r>
+        <w:t>to correct the airspeed.</w:t>
+      </w:r>
+      <w:r>
+        <w:t xml:space="preserve"> The current</w:t>
+      </w:r>
+      <w:r>
+        <w:t xml:space="preserve"> </w:t>
+      </w:r>
+      <w:r>
+        <w:t>vertical mode remains active.</w:t>
+      </w:r>
+    </w:p>
+    <w:p>
+      <w:r>
+        <w:t>At</w:t>
+      </w:r>
+      <w:r>
+        <w:t xml:space="preserve"> 10 knots above Vmax or</w:t>
+      </w:r>
+      <w:r>
+        <w:t xml:space="preserve"> 10 knots</w:t>
+      </w:r>
+      <w:r>
+        <w:t xml:space="preserve"> below Vmin</w:t>
       </w:r>
       <w:r>
         <w:t xml:space="preserve">, </w:t>
       </w:r>
       <w:r>
-        <w:t xml:space="preserve">ATS speed protection will engage and adjust the throttles </w:t>
-      </w:r>
-      <w:r>
-        <w:t>to correct the airspeed.</w:t>
-      </w:r>
-      <w:r>
-        <w:t xml:space="preserve"> The current</w:t>
+        <w:t>pitch</w:t>
       </w:r>
       <w:r>
         <w:t xml:space="preserve"> </w:t>
       </w:r>
       <w:r>
-        <w:t>vertical mode remains active.</w:t>
-      </w:r>
-    </w:p>
-    <w:p>
-      <w:r>
-        <w:t>At</w:t>
-      </w:r>
-      <w:r>
-        <w:t xml:space="preserve"> 10 knots above Vmax or</w:t>
-      </w:r>
-      <w:r>
-        <w:t xml:space="preserve"> 10 knots</w:t>
-      </w:r>
-      <w:r>
-        <w:t xml:space="preserve"> below Vmin</w:t>
-      </w:r>
-      <w:r>
-        <w:t xml:space="preserve">, </w:t>
-      </w:r>
-      <w:r>
-        <w:t>pitch</w:t>
+        <w:t xml:space="preserve">speed </w:t>
+      </w:r>
+      <w:r>
+        <w:t>protection</w:t>
+      </w:r>
+      <w:r>
+        <w:t xml:space="preserve"> will </w:t>
+      </w:r>
+      <w:r>
+        <w:t>engage</w:t>
+      </w:r>
+      <w:r>
+        <w:t>.</w:t>
       </w:r>
       <w:r>
         <w:t xml:space="preserve"> </w:t>
       </w:r>
       <w:r>
-        <w:t xml:space="preserve">speed </w:t>
-      </w:r>
-      <w:r>
-        <w:t>protection</w:t>
-      </w:r>
-      <w:r>
-        <w:t xml:space="preserve"> will </w:t>
-      </w:r>
-      <w:r>
-        <w:t>engage</w:t>
+        <w:t>T</w:t>
+      </w:r>
+      <w:r>
+        <w:t xml:space="preserve">he throttles will be driven to the </w:t>
+      </w:r>
+      <w:r>
+        <w:t>min/max</w:t>
+      </w:r>
+      <w:r>
+        <w:t xml:space="preserve"> and</w:t>
+      </w:r>
+      <w:r>
+        <w:t xml:space="preserve"> the</w:t>
+      </w:r>
+      <w:r>
+        <w:t xml:space="preserve"> </w:t>
+      </w:r>
+      <w:r>
+        <w:t>p</w:t>
+      </w:r>
+      <w:r>
+        <w:t xml:space="preserve">itch angle </w:t>
+      </w:r>
+      <w:r>
+        <w:t>will be adjusted via AP or FD commands</w:t>
       </w:r>
       <w:r>
         <w:t>.</w:t>
       </w:r>
       <w:r>
-        <w:t xml:space="preserve"> </w:t>
-      </w:r>
-      <w:r>
-        <w:t>T</w:t>
-      </w:r>
-      <w:r>
-        <w:t xml:space="preserve">he throttles will be driven to the </w:t>
-      </w:r>
-      <w:r>
-        <w:t>min/max</w:t>
-      </w:r>
-      <w:r>
-        <w:t xml:space="preserve"> and</w:t>
-      </w:r>
-      <w:r>
-        <w:t xml:space="preserve"> the</w:t>
-      </w:r>
-      <w:r>
-        <w:t xml:space="preserve"> </w:t>
-      </w:r>
-      <w:r>
-        <w:t>p</w:t>
-      </w:r>
-      <w:r>
-        <w:t xml:space="preserve">itch angle </w:t>
-      </w:r>
-      <w:r>
-        <w:t>will be adjusted via AP or FD commands</w:t>
-      </w:r>
-      <w:r>
-        <w:t>.</w:t>
-      </w:r>
-      <w:r>
-        <w:t xml:space="preserve"> Pitch speed protection is inhibited when the vertical mode is “HOLD”</w:t>
+        <w:t xml:space="preserve"> Pitch speed protection is inhibited when the vertical mode is HOLD</w:t>
       </w:r>
       <w:r>
         <w:t xml:space="preserve"> to ensure the aircraft does not deviate from its assigned altitude.</w:t>
@@ -4659,7 +4641,7 @@
     </w:p>
     <w:p>
       <w:r>
-        <w:t xml:space="preserve">If the throttles are already at their limit or the speed mode is “PITCH”, the AP goes directly into </w:t>
+        <w:t xml:space="preserve">If the throttles are already at their limit or the speed mode is PITCH, the AP goes directly into </w:t>
       </w:r>
       <w:r>
         <w:t>pitch</w:t>
@@ -9072,15 +9054,7 @@
         <w:t>due to the RCWS aileron lagging slightly behind the other ailerons</w:t>
       </w:r>
       <w:r>
-        <w:t xml:space="preserve"> causing the FCC to </w:t>
-      </w:r>
-      <w:proofErr w:type="spellStart"/>
-      <w:r>
-        <w:t>backdrive</w:t>
-      </w:r>
-      <w:proofErr w:type="spellEnd"/>
-      <w:r>
-        <w:t xml:space="preserve"> the </w:t>
+        <w:t xml:space="preserve"> causing the FCC to backdrive the </w:t>
       </w:r>
       <w:r>
         <w:t xml:space="preserve">control </w:t>
@@ -9540,7 +9514,19 @@
         <w:t xml:space="preserve"> </w:t>
       </w:r>
       <w:r>
-        <w:t>The Yaw Damper</w:t>
+        <w:t xml:space="preserve">The </w:t>
+      </w:r>
+      <w:r>
+        <w:t>y</w:t>
+      </w:r>
+      <w:r>
+        <w:t xml:space="preserve">aw </w:t>
+      </w:r>
+      <w:r>
+        <w:t>d</w:t>
+      </w:r>
+      <w:r>
+        <w:t>amper</w:t>
       </w:r>
       <w:r>
         <w:t xml:space="preserve"> is active when above 50ft radio altitude</w:t>
@@ -9681,13 +9667,22 @@
         <w:t>.</w:t>
       </w:r>
       <w:r>
-        <w:t xml:space="preserve"> A manual override is available </w:t>
-      </w:r>
-      <w:r>
-        <w:t xml:space="preserve">to disable the </w:t>
-      </w:r>
-      <w:r>
-        <w:t>system on the over panel.</w:t>
+        <w:t xml:space="preserve"> </w:t>
+      </w:r>
+      <w:r>
+        <w:t>A</w:t>
+      </w:r>
+      <w:r>
+        <w:t xml:space="preserve">n </w:t>
+      </w:r>
+      <w:r>
+        <w:t>override is available to disable the system on the over</w:t>
+      </w:r>
+      <w:r>
+        <w:t>head</w:t>
+      </w:r>
+      <w:r>
+        <w:t xml:space="preserve"> panel.</w:t>
       </w:r>
     </w:p>
     <w:p>
@@ -9886,7 +9881,19 @@
         <w:rPr>
           <w:noProof/>
         </w:rPr>
-        <w:t>Push AUTOFLIGHT button</w:t>
+        <w:t>Push</w:t>
+      </w:r>
+      <w:r>
+        <w:rPr>
+          <w:noProof/>
+        </w:rPr>
+        <w:t xml:space="preserve"> the</w:t>
+      </w:r>
+      <w:r>
+        <w:rPr>
+          <w:noProof/>
+        </w:rPr>
+        <w:t xml:space="preserve"> AUTOFLIGHT button</w:t>
       </w:r>
       <w:r>
         <w:rPr>
@@ -9907,43 +9914,55 @@
         <w:rPr>
           <w:noProof/>
         </w:rPr>
-        <w:t xml:space="preserve">Push throttles up and check that </w:t>
+        <w:t xml:space="preserve">Push throttles up and check that T/O THRUST </w:t>
       </w:r>
       <w:r>
         <w:rPr>
           <w:noProof/>
         </w:rPr>
-        <w:t>“</w:t>
+        <w:t>appears on the FMA</w:t>
       </w:r>
       <w:r>
         <w:rPr>
           <w:noProof/>
         </w:rPr>
-        <w:t>T/O THRUST</w:t>
+        <w:t xml:space="preserve"> and ATS drives</w:t>
       </w:r>
       <w:r>
         <w:rPr>
           <w:noProof/>
         </w:rPr>
-        <w:t>”</w:t>
+        <w:t xml:space="preserve"> the</w:t>
       </w:r>
       <w:r>
         <w:rPr>
           <w:noProof/>
         </w:rPr>
-        <w:t xml:space="preserve"> </w:t>
+        <w:t xml:space="preserve"> throttles to the </w:t>
       </w:r>
       <w:r>
         <w:rPr>
           <w:noProof/>
         </w:rPr>
-        <w:t>appears on the FMA</w:t>
+        <w:t>t</w:t>
       </w:r>
       <w:r>
         <w:rPr>
           <w:noProof/>
         </w:rPr>
-        <w:t xml:space="preserve"> and ATS drives throttles to the Takeoff Limit</w:t>
+        <w:t xml:space="preserve">akeoff </w:t>
+      </w:r>
+      <w:r>
+        <w:rPr>
+          <w:noProof/>
+        </w:rPr>
+        <w:t>l</w:t>
+      </w:r>
+      <w:r>
+        <w:rPr>
+          <w:noProof/>
+        </w:rPr>
+        <w:t>imit</w:t>
       </w:r>
       <w:r>
         <w:rPr>
@@ -9964,31 +9983,31 @@
         <w:rPr>
           <w:noProof/>
         </w:rPr>
-        <w:t xml:space="preserve">At 80kts, observe and crosscheck </w:t>
+        <w:t>At 80</w:t>
       </w:r>
       <w:r>
         <w:rPr>
           <w:noProof/>
         </w:rPr>
-        <w:t>“</w:t>
+        <w:t xml:space="preserve"> </w:t>
       </w:r>
       <w:r>
         <w:rPr>
           <w:noProof/>
         </w:rPr>
-        <w:t>T/O CLAMP</w:t>
+        <w:t>k</w:t>
       </w:r>
       <w:r>
         <w:rPr>
           <w:noProof/>
         </w:rPr>
-        <w:t>”</w:t>
+        <w:t>no</w:t>
       </w:r>
       <w:r>
         <w:rPr>
           <w:noProof/>
         </w:rPr>
-        <w:t xml:space="preserve"> re-appearing on the FMA</w:t>
+        <w:t>ts, observe and crosscheck T/O CLAMP re-appearing on the FMA</w:t>
       </w:r>
       <w:r>
         <w:rPr>
@@ -10042,19 +10061,49 @@
         <w:rPr>
           <w:noProof/>
         </w:rPr>
-        <w:t>AP can be engaged at 1</w:t>
+        <w:t>A</w:t>
       </w:r>
       <w:r>
         <w:rPr>
           <w:noProof/>
         </w:rPr>
-        <w:t>00ft radio altitude unless NAV mode is armed or active, where 400ft radio altitude is the minimum.</w:t>
+        <w:t>t 1</w:t>
       </w:r>
       <w:r>
         <w:rPr>
           <w:noProof/>
         </w:rPr>
-        <w:t xml:space="preserve"> Center FD bars before engaging AP.</w:t>
+        <w:t>00ft radio altitude</w:t>
+      </w:r>
+      <w:r>
+        <w:rPr>
+          <w:noProof/>
+        </w:rPr>
+        <w:t>, the AP can be engaged</w:t>
+      </w:r>
+      <w:r>
+        <w:rPr>
+          <w:noProof/>
+        </w:rPr>
+        <w:t xml:space="preserve"> unless NAV mode is armed or active, where 400ft radio altitude is the minimum.</w:t>
+      </w:r>
+      <w:r>
+        <w:rPr>
+          <w:noProof/>
+        </w:rPr>
+        <w:t xml:space="preserve"> Center FD bars before engaging </w:t>
+      </w:r>
+      <w:r>
+        <w:rPr>
+          <w:noProof/>
+        </w:rPr>
+        <w:t xml:space="preserve">the </w:t>
+      </w:r>
+      <w:r>
+        <w:rPr>
+          <w:noProof/>
+        </w:rPr>
+        <w:t>AP.</w:t>
       </w:r>
     </w:p>
     <w:p>
@@ -10075,25 +10124,43 @@
         <w:rPr>
           <w:noProof/>
         </w:rPr>
-        <w:t>“</w:t>
+        <w:t>CLB THRUST appearing on the FMA</w:t>
       </w:r>
       <w:r>
         <w:rPr>
           <w:noProof/>
         </w:rPr>
-        <w:t>CLB THRUST</w:t>
+        <w:t>.</w:t>
       </w:r>
       <w:r>
         <w:rPr>
           <w:noProof/>
         </w:rPr>
-        <w:t>”</w:t>
+        <w:t xml:space="preserve"> </w:t>
       </w:r>
       <w:r>
         <w:rPr>
           <w:noProof/>
         </w:rPr>
-        <w:t xml:space="preserve"> appearing on the FMA and the engines rolling back to the climb limit.</w:t>
+        <w:t>T</w:t>
+      </w:r>
+      <w:r>
+        <w:rPr>
+          <w:noProof/>
+        </w:rPr>
+        <w:t xml:space="preserve">he engines </w:t>
+      </w:r>
+      <w:r>
+        <w:rPr>
+          <w:noProof/>
+        </w:rPr>
+        <w:t>will roll</w:t>
+      </w:r>
+      <w:r>
+        <w:rPr>
+          <w:noProof/>
+        </w:rPr>
+        <w:t xml:space="preserve"> back to the climb limit.</w:t>
       </w:r>
     </w:p>
     <w:p>
@@ -10152,7 +10219,13 @@
         </w:numPr>
       </w:pPr>
       <w:r>
-        <w:t>Push AUTOFLIGHT button.</w:t>
+        <w:t xml:space="preserve">Push </w:t>
+      </w:r>
+      <w:r>
+        <w:t xml:space="preserve">the </w:t>
+      </w:r>
+      <w:r>
+        <w:t>AUTOFLIGHT button.</w:t>
       </w:r>
     </w:p>
     <w:p/>
@@ -10178,19 +10251,52 @@
         <w:t xml:space="preserve">Push the AP </w:t>
       </w:r>
       <w:r>
-        <w:t>Disc</w:t>
-      </w:r>
-      <w:r>
-        <w:t>onnect Button</w:t>
-      </w:r>
-      <w:r>
-        <w:t xml:space="preserve"> on the Yoke or</w:t>
-      </w:r>
-      <w:r>
-        <w:t xml:space="preserve"> the ATS Disconnect Button on the</w:t>
-      </w:r>
-      <w:r>
-        <w:t xml:space="preserve"> Throttles</w:t>
+        <w:t>d</w:t>
+      </w:r>
+      <w:r>
+        <w:t>isc</w:t>
+      </w:r>
+      <w:r>
+        <w:t xml:space="preserve">onnect </w:t>
+      </w:r>
+      <w:r>
+        <w:t>b</w:t>
+      </w:r>
+      <w:r>
+        <w:t>utton</w:t>
+      </w:r>
+      <w:r>
+        <w:t xml:space="preserve"> on the </w:t>
+      </w:r>
+      <w:r>
+        <w:t>y</w:t>
+      </w:r>
+      <w:r>
+        <w:t>oke or</w:t>
+      </w:r>
+      <w:r>
+        <w:t xml:space="preserve"> the ATS </w:t>
+      </w:r>
+      <w:r>
+        <w:t>d</w:t>
+      </w:r>
+      <w:r>
+        <w:t xml:space="preserve">isconnect </w:t>
+      </w:r>
+      <w:r>
+        <w:t>b</w:t>
+      </w:r>
+      <w:r>
+        <w:t>utton on the</w:t>
+      </w:r>
+      <w:r>
+        <w:t xml:space="preserve"> </w:t>
+      </w:r>
+      <w:r>
+        <w:t>t</w:t>
+      </w:r>
+      <w:r>
+        <w:t>hrottles</w:t>
       </w:r>
       <w:r>
         <w:t>.</w:t>
@@ -10205,7 +10311,19 @@
         </w:numPr>
       </w:pPr>
       <w:r>
-        <w:t>Silence the disconnect warning and flashing red box by pressing the AP or ATS Disconnect Button again.</w:t>
+        <w:t xml:space="preserve">Silence the disconnect warning and flashing red box by pressing the AP or ATS </w:t>
+      </w:r>
+      <w:r>
+        <w:t>d</w:t>
+      </w:r>
+      <w:r>
+        <w:t xml:space="preserve">isconnect </w:t>
+      </w:r>
+      <w:r>
+        <w:t>b</w:t>
+      </w:r>
+      <w:r>
+        <w:t>utton again.</w:t>
       </w:r>
     </w:p>
     <w:p/>
@@ -10240,7 +10358,34 @@
         </w:numPr>
       </w:pPr>
       <w:r>
-        <w:t>Pull Speed Knob or Heading Knob.</w:t>
+        <w:t xml:space="preserve">Pull </w:t>
+      </w:r>
+      <w:r>
+        <w:t xml:space="preserve">the </w:t>
+      </w:r>
+      <w:r>
+        <w:t>s</w:t>
+      </w:r>
+      <w:r>
+        <w:t xml:space="preserve">peed </w:t>
+      </w:r>
+      <w:r>
+        <w:t>k</w:t>
+      </w:r>
+      <w:r>
+        <w:t xml:space="preserve">nob or </w:t>
+      </w:r>
+      <w:r>
+        <w:t>h</w:t>
+      </w:r>
+      <w:r>
+        <w:t xml:space="preserve">eading </w:t>
+      </w:r>
+      <w:r>
+        <w:t>k</w:t>
+      </w:r>
+      <w:r>
+        <w:t>nob.</w:t>
       </w:r>
     </w:p>
     <w:p/>
@@ -10285,7 +10430,34 @@
         </w:numPr>
       </w:pPr>
       <w:r>
-        <w:t>Pull Altitude Knob to engage Level Change</w:t>
+        <w:t xml:space="preserve">Pull </w:t>
+      </w:r>
+      <w:r>
+        <w:t xml:space="preserve">the </w:t>
+      </w:r>
+      <w:r>
+        <w:t>a</w:t>
+      </w:r>
+      <w:r>
+        <w:t xml:space="preserve">ltitude </w:t>
+      </w:r>
+      <w:r>
+        <w:t>k</w:t>
+      </w:r>
+      <w:r>
+        <w:t xml:space="preserve">nob to engage </w:t>
+      </w:r>
+      <w:r>
+        <w:t>l</w:t>
+      </w:r>
+      <w:r>
+        <w:t xml:space="preserve">evel </w:t>
+      </w:r>
+      <w:r>
+        <w:t>c</w:t>
+      </w:r>
+      <w:r>
+        <w:t>hange</w:t>
       </w:r>
       <w:r>
         <w:t>.</w:t>
@@ -10300,7 +10472,10 @@
         </w:numPr>
       </w:pPr>
       <w:r>
-        <w:t>Observe ATS setting power for climb or descent and the AP pitching for speed.</w:t>
+        <w:t>If engaged, o</w:t>
+      </w:r>
+      <w:r>
+        <w:t>bserve ATS setting power for climb or descent and the AP pitching for speed.</w:t>
       </w:r>
     </w:p>
     <w:p/>
@@ -10326,7 +10501,13 @@
         </w:numPr>
       </w:pPr>
       <w:r>
-        <w:t xml:space="preserve">Set frequency and course into </w:t>
+        <w:t xml:space="preserve">Set </w:t>
+      </w:r>
+      <w:r>
+        <w:t xml:space="preserve">the </w:t>
+      </w:r>
+      <w:r>
+        <w:t xml:space="preserve">frequency and course into </w:t>
       </w:r>
       <w:r>
         <w:t xml:space="preserve">the </w:t>
@@ -10356,7 +10537,13 @@
         </w:numPr>
       </w:pPr>
       <w:r>
-        <w:t>When on an intercept course (30 degrees or less recommended), push APPR/LAND button.</w:t>
+        <w:t>When on an intercept course (30 degrees or less recommended), push</w:t>
+      </w:r>
+      <w:r>
+        <w:t xml:space="preserve"> the</w:t>
+      </w:r>
+      <w:r>
+        <w:t xml:space="preserve"> APPR/LAND button.</w:t>
       </w:r>
     </w:p>
     <w:p>
@@ -10368,7 +10555,13 @@
         </w:numPr>
       </w:pPr>
       <w:r>
-        <w:t>Ensure LAND ARMED is displayed in the lateral mode of the FMA.</w:t>
+        <w:t xml:space="preserve">Ensure LAND ARMED is displayed in the lateral mode </w:t>
+      </w:r>
+      <w:r>
+        <w:t>on</w:t>
+      </w:r>
+      <w:r>
+        <w:t xml:space="preserve"> the FMA.</w:t>
       </w:r>
     </w:p>
     <w:p>
@@ -10383,7 +10576,13 @@
         <w:t xml:space="preserve">When LOC engages, ensure LAND ARMED is </w:t>
       </w:r>
       <w:r>
-        <w:t>displayed in the vertical mode of the FMA.</w:t>
+        <w:t xml:space="preserve">displayed in the vertical mode </w:t>
+      </w:r>
+      <w:r>
+        <w:t>on</w:t>
+      </w:r>
+      <w:r>
+        <w:t xml:space="preserve"> the FMA.</w:t>
       </w:r>
     </w:p>
     <w:p>
@@ -10413,7 +10612,13 @@
         </w:numPr>
       </w:pPr>
       <w:r>
-        <w:t>If performing an Autoland, ensure DUAL LAND is annunciated roughly 10 seconds after passing 1500ft radio altitude.</w:t>
+        <w:t>If performing an Autoland, ensure DUAL LAND is annunciated</w:t>
+      </w:r>
+      <w:r>
+        <w:t xml:space="preserve"> on the FMA</w:t>
+      </w:r>
+      <w:r>
+        <w:t xml:space="preserve"> roughly 10 seconds after passing 1500ft radio altitude.</w:t>
       </w:r>
     </w:p>
     <w:p>
@@ -10460,7 +10665,13 @@
         </w:numPr>
       </w:pPr>
       <w:r>
-        <w:t>Set frequency and course into the ILS radio using the MCDU NAV RAD page.</w:t>
+        <w:t xml:space="preserve">Set </w:t>
+      </w:r>
+      <w:r>
+        <w:t xml:space="preserve">the </w:t>
+      </w:r>
+      <w:r>
+        <w:t>frequency and course into the ILS radio using the MCDU NAV RAD page.</w:t>
       </w:r>
     </w:p>
     <w:p>
@@ -10484,7 +10695,13 @@
         </w:numPr>
       </w:pPr>
       <w:r>
-        <w:t>Ensure LOC ARMED is displayed in the lateral mode of the FMA.</w:t>
+        <w:t xml:space="preserve">Ensure LOC ARMED is displayed in the lateral mode </w:t>
+      </w:r>
+      <w:r>
+        <w:t>on</w:t>
+      </w:r>
+      <w:r>
+        <w:t xml:space="preserve"> the FMA.</w:t>
       </w:r>
     </w:p>
     <w:p/>
@@ -10507,7 +10724,13 @@
         </w:numPr>
       </w:pPr>
       <w:r>
-        <w:t>Set frequency and course into either VOR radio using the MCDU NAV RAD page.</w:t>
+        <w:t xml:space="preserve">Set </w:t>
+      </w:r>
+      <w:r>
+        <w:t xml:space="preserve">the </w:t>
+      </w:r>
+      <w:r>
+        <w:t>frequency and course into either VOR radio using the MCDU NAV RAD page.</w:t>
       </w:r>
     </w:p>
     <w:p>
@@ -10531,7 +10754,13 @@
         </w:numPr>
       </w:pPr>
       <w:r>
-        <w:t>Ensure VOR ARMED is displayed in the lateral mode of the FMA.</w:t>
+        <w:t xml:space="preserve">Ensure VOR ARMED is displayed in the lateral mode </w:t>
+      </w:r>
+      <w:r>
+        <w:t>on</w:t>
+      </w:r>
+      <w:r>
+        <w:t xml:space="preserve"> the FMA.</w:t>
       </w:r>
     </w:p>
     <w:sectPr>

</xml_diff>

<commit_message>
Docs: Add about kb shortcuts
</commit_message>
<xml_diff>
--- a/Docs/Autoflight_and_FCC.docx
+++ b/Docs/Autoflight_and_FCC.docx
@@ -4793,11 +4793,7 @@
           </mc:Choice>
           <mc:Fallback>
             <w:pict>
-              <v:shapetype w14:anchorId="37D1CB7C" id="_x0000_t202" coordsize="21600,21600" o:spt="202" path="m,l,21600r21600,l21600,xe">
-                <v:stroke joinstyle="miter"/>
-                <v:path gradientshapeok="t" o:connecttype="rect"/>
-              </v:shapetype>
-              <v:shape id="Text Box 4" o:spid="_x0000_s1030" type="#_x0000_t202" style="position:absolute;margin-left:52.7pt;margin-top:89.9pt;width:12.1pt;height:21.6pt;z-index:251679744;visibility:visible;mso-wrap-style:square;mso-width-percent:0;mso-height-percent:0;mso-wrap-distance-left:9pt;mso-wrap-distance-top:0;mso-wrap-distance-right:9pt;mso-wrap-distance-bottom:0;mso-position-horizontal:absolute;mso-position-horizontal-relative:text;mso-position-vertical:absolute;mso-position-vertical-relative:text;mso-width-percent:0;mso-height-percent:0;mso-width-relative:margin;mso-height-relative:margin;v-text-anchor:top" o:gfxdata="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" filled="f" stroked="f" strokeweight=".5pt">
+              <v:shape w14:anchorId="37D1CB7C" id="Text Box 4" o:spid="_x0000_s1030" type="#_x0000_t202" style="position:absolute;margin-left:52.7pt;margin-top:89.9pt;width:12.1pt;height:21.6pt;z-index:251679744;visibility:visible;mso-wrap-style:square;mso-width-percent:0;mso-height-percent:0;mso-wrap-distance-left:9pt;mso-wrap-distance-top:0;mso-wrap-distance-right:9pt;mso-wrap-distance-bottom:0;mso-position-horizontal:absolute;mso-position-horizontal-relative:text;mso-position-vertical:absolute;mso-position-vertical-relative:text;mso-width-percent:0;mso-height-percent:0;mso-width-relative:margin;mso-height-relative:margin;v-text-anchor:top" o:gfxdata="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" filled="f" stroked="f" strokeweight=".5pt">
                 <v:textbox inset="0,0,0,0">
                   <w:txbxContent>
                     <w:p>
@@ -4900,7 +4896,7 @@
           </mc:Choice>
           <mc:Fallback>
             <w:pict>
-              <v:shape w14:anchorId="2EAB8CA8" id="Text Box 4" o:spid="_x0000_s1030" type="#_x0000_t202" style="position:absolute;margin-left:356.95pt;margin-top:114.15pt;width:12.1pt;height:21.6pt;z-index:251692032;visibility:visible;mso-wrap-style:square;mso-width-percent:0;mso-height-percent:0;mso-wrap-distance-left:9pt;mso-wrap-distance-top:0;mso-wrap-distance-right:9pt;mso-wrap-distance-bottom:0;mso-position-horizontal:absolute;mso-position-horizontal-relative:text;mso-position-vertical:absolute;mso-position-vertical-relative:text;mso-width-percent:0;mso-height-percent:0;mso-width-relative:margin;mso-height-relative:margin;v-text-anchor:top" o:gfxdata="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" filled="f" stroked="f" strokeweight=".5pt">
+              <v:shape w14:anchorId="2EAB8CA8" id="_x0000_s1031" type="#_x0000_t202" style="position:absolute;margin-left:356.95pt;margin-top:114.15pt;width:12.1pt;height:21.6pt;z-index:251692032;visibility:visible;mso-wrap-style:square;mso-width-percent:0;mso-height-percent:0;mso-wrap-distance-left:9pt;mso-wrap-distance-top:0;mso-wrap-distance-right:9pt;mso-wrap-distance-bottom:0;mso-position-horizontal:absolute;mso-position-horizontal-relative:text;mso-position-vertical:absolute;mso-position-vertical-relative:text;mso-width-percent:0;mso-height-percent:0;mso-width-relative:margin;mso-height-relative:margin;v-text-anchor:top" o:gfxdata="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" filled="f" stroked="f" strokeweight=".5pt">
                 <v:textbox inset="0,0,0,0">
                   <w:txbxContent>
                     <w:p>
@@ -5003,7 +4999,7 @@
           </mc:Choice>
           <mc:Fallback>
             <w:pict>
-              <v:shape w14:anchorId="7A0B9C16" id="_x0000_s1031" type="#_x0000_t202" style="position:absolute;margin-left:125.2pt;margin-top:127.75pt;width:12.1pt;height:21.6pt;z-index:251686912;visibility:visible;mso-wrap-style:square;mso-width-percent:0;mso-height-percent:0;mso-wrap-distance-left:9pt;mso-wrap-distance-top:0;mso-wrap-distance-right:9pt;mso-wrap-distance-bottom:0;mso-position-horizontal:absolute;mso-position-horizontal-relative:text;mso-position-vertical:absolute;mso-position-vertical-relative:text;mso-width-percent:0;mso-height-percent:0;mso-width-relative:margin;mso-height-relative:margin;v-text-anchor:top" o:gfxdata="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" filled="f" stroked="f" strokeweight=".5pt">
+              <v:shape w14:anchorId="7A0B9C16" id="_x0000_s1032" type="#_x0000_t202" style="position:absolute;margin-left:125.2pt;margin-top:127.75pt;width:12.1pt;height:21.6pt;z-index:251686912;visibility:visible;mso-wrap-style:square;mso-width-percent:0;mso-height-percent:0;mso-wrap-distance-left:9pt;mso-wrap-distance-top:0;mso-wrap-distance-right:9pt;mso-wrap-distance-bottom:0;mso-position-horizontal:absolute;mso-position-horizontal-relative:text;mso-position-vertical:absolute;mso-position-vertical-relative:text;mso-width-percent:0;mso-height-percent:0;mso-width-relative:margin;mso-height-relative:margin;v-text-anchor:top" o:gfxdata="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" filled="f" stroked="f" strokeweight=".5pt">
                 <v:textbox inset="0,0,0,0">
                   <w:txbxContent>
                     <w:p>
@@ -5100,7 +5096,7 @@
           </mc:Choice>
           <mc:Fallback>
             <w:pict>
-              <v:shape w14:anchorId="27BAE70F" id="_x0000_s1032" type="#_x0000_t202" style="position:absolute;margin-left:54.25pt;margin-top:3.35pt;width:12.1pt;height:21.6pt;z-index:251675648;visibility:visible;mso-wrap-style:square;mso-width-percent:0;mso-height-percent:0;mso-wrap-distance-left:9pt;mso-wrap-distance-top:0;mso-wrap-distance-right:9pt;mso-wrap-distance-bottom:0;mso-position-horizontal:absolute;mso-position-horizontal-relative:text;mso-position-vertical:absolute;mso-position-vertical-relative:text;mso-width-percent:0;mso-height-percent:0;mso-width-relative:margin;mso-height-relative:margin;v-text-anchor:top" o:gfxdata="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" filled="f" stroked="f" strokeweight=".5pt">
+              <v:shape w14:anchorId="27BAE70F" id="_x0000_s1033" type="#_x0000_t202" style="position:absolute;margin-left:54.25pt;margin-top:3.35pt;width:12.1pt;height:21.6pt;z-index:251675648;visibility:visible;mso-wrap-style:square;mso-width-percent:0;mso-height-percent:0;mso-wrap-distance-left:9pt;mso-wrap-distance-top:0;mso-wrap-distance-right:9pt;mso-wrap-distance-bottom:0;mso-position-horizontal:absolute;mso-position-horizontal-relative:text;mso-position-vertical:absolute;mso-position-vertical-relative:text;mso-width-percent:0;mso-height-percent:0;mso-width-relative:margin;mso-height-relative:margin;v-text-anchor:top" o:gfxdata="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" filled="f" stroked="f" strokeweight=".5pt">
                 <v:textbox inset="0,0,0,0">
                   <w:txbxContent>
                     <w:p>
@@ -5203,7 +5199,7 @@
           </mc:Choice>
           <mc:Fallback>
             <w:pict>
-              <v:shape w14:anchorId="5E6F42B4" id="_x0000_s1033" type="#_x0000_t202" style="position:absolute;margin-left:402.9pt;margin-top:3.5pt;width:12.1pt;height:21.6pt;z-index:251694080;visibility:visible;mso-wrap-style:square;mso-width-percent:0;mso-height-percent:0;mso-wrap-distance-left:9pt;mso-wrap-distance-top:0;mso-wrap-distance-right:9pt;mso-wrap-distance-bottom:0;mso-position-horizontal:absolute;mso-position-horizontal-relative:text;mso-position-vertical:absolute;mso-position-vertical-relative:text;mso-width-percent:0;mso-height-percent:0;mso-width-relative:margin;mso-height-relative:margin;v-text-anchor:top" o:gfxdata="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" filled="f" stroked="f" strokeweight=".5pt">
+              <v:shape w14:anchorId="5E6F42B4" id="_x0000_s1034" type="#_x0000_t202" style="position:absolute;margin-left:402.9pt;margin-top:3.5pt;width:12.1pt;height:21.6pt;z-index:251694080;visibility:visible;mso-wrap-style:square;mso-width-percent:0;mso-height-percent:0;mso-wrap-distance-left:9pt;mso-wrap-distance-top:0;mso-wrap-distance-right:9pt;mso-wrap-distance-bottom:0;mso-position-horizontal:absolute;mso-position-horizontal-relative:text;mso-position-vertical:absolute;mso-position-vertical-relative:text;mso-width-percent:0;mso-height-percent:0;mso-width-relative:margin;mso-height-relative:margin;v-text-anchor:top" o:gfxdata="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" filled="f" stroked="f" strokeweight=".5pt">
                 <v:textbox inset="0,0,0,0">
                   <w:txbxContent>
                     <w:p>
@@ -7803,11 +7799,11 @@
       </w:r>
     </w:p>
     <w:p/>
-    <w:bookmarkStart w:id="14" w:name="_Toc152889614"/>
     <w:p>
       <w:pPr>
         <w:pStyle w:val="Heading2"/>
       </w:pPr>
+      <w:bookmarkStart w:id="14" w:name="_Toc152889614"/>
       <w:r>
         <w:rPr>
           <w:noProof/>
@@ -8756,6 +8752,12 @@
         <w:rPr>
           <w:u w:val="single"/>
         </w:rPr>
+        <w:t xml:space="preserve"> (Shift + D)</w:t>
+      </w:r>
+      <w:r>
+        <w:rPr>
+          <w:u w:val="single"/>
+        </w:rPr>
         <w:br/>
       </w:r>
       <w:r>
@@ -8795,6 +8797,12 @@
         <w:rPr>
           <w:u w:val="single"/>
         </w:rPr>
+        <w:t xml:space="preserve"> (Shift + G)</w:t>
+      </w:r>
+      <w:r>
+        <w:rPr>
+          <w:u w:val="single"/>
+        </w:rPr>
         <w:br/>
       </w:r>
       <w:r>
@@ -8858,6 +8866,12 @@
         <w:rPr>
           <w:u w:val="single"/>
         </w:rPr>
+        <w:t xml:space="preserve"> (Ctrl + D)</w:t>
+      </w:r>
+      <w:r>
+        <w:rPr>
+          <w:u w:val="single"/>
+        </w:rPr>
         <w:br/>
       </w:r>
       <w:r>
@@ -9054,7 +9068,15 @@
         <w:t>due to the RCWS aileron lagging slightly behind the other ailerons</w:t>
       </w:r>
       <w:r>
-        <w:t xml:space="preserve"> causing the FCC to backdrive the </w:t>
+        <w:t xml:space="preserve"> causing the FCC to </w:t>
+      </w:r>
+      <w:proofErr w:type="spellStart"/>
+      <w:r>
+        <w:t>backdrive</w:t>
+      </w:r>
+      <w:proofErr w:type="spellEnd"/>
+      <w:r>
+        <w:t xml:space="preserve"> the </w:t>
       </w:r>
       <w:r>
         <w:t xml:space="preserve">control </w:t>

</xml_diff>

<commit_message>
Docs: Update autoflight doc
</commit_message>
<xml_diff>
--- a/Docs/Autoflight_and_FCC.docx
+++ b/Docs/Autoflight_and_FCC.docx
@@ -1,6 +1,6 @@
 
 <file path=word/document.xml><?xml version="1.0" encoding="utf-8"?>
-<w:document xmlns:wpc="http://schemas.microsoft.com/office/word/2010/wordprocessingCanvas" xmlns:cx="http://schemas.microsoft.com/office/drawing/2014/chartex" xmlns:cx1="http://schemas.microsoft.com/office/drawing/2015/9/8/chartex" xmlns:cx2="http://schemas.microsoft.com/office/drawing/2015/10/21/chartex" xmlns:cx3="http://schemas.microsoft.com/office/drawing/2016/5/9/chartex" xmlns:cx4="http://schemas.microsoft.com/office/drawing/2016/5/10/chartex" xmlns:cx5="http://schemas.microsoft.com/office/drawing/2016/5/11/chartex" xmlns:cx6="http://schemas.microsoft.com/office/drawing/2016/5/12/chartex" xmlns:cx7="http://schemas.microsoft.com/office/drawing/2016/5/13/chartex" xmlns:cx8="http://schemas.microsoft.com/office/drawing/2016/5/14/chartex" xmlns:mc="http://schemas.openxmlformats.org/markup-compatibility/2006" xmlns:aink="http://schemas.microsoft.com/office/drawing/2016/ink" xmlns:am3d="http://schemas.microsoft.com/office/drawing/2017/model3d" xmlns:o="urn:schemas-microsoft-com:office:office" xmlns:oel="http://schemas.microsoft.com/office/2019/extlst" xmlns:r="http://schemas.openxmlformats.org/officeDocument/2006/relationships" xmlns:m="http://schemas.openxmlformats.org/officeDocument/2006/math" xmlns:v="urn:schemas-microsoft-com:vml" xmlns:wp14="http://schemas.microsoft.com/office/word/2010/wordprocessingDrawing" xmlns:wp="http://schemas.openxmlformats.org/drawingml/2006/wordprocessingDrawing" xmlns:w10="urn:schemas-microsoft-com:office:word" xmlns:w="http://schemas.openxmlformats.org/wordprocessingml/2006/main" xmlns:w14="http://schemas.microsoft.com/office/word/2010/wordml" xmlns:w15="http://schemas.microsoft.com/office/word/2012/wordml" xmlns:w16cex="http://schemas.microsoft.com/office/word/2018/wordml/cex" xmlns:w16cid="http://schemas.microsoft.com/office/word/2016/wordml/cid" xmlns:w16="http://schemas.microsoft.com/office/word/2018/wordml" xmlns:w16sdtdh="http://schemas.microsoft.com/office/word/2020/wordml/sdtdatahash" xmlns:w16se="http://schemas.microsoft.com/office/word/2015/wordml/symex" xmlns:wpg="http://schemas.microsoft.com/office/word/2010/wordprocessingGroup" xmlns:wpi="http://schemas.microsoft.com/office/word/2010/wordprocessingInk" xmlns:wne="http://schemas.microsoft.com/office/word/2006/wordml" xmlns:wps="http://schemas.microsoft.com/office/word/2010/wordprocessingShape" mc:Ignorable="w14 w15 w16se w16cid w16 w16cex w16sdtdh wp14">
+<w:document xmlns:wpc="http://schemas.microsoft.com/office/word/2010/wordprocessingCanvas" xmlns:cx="http://schemas.microsoft.com/office/drawing/2014/chartex" xmlns:cx1="http://schemas.microsoft.com/office/drawing/2015/9/8/chartex" xmlns:cx2="http://schemas.microsoft.com/office/drawing/2015/10/21/chartex" xmlns:cx3="http://schemas.microsoft.com/office/drawing/2016/5/9/chartex" xmlns:cx4="http://schemas.microsoft.com/office/drawing/2016/5/10/chartex" xmlns:cx5="http://schemas.microsoft.com/office/drawing/2016/5/11/chartex" xmlns:cx6="http://schemas.microsoft.com/office/drawing/2016/5/12/chartex" xmlns:cx7="http://schemas.microsoft.com/office/drawing/2016/5/13/chartex" xmlns:cx8="http://schemas.microsoft.com/office/drawing/2016/5/14/chartex" xmlns:mc="http://schemas.openxmlformats.org/markup-compatibility/2006" xmlns:aink="http://schemas.microsoft.com/office/drawing/2016/ink" xmlns:am3d="http://schemas.microsoft.com/office/drawing/2017/model3d" xmlns:o="urn:schemas-microsoft-com:office:office" xmlns:oel="http://schemas.microsoft.com/office/2019/extlst" xmlns:r="http://schemas.openxmlformats.org/officeDocument/2006/relationships" xmlns:m="http://schemas.openxmlformats.org/officeDocument/2006/math" xmlns:v="urn:schemas-microsoft-com:vml" xmlns:wp14="http://schemas.microsoft.com/office/word/2010/wordprocessingDrawing" xmlns:wp="http://schemas.openxmlformats.org/drawingml/2006/wordprocessingDrawing" xmlns:w10="urn:schemas-microsoft-com:office:word" xmlns:w="http://schemas.openxmlformats.org/wordprocessingml/2006/main" xmlns:w14="http://schemas.microsoft.com/office/word/2010/wordml" xmlns:w15="http://schemas.microsoft.com/office/word/2012/wordml" xmlns:w16cex="http://schemas.microsoft.com/office/word/2018/wordml/cex" xmlns:w16cid="http://schemas.microsoft.com/office/word/2016/wordml/cid" xmlns:w16="http://schemas.microsoft.com/office/word/2018/wordml" xmlns:w16du="http://schemas.microsoft.com/office/word/2023/wordml/word16du" xmlns:w16sdtdh="http://schemas.microsoft.com/office/word/2020/wordml/sdtdatahash" xmlns:w16se="http://schemas.microsoft.com/office/word/2015/wordml/symex" xmlns:wpg="http://schemas.microsoft.com/office/word/2010/wordprocessingGroup" xmlns:wpi="http://schemas.microsoft.com/office/word/2010/wordprocessingInk" xmlns:wne="http://schemas.microsoft.com/office/word/2006/wordml" xmlns:wps="http://schemas.microsoft.com/office/word/2010/wordprocessingShape" mc:Ignorable="w14 w15 w16se w16cid w16 w16cex w16sdtdh w16du wp14">
   <w:body>
     <w:p>
       <w:pPr>
@@ -77,7 +77,7 @@
           <w:sz w:val="24"/>
           <w:szCs w:val="24"/>
         </w:rPr>
-        <w:t>12/</w:t>
+        <w:fldChar w:fldCharType="begin"/>
       </w:r>
       <w:r>
         <w:rPr>
@@ -86,7 +86,7 @@
           <w:sz w:val="24"/>
           <w:szCs w:val="24"/>
         </w:rPr>
-        <w:t>2</w:t>
+        <w:instrText xml:space="preserve"> DATE \@ "M/d/yyyy" </w:instrText>
       </w:r>
       <w:r>
         <w:rPr>
@@ -95,7 +95,17 @@
           <w:sz w:val="24"/>
           <w:szCs w:val="24"/>
         </w:rPr>
-        <w:t>6</w:t>
+        <w:fldChar w:fldCharType="separate"/>
+      </w:r>
+      <w:r>
+        <w:rPr>
+          <w:rFonts w:asciiTheme="majorHAnsi" w:hAnsiTheme="majorHAnsi" w:cstheme="majorHAnsi"/>
+          <w:noProof/>
+          <w:color w:val="2F5496" w:themeColor="accent1" w:themeShade="BF"/>
+          <w:sz w:val="24"/>
+          <w:szCs w:val="24"/>
+        </w:rPr>
+        <w:t>5/23/2024</w:t>
       </w:r>
       <w:r>
         <w:rPr>
@@ -104,7 +114,7 @@
           <w:sz w:val="24"/>
           <w:szCs w:val="24"/>
         </w:rPr>
-        <w:t>/2023</w:t>
+        <w:fldChar w:fldCharType="end"/>
       </w:r>
     </w:p>
     <w:p>
@@ -1911,7 +1921,7 @@
                 <w:noProof/>
                 <w:webHidden/>
               </w:rPr>
-              <w:t>13</w:t>
+              <w:t>14</w:t>
             </w:r>
             <w:r>
               <w:rPr>
@@ -1983,7 +1993,7 @@
                 <w:noProof/>
                 <w:webHidden/>
               </w:rPr>
-              <w:t>13</w:t>
+              <w:t>14</w:t>
             </w:r>
             <w:r>
               <w:rPr>
@@ -2055,7 +2065,7 @@
                 <w:noProof/>
                 <w:webHidden/>
               </w:rPr>
-              <w:t>13</w:t>
+              <w:t>14</w:t>
             </w:r>
             <w:r>
               <w:rPr>
@@ -2127,7 +2137,7 @@
                 <w:noProof/>
                 <w:webHidden/>
               </w:rPr>
-              <w:t>13</w:t>
+              <w:t>14</w:t>
             </w:r>
             <w:r>
               <w:rPr>
@@ -3331,10 +3341,16 @@
         <w:t xml:space="preserve"> box will flash red until silenced (</w:t>
       </w:r>
       <w:r>
-        <w:t>the AP, t</w:t>
-      </w:r>
-      <w:r>
-        <w:t xml:space="preserve">he aural </w:t>
+        <w:t xml:space="preserve">for </w:t>
+      </w:r>
+      <w:r>
+        <w:t xml:space="preserve">the </w:t>
+      </w:r>
+      <w:r>
+        <w:t xml:space="preserve">AP, </w:t>
+      </w:r>
+      <w:r>
+        <w:t xml:space="preserve">aural </w:t>
       </w:r>
       <w:r>
         <w:t xml:space="preserve">warning </w:t>
@@ -10331,7 +10347,10 @@
         </w:numPr>
       </w:pPr>
       <w:r>
-        <w:t>Ensure the desired modes are active, and the Flight Director bars are centered.</w:t>
+        <w:t>Ensure the desired modes are active,</w:t>
+      </w:r>
+      <w:r>
+        <w:t xml:space="preserve"> the flight controls and Flight Director bars are centered, and the stabilizer is trimmed.</w:t>
       </w:r>
     </w:p>
     <w:p>
@@ -10536,6 +10555,7 @@
         </w:rPr>
       </w:pPr>
       <w:r>
+        <w:lastRenderedPageBreak/>
         <w:br w:type="page"/>
       </w:r>
     </w:p>
@@ -10930,7 +10950,7 @@
 </file>
 
 <file path=word/endnotes.xml><?xml version="1.0" encoding="utf-8"?>
-<w:endnotes xmlns:wpc="http://schemas.microsoft.com/office/word/2010/wordprocessingCanvas" xmlns:cx="http://schemas.microsoft.com/office/drawing/2014/chartex" xmlns:cx1="http://schemas.microsoft.com/office/drawing/2015/9/8/chartex" xmlns:cx2="http://schemas.microsoft.com/office/drawing/2015/10/21/chartex" xmlns:cx3="http://schemas.microsoft.com/office/drawing/2016/5/9/chartex" xmlns:cx4="http://schemas.microsoft.com/office/drawing/2016/5/10/chartex" xmlns:cx5="http://schemas.microsoft.com/office/drawing/2016/5/11/chartex" xmlns:cx6="http://schemas.microsoft.com/office/drawing/2016/5/12/chartex" xmlns:cx7="http://schemas.microsoft.com/office/drawing/2016/5/13/chartex" xmlns:cx8="http://schemas.microsoft.com/office/drawing/2016/5/14/chartex" xmlns:mc="http://schemas.openxmlformats.org/markup-compatibility/2006" xmlns:aink="http://schemas.microsoft.com/office/drawing/2016/ink" xmlns:am3d="http://schemas.microsoft.com/office/drawing/2017/model3d" xmlns:o="urn:schemas-microsoft-com:office:office" xmlns:oel="http://schemas.microsoft.com/office/2019/extlst" xmlns:r="http://schemas.openxmlformats.org/officeDocument/2006/relationships" xmlns:m="http://schemas.openxmlformats.org/officeDocument/2006/math" xmlns:v="urn:schemas-microsoft-com:vml" xmlns:wp14="http://schemas.microsoft.com/office/word/2010/wordprocessingDrawing" xmlns:wp="http://schemas.openxmlformats.org/drawingml/2006/wordprocessingDrawing" xmlns:w10="urn:schemas-microsoft-com:office:word" xmlns:w="http://schemas.openxmlformats.org/wordprocessingml/2006/main" xmlns:w14="http://schemas.microsoft.com/office/word/2010/wordml" xmlns:w15="http://schemas.microsoft.com/office/word/2012/wordml" xmlns:w16cex="http://schemas.microsoft.com/office/word/2018/wordml/cex" xmlns:w16cid="http://schemas.microsoft.com/office/word/2016/wordml/cid" xmlns:w16="http://schemas.microsoft.com/office/word/2018/wordml" xmlns:w16sdtdh="http://schemas.microsoft.com/office/word/2020/wordml/sdtdatahash" xmlns:w16se="http://schemas.microsoft.com/office/word/2015/wordml/symex" xmlns:wpg="http://schemas.microsoft.com/office/word/2010/wordprocessingGroup" xmlns:wpi="http://schemas.microsoft.com/office/word/2010/wordprocessingInk" xmlns:wne="http://schemas.microsoft.com/office/word/2006/wordml" xmlns:wps="http://schemas.microsoft.com/office/word/2010/wordprocessingShape" mc:Ignorable="w14 w15 w16se w16cid w16 w16cex w16sdtdh wp14">
+<w:endnotes xmlns:wpc="http://schemas.microsoft.com/office/word/2010/wordprocessingCanvas" xmlns:cx="http://schemas.microsoft.com/office/drawing/2014/chartex" xmlns:cx1="http://schemas.microsoft.com/office/drawing/2015/9/8/chartex" xmlns:cx2="http://schemas.microsoft.com/office/drawing/2015/10/21/chartex" xmlns:cx3="http://schemas.microsoft.com/office/drawing/2016/5/9/chartex" xmlns:cx4="http://schemas.microsoft.com/office/drawing/2016/5/10/chartex" xmlns:cx5="http://schemas.microsoft.com/office/drawing/2016/5/11/chartex" xmlns:cx6="http://schemas.microsoft.com/office/drawing/2016/5/12/chartex" xmlns:cx7="http://schemas.microsoft.com/office/drawing/2016/5/13/chartex" xmlns:cx8="http://schemas.microsoft.com/office/drawing/2016/5/14/chartex" xmlns:mc="http://schemas.openxmlformats.org/markup-compatibility/2006" xmlns:aink="http://schemas.microsoft.com/office/drawing/2016/ink" xmlns:am3d="http://schemas.microsoft.com/office/drawing/2017/model3d" xmlns:o="urn:schemas-microsoft-com:office:office" xmlns:oel="http://schemas.microsoft.com/office/2019/extlst" xmlns:r="http://schemas.openxmlformats.org/officeDocument/2006/relationships" xmlns:m="http://schemas.openxmlformats.org/officeDocument/2006/math" xmlns:v="urn:schemas-microsoft-com:vml" xmlns:wp14="http://schemas.microsoft.com/office/word/2010/wordprocessingDrawing" xmlns:wp="http://schemas.openxmlformats.org/drawingml/2006/wordprocessingDrawing" xmlns:w10="urn:schemas-microsoft-com:office:word" xmlns:w="http://schemas.openxmlformats.org/wordprocessingml/2006/main" xmlns:w14="http://schemas.microsoft.com/office/word/2010/wordml" xmlns:w15="http://schemas.microsoft.com/office/word/2012/wordml" xmlns:w16cex="http://schemas.microsoft.com/office/word/2018/wordml/cex" xmlns:w16cid="http://schemas.microsoft.com/office/word/2016/wordml/cid" xmlns:w16="http://schemas.microsoft.com/office/word/2018/wordml" xmlns:w16du="http://schemas.microsoft.com/office/word/2023/wordml/word16du" xmlns:w16sdtdh="http://schemas.microsoft.com/office/word/2020/wordml/sdtdatahash" xmlns:w16se="http://schemas.microsoft.com/office/word/2015/wordml/symex" xmlns:wpg="http://schemas.microsoft.com/office/word/2010/wordprocessingGroup" xmlns:wpi="http://schemas.microsoft.com/office/word/2010/wordprocessingInk" xmlns:wne="http://schemas.microsoft.com/office/word/2006/wordml" xmlns:wps="http://schemas.microsoft.com/office/word/2010/wordprocessingShape" mc:Ignorable="w14 w15 w16se w16cid w16 w16cex w16sdtdh w16du wp14">
   <w:endnote w:type="separator" w:id="-1">
     <w:p>
       <w:pPr>
@@ -10955,7 +10975,7 @@
 </file>
 
 <file path=word/footer1.xml><?xml version="1.0" encoding="utf-8"?>
-<w:ftr xmlns:wpc="http://schemas.microsoft.com/office/word/2010/wordprocessingCanvas" xmlns:cx="http://schemas.microsoft.com/office/drawing/2014/chartex" xmlns:cx1="http://schemas.microsoft.com/office/drawing/2015/9/8/chartex" xmlns:cx2="http://schemas.microsoft.com/office/drawing/2015/10/21/chartex" xmlns:cx3="http://schemas.microsoft.com/office/drawing/2016/5/9/chartex" xmlns:cx4="http://schemas.microsoft.com/office/drawing/2016/5/10/chartex" xmlns:cx5="http://schemas.microsoft.com/office/drawing/2016/5/11/chartex" xmlns:cx6="http://schemas.microsoft.com/office/drawing/2016/5/12/chartex" xmlns:cx7="http://schemas.microsoft.com/office/drawing/2016/5/13/chartex" xmlns:cx8="http://schemas.microsoft.com/office/drawing/2016/5/14/chartex" xmlns:mc="http://schemas.openxmlformats.org/markup-compatibility/2006" xmlns:aink="http://schemas.microsoft.com/office/drawing/2016/ink" xmlns:am3d="http://schemas.microsoft.com/office/drawing/2017/model3d" xmlns:o="urn:schemas-microsoft-com:office:office" xmlns:oel="http://schemas.microsoft.com/office/2019/extlst" xmlns:r="http://schemas.openxmlformats.org/officeDocument/2006/relationships" xmlns:m="http://schemas.openxmlformats.org/officeDocument/2006/math" xmlns:v="urn:schemas-microsoft-com:vml" xmlns:wp14="http://schemas.microsoft.com/office/word/2010/wordprocessingDrawing" xmlns:wp="http://schemas.openxmlformats.org/drawingml/2006/wordprocessingDrawing" xmlns:w10="urn:schemas-microsoft-com:office:word" xmlns:w="http://schemas.openxmlformats.org/wordprocessingml/2006/main" xmlns:w14="http://schemas.microsoft.com/office/word/2010/wordml" xmlns:w15="http://schemas.microsoft.com/office/word/2012/wordml" xmlns:w16cex="http://schemas.microsoft.com/office/word/2018/wordml/cex" xmlns:w16cid="http://schemas.microsoft.com/office/word/2016/wordml/cid" xmlns:w16="http://schemas.microsoft.com/office/word/2018/wordml" xmlns:w16sdtdh="http://schemas.microsoft.com/office/word/2020/wordml/sdtdatahash" xmlns:w16se="http://schemas.microsoft.com/office/word/2015/wordml/symex" xmlns:wpg="http://schemas.microsoft.com/office/word/2010/wordprocessingGroup" xmlns:wpi="http://schemas.microsoft.com/office/word/2010/wordprocessingInk" xmlns:wne="http://schemas.microsoft.com/office/word/2006/wordml" xmlns:wps="http://schemas.microsoft.com/office/word/2010/wordprocessingShape" mc:Ignorable="w14 w15 w16se w16cid w16 w16cex w16sdtdh wp14">
+<w:ftr xmlns:wpc="http://schemas.microsoft.com/office/word/2010/wordprocessingCanvas" xmlns:cx="http://schemas.microsoft.com/office/drawing/2014/chartex" xmlns:cx1="http://schemas.microsoft.com/office/drawing/2015/9/8/chartex" xmlns:cx2="http://schemas.microsoft.com/office/drawing/2015/10/21/chartex" xmlns:cx3="http://schemas.microsoft.com/office/drawing/2016/5/9/chartex" xmlns:cx4="http://schemas.microsoft.com/office/drawing/2016/5/10/chartex" xmlns:cx5="http://schemas.microsoft.com/office/drawing/2016/5/11/chartex" xmlns:cx6="http://schemas.microsoft.com/office/drawing/2016/5/12/chartex" xmlns:cx7="http://schemas.microsoft.com/office/drawing/2016/5/13/chartex" xmlns:cx8="http://schemas.microsoft.com/office/drawing/2016/5/14/chartex" xmlns:mc="http://schemas.openxmlformats.org/markup-compatibility/2006" xmlns:aink="http://schemas.microsoft.com/office/drawing/2016/ink" xmlns:am3d="http://schemas.microsoft.com/office/drawing/2017/model3d" xmlns:o="urn:schemas-microsoft-com:office:office" xmlns:oel="http://schemas.microsoft.com/office/2019/extlst" xmlns:r="http://schemas.openxmlformats.org/officeDocument/2006/relationships" xmlns:m="http://schemas.openxmlformats.org/officeDocument/2006/math" xmlns:v="urn:schemas-microsoft-com:vml" xmlns:wp14="http://schemas.microsoft.com/office/word/2010/wordprocessingDrawing" xmlns:wp="http://schemas.openxmlformats.org/drawingml/2006/wordprocessingDrawing" xmlns:w10="urn:schemas-microsoft-com:office:word" xmlns:w="http://schemas.openxmlformats.org/wordprocessingml/2006/main" xmlns:w14="http://schemas.microsoft.com/office/word/2010/wordml" xmlns:w15="http://schemas.microsoft.com/office/word/2012/wordml" xmlns:w16cex="http://schemas.microsoft.com/office/word/2018/wordml/cex" xmlns:w16cid="http://schemas.microsoft.com/office/word/2016/wordml/cid" xmlns:w16="http://schemas.microsoft.com/office/word/2018/wordml" xmlns:w16du="http://schemas.microsoft.com/office/word/2023/wordml/word16du" xmlns:w16sdtdh="http://schemas.microsoft.com/office/word/2020/wordml/sdtdatahash" xmlns:w16se="http://schemas.microsoft.com/office/word/2015/wordml/symex" xmlns:wpg="http://schemas.microsoft.com/office/word/2010/wordprocessingGroup" xmlns:wpi="http://schemas.microsoft.com/office/word/2010/wordprocessingInk" xmlns:wne="http://schemas.microsoft.com/office/word/2006/wordml" xmlns:wps="http://schemas.microsoft.com/office/word/2010/wordprocessingShape" mc:Ignorable="w14 w15 w16se w16cid w16 w16cex w16sdtdh w16du wp14">
   <w:sdt>
     <w:sdtPr>
       <w:id w:val="222182392"/>
@@ -11017,7 +11037,7 @@
 </file>
 
 <file path=word/footnotes.xml><?xml version="1.0" encoding="utf-8"?>
-<w:footnotes xmlns:wpc="http://schemas.microsoft.com/office/word/2010/wordprocessingCanvas" xmlns:cx="http://schemas.microsoft.com/office/drawing/2014/chartex" xmlns:cx1="http://schemas.microsoft.com/office/drawing/2015/9/8/chartex" xmlns:cx2="http://schemas.microsoft.com/office/drawing/2015/10/21/chartex" xmlns:cx3="http://schemas.microsoft.com/office/drawing/2016/5/9/chartex" xmlns:cx4="http://schemas.microsoft.com/office/drawing/2016/5/10/chartex" xmlns:cx5="http://schemas.microsoft.com/office/drawing/2016/5/11/chartex" xmlns:cx6="http://schemas.microsoft.com/office/drawing/2016/5/12/chartex" xmlns:cx7="http://schemas.microsoft.com/office/drawing/2016/5/13/chartex" xmlns:cx8="http://schemas.microsoft.com/office/drawing/2016/5/14/chartex" xmlns:mc="http://schemas.openxmlformats.org/markup-compatibility/2006" xmlns:aink="http://schemas.microsoft.com/office/drawing/2016/ink" xmlns:am3d="http://schemas.microsoft.com/office/drawing/2017/model3d" xmlns:o="urn:schemas-microsoft-com:office:office" xmlns:oel="http://schemas.microsoft.com/office/2019/extlst" xmlns:r="http://schemas.openxmlformats.org/officeDocument/2006/relationships" xmlns:m="http://schemas.openxmlformats.org/officeDocument/2006/math" xmlns:v="urn:schemas-microsoft-com:vml" xmlns:wp14="http://schemas.microsoft.com/office/word/2010/wordprocessingDrawing" xmlns:wp="http://schemas.openxmlformats.org/drawingml/2006/wordprocessingDrawing" xmlns:w10="urn:schemas-microsoft-com:office:word" xmlns:w="http://schemas.openxmlformats.org/wordprocessingml/2006/main" xmlns:w14="http://schemas.microsoft.com/office/word/2010/wordml" xmlns:w15="http://schemas.microsoft.com/office/word/2012/wordml" xmlns:w16cex="http://schemas.microsoft.com/office/word/2018/wordml/cex" xmlns:w16cid="http://schemas.microsoft.com/office/word/2016/wordml/cid" xmlns:w16="http://schemas.microsoft.com/office/word/2018/wordml" xmlns:w16sdtdh="http://schemas.microsoft.com/office/word/2020/wordml/sdtdatahash" xmlns:w16se="http://schemas.microsoft.com/office/word/2015/wordml/symex" xmlns:wpg="http://schemas.microsoft.com/office/word/2010/wordprocessingGroup" xmlns:wpi="http://schemas.microsoft.com/office/word/2010/wordprocessingInk" xmlns:wne="http://schemas.microsoft.com/office/word/2006/wordml" xmlns:wps="http://schemas.microsoft.com/office/word/2010/wordprocessingShape" mc:Ignorable="w14 w15 w16se w16cid w16 w16cex w16sdtdh wp14">
+<w:footnotes xmlns:wpc="http://schemas.microsoft.com/office/word/2010/wordprocessingCanvas" xmlns:cx="http://schemas.microsoft.com/office/drawing/2014/chartex" xmlns:cx1="http://schemas.microsoft.com/office/drawing/2015/9/8/chartex" xmlns:cx2="http://schemas.microsoft.com/office/drawing/2015/10/21/chartex" xmlns:cx3="http://schemas.microsoft.com/office/drawing/2016/5/9/chartex" xmlns:cx4="http://schemas.microsoft.com/office/drawing/2016/5/10/chartex" xmlns:cx5="http://schemas.microsoft.com/office/drawing/2016/5/11/chartex" xmlns:cx6="http://schemas.microsoft.com/office/drawing/2016/5/12/chartex" xmlns:cx7="http://schemas.microsoft.com/office/drawing/2016/5/13/chartex" xmlns:cx8="http://schemas.microsoft.com/office/drawing/2016/5/14/chartex" xmlns:mc="http://schemas.openxmlformats.org/markup-compatibility/2006" xmlns:aink="http://schemas.microsoft.com/office/drawing/2016/ink" xmlns:am3d="http://schemas.microsoft.com/office/drawing/2017/model3d" xmlns:o="urn:schemas-microsoft-com:office:office" xmlns:oel="http://schemas.microsoft.com/office/2019/extlst" xmlns:r="http://schemas.openxmlformats.org/officeDocument/2006/relationships" xmlns:m="http://schemas.openxmlformats.org/officeDocument/2006/math" xmlns:v="urn:schemas-microsoft-com:vml" xmlns:wp14="http://schemas.microsoft.com/office/word/2010/wordprocessingDrawing" xmlns:wp="http://schemas.openxmlformats.org/drawingml/2006/wordprocessingDrawing" xmlns:w10="urn:schemas-microsoft-com:office:word" xmlns:w="http://schemas.openxmlformats.org/wordprocessingml/2006/main" xmlns:w14="http://schemas.microsoft.com/office/word/2010/wordml" xmlns:w15="http://schemas.microsoft.com/office/word/2012/wordml" xmlns:w16cex="http://schemas.microsoft.com/office/word/2018/wordml/cex" xmlns:w16cid="http://schemas.microsoft.com/office/word/2016/wordml/cid" xmlns:w16="http://schemas.microsoft.com/office/word/2018/wordml" xmlns:w16du="http://schemas.microsoft.com/office/word/2023/wordml/word16du" xmlns:w16sdtdh="http://schemas.microsoft.com/office/word/2020/wordml/sdtdatahash" xmlns:w16se="http://schemas.microsoft.com/office/word/2015/wordml/symex" xmlns:wpg="http://schemas.microsoft.com/office/word/2010/wordprocessingGroup" xmlns:wpi="http://schemas.microsoft.com/office/word/2010/wordprocessingInk" xmlns:wne="http://schemas.microsoft.com/office/word/2006/wordml" xmlns:wps="http://schemas.microsoft.com/office/word/2010/wordprocessingShape" mc:Ignorable="w14 w15 w16se w16cid w16 w16cex w16sdtdh w16du wp14">
   <w:footnote w:type="separator" w:id="-1">
     <w:p>
       <w:pPr>
@@ -11042,7 +11062,7 @@
 </file>
 
 <file path=word/numbering.xml><?xml version="1.0" encoding="utf-8"?>
-<w:numbering xmlns:wpc="http://schemas.microsoft.com/office/word/2010/wordprocessingCanvas" xmlns:cx="http://schemas.microsoft.com/office/drawing/2014/chartex" xmlns:cx1="http://schemas.microsoft.com/office/drawing/2015/9/8/chartex" xmlns:cx2="http://schemas.microsoft.com/office/drawing/2015/10/21/chartex" xmlns:cx3="http://schemas.microsoft.com/office/drawing/2016/5/9/chartex" xmlns:cx4="http://schemas.microsoft.com/office/drawing/2016/5/10/chartex" xmlns:cx5="http://schemas.microsoft.com/office/drawing/2016/5/11/chartex" xmlns:cx6="http://schemas.microsoft.com/office/drawing/2016/5/12/chartex" xmlns:cx7="http://schemas.microsoft.com/office/drawing/2016/5/13/chartex" xmlns:cx8="http://schemas.microsoft.com/office/drawing/2016/5/14/chartex" xmlns:mc="http://schemas.openxmlformats.org/markup-compatibility/2006" xmlns:aink="http://schemas.microsoft.com/office/drawing/2016/ink" xmlns:am3d="http://schemas.microsoft.com/office/drawing/2017/model3d" xmlns:o="urn:schemas-microsoft-com:office:office" xmlns:oel="http://schemas.microsoft.com/office/2019/extlst" xmlns:r="http://schemas.openxmlformats.org/officeDocument/2006/relationships" xmlns:m="http://schemas.openxmlformats.org/officeDocument/2006/math" xmlns:v="urn:schemas-microsoft-com:vml" xmlns:wp14="http://schemas.microsoft.com/office/word/2010/wordprocessingDrawing" xmlns:wp="http://schemas.openxmlformats.org/drawingml/2006/wordprocessingDrawing" xmlns:w10="urn:schemas-microsoft-com:office:word" xmlns:w="http://schemas.openxmlformats.org/wordprocessingml/2006/main" xmlns:w14="http://schemas.microsoft.com/office/word/2010/wordml" xmlns:w15="http://schemas.microsoft.com/office/word/2012/wordml" xmlns:w16cex="http://schemas.microsoft.com/office/word/2018/wordml/cex" xmlns:w16cid="http://schemas.microsoft.com/office/word/2016/wordml/cid" xmlns:w16="http://schemas.microsoft.com/office/word/2018/wordml" xmlns:w16sdtdh="http://schemas.microsoft.com/office/word/2020/wordml/sdtdatahash" xmlns:w16se="http://schemas.microsoft.com/office/word/2015/wordml/symex" xmlns:wpg="http://schemas.microsoft.com/office/word/2010/wordprocessingGroup" xmlns:wpi="http://schemas.microsoft.com/office/word/2010/wordprocessingInk" xmlns:wne="http://schemas.microsoft.com/office/word/2006/wordml" xmlns:wps="http://schemas.microsoft.com/office/word/2010/wordprocessingShape" mc:Ignorable="w14 w15 w16se w16cid w16 w16cex w16sdtdh wp14">
+<w:numbering xmlns:wpc="http://schemas.microsoft.com/office/word/2010/wordprocessingCanvas" xmlns:cx="http://schemas.microsoft.com/office/drawing/2014/chartex" xmlns:cx1="http://schemas.microsoft.com/office/drawing/2015/9/8/chartex" xmlns:cx2="http://schemas.microsoft.com/office/drawing/2015/10/21/chartex" xmlns:cx3="http://schemas.microsoft.com/office/drawing/2016/5/9/chartex" xmlns:cx4="http://schemas.microsoft.com/office/drawing/2016/5/10/chartex" xmlns:cx5="http://schemas.microsoft.com/office/drawing/2016/5/11/chartex" xmlns:cx6="http://schemas.microsoft.com/office/drawing/2016/5/12/chartex" xmlns:cx7="http://schemas.microsoft.com/office/drawing/2016/5/13/chartex" xmlns:cx8="http://schemas.microsoft.com/office/drawing/2016/5/14/chartex" xmlns:mc="http://schemas.openxmlformats.org/markup-compatibility/2006" xmlns:aink="http://schemas.microsoft.com/office/drawing/2016/ink" xmlns:am3d="http://schemas.microsoft.com/office/drawing/2017/model3d" xmlns:o="urn:schemas-microsoft-com:office:office" xmlns:oel="http://schemas.microsoft.com/office/2019/extlst" xmlns:r="http://schemas.openxmlformats.org/officeDocument/2006/relationships" xmlns:m="http://schemas.openxmlformats.org/officeDocument/2006/math" xmlns:v="urn:schemas-microsoft-com:vml" xmlns:wp14="http://schemas.microsoft.com/office/word/2010/wordprocessingDrawing" xmlns:wp="http://schemas.openxmlformats.org/drawingml/2006/wordprocessingDrawing" xmlns:w10="urn:schemas-microsoft-com:office:word" xmlns:w="http://schemas.openxmlformats.org/wordprocessingml/2006/main" xmlns:w14="http://schemas.microsoft.com/office/word/2010/wordml" xmlns:w15="http://schemas.microsoft.com/office/word/2012/wordml" xmlns:w16cex="http://schemas.microsoft.com/office/word/2018/wordml/cex" xmlns:w16cid="http://schemas.microsoft.com/office/word/2016/wordml/cid" xmlns:w16="http://schemas.microsoft.com/office/word/2018/wordml" xmlns:w16du="http://schemas.microsoft.com/office/word/2023/wordml/word16du" xmlns:w16sdtdh="http://schemas.microsoft.com/office/word/2020/wordml/sdtdatahash" xmlns:w16se="http://schemas.microsoft.com/office/word/2015/wordml/symex" xmlns:wpg="http://schemas.microsoft.com/office/word/2010/wordprocessingGroup" xmlns:wpi="http://schemas.microsoft.com/office/word/2010/wordprocessingInk" xmlns:wne="http://schemas.microsoft.com/office/word/2006/wordml" xmlns:wps="http://schemas.microsoft.com/office/word/2010/wordprocessingShape" mc:Ignorable="w14 w15 w16se w16cid w16 w16cex w16sdtdh w16du wp14">
   <w:abstractNum w:abstractNumId="0" w15:restartNumberingAfterBreak="0">
     <w:nsid w:val="08CB0D86"/>
     <w:multiLevelType w:val="hybridMultilevel"/>
@@ -12198,7 +12218,7 @@
 </file>
 
 <file path=word/styles.xml><?xml version="1.0" encoding="utf-8"?>
-<w:styles xmlns:mc="http://schemas.openxmlformats.org/markup-compatibility/2006" xmlns:r="http://schemas.openxmlformats.org/officeDocument/2006/relationships" xmlns:w="http://schemas.openxmlformats.org/wordprocessingml/2006/main" xmlns:w14="http://schemas.microsoft.com/office/word/2010/wordml" xmlns:w15="http://schemas.microsoft.com/office/word/2012/wordml" xmlns:w16cex="http://schemas.microsoft.com/office/word/2018/wordml/cex" xmlns:w16cid="http://schemas.microsoft.com/office/word/2016/wordml/cid" xmlns:w16="http://schemas.microsoft.com/office/word/2018/wordml" xmlns:w16sdtdh="http://schemas.microsoft.com/office/word/2020/wordml/sdtdatahash" xmlns:w16se="http://schemas.microsoft.com/office/word/2015/wordml/symex" mc:Ignorable="w14 w15 w16se w16cid w16 w16cex w16sdtdh">
+<w:styles xmlns:mc="http://schemas.openxmlformats.org/markup-compatibility/2006" xmlns:r="http://schemas.openxmlformats.org/officeDocument/2006/relationships" xmlns:w="http://schemas.openxmlformats.org/wordprocessingml/2006/main" xmlns:w14="http://schemas.microsoft.com/office/word/2010/wordml" xmlns:w15="http://schemas.microsoft.com/office/word/2012/wordml" xmlns:w16cex="http://schemas.microsoft.com/office/word/2018/wordml/cex" xmlns:w16cid="http://schemas.microsoft.com/office/word/2016/wordml/cid" xmlns:w16="http://schemas.microsoft.com/office/word/2018/wordml" xmlns:w16du="http://schemas.microsoft.com/office/word/2023/wordml/word16du" xmlns:w16sdtdh="http://schemas.microsoft.com/office/word/2020/wordml/sdtdatahash" xmlns:w16se="http://schemas.microsoft.com/office/word/2015/wordml/symex" mc:Ignorable="w14 w15 w16se w16cid w16 w16cex w16sdtdh w16du">
   <w:docDefaults>
     <w:rPrDefault>
       <w:rPr>

</xml_diff>

<commit_message>
Docs: Add info about alts
</commit_message>
<xml_diff>
--- a/Docs/Autoflight_and_FCC.docx
+++ b/Docs/Autoflight_and_FCC.docx
@@ -105,7 +105,7 @@
           <w:sz w:val="24"/>
           <w:szCs w:val="24"/>
         </w:rPr>
-        <w:t>6/2/2024</w:t>
+        <w:t>6/5/2024</w:t>
       </w:r>
       <w:r>
         <w:rPr>
@@ -10267,7 +10267,19 @@
         <w:rPr>
           <w:noProof/>
         </w:rPr>
-        <w:t xml:space="preserve">At thrust reduction altitude, observe </w:t>
+        <w:t xml:space="preserve">At thrust reduction </w:t>
+      </w:r>
+      <w:r>
+        <w:rPr>
+          <w:noProof/>
+        </w:rPr>
+        <w:t>altitude (typically 1500ft above airport elevation)</w:t>
+      </w:r>
+      <w:r>
+        <w:rPr>
+          <w:noProof/>
+        </w:rPr>
+        <w:t xml:space="preserve">, observe </w:t>
       </w:r>
       <w:r>
         <w:rPr>
@@ -10324,7 +10336,19 @@
         <w:rPr>
           <w:noProof/>
         </w:rPr>
-        <w:t xml:space="preserve">At acceleration altitude, if FMS SPD is not active, </w:t>
+        <w:t xml:space="preserve">At acceleration </w:t>
+      </w:r>
+      <w:r>
+        <w:rPr>
+          <w:noProof/>
+        </w:rPr>
+        <w:t>altitude (typically 3000ft above airport elevation)</w:t>
+      </w:r>
+      <w:r>
+        <w:rPr>
+          <w:noProof/>
+        </w:rPr>
+        <w:t xml:space="preserve">, if FMS SPD is not active, </w:t>
       </w:r>
       <w:r>
         <w:rPr>

</xml_diff>

<commit_message>
Docs: Include mode lock in AFS doc
</commit_message>
<xml_diff>
--- a/Docs/Autoflight_and_FCC.docx
+++ b/Docs/Autoflight_and_FCC.docx
@@ -105,7 +105,7 @@
           <w:sz w:val="24"/>
           <w:szCs w:val="24"/>
         </w:rPr>
-        <w:t>7/9/2024</w:t>
+        <w:t>7/18/2024</w:t>
       </w:r>
       <w:r>
         <w:rPr>
@@ -3415,9 +3415,9 @@
           <w:noProof/>
         </w:rPr>
         <w:drawing>
-          <wp:inline distT="0" distB="0" distL="0" distR="0" wp14:anchorId="11483634" wp14:editId="428A9AA5">
-            <wp:extent cx="5541264" cy="713232"/>
-            <wp:effectExtent l="0" t="0" r="2540" b="0"/>
+          <wp:inline distT="0" distB="0" distL="0" distR="0" wp14:anchorId="11483634" wp14:editId="56411D2A">
+            <wp:extent cx="4114800" cy="530352"/>
+            <wp:effectExtent l="0" t="0" r="0" b="3175"/>
             <wp:docPr id="1241998518" name="Picture 1"/>
             <wp:cNvGraphicFramePr>
               <a:graphicFrameLocks xmlns:a="http://schemas.openxmlformats.org/drawingml/2006/main" noChangeAspect="1"/>
@@ -3444,7 +3444,7 @@
                   <pic:spPr>
                     <a:xfrm>
                       <a:off x="0" y="0"/>
-                      <a:ext cx="5541264" cy="713232"/>
+                      <a:ext cx="4114800" cy="530352"/>
                     </a:xfrm>
                     <a:prstGeom prst="rect">
                       <a:avLst/>
@@ -3493,9 +3493,9 @@
           <w:noProof/>
         </w:rPr>
         <w:drawing>
-          <wp:inline distT="0" distB="0" distL="0" distR="0" wp14:anchorId="113DD535" wp14:editId="5A5B7A64">
-            <wp:extent cx="5541264" cy="713232"/>
-            <wp:effectExtent l="0" t="0" r="2540" b="0"/>
+          <wp:inline distT="0" distB="0" distL="0" distR="0" wp14:anchorId="113DD535" wp14:editId="1B08C58D">
+            <wp:extent cx="4114800" cy="530352"/>
+            <wp:effectExtent l="0" t="0" r="0" b="3175"/>
             <wp:docPr id="1758746315" name="Picture 1"/>
             <wp:cNvGraphicFramePr>
               <a:graphicFrameLocks xmlns:a="http://schemas.openxmlformats.org/drawingml/2006/main" noChangeAspect="1"/>
@@ -3522,7 +3522,7 @@
                   <pic:spPr>
                     <a:xfrm>
                       <a:off x="0" y="0"/>
-                      <a:ext cx="5541264" cy="713232"/>
+                      <a:ext cx="4114800" cy="530352"/>
                     </a:xfrm>
                     <a:prstGeom prst="rect">
                       <a:avLst/>
@@ -4310,6 +4310,9 @@
       <w:r>
         <w:t>.</w:t>
       </w:r>
+      <w:r>
+        <w:t xml:space="preserve"> When a land mode engages, the only way to exit is to press the Go Around button on the throttles. Other mode selection is inhibited.</w:t>
+      </w:r>
     </w:p>
     <w:p>
       <w:r>
@@ -4317,9 +4320,9 @@
           <w:noProof/>
         </w:rPr>
         <w:drawing>
-          <wp:inline distT="0" distB="0" distL="0" distR="0" wp14:anchorId="2A99E225" wp14:editId="33F1F5FE">
-            <wp:extent cx="5540263" cy="715617"/>
-            <wp:effectExtent l="0" t="0" r="3810" b="8890"/>
+          <wp:inline distT="0" distB="0" distL="0" distR="0" wp14:anchorId="2A99E225" wp14:editId="3A8F7E47">
+            <wp:extent cx="4114800" cy="530352"/>
+            <wp:effectExtent l="0" t="0" r="0" b="3175"/>
             <wp:docPr id="1008812650" name="Picture 1"/>
             <wp:cNvGraphicFramePr>
               <a:graphicFrameLocks xmlns:a="http://schemas.openxmlformats.org/drawingml/2006/main" noChangeAspect="1"/>
@@ -4346,7 +4349,7 @@
                   <pic:spPr>
                     <a:xfrm>
                       <a:off x="0" y="0"/>
-                      <a:ext cx="5687516" cy="734637"/>
+                      <a:ext cx="4114800" cy="530352"/>
                     </a:xfrm>
                     <a:prstGeom prst="rect">
                       <a:avLst/>
@@ -9219,15 +9222,7 @@
         <w:t>due to the RCWS aileron lagging slightly behind the other ailerons</w:t>
       </w:r>
       <w:r>
-        <w:t xml:space="preserve"> causing the FCC to </w:t>
-      </w:r>
-      <w:proofErr w:type="spellStart"/>
-      <w:r>
-        <w:t>backdrive</w:t>
-      </w:r>
-      <w:proofErr w:type="spellEnd"/>
-      <w:r>
-        <w:t xml:space="preserve"> the </w:t>
+        <w:t xml:space="preserve"> causing the FCC to backdrive the </w:t>
       </w:r>
       <w:r>
         <w:t xml:space="preserve">control </w:t>

</xml_diff>